<commit_message>
Deploying to gh-pages from @ shibaji7/shibaji7.github.io@cb6dcd4623f53c1bde100beb86ae9dc6d9f53f18 🚀
</commit_message>
<xml_diff>
--- a/assets/pdf/Chakraborty.docx
+++ b/assets/pdf/Chakraborty.docx
@@ -7,12 +7,12 @@
         <w:tblStyle w:val="TableGrid"/>
         <w:tblW w:w="9350" w:type="dxa"/>
         <w:tblBorders>
-          <w:top w:val="none" w:sz="0" w:space="0" w:color="auto"/>
-          <w:left w:val="none" w:sz="0" w:space="0" w:color="auto"/>
-          <w:bottom w:val="none" w:sz="0" w:space="0" w:color="auto"/>
-          <w:right w:val="none" w:sz="0" w:space="0" w:color="auto"/>
-          <w:insideH w:val="none" w:sz="0" w:space="0" w:color="auto"/>
-          <w:insideV w:val="none" w:sz="0" w:space="0" w:color="auto"/>
+          <w:top w:val="none" w:color="auto" w:sz="0" w:space="0"/>
+          <w:left w:val="none" w:color="auto" w:sz="0" w:space="0"/>
+          <w:bottom w:val="none" w:color="auto" w:sz="0" w:space="0"/>
+          <w:right w:val="none" w:color="auto" w:sz="0" w:space="0"/>
+          <w:insideH w:val="none" w:color="auto" w:sz="0" w:space="0"/>
+          <w:insideV w:val="none" w:color="auto" w:sz="0" w:space="0"/>
         </w:tblBorders>
         <w:tblLook w:val="04A0" w:firstRow="1" w:lastRow="0" w:firstColumn="1" w:lastColumn="0" w:noHBand="0" w:noVBand="1"/>
       </w:tblPr>
@@ -172,8 +172,8 @@
     <w:p>
       <w:pPr>
         <w:pBdr>
-          <w:top w:val="single" w:sz="6" w:space="1" w:color="auto"/>
-          <w:bottom w:val="single" w:sz="6" w:space="1" w:color="auto"/>
+          <w:top w:val="single" w:color="auto" w:sz="6" w:space="1"/>
+          <w:bottom w:val="single" w:color="auto" w:sz="6" w:space="1"/>
         </w:pBdr>
         <w:spacing w:line="240" w:lineRule="auto"/>
         <w:jc w:val="both"/>
@@ -199,12 +199,12 @@
         <w:tblStyle w:val="TableGrid"/>
         <w:tblW w:w="0" w:type="auto"/>
         <w:tblBorders>
-          <w:top w:val="none" w:sz="0" w:space="0" w:color="auto"/>
-          <w:left w:val="none" w:sz="0" w:space="0" w:color="auto"/>
-          <w:bottom w:val="none" w:sz="0" w:space="0" w:color="auto"/>
-          <w:right w:val="none" w:sz="0" w:space="0" w:color="auto"/>
-          <w:insideH w:val="none" w:sz="0" w:space="0" w:color="auto"/>
-          <w:insideV w:val="none" w:sz="0" w:space="0" w:color="auto"/>
+          <w:top w:val="none" w:color="auto" w:sz="0" w:space="0"/>
+          <w:left w:val="none" w:color="auto" w:sz="0" w:space="0"/>
+          <w:bottom w:val="none" w:color="auto" w:sz="0" w:space="0"/>
+          <w:right w:val="none" w:color="auto" w:sz="0" w:space="0"/>
+          <w:insideH w:val="none" w:color="auto" w:sz="0" w:space="0"/>
+          <w:insideV w:val="none" w:color="auto" w:sz="0" w:space="0"/>
         </w:tblBorders>
         <w:tblLook w:val="04A0" w:firstRow="1" w:lastRow="0" w:firstColumn="1" w:lastColumn="0" w:noHBand="0" w:noVBand="1"/>
       </w:tblPr>
@@ -240,6 +240,11 @@
                 <w:rFonts w:cstheme="minorHAnsi"/>
               </w:rPr>
               <w:tab/>
+            </w:r>
+            <w:r>
+              <w:rPr>
+                <w:rFonts w:cstheme="minorHAnsi"/>
+              </w:rPr>
               <w:t xml:space="preserve">         </w:t>
             </w:r>
             <w:r>
@@ -247,6 +252,11 @@
                 <w:rFonts w:cstheme="minorHAnsi"/>
               </w:rPr>
               <w:br/>
+            </w:r>
+            <w:r>
+              <w:rPr>
+                <w:rFonts w:cstheme="minorHAnsi"/>
+              </w:rPr>
               <w:t>Ph. D. in Electrical Engineering (thesis)</w:t>
             </w:r>
           </w:p>
@@ -299,6 +309,11 @@
                 <w:rFonts w:cstheme="minorHAnsi"/>
               </w:rPr>
               <w:tab/>
+            </w:r>
+            <w:r>
+              <w:rPr>
+                <w:rFonts w:cstheme="minorHAnsi"/>
+              </w:rPr>
               <w:t xml:space="preserve">         </w:t>
             </w:r>
             <w:r>
@@ -306,6 +321,11 @@
                 <w:rFonts w:cstheme="minorHAnsi"/>
               </w:rPr>
               <w:br/>
+            </w:r>
+            <w:r>
+              <w:rPr>
+                <w:rFonts w:cstheme="minorHAnsi"/>
+              </w:rPr>
               <w:t>M. A. in Data Analytics and Applied Statistics</w:t>
             </w:r>
           </w:p>
@@ -358,6 +378,11 @@
                 <w:rFonts w:cstheme="minorHAnsi"/>
               </w:rPr>
               <w:br/>
+            </w:r>
+            <w:r>
+              <w:rPr>
+                <w:rFonts w:cstheme="minorHAnsi"/>
+              </w:rPr>
               <w:t>M. S. in Electrical Engineering</w:t>
             </w:r>
           </w:p>
@@ -404,6 +429,11 @@
                 <w:rFonts w:cstheme="minorHAnsi"/>
               </w:rPr>
               <w:br/>
+            </w:r>
+            <w:r>
+              <w:rPr>
+                <w:rFonts w:cstheme="minorHAnsi"/>
+              </w:rPr>
               <w:t>B. Tech in Electronics and Communication Engineering</w:t>
             </w:r>
           </w:p>
@@ -459,8 +489,8 @@
     <w:p>
       <w:pPr>
         <w:pBdr>
-          <w:top w:val="single" w:sz="6" w:space="1" w:color="auto"/>
-          <w:bottom w:val="single" w:sz="6" w:space="1" w:color="auto"/>
+          <w:top w:val="single" w:color="auto" w:sz="6" w:space="1"/>
+          <w:bottom w:val="single" w:color="auto" w:sz="6" w:space="1"/>
         </w:pBdr>
         <w:spacing w:line="240" w:lineRule="auto"/>
         <w:jc w:val="both"/>
@@ -486,12 +516,12 @@
         <w:tblStyle w:val="TableGrid"/>
         <w:tblW w:w="0" w:type="auto"/>
         <w:tblBorders>
-          <w:top w:val="none" w:sz="0" w:space="0" w:color="auto"/>
-          <w:left w:val="none" w:sz="0" w:space="0" w:color="auto"/>
-          <w:bottom w:val="none" w:sz="0" w:space="0" w:color="auto"/>
-          <w:right w:val="none" w:sz="0" w:space="0" w:color="auto"/>
-          <w:insideH w:val="none" w:sz="0" w:space="0" w:color="auto"/>
-          <w:insideV w:val="none" w:sz="0" w:space="0" w:color="auto"/>
+          <w:top w:val="none" w:color="auto" w:sz="0" w:space="0"/>
+          <w:left w:val="none" w:color="auto" w:sz="0" w:space="0"/>
+          <w:bottom w:val="none" w:color="auto" w:sz="0" w:space="0"/>
+          <w:right w:val="none" w:color="auto" w:sz="0" w:space="0"/>
+          <w:insideH w:val="none" w:color="auto" w:sz="0" w:space="0"/>
+          <w:insideV w:val="none" w:color="auto" w:sz="0" w:space="0"/>
         </w:tblBorders>
         <w:tblLook w:val="04A0" w:firstRow="1" w:lastRow="0" w:firstColumn="1" w:lastColumn="0" w:noHBand="0" w:noVBand="1"/>
       </w:tblPr>
@@ -660,8 +690,8 @@
     <w:p>
       <w:pPr>
         <w:pBdr>
-          <w:top w:val="single" w:sz="6" w:space="1" w:color="auto"/>
-          <w:bottom w:val="single" w:sz="6" w:space="1" w:color="auto"/>
+          <w:top w:val="single" w:color="auto" w:sz="6" w:space="1"/>
+          <w:bottom w:val="single" w:color="auto" w:sz="6" w:space="1"/>
         </w:pBdr>
         <w:spacing w:line="240" w:lineRule="auto"/>
         <w:jc w:val="both"/>
@@ -687,12 +717,12 @@
         <w:tblStyle w:val="TableGrid"/>
         <w:tblW w:w="9350" w:type="dxa"/>
         <w:tblBorders>
-          <w:top w:val="none" w:sz="0" w:space="0" w:color="auto"/>
-          <w:left w:val="none" w:sz="0" w:space="0" w:color="auto"/>
-          <w:bottom w:val="none" w:sz="0" w:space="0" w:color="auto"/>
-          <w:right w:val="none" w:sz="0" w:space="0" w:color="auto"/>
-          <w:insideH w:val="none" w:sz="0" w:space="0" w:color="auto"/>
-          <w:insideV w:val="none" w:sz="0" w:space="0" w:color="auto"/>
+          <w:top w:val="none" w:color="auto" w:sz="0" w:space="0"/>
+          <w:left w:val="none" w:color="auto" w:sz="0" w:space="0"/>
+          <w:bottom w:val="none" w:color="auto" w:sz="0" w:space="0"/>
+          <w:right w:val="none" w:color="auto" w:sz="0" w:space="0"/>
+          <w:insideH w:val="none" w:color="auto" w:sz="0" w:space="0"/>
+          <w:insideV w:val="none" w:color="auto" w:sz="0" w:space="0"/>
         </w:tblBorders>
         <w:tblLook w:val="04A0" w:firstRow="1" w:lastRow="0" w:firstColumn="1" w:lastColumn="0" w:noHBand="0" w:noVBand="1"/>
       </w:tblPr>
@@ -706,7 +736,7 @@
           <w:tcPr>
             <w:tcW w:w="7200" w:type="dxa"/>
             <w:tcBorders>
-              <w:bottom w:val="single" w:sz="4" w:space="0" w:color="000000" w:themeColor="text1"/>
+              <w:bottom w:val="single" w:color="000000" w:themeColor="text1" w:sz="4" w:space="0"/>
             </w:tcBorders>
           </w:tcPr>
           <w:p>
@@ -741,7 +771,7 @@
             <w:tcW w:w="2150" w:type="dxa"/>
             <w:gridSpan w:val="2"/>
             <w:tcBorders>
-              <w:bottom w:val="single" w:sz="4" w:space="0" w:color="000000" w:themeColor="text1"/>
+              <w:bottom w:val="single" w:color="000000" w:themeColor="text1" w:sz="4" w:space="0"/>
             </w:tcBorders>
           </w:tcPr>
           <w:p>
@@ -766,20 +796,20 @@
             <w:tcW w:w="7905" w:type="dxa"/>
             <w:gridSpan w:val="2"/>
             <w:tcBorders>
-              <w:bottom w:val="single" w:sz="6" w:space="0" w:color="000000" w:themeColor="text1"/>
+              <w:bottom w:val="single" w:color="000000" w:themeColor="text1" w:sz="6" w:space="0"/>
             </w:tcBorders>
           </w:tcPr>
           <w:p>
             <w:pPr>
               <w:jc w:val="both"/>
               <w:rPr>
-                <w:rFonts w:ascii="Calibri" w:eastAsia="Calibri" w:hAnsi="Calibri" w:cs="Calibri"/>
-                <w:color w:val="000000" w:themeColor="text1"/>
-              </w:rPr>
-            </w:pPr>
-            <w:r>
-              <w:rPr>
-                <w:rFonts w:ascii="Calibri" w:eastAsia="Calibri" w:hAnsi="Calibri" w:cs="Calibri"/>
+                <w:rFonts w:ascii="Calibri" w:hAnsi="Calibri" w:eastAsia="Calibri" w:cs="Calibri"/>
+                <w:color w:val="000000" w:themeColor="text1"/>
+              </w:rPr>
+            </w:pPr>
+            <w:r>
+              <w:rPr>
+                <w:rFonts w:ascii="Calibri" w:hAnsi="Calibri" w:eastAsia="Calibri" w:cs="Calibri"/>
                 <w:color w:val="000000" w:themeColor="text1"/>
               </w:rPr>
               <w:t>PI of NSF Award ‘Collaborative Proposal: Investigation of ionospheric density response to American Solar Eclipses using coordinated radio observations with modeling support’</w:t>
@@ -790,8 +820,8 @@
           <w:tcPr>
             <w:tcW w:w="1445" w:type="dxa"/>
             <w:tcBorders>
-              <w:top w:val="single" w:sz="4" w:space="0" w:color="000000" w:themeColor="text1"/>
-              <w:bottom w:val="single" w:sz="6" w:space="0" w:color="000000" w:themeColor="text1"/>
+              <w:top w:val="single" w:color="000000" w:themeColor="text1" w:sz="4" w:space="0"/>
+              <w:bottom w:val="single" w:color="000000" w:themeColor="text1" w:sz="6" w:space="0"/>
             </w:tcBorders>
           </w:tcPr>
           <w:p>
@@ -813,8 +843,8 @@
             <w:tcW w:w="7905" w:type="dxa"/>
             <w:gridSpan w:val="2"/>
             <w:tcBorders>
-              <w:top w:val="single" w:sz="6" w:space="0" w:color="000000" w:themeColor="text1"/>
-              <w:bottom w:val="single" w:sz="4" w:space="0" w:color="auto"/>
+              <w:top w:val="single" w:color="000000" w:themeColor="text1" w:sz="6" w:space="0"/>
+              <w:bottom w:val="single" w:color="auto" w:sz="4" w:space="0"/>
             </w:tcBorders>
           </w:tcPr>
           <w:p>
@@ -830,8 +860,8 @@
           <w:tcPr>
             <w:tcW w:w="1445" w:type="dxa"/>
             <w:tcBorders>
-              <w:top w:val="single" w:sz="6" w:space="0" w:color="000000" w:themeColor="text1"/>
-              <w:bottom w:val="single" w:sz="4" w:space="0" w:color="auto"/>
+              <w:top w:val="single" w:color="000000" w:themeColor="text1" w:sz="6" w:space="0"/>
+              <w:bottom w:val="single" w:color="auto" w:sz="4" w:space="0"/>
             </w:tcBorders>
           </w:tcPr>
           <w:p>
@@ -858,7 +888,7 @@
             <w:tcW w:w="7905" w:type="dxa"/>
             <w:gridSpan w:val="2"/>
             <w:tcBorders>
-              <w:top w:val="single" w:sz="4" w:space="0" w:color="auto"/>
+              <w:top w:val="single" w:color="auto" w:sz="4" w:space="0"/>
             </w:tcBorders>
           </w:tcPr>
           <w:p>
@@ -889,7 +919,7 @@
           <w:tcPr>
             <w:tcW w:w="1445" w:type="dxa"/>
             <w:tcBorders>
-              <w:top w:val="single" w:sz="4" w:space="0" w:color="auto"/>
+              <w:top w:val="single" w:color="auto" w:sz="4" w:space="0"/>
             </w:tcBorders>
           </w:tcPr>
           <w:p>
@@ -940,8 +970,8 @@
     <w:p>
       <w:pPr>
         <w:pBdr>
-          <w:top w:val="single" w:sz="6" w:space="1" w:color="auto"/>
-          <w:bottom w:val="single" w:sz="6" w:space="1" w:color="auto"/>
+          <w:top w:val="single" w:color="auto" w:sz="6" w:space="1"/>
+          <w:bottom w:val="single" w:color="auto" w:sz="6" w:space="1"/>
         </w:pBdr>
         <w:spacing w:line="240" w:lineRule="auto"/>
         <w:jc w:val="both"/>
@@ -967,12 +997,12 @@
         <w:tblStyle w:val="TableGrid"/>
         <w:tblW w:w="9350" w:type="dxa"/>
         <w:tblBorders>
-          <w:top w:val="none" w:sz="0" w:space="0" w:color="auto"/>
-          <w:left w:val="none" w:sz="0" w:space="0" w:color="auto"/>
-          <w:bottom w:val="none" w:sz="0" w:space="0" w:color="auto"/>
-          <w:right w:val="none" w:sz="0" w:space="0" w:color="auto"/>
-          <w:insideH w:val="none" w:sz="0" w:space="0" w:color="auto"/>
-          <w:insideV w:val="none" w:sz="0" w:space="0" w:color="auto"/>
+          <w:top w:val="none" w:color="auto" w:sz="0" w:space="0"/>
+          <w:left w:val="none" w:color="auto" w:sz="0" w:space="0"/>
+          <w:bottom w:val="none" w:color="auto" w:sz="0" w:space="0"/>
+          <w:right w:val="none" w:color="auto" w:sz="0" w:space="0"/>
+          <w:insideH w:val="none" w:color="auto" w:sz="0" w:space="0"/>
+          <w:insideV w:val="none" w:color="auto" w:sz="0" w:space="0"/>
         </w:tblBorders>
         <w:tblLook w:val="04A0" w:firstRow="1" w:lastRow="0" w:firstColumn="1" w:lastColumn="0" w:noHBand="0" w:noVBand="1"/>
       </w:tblPr>
@@ -1451,8 +1481,8 @@
     <w:p>
       <w:pPr>
         <w:pBdr>
-          <w:top w:val="single" w:sz="6" w:space="1" w:color="auto"/>
-          <w:bottom w:val="single" w:sz="6" w:space="1" w:color="auto"/>
+          <w:top w:val="single" w:color="auto" w:sz="6" w:space="1"/>
+          <w:bottom w:val="single" w:color="auto" w:sz="6" w:space="1"/>
         </w:pBdr>
         <w:spacing w:line="240" w:lineRule="auto"/>
         <w:jc w:val="both"/>
@@ -1488,12 +1518,12 @@
         <w:tblW w:w="0" w:type="auto"/>
         <w:jc w:val="center"/>
         <w:tblBorders>
-          <w:top w:val="none" w:sz="0" w:space="0" w:color="auto"/>
-          <w:left w:val="none" w:sz="0" w:space="0" w:color="auto"/>
-          <w:bottom w:val="none" w:sz="0" w:space="0" w:color="auto"/>
-          <w:right w:val="none" w:sz="0" w:space="0" w:color="auto"/>
-          <w:insideH w:val="none" w:sz="0" w:space="0" w:color="auto"/>
-          <w:insideV w:val="none" w:sz="0" w:space="0" w:color="auto"/>
+          <w:top w:val="none" w:color="auto" w:sz="0" w:space="0"/>
+          <w:left w:val="none" w:color="auto" w:sz="0" w:space="0"/>
+          <w:bottom w:val="none" w:color="auto" w:sz="0" w:space="0"/>
+          <w:right w:val="none" w:color="auto" w:sz="0" w:space="0"/>
+          <w:insideH w:val="none" w:color="auto" w:sz="0" w:space="0"/>
+          <w:insideV w:val="none" w:color="auto" w:sz="0" w:space="0"/>
         </w:tblBorders>
         <w:tblLook w:val="04A0" w:firstRow="1" w:lastRow="0" w:firstColumn="1" w:lastColumn="0" w:noHBand="0" w:noVBand="1"/>
       </w:tblPr>
@@ -1503,13 +1533,12 @@
         <w:gridCol w:w="1255"/>
       </w:tblGrid>
       <w:tr>
-        <w:trPr>
-          <w:jc w:val="center"/>
-        </w:trPr>
+        <w:trPr/>
         <w:tc>
           <w:tcPr>
             <w:tcW w:w="1885" w:type="dxa"/>
             <w:vMerge w:val="restart"/>
+            <w:tcMar/>
             <w:vAlign w:val="center"/>
           </w:tcPr>
           <w:p>
@@ -1529,6 +1558,7 @@
         <w:tc>
           <w:tcPr>
             <w:tcW w:w="6210" w:type="dxa"/>
+            <w:tcMar/>
           </w:tcPr>
           <w:p>
             <w:pPr>
@@ -1560,6 +1590,7 @@
         <w:tc>
           <w:tcPr>
             <w:tcW w:w="1255" w:type="dxa"/>
+            <w:tcMar/>
           </w:tcPr>
           <w:p>
             <w:pPr>
@@ -1573,56 +1604,566 @@
                 <w:rFonts w:cstheme="minorHAnsi"/>
               </w:rPr>
               <w:t>2022</w:t>
+            </w:r>
+          </w:p>
+        </w:tc>
+      </w:tr>
+      <w:tr>
+        <w:trPr/>
+        <w:tc>
+          <w:tcPr>
+            <w:tcW w:w="1885" w:type="dxa"/>
+            <w:vMerge/>
+            <w:tcBorders/>
+            <w:tcMar/>
+          </w:tcPr>
+          <w:p>
+            <w:pPr>
+              <w:jc w:val="both"/>
+              <w:rPr>
+                <w:rFonts w:cstheme="minorHAnsi"/>
+              </w:rPr>
+            </w:pPr>
+          </w:p>
+        </w:tc>
+        <w:tc>
+          <w:tcPr>
+            <w:tcW w:w="6210" w:type="dxa"/>
+            <w:tcBorders>
+              <w:bottom w:val="single" w:color="auto" w:sz="4" w:space="0"/>
+            </w:tcBorders>
+            <w:tcMar/>
+          </w:tcPr>
+          <w:p>
+            <w:pPr>
+              <w:jc w:val="both"/>
+              <w:rPr>
+                <w:rFonts w:cstheme="minorHAnsi"/>
+              </w:rPr>
+            </w:pPr>
+            <w:r>
+              <w:rPr>
+                <w:rFonts w:cstheme="minorHAnsi"/>
+              </w:rPr>
+              <w:t>OSPA Judge</w:t>
+            </w:r>
+            <w:r>
+              <w:rPr>
+                <w:rFonts w:cstheme="minorHAnsi"/>
+              </w:rPr>
+              <w:t>.</w:t>
+            </w:r>
+          </w:p>
+        </w:tc>
+        <w:tc>
+          <w:tcPr>
+            <w:tcW w:w="1255" w:type="dxa"/>
+            <w:tcBorders>
+              <w:bottom w:val="single" w:color="auto" w:sz="4" w:space="0"/>
+            </w:tcBorders>
+            <w:tcMar/>
+          </w:tcPr>
+          <w:p>
+            <w:pPr>
+              <w:jc w:val="right"/>
+              <w:rPr>
+                <w:rFonts w:cstheme="minorHAnsi"/>
+              </w:rPr>
+            </w:pPr>
+            <w:r>
+              <w:rPr>
+                <w:rFonts w:cstheme="minorHAnsi"/>
+              </w:rPr>
+              <w:t>Since 2021</w:t>
+            </w:r>
+          </w:p>
+        </w:tc>
+      </w:tr>
+      <w:tr>
+        <w:trPr/>
+        <w:tc>
+          <w:tcPr>
+            <w:tcW w:w="1885" w:type="dxa"/>
+            <w:tcBorders>
+              <w:top w:val="single" w:color="auto" w:sz="4" w:space="0"/>
+              <w:bottom w:val="single" w:color="auto" w:sz="4" w:space="0"/>
+            </w:tcBorders>
+            <w:tcMar/>
+          </w:tcPr>
+          <w:p>
+            <w:pPr>
+              <w:jc w:val="both"/>
+              <w:rPr>
+                <w:rFonts w:cstheme="minorHAnsi"/>
+              </w:rPr>
+            </w:pPr>
+            <w:r>
+              <w:rPr>
+                <w:rFonts w:cstheme="minorHAnsi"/>
+              </w:rPr>
+              <w:t>NASA</w:t>
+            </w:r>
+          </w:p>
+        </w:tc>
+        <w:tc>
+          <w:tcPr>
+            <w:tcW w:w="6210" w:type="dxa"/>
+            <w:tcBorders>
+              <w:top w:val="single" w:color="auto" w:sz="4" w:space="0"/>
+              <w:bottom w:val="single" w:color="auto" w:sz="4" w:space="0"/>
+            </w:tcBorders>
+            <w:tcMar/>
+          </w:tcPr>
+          <w:p>
+            <w:pPr>
+              <w:jc w:val="both"/>
+              <w:rPr>
+                <w:rFonts w:cstheme="minorHAnsi"/>
+              </w:rPr>
+            </w:pPr>
+            <w:r>
+              <w:rPr>
+                <w:rFonts w:cstheme="minorHAnsi"/>
+              </w:rPr>
+              <w:t>Panel Re</w:t>
+            </w:r>
+            <w:r>
+              <w:rPr>
+                <w:rFonts w:cstheme="minorHAnsi"/>
+              </w:rPr>
+              <w:t>viewer of NASA Program</w:t>
+            </w:r>
+            <w:r>
+              <w:rPr>
+                <w:rFonts w:cstheme="minorHAnsi"/>
+              </w:rPr>
+              <w:t>.</w:t>
+            </w:r>
+          </w:p>
+        </w:tc>
+        <w:tc>
+          <w:tcPr>
+            <w:tcW w:w="1255" w:type="dxa"/>
+            <w:tcBorders>
+              <w:top w:val="single" w:color="auto" w:sz="4" w:space="0"/>
+              <w:bottom w:val="single" w:color="auto" w:sz="4" w:space="0"/>
+            </w:tcBorders>
+            <w:tcMar/>
+          </w:tcPr>
+          <w:p>
+            <w:pPr>
+              <w:jc w:val="right"/>
+              <w:rPr>
+                <w:rFonts w:cstheme="minorHAnsi"/>
+              </w:rPr>
+            </w:pPr>
+            <w:r>
+              <w:rPr>
+                <w:rFonts w:cstheme="minorHAnsi"/>
+              </w:rPr>
+              <w:t>2023</w:t>
+            </w:r>
+          </w:p>
+        </w:tc>
+      </w:tr>
+      <w:tr>
+        <w:trPr/>
+        <w:tc>
+          <w:tcPr>
+            <w:tcW w:w="1885" w:type="dxa"/>
+            <w:tcBorders>
+              <w:top w:val="single" w:color="auto" w:sz="4" w:space="0"/>
+              <w:bottom w:val="single" w:color="auto" w:sz="4" w:space="0"/>
+            </w:tcBorders>
+            <w:tcMar/>
+          </w:tcPr>
+          <w:p>
+            <w:pPr>
+              <w:jc w:val="both"/>
+              <w:rPr>
+                <w:rFonts w:cstheme="minorHAnsi"/>
+              </w:rPr>
+            </w:pPr>
+            <w:r>
+              <w:rPr>
+                <w:rFonts w:cstheme="minorHAnsi"/>
+              </w:rPr>
+              <w:t>Virginia Tech</w:t>
+            </w:r>
+          </w:p>
+        </w:tc>
+        <w:tc>
+          <w:tcPr>
+            <w:tcW w:w="6210" w:type="dxa"/>
+            <w:tcBorders>
+              <w:top w:val="single" w:color="auto" w:sz="4" w:space="0"/>
+              <w:bottom w:val="single" w:color="auto" w:sz="4" w:space="0"/>
+            </w:tcBorders>
+            <w:tcMar/>
+          </w:tcPr>
+          <w:p>
+            <w:pPr>
+              <w:jc w:val="both"/>
+              <w:rPr>
+                <w:rFonts w:cstheme="minorHAnsi"/>
+              </w:rPr>
+            </w:pPr>
+            <w:r>
+              <w:rPr>
+                <w:rFonts w:cstheme="minorHAnsi"/>
+              </w:rPr>
+              <w:t>Mentor of Google Summer of Code</w:t>
+            </w:r>
+            <w:r>
+              <w:rPr>
+                <w:rFonts w:cstheme="minorHAnsi"/>
+              </w:rPr>
+              <w:t>.</w:t>
+            </w:r>
+          </w:p>
+        </w:tc>
+        <w:tc>
+          <w:tcPr>
+            <w:tcW w:w="1255" w:type="dxa"/>
+            <w:tcBorders>
+              <w:top w:val="single" w:color="auto" w:sz="4" w:space="0"/>
+              <w:bottom w:val="single" w:color="auto" w:sz="4" w:space="0"/>
+            </w:tcBorders>
+            <w:tcMar/>
+          </w:tcPr>
+          <w:p>
+            <w:pPr>
+              <w:jc w:val="right"/>
+              <w:rPr>
+                <w:rFonts w:cstheme="minorHAnsi"/>
+              </w:rPr>
+            </w:pPr>
+            <w:r>
+              <w:rPr>
+                <w:rFonts w:cstheme="minorHAnsi"/>
+              </w:rPr>
+              <w:t>2018</w:t>
+            </w:r>
+          </w:p>
+        </w:tc>
+      </w:tr>
+      <w:tr>
+        <w:trPr/>
+        <w:tc>
+          <w:tcPr>
+            <w:tcW w:w="1885" w:type="dxa"/>
+            <w:tcBorders>
+              <w:top w:val="single" w:color="auto" w:sz="4" w:space="0"/>
+              <w:bottom w:val="single" w:color="auto" w:sz="4" w:space="0"/>
+            </w:tcBorders>
+            <w:tcMar/>
+          </w:tcPr>
+          <w:p>
+            <w:pPr>
+              <w:jc w:val="both"/>
+              <w:rPr>
+                <w:rFonts w:cstheme="minorHAnsi"/>
+              </w:rPr>
+            </w:pPr>
+            <w:r>
+              <w:rPr>
+                <w:rFonts w:cstheme="minorHAnsi"/>
+              </w:rPr>
+              <w:t>SuperDARN</w:t>
+            </w:r>
+          </w:p>
+        </w:tc>
+        <w:tc>
+          <w:tcPr>
+            <w:tcW w:w="6210" w:type="dxa"/>
+            <w:tcBorders>
+              <w:top w:val="single" w:color="auto" w:sz="4" w:space="0"/>
+              <w:bottom w:val="single" w:color="auto" w:sz="4" w:space="0"/>
+            </w:tcBorders>
+            <w:tcMar/>
+          </w:tcPr>
+          <w:p>
+            <w:pPr>
+              <w:jc w:val="both"/>
+              <w:rPr>
+                <w:rFonts w:cstheme="minorHAnsi"/>
+              </w:rPr>
+            </w:pPr>
+            <w:r>
+              <w:rPr>
+                <w:rFonts w:cstheme="minorHAnsi"/>
+              </w:rPr>
+              <w:t>Active member of SuperDARN Data Visualization Working group</w:t>
+            </w:r>
+            <w:r>
+              <w:rPr>
+                <w:rFonts w:cstheme="minorHAnsi"/>
+              </w:rPr>
+              <w:t>.</w:t>
+            </w:r>
+          </w:p>
+        </w:tc>
+        <w:tc>
+          <w:tcPr>
+            <w:tcW w:w="1255" w:type="dxa"/>
+            <w:tcBorders>
+              <w:top w:val="single" w:color="auto" w:sz="4" w:space="0"/>
+              <w:bottom w:val="single" w:color="auto" w:sz="4" w:space="0"/>
+            </w:tcBorders>
+            <w:tcMar/>
+          </w:tcPr>
+          <w:p>
+            <w:pPr>
+              <w:jc w:val="right"/>
+              <w:rPr>
+                <w:rFonts w:cstheme="minorHAnsi"/>
+              </w:rPr>
+            </w:pPr>
+            <w:r>
+              <w:rPr>
+                <w:rFonts w:cstheme="minorHAnsi"/>
+              </w:rPr>
+              <w:t>Since 2021</w:t>
+            </w:r>
+          </w:p>
+        </w:tc>
+      </w:tr>
+      <w:tr>
+        <w:trPr/>
+        <w:tc>
+          <w:tcPr>
+            <w:tcW w:w="1885" w:type="dxa"/>
+            <w:tcBorders>
+              <w:top w:val="single" w:color="auto" w:sz="4" w:space="0"/>
+            </w:tcBorders>
+            <w:tcMar/>
+            <w:vAlign w:val="center"/>
+          </w:tcPr>
+          <w:p>
+            <w:pPr>
+              <w:rPr>
+                <w:rFonts w:cstheme="minorHAnsi"/>
+              </w:rPr>
+            </w:pPr>
+            <w:r>
+              <w:rPr>
+                <w:rFonts w:cstheme="minorHAnsi"/>
+              </w:rPr>
+              <w:t>Reviewer</w:t>
+            </w:r>
+          </w:p>
+        </w:tc>
+        <w:tc>
+          <w:tcPr>
+            <w:tcW w:w="6210" w:type="dxa"/>
+            <w:tcBorders>
+              <w:top w:val="single" w:color="auto" w:sz="4" w:space="0"/>
+            </w:tcBorders>
+            <w:tcMar/>
+          </w:tcPr>
+          <w:p>
+            <w:pPr>
+              <w:jc w:val="both"/>
+              <w:rPr>
+                <w:rFonts w:cstheme="minorHAnsi"/>
+              </w:rPr>
+            </w:pPr>
+            <w:r>
+              <w:rPr>
+                <w:rFonts w:cstheme="minorHAnsi"/>
+              </w:rPr>
+              <w:t>Nature Communication</w:t>
+            </w:r>
+            <w:r>
+              <w:rPr>
+                <w:rFonts w:cstheme="minorHAnsi"/>
+              </w:rPr>
+              <w:t>;</w:t>
+            </w:r>
+            <w:r>
+              <w:rPr>
+                <w:rFonts w:cstheme="minorHAnsi"/>
+              </w:rPr>
+              <w:t xml:space="preserve"> JGR: Space Physics</w:t>
+            </w:r>
+            <w:r>
+              <w:rPr>
+                <w:rFonts w:cstheme="minorHAnsi"/>
+              </w:rPr>
+              <w:t>;</w:t>
+            </w:r>
+            <w:r>
+              <w:rPr>
+                <w:rFonts w:cstheme="minorHAnsi"/>
+              </w:rPr>
+              <w:t xml:space="preserve"> Space Weather</w:t>
+            </w:r>
+            <w:r>
+              <w:rPr>
+                <w:rFonts w:cstheme="minorHAnsi"/>
+              </w:rPr>
+              <w:t>;</w:t>
+            </w:r>
+            <w:r>
+              <w:rPr>
+                <w:rFonts w:cstheme="minorHAnsi"/>
+              </w:rPr>
+              <w:t xml:space="preserve"> Radio Science</w:t>
+            </w:r>
+            <w:r>
+              <w:rPr>
+                <w:rFonts w:cstheme="minorHAnsi"/>
+              </w:rPr>
+              <w:t>;</w:t>
+            </w:r>
+            <w:r>
+              <w:rPr>
+                <w:rFonts w:cstheme="minorHAnsi"/>
+              </w:rPr>
+              <w:t xml:space="preserve"> Astrophysical Journal</w:t>
+            </w:r>
+            <w:r>
+              <w:rPr>
+                <w:rFonts w:cstheme="minorHAnsi"/>
+              </w:rPr>
+              <w:t>;</w:t>
+            </w:r>
+            <w:r>
+              <w:rPr>
+                <w:rFonts w:cstheme="minorHAnsi"/>
+              </w:rPr>
+              <w:t xml:space="preserve"> Earth Planet and Science</w:t>
+            </w:r>
+            <w:r>
+              <w:rPr>
+                <w:rFonts w:cstheme="minorHAnsi"/>
+              </w:rPr>
+              <w:t>;</w:t>
+            </w:r>
+            <w:r>
+              <w:rPr>
+                <w:rFonts w:cstheme="minorHAnsi"/>
+              </w:rPr>
+              <w:t xml:space="preserve"> Transactions on Geoscience and Remote Sensing</w:t>
+            </w:r>
+            <w:r>
+              <w:rPr>
+                <w:rFonts w:cstheme="minorHAnsi"/>
+              </w:rPr>
+              <w:t>;</w:t>
+            </w:r>
+            <w:r>
+              <w:rPr>
+                <w:rFonts w:cstheme="minorHAnsi"/>
+              </w:rPr>
+              <w:t xml:space="preserve"> Advances in Space Research</w:t>
+            </w:r>
+            <w:r>
+              <w:rPr>
+                <w:rFonts w:cstheme="minorHAnsi"/>
+              </w:rPr>
+              <w:t>;</w:t>
+            </w:r>
+            <w:r>
+              <w:rPr>
+                <w:rFonts w:cstheme="minorHAnsi"/>
+              </w:rPr>
+              <w:t xml:space="preserve"> EGU Sphere</w:t>
+            </w:r>
+            <w:r>
+              <w:rPr>
+                <w:rFonts w:cstheme="minorHAnsi"/>
+              </w:rPr>
+              <w:t>;</w:t>
+            </w:r>
+            <w:r>
+              <w:rPr>
+                <w:rFonts w:cstheme="minorHAnsi"/>
+              </w:rPr>
+              <w:t xml:space="preserve"> Journal of Space Weather and Space Climate</w:t>
+            </w:r>
+            <w:r>
+              <w:rPr>
+                <w:rFonts w:cstheme="minorHAnsi"/>
+              </w:rPr>
+              <w:t>.</w:t>
+            </w:r>
+          </w:p>
+        </w:tc>
+        <w:tc>
+          <w:tcPr>
+            <w:tcW w:w="1255" w:type="dxa"/>
+            <w:tcBorders>
+              <w:top w:val="single" w:color="auto" w:sz="4" w:space="0"/>
+            </w:tcBorders>
+            <w:tcMar/>
+            <w:vAlign w:val="center"/>
+          </w:tcPr>
+          <w:p>
+            <w:pPr>
+              <w:jc w:val="right"/>
+              <w:rPr>
+                <w:rFonts w:cstheme="minorHAnsi"/>
+              </w:rPr>
+            </w:pPr>
+            <w:r>
+              <w:rPr>
+                <w:rFonts w:cstheme="minorHAnsi"/>
+              </w:rPr>
+              <w:t>Since 2019</w:t>
             </w:r>
           </w:p>
         </w:tc>
       </w:tr>
       <w:tr>
         <w:trPr>
-          <w:jc w:val="center"/>
+          <w:trHeight w:val="300"/>
         </w:trPr>
         <w:tc>
           <w:tcPr>
             <w:tcW w:w="1885" w:type="dxa"/>
-            <w:vMerge/>
             <w:tcBorders>
-              <w:bottom w:val="single" w:sz="4" w:space="0" w:color="auto"/>
+              <w:top w:val="single" w:color="auto" w:sz="4" w:space="0"/>
             </w:tcBorders>
-          </w:tcPr>
-          <w:p>
-            <w:pPr>
-              <w:jc w:val="both"/>
-              <w:rPr>
-                <w:rFonts w:cstheme="minorHAnsi"/>
-              </w:rPr>
-            </w:pPr>
+            <w:tcMar/>
+            <w:vAlign w:val="center"/>
+          </w:tcPr>
+          <w:p>
+            <w:pPr>
+              <w:pStyle w:val="Normal"/>
+              <w:rPr>
+                <w:rFonts w:cs="Calibri" w:cstheme="minorAscii"/>
+              </w:rPr>
+            </w:pPr>
+            <w:r>
+              <w:rPr>
+                <w:rFonts w:cs="Calibri" w:cstheme="minorAscii"/>
+              </w:rPr>
+              <w:t>NSF</w:t>
+            </w:r>
           </w:p>
         </w:tc>
         <w:tc>
           <w:tcPr>
             <w:tcW w:w="6210" w:type="dxa"/>
             <w:tcBorders>
-              <w:bottom w:val="single" w:sz="4" w:space="0" w:color="auto"/>
+              <w:top w:val="single" w:color="auto" w:sz="4" w:space="0"/>
             </w:tcBorders>
-          </w:tcPr>
-          <w:p>
-            <w:pPr>
+            <w:tcMar/>
+          </w:tcPr>
+          <w:p>
+            <w:pPr>
+              <w:pStyle w:val="Normal"/>
               <w:jc w:val="both"/>
               <w:rPr>
-                <w:rFonts w:cstheme="minorHAnsi"/>
-              </w:rPr>
-            </w:pPr>
-            <w:r>
-              <w:rPr>
-                <w:rFonts w:cstheme="minorHAnsi"/>
-              </w:rPr>
-              <w:t>OSPA Judge</w:t>
-            </w:r>
-            <w:r>
-              <w:rPr>
-                <w:rFonts w:cstheme="minorHAnsi"/>
-              </w:rPr>
-              <w:t>.</w:t>
+                <w:rFonts w:cs="Calibri" w:cstheme="minorAscii"/>
+              </w:rPr>
+            </w:pPr>
+            <w:r>
+              <w:rPr>
+                <w:rFonts w:cs="Calibri" w:cstheme="minorAscii"/>
+              </w:rPr>
+              <w:t>Panel Reviewer of NSF Program.</w:t>
             </w:r>
           </w:p>
         </w:tc>
@@ -1630,50 +2171,53 @@
           <w:tcPr>
             <w:tcW w:w="1255" w:type="dxa"/>
             <w:tcBorders>
-              <w:bottom w:val="single" w:sz="4" w:space="0" w:color="auto"/>
+              <w:top w:val="single" w:color="auto" w:sz="4" w:space="0"/>
             </w:tcBorders>
-          </w:tcPr>
-          <w:p>
-            <w:pPr>
+            <w:tcMar/>
+            <w:vAlign w:val="center"/>
+          </w:tcPr>
+          <w:p>
+            <w:pPr>
+              <w:pStyle w:val="Normal"/>
               <w:jc w:val="right"/>
               <w:rPr>
-                <w:rFonts w:cstheme="minorHAnsi"/>
-              </w:rPr>
-            </w:pPr>
-            <w:r>
-              <w:rPr>
-                <w:rFonts w:cstheme="minorHAnsi"/>
-              </w:rPr>
-              <w:t>Since 2021</w:t>
+                <w:rFonts w:cs="Calibri" w:cstheme="minorAscii"/>
+              </w:rPr>
+            </w:pPr>
+            <w:r>
+              <w:rPr>
+                <w:rFonts w:cs="Calibri" w:cstheme="minorAscii"/>
+              </w:rPr>
+              <w:t>2024</w:t>
             </w:r>
           </w:p>
         </w:tc>
       </w:tr>
       <w:tr>
         <w:trPr>
-          <w:jc w:val="center"/>
+          <w:trHeight w:val="300"/>
         </w:trPr>
         <w:tc>
           <w:tcPr>
             <w:tcW w:w="1885" w:type="dxa"/>
             <w:tcBorders>
-              <w:top w:val="single" w:sz="4" w:space="0" w:color="auto"/>
-              <w:bottom w:val="single" w:sz="4" w:space="0" w:color="auto"/>
+              <w:top w:val="single" w:color="auto" w:sz="4" w:space="0"/>
             </w:tcBorders>
-          </w:tcPr>
-          <w:p>
-            <w:pPr>
-              <w:jc w:val="both"/>
-              <w:rPr>
-                <w:rFonts w:cstheme="minorHAnsi"/>
-              </w:rPr>
-            </w:pPr>
-            <w:r>
-              <w:rPr>
-                <w:rFonts w:cstheme="minorHAnsi"/>
-              </w:rPr>
-              <w:lastRenderedPageBreak/>
-              <w:t>NASA</w:t>
+            <w:tcMar/>
+            <w:vAlign w:val="center"/>
+          </w:tcPr>
+          <w:p>
+            <w:pPr>
+              <w:pStyle w:val="Normal"/>
+              <w:rPr>
+                <w:rFonts w:cs="Calibri" w:cstheme="minorAscii"/>
+              </w:rPr>
+            </w:pPr>
+            <w:r>
+              <w:rPr>
+                <w:rFonts w:cs="Calibri" w:cstheme="minorAscii"/>
+              </w:rPr>
+              <w:t>CEDAR</w:t>
             </w:r>
           </w:p>
         </w:tc>
@@ -1681,34 +2225,23 @@
           <w:tcPr>
             <w:tcW w:w="6210" w:type="dxa"/>
             <w:tcBorders>
-              <w:top w:val="single" w:sz="4" w:space="0" w:color="auto"/>
-              <w:bottom w:val="single" w:sz="4" w:space="0" w:color="auto"/>
+              <w:top w:val="single" w:color="auto" w:sz="4" w:space="0"/>
             </w:tcBorders>
-          </w:tcPr>
-          <w:p>
-            <w:pPr>
+            <w:tcMar/>
+          </w:tcPr>
+          <w:p>
+            <w:pPr>
+              <w:pStyle w:val="Normal"/>
               <w:jc w:val="both"/>
               <w:rPr>
-                <w:rFonts w:cstheme="minorHAnsi"/>
-              </w:rPr>
-            </w:pPr>
-            <w:r>
-              <w:rPr>
-                <w:rFonts w:cstheme="minorHAnsi"/>
-              </w:rPr>
-              <w:t>Panel Re</w:t>
-            </w:r>
-            <w:r>
-              <w:rPr>
-                <w:rFonts w:cstheme="minorHAnsi"/>
-              </w:rPr>
-              <w:t>viewer of NASA Program</w:t>
-            </w:r>
-            <w:r>
-              <w:rPr>
-                <w:rFonts w:cstheme="minorHAnsi"/>
-              </w:rPr>
-              <w:t>.</w:t>
+                <w:rFonts w:cs="Calibri" w:cstheme="minorAscii"/>
+              </w:rPr>
+            </w:pPr>
+            <w:r>
+              <w:rPr>
+                <w:rFonts w:cs="Calibri" w:cstheme="minorAscii"/>
+              </w:rPr>
+              <w:t>Judge</w:t>
             </w:r>
           </w:p>
         </w:tc>
@@ -1716,368 +2249,24 @@
           <w:tcPr>
             <w:tcW w:w="1255" w:type="dxa"/>
             <w:tcBorders>
-              <w:top w:val="single" w:sz="4" w:space="0" w:color="auto"/>
-              <w:bottom w:val="single" w:sz="4" w:space="0" w:color="auto"/>
+              <w:top w:val="single" w:color="auto" w:sz="4" w:space="0"/>
             </w:tcBorders>
-          </w:tcPr>
-          <w:p>
-            <w:pPr>
+            <w:tcMar/>
+            <w:vAlign w:val="center"/>
+          </w:tcPr>
+          <w:p>
+            <w:pPr>
+              <w:pStyle w:val="Normal"/>
               <w:jc w:val="right"/>
               <w:rPr>
-                <w:rFonts w:cstheme="minorHAnsi"/>
-              </w:rPr>
-            </w:pPr>
-            <w:r>
-              <w:rPr>
-                <w:rFonts w:cstheme="minorHAnsi"/>
-              </w:rPr>
-              <w:t>2023</w:t>
-            </w:r>
-          </w:p>
-        </w:tc>
-      </w:tr>
-      <w:tr>
-        <w:trPr>
-          <w:jc w:val="center"/>
-        </w:trPr>
-        <w:tc>
-          <w:tcPr>
-            <w:tcW w:w="1885" w:type="dxa"/>
-            <w:tcBorders>
-              <w:top w:val="single" w:sz="4" w:space="0" w:color="auto"/>
-              <w:bottom w:val="single" w:sz="4" w:space="0" w:color="auto"/>
-            </w:tcBorders>
-          </w:tcPr>
-          <w:p>
-            <w:pPr>
-              <w:jc w:val="both"/>
-              <w:rPr>
-                <w:rFonts w:cstheme="minorHAnsi"/>
-              </w:rPr>
-            </w:pPr>
-            <w:r>
-              <w:rPr>
-                <w:rFonts w:cstheme="minorHAnsi"/>
-              </w:rPr>
-              <w:t>Virginia Tech</w:t>
-            </w:r>
-          </w:p>
-        </w:tc>
-        <w:tc>
-          <w:tcPr>
-            <w:tcW w:w="6210" w:type="dxa"/>
-            <w:tcBorders>
-              <w:top w:val="single" w:sz="4" w:space="0" w:color="auto"/>
-              <w:bottom w:val="single" w:sz="4" w:space="0" w:color="auto"/>
-            </w:tcBorders>
-          </w:tcPr>
-          <w:p>
-            <w:pPr>
-              <w:jc w:val="both"/>
-              <w:rPr>
-                <w:rFonts w:cstheme="minorHAnsi"/>
-              </w:rPr>
-            </w:pPr>
-            <w:r>
-              <w:rPr>
-                <w:rFonts w:cstheme="minorHAnsi"/>
-              </w:rPr>
-              <w:t>Mentor of Google Summer of Code</w:t>
-            </w:r>
-            <w:r>
-              <w:rPr>
-                <w:rFonts w:cstheme="minorHAnsi"/>
-              </w:rPr>
-              <w:t>.</w:t>
-            </w:r>
-          </w:p>
-        </w:tc>
-        <w:tc>
-          <w:tcPr>
-            <w:tcW w:w="1255" w:type="dxa"/>
-            <w:tcBorders>
-              <w:top w:val="single" w:sz="4" w:space="0" w:color="auto"/>
-              <w:bottom w:val="single" w:sz="4" w:space="0" w:color="auto"/>
-            </w:tcBorders>
-          </w:tcPr>
-          <w:p>
-            <w:pPr>
-              <w:jc w:val="right"/>
-              <w:rPr>
-                <w:rFonts w:cstheme="minorHAnsi"/>
-              </w:rPr>
-            </w:pPr>
-            <w:r>
-              <w:rPr>
-                <w:rFonts w:cstheme="minorHAnsi"/>
-              </w:rPr>
-              <w:t>2018</w:t>
-            </w:r>
-          </w:p>
-        </w:tc>
-      </w:tr>
-      <w:tr>
-        <w:trPr>
-          <w:jc w:val="center"/>
-        </w:trPr>
-        <w:tc>
-          <w:tcPr>
-            <w:tcW w:w="1885" w:type="dxa"/>
-            <w:tcBorders>
-              <w:top w:val="single" w:sz="4" w:space="0" w:color="auto"/>
-              <w:bottom w:val="single" w:sz="4" w:space="0" w:color="auto"/>
-            </w:tcBorders>
-          </w:tcPr>
-          <w:p>
-            <w:pPr>
-              <w:jc w:val="both"/>
-              <w:rPr>
-                <w:rFonts w:cstheme="minorHAnsi"/>
-              </w:rPr>
-            </w:pPr>
-            <w:r>
-              <w:rPr>
-                <w:rFonts w:cstheme="minorHAnsi"/>
-              </w:rPr>
-              <w:t>SuperDARN</w:t>
-            </w:r>
-          </w:p>
-        </w:tc>
-        <w:tc>
-          <w:tcPr>
-            <w:tcW w:w="6210" w:type="dxa"/>
-            <w:tcBorders>
-              <w:top w:val="single" w:sz="4" w:space="0" w:color="auto"/>
-              <w:bottom w:val="single" w:sz="4" w:space="0" w:color="auto"/>
-            </w:tcBorders>
-          </w:tcPr>
-          <w:p>
-            <w:pPr>
-              <w:jc w:val="both"/>
-              <w:rPr>
-                <w:rFonts w:cstheme="minorHAnsi"/>
-              </w:rPr>
-            </w:pPr>
-            <w:r>
-              <w:rPr>
-                <w:rFonts w:cstheme="minorHAnsi"/>
-              </w:rPr>
-              <w:t>Active member of SuperDARN Data Visualization Working group</w:t>
-            </w:r>
-            <w:r>
-              <w:rPr>
-                <w:rFonts w:cstheme="minorHAnsi"/>
-              </w:rPr>
-              <w:t>.</w:t>
-            </w:r>
-          </w:p>
-        </w:tc>
-        <w:tc>
-          <w:tcPr>
-            <w:tcW w:w="1255" w:type="dxa"/>
-            <w:tcBorders>
-              <w:top w:val="single" w:sz="4" w:space="0" w:color="auto"/>
-              <w:bottom w:val="single" w:sz="4" w:space="0" w:color="auto"/>
-            </w:tcBorders>
-          </w:tcPr>
-          <w:p>
-            <w:pPr>
-              <w:jc w:val="right"/>
-              <w:rPr>
-                <w:rFonts w:cstheme="minorHAnsi"/>
-              </w:rPr>
-            </w:pPr>
-            <w:r>
-              <w:rPr>
-                <w:rFonts w:cstheme="minorHAnsi"/>
-              </w:rPr>
-              <w:t>Since 2021</w:t>
-            </w:r>
-          </w:p>
-        </w:tc>
-      </w:tr>
-      <w:tr>
-        <w:trPr>
-          <w:jc w:val="center"/>
-        </w:trPr>
-        <w:tc>
-          <w:tcPr>
-            <w:tcW w:w="1885" w:type="dxa"/>
-            <w:tcBorders>
-              <w:top w:val="single" w:sz="4" w:space="0" w:color="auto"/>
-            </w:tcBorders>
-            <w:vAlign w:val="center"/>
-          </w:tcPr>
-          <w:p>
-            <w:pPr>
-              <w:rPr>
-                <w:rFonts w:cstheme="minorHAnsi"/>
-              </w:rPr>
-            </w:pPr>
-            <w:r>
-              <w:rPr>
-                <w:rFonts w:cstheme="minorHAnsi"/>
-              </w:rPr>
-              <w:t>Reviewer</w:t>
-            </w:r>
-          </w:p>
-        </w:tc>
-        <w:tc>
-          <w:tcPr>
-            <w:tcW w:w="6210" w:type="dxa"/>
-            <w:tcBorders>
-              <w:top w:val="single" w:sz="4" w:space="0" w:color="auto"/>
-            </w:tcBorders>
-          </w:tcPr>
-          <w:p>
-            <w:pPr>
-              <w:jc w:val="both"/>
-              <w:rPr>
-                <w:rFonts w:cstheme="minorHAnsi"/>
-              </w:rPr>
-            </w:pPr>
-            <w:r>
-              <w:rPr>
-                <w:rFonts w:cstheme="minorHAnsi"/>
-              </w:rPr>
-              <w:t>Nature Communication</w:t>
-            </w:r>
-            <w:r>
-              <w:rPr>
-                <w:rFonts w:cstheme="minorHAnsi"/>
-              </w:rPr>
-              <w:t>;</w:t>
-            </w:r>
-            <w:r>
-              <w:rPr>
-                <w:rFonts w:cstheme="minorHAnsi"/>
-              </w:rPr>
-              <w:t xml:space="preserve"> JGR: Space Physics</w:t>
-            </w:r>
-            <w:r>
-              <w:rPr>
-                <w:rFonts w:cstheme="minorHAnsi"/>
-              </w:rPr>
-              <w:t>;</w:t>
-            </w:r>
-            <w:r>
-              <w:rPr>
-                <w:rFonts w:cstheme="minorHAnsi"/>
-              </w:rPr>
-              <w:t xml:space="preserve"> Space Weather</w:t>
-            </w:r>
-            <w:r>
-              <w:rPr>
-                <w:rFonts w:cstheme="minorHAnsi"/>
-              </w:rPr>
-              <w:t>;</w:t>
-            </w:r>
-            <w:r>
-              <w:rPr>
-                <w:rFonts w:cstheme="minorHAnsi"/>
-              </w:rPr>
-              <w:t xml:space="preserve"> Radio Science</w:t>
-            </w:r>
-            <w:r>
-              <w:rPr>
-                <w:rFonts w:cstheme="minorHAnsi"/>
-              </w:rPr>
-              <w:t>;</w:t>
-            </w:r>
-            <w:r>
-              <w:rPr>
-                <w:rFonts w:cstheme="minorHAnsi"/>
-              </w:rPr>
-              <w:t xml:space="preserve"> Astrophysical Journal</w:t>
-            </w:r>
-            <w:r>
-              <w:rPr>
-                <w:rFonts w:cstheme="minorHAnsi"/>
-              </w:rPr>
-              <w:t>;</w:t>
-            </w:r>
-            <w:r>
-              <w:rPr>
-                <w:rFonts w:cstheme="minorHAnsi"/>
-              </w:rPr>
-              <w:t xml:space="preserve"> Earth Planet and Science</w:t>
-            </w:r>
-            <w:r>
-              <w:rPr>
-                <w:rFonts w:cstheme="minorHAnsi"/>
-              </w:rPr>
-              <w:t>;</w:t>
-            </w:r>
-            <w:r>
-              <w:rPr>
-                <w:rFonts w:cstheme="minorHAnsi"/>
-              </w:rPr>
-              <w:t xml:space="preserve"> Transactions on Geoscience and Remote Sensing</w:t>
-            </w:r>
-            <w:r>
-              <w:rPr>
-                <w:rFonts w:cstheme="minorHAnsi"/>
-              </w:rPr>
-              <w:t>;</w:t>
-            </w:r>
-            <w:r>
-              <w:rPr>
-                <w:rFonts w:cstheme="minorHAnsi"/>
-              </w:rPr>
-              <w:t xml:space="preserve"> Advances in Space Research</w:t>
-            </w:r>
-            <w:r>
-              <w:rPr>
-                <w:rFonts w:cstheme="minorHAnsi"/>
-              </w:rPr>
-              <w:t>;</w:t>
-            </w:r>
-            <w:r>
-              <w:rPr>
-                <w:rFonts w:cstheme="minorHAnsi"/>
-              </w:rPr>
-              <w:t xml:space="preserve"> EGU Sphere</w:t>
-            </w:r>
-            <w:r>
-              <w:rPr>
-                <w:rFonts w:cstheme="minorHAnsi"/>
-              </w:rPr>
-              <w:t>;</w:t>
-            </w:r>
-            <w:r>
-              <w:rPr>
-                <w:rFonts w:cstheme="minorHAnsi"/>
-              </w:rPr>
-              <w:t xml:space="preserve"> Journal of Space Weather and Space Climate</w:t>
-            </w:r>
-            <w:r>
-              <w:rPr>
-                <w:rFonts w:cstheme="minorHAnsi"/>
-              </w:rPr>
-              <w:t>.</w:t>
-            </w:r>
-          </w:p>
-        </w:tc>
-        <w:tc>
-          <w:tcPr>
-            <w:tcW w:w="1255" w:type="dxa"/>
-            <w:tcBorders>
-              <w:top w:val="single" w:sz="4" w:space="0" w:color="auto"/>
-            </w:tcBorders>
-            <w:vAlign w:val="center"/>
-          </w:tcPr>
-          <w:p>
-            <w:pPr>
-              <w:jc w:val="right"/>
-              <w:rPr>
-                <w:rFonts w:cstheme="minorHAnsi"/>
-              </w:rPr>
-            </w:pPr>
-            <w:r>
-              <w:rPr>
-                <w:rFonts w:cstheme="minorHAnsi"/>
-              </w:rPr>
-              <w:t>Since 2019</w:t>
+                <w:rFonts w:cs="Calibri" w:cstheme="minorAscii"/>
+              </w:rPr>
+            </w:pPr>
+            <w:r>
+              <w:rPr>
+                <w:rFonts w:cs="Calibri" w:cstheme="minorAscii"/>
+              </w:rPr>
+              <w:t>2022 / 2024</w:t>
             </w:r>
           </w:p>
         </w:tc>
@@ -2095,8 +2284,8 @@
     <w:p>
       <w:pPr>
         <w:pBdr>
-          <w:top w:val="single" w:sz="6" w:space="1" w:color="auto"/>
-          <w:bottom w:val="single" w:sz="6" w:space="1" w:color="auto"/>
+          <w:top w:val="single" w:color="auto" w:sz="6" w:space="1"/>
+          <w:bottom w:val="single" w:color="auto" w:sz="6" w:space="1"/>
         </w:pBdr>
         <w:spacing w:line="240" w:lineRule="auto"/>
         <w:jc w:val="both"/>
@@ -2795,8 +2984,8 @@
     <w:p>
       <w:pPr>
         <w:pBdr>
-          <w:top w:val="single" w:sz="6" w:space="1" w:color="auto"/>
-          <w:bottom w:val="single" w:sz="6" w:space="1" w:color="auto"/>
+          <w:top w:val="single" w:color="auto" w:sz="6" w:space="1"/>
+          <w:bottom w:val="single" w:color="auto" w:sz="6" w:space="1"/>
         </w:pBdr>
         <w:spacing w:line="240" w:lineRule="auto"/>
         <w:jc w:val="both"/>
@@ -2864,7 +3053,6 @@
         <w:jc w:val="both"/>
       </w:pPr>
       <w:r>
-        <w:lastRenderedPageBreak/>
         <w:t xml:space="preserve">Boteler, D. H., </w:t>
       </w:r>
       <w:r>
@@ -3379,8 +3567,8 @@
     <w:p>
       <w:pPr>
         <w:pBdr>
-          <w:top w:val="single" w:sz="6" w:space="1" w:color="auto"/>
-          <w:bottom w:val="single" w:sz="6" w:space="1" w:color="auto"/>
+          <w:top w:val="single" w:color="auto" w:sz="6" w:space="1"/>
+          <w:bottom w:val="single" w:color="auto" w:sz="6" w:space="1"/>
         </w:pBdr>
         <w:spacing w:line="240" w:lineRule="auto"/>
         <w:jc w:val="both"/>
@@ -3425,7 +3613,6 @@
         <w:t xml:space="preserve">, Ruohoniemi, J. M., Baker, J. B. H. and Fiori, R. and Zawdie, K. and Bailey, S. and Nishitani, N. and Drob, D. et al., Sluggishness of the Ionosphere: Characteristic time-lag in Response </w:t>
       </w:r>
       <w:r>
-        <w:lastRenderedPageBreak/>
         <w:t xml:space="preserve">to Solar Flares, 2020 </w:t>
       </w:r>
       <w:proofErr w:type="spellStart"/>
@@ -3550,8 +3737,8 @@
     <w:p>
       <w:pPr>
         <w:pBdr>
-          <w:top w:val="single" w:sz="6" w:space="1" w:color="auto"/>
-          <w:bottom w:val="single" w:sz="6" w:space="1" w:color="auto"/>
+          <w:top w:val="single" w:color="auto" w:sz="6" w:space="1"/>
+          <w:bottom w:val="single" w:color="auto" w:sz="6" w:space="1"/>
         </w:pBdr>
         <w:spacing w:line="240" w:lineRule="auto"/>
         <w:jc w:val="both"/>
@@ -4062,8 +4249,8 @@
     <w:p>
       <w:pPr>
         <w:pBdr>
-          <w:top w:val="single" w:sz="6" w:space="1" w:color="auto"/>
-          <w:bottom w:val="single" w:sz="6" w:space="1" w:color="auto"/>
+          <w:top w:val="single" w:color="auto" w:sz="6" w:space="1"/>
+          <w:bottom w:val="single" w:color="auto" w:sz="6" w:space="1"/>
         </w:pBdr>
         <w:spacing w:line="240" w:lineRule="auto"/>
         <w:jc w:val="both"/>
@@ -4101,7 +4288,6 @@
         <w:rPr>
           <w:rFonts w:cstheme="minorHAnsi"/>
         </w:rPr>
-        <w:lastRenderedPageBreak/>
         <w:t xml:space="preserve">Participated in </w:t>
       </w:r>
       <w:r>
@@ -4211,8 +4397,8 @@
     <w:p>
       <w:pPr>
         <w:pBdr>
-          <w:top w:val="single" w:sz="6" w:space="1" w:color="auto"/>
-          <w:bottom w:val="single" w:sz="6" w:space="1" w:color="auto"/>
+          <w:top w:val="single" w:color="auto" w:sz="6" w:space="1"/>
+          <w:bottom w:val="single" w:color="auto" w:sz="6" w:space="1"/>
         </w:pBdr>
         <w:spacing w:line="240" w:lineRule="auto"/>
         <w:jc w:val="both"/>
@@ -4371,8 +4557,8 @@
     <w:p>
       <w:pPr>
         <w:pBdr>
-          <w:top w:val="single" w:sz="6" w:space="1" w:color="auto"/>
-          <w:bottom w:val="single" w:sz="6" w:space="1" w:color="auto"/>
+          <w:top w:val="single" w:color="auto" w:sz="6" w:space="1"/>
+          <w:bottom w:val="single" w:color="auto" w:sz="6" w:space="1"/>
         </w:pBdr>
         <w:spacing w:line="240" w:lineRule="auto"/>
         <w:jc w:val="both"/>
@@ -4391,10 +4577,10 @@
         <w:tblStyle w:val="TableGrid"/>
         <w:tblW w:w="0" w:type="auto"/>
         <w:tblBorders>
-          <w:top w:val="single" w:sz="6" w:space="0" w:color="auto"/>
-          <w:left w:val="single" w:sz="6" w:space="0" w:color="auto"/>
-          <w:bottom w:val="single" w:sz="6" w:space="0" w:color="auto"/>
-          <w:right w:val="single" w:sz="6" w:space="0" w:color="auto"/>
+          <w:top w:val="single" w:color="auto" w:sz="6" w:space="0"/>
+          <w:left w:val="single" w:color="auto" w:sz="6" w:space="0"/>
+          <w:bottom w:val="single" w:color="auto" w:sz="6" w:space="0"/>
+          <w:right w:val="single" w:color="auto" w:sz="6" w:space="0"/>
         </w:tblBorders>
         <w:tblLayout w:type="fixed"/>
         <w:tblLook w:val="04A0" w:firstRow="1" w:lastRow="0" w:firstColumn="1" w:lastColumn="0" w:noHBand="0" w:noVBand="1"/>
@@ -4420,13 +4606,13 @@
             <w:pPr>
               <w:spacing w:line="259" w:lineRule="auto"/>
               <w:rPr>
-                <w:rFonts w:ascii="Calibri" w:eastAsia="Calibri" w:hAnsi="Calibri" w:cs="Calibri"/>
-                <w:color w:val="000000" w:themeColor="text1"/>
-              </w:rPr>
-            </w:pPr>
-            <w:r>
-              <w:rPr>
-                <w:rFonts w:ascii="Calibri" w:eastAsia="Calibri" w:hAnsi="Calibri" w:cs="Calibri"/>
+                <w:rFonts w:ascii="Calibri" w:hAnsi="Calibri" w:eastAsia="Calibri" w:cs="Calibri"/>
+                <w:color w:val="000000" w:themeColor="text1"/>
+              </w:rPr>
+            </w:pPr>
+            <w:r>
+              <w:rPr>
+                <w:rFonts w:ascii="Calibri" w:hAnsi="Calibri" w:eastAsia="Calibri" w:cs="Calibri"/>
                 <w:i/>
                 <w:iCs/>
                 <w:color w:val="000000" w:themeColor="text1"/>
@@ -4447,13 +4633,13 @@
             <w:pPr>
               <w:spacing w:line="259" w:lineRule="auto"/>
               <w:rPr>
-                <w:rFonts w:ascii="Calibri" w:eastAsia="Calibri" w:hAnsi="Calibri" w:cs="Calibri"/>
-                <w:color w:val="000000" w:themeColor="text1"/>
-              </w:rPr>
-            </w:pPr>
-            <w:r>
-              <w:rPr>
-                <w:rFonts w:ascii="Calibri" w:eastAsia="Calibri" w:hAnsi="Calibri" w:cs="Calibri"/>
+                <w:rFonts w:ascii="Calibri" w:hAnsi="Calibri" w:eastAsia="Calibri" w:cs="Calibri"/>
+                <w:color w:val="000000" w:themeColor="text1"/>
+              </w:rPr>
+            </w:pPr>
+            <w:r>
+              <w:rPr>
+                <w:rFonts w:ascii="Calibri" w:hAnsi="Calibri" w:eastAsia="Calibri" w:cs="Calibri"/>
                 <w:i/>
                 <w:iCs/>
                 <w:color w:val="000000" w:themeColor="text1"/>
@@ -4474,13 +4660,13 @@
             <w:pPr>
               <w:spacing w:line="259" w:lineRule="auto"/>
               <w:rPr>
-                <w:rFonts w:ascii="Calibri" w:eastAsia="Calibri" w:hAnsi="Calibri" w:cs="Calibri"/>
-                <w:color w:val="000000" w:themeColor="text1"/>
-              </w:rPr>
-            </w:pPr>
-            <w:r>
-              <w:rPr>
-                <w:rFonts w:ascii="Calibri" w:eastAsia="Calibri" w:hAnsi="Calibri" w:cs="Calibri"/>
+                <w:rFonts w:ascii="Calibri" w:hAnsi="Calibri" w:eastAsia="Calibri" w:cs="Calibri"/>
+                <w:color w:val="000000" w:themeColor="text1"/>
+              </w:rPr>
+            </w:pPr>
+            <w:r>
+              <w:rPr>
+                <w:rFonts w:ascii="Calibri" w:hAnsi="Calibri" w:eastAsia="Calibri" w:cs="Calibri"/>
                 <w:i/>
                 <w:iCs/>
                 <w:color w:val="000000" w:themeColor="text1"/>
@@ -4506,7 +4692,7 @@
             <w:pPr>
               <w:spacing w:line="259" w:lineRule="auto"/>
               <w:rPr>
-                <w:rFonts w:ascii="Calibri" w:eastAsia="Calibri" w:hAnsi="Calibri" w:cs="Calibri"/>
+                <w:rFonts w:ascii="Calibri" w:hAnsi="Calibri" w:eastAsia="Calibri" w:cs="Calibri"/>
                 <w:color w:val="000000" w:themeColor="text1"/>
               </w:rPr>
             </w:pPr>
@@ -4514,7 +4700,7 @@
               <w:r>
                 <w:rPr>
                   <w:rStyle w:val="Hyperlink"/>
-                  <w:rFonts w:ascii="Calibri" w:eastAsia="Calibri" w:hAnsi="Calibri" w:cs="Calibri"/>
+                  <w:rFonts w:ascii="Calibri" w:hAnsi="Calibri" w:eastAsia="Calibri" w:cs="Calibri"/>
                 </w:rPr>
                 <w:t>Joseph B. H. Baker</w:t>
               </w:r>
@@ -4533,13 +4719,13 @@
             <w:pPr>
               <w:spacing w:line="259" w:lineRule="auto"/>
               <w:rPr>
-                <w:rFonts w:ascii="Calibri" w:eastAsia="Calibri" w:hAnsi="Calibri" w:cs="Calibri"/>
-                <w:color w:val="000000" w:themeColor="text1"/>
-              </w:rPr>
-            </w:pPr>
-            <w:r>
-              <w:rPr>
-                <w:rFonts w:ascii="Calibri" w:eastAsia="Calibri" w:hAnsi="Calibri" w:cs="Calibri"/>
+                <w:rFonts w:ascii="Calibri" w:hAnsi="Calibri" w:eastAsia="Calibri" w:cs="Calibri"/>
+                <w:color w:val="000000" w:themeColor="text1"/>
+              </w:rPr>
+            </w:pPr>
+            <w:r>
+              <w:rPr>
+                <w:rFonts w:ascii="Calibri" w:hAnsi="Calibri" w:eastAsia="Calibri" w:cs="Calibri"/>
                 <w:color w:val="000000" w:themeColor="text1"/>
               </w:rPr>
               <w:t>Professor, ECE Department</w:t>
@@ -4549,13 +4735,13 @@
             <w:pPr>
               <w:spacing w:line="259" w:lineRule="auto"/>
               <w:rPr>
-                <w:rFonts w:ascii="Calibri" w:eastAsia="Calibri" w:hAnsi="Calibri" w:cs="Calibri"/>
-                <w:color w:val="000000" w:themeColor="text1"/>
-              </w:rPr>
-            </w:pPr>
-            <w:r>
-              <w:rPr>
-                <w:rFonts w:ascii="Calibri" w:eastAsia="Calibri" w:hAnsi="Calibri" w:cs="Calibri"/>
+                <w:rFonts w:ascii="Calibri" w:hAnsi="Calibri" w:eastAsia="Calibri" w:cs="Calibri"/>
+                <w:color w:val="000000" w:themeColor="text1"/>
+              </w:rPr>
+            </w:pPr>
+            <w:r>
+              <w:rPr>
+                <w:rFonts w:ascii="Calibri" w:hAnsi="Calibri" w:eastAsia="Calibri" w:cs="Calibri"/>
                 <w:color w:val="000000" w:themeColor="text1"/>
               </w:rPr>
               <w:t>Virginia Tech</w:t>
@@ -4574,13 +4760,13 @@
             <w:pPr>
               <w:spacing w:line="259" w:lineRule="auto"/>
               <w:rPr>
-                <w:rFonts w:ascii="Calibri" w:eastAsia="Calibri" w:hAnsi="Calibri" w:cs="Calibri"/>
-                <w:color w:val="000000" w:themeColor="text1"/>
-              </w:rPr>
-            </w:pPr>
-            <w:r>
-              <w:rPr>
-                <w:rFonts w:ascii="Calibri" w:eastAsia="Calibri" w:hAnsi="Calibri" w:cs="Calibri"/>
+                <w:rFonts w:ascii="Calibri" w:hAnsi="Calibri" w:eastAsia="Calibri" w:cs="Calibri"/>
+                <w:color w:val="000000" w:themeColor="text1"/>
+              </w:rPr>
+            </w:pPr>
+            <w:r>
+              <w:rPr>
+                <w:rFonts w:ascii="Calibri" w:hAnsi="Calibri" w:eastAsia="Calibri" w:cs="Calibri"/>
                 <w:color w:val="000000" w:themeColor="text1"/>
               </w:rPr>
               <w:t>M: 1185 Perry Street</w:t>
@@ -4590,7 +4776,7 @@
             </w:r>
             <w:r>
               <w:rPr>
-                <w:rFonts w:ascii="Calibri" w:eastAsia="Calibri" w:hAnsi="Calibri" w:cs="Calibri"/>
+                <w:rFonts w:ascii="Calibri" w:hAnsi="Calibri" w:eastAsia="Calibri" w:cs="Calibri"/>
                 <w:color w:val="000000" w:themeColor="text1"/>
               </w:rPr>
               <w:t xml:space="preserve">      453 Whittemore (0111)</w:t>
@@ -4600,7 +4786,7 @@
             </w:r>
             <w:r>
               <w:rPr>
-                <w:rFonts w:ascii="Calibri" w:eastAsia="Calibri" w:hAnsi="Calibri" w:cs="Calibri"/>
+                <w:rFonts w:ascii="Calibri" w:hAnsi="Calibri" w:eastAsia="Calibri" w:cs="Calibri"/>
                 <w:color w:val="000000" w:themeColor="text1"/>
               </w:rPr>
               <w:t xml:space="preserve">      Virginia Tech</w:t>
@@ -4610,7 +4796,7 @@
             </w:r>
             <w:r>
               <w:rPr>
-                <w:rFonts w:ascii="Calibri" w:eastAsia="Calibri" w:hAnsi="Calibri" w:cs="Calibri"/>
+                <w:rFonts w:ascii="Calibri" w:hAnsi="Calibri" w:eastAsia="Calibri" w:cs="Calibri"/>
                 <w:color w:val="000000" w:themeColor="text1"/>
               </w:rPr>
               <w:t xml:space="preserve">      Blacksburg, VA 24061</w:t>
@@ -4620,13 +4806,13 @@
             <w:pPr>
               <w:spacing w:line="259" w:lineRule="auto"/>
               <w:rPr>
-                <w:rFonts w:ascii="Calibri" w:eastAsia="Calibri" w:hAnsi="Calibri" w:cs="Calibri"/>
-                <w:color w:val="000000" w:themeColor="text1"/>
-              </w:rPr>
-            </w:pPr>
-            <w:r>
-              <w:rPr>
-                <w:rFonts w:ascii="Calibri" w:eastAsia="Calibri" w:hAnsi="Calibri" w:cs="Calibri"/>
+                <w:rFonts w:ascii="Calibri" w:hAnsi="Calibri" w:eastAsia="Calibri" w:cs="Calibri"/>
+                <w:color w:val="000000" w:themeColor="text1"/>
+              </w:rPr>
+            </w:pPr>
+            <w:r>
+              <w:rPr>
+                <w:rFonts w:ascii="Calibri" w:hAnsi="Calibri" w:eastAsia="Calibri" w:cs="Calibri"/>
                 <w:color w:val="000000" w:themeColor="text1"/>
               </w:rPr>
               <w:t xml:space="preserve">E: </w:t>
@@ -4635,7 +4821,7 @@
               <w:r>
                 <w:rPr>
                   <w:rStyle w:val="Hyperlink"/>
-                  <w:rFonts w:ascii="Calibri" w:eastAsia="Calibri" w:hAnsi="Calibri" w:cs="Calibri"/>
+                  <w:rFonts w:ascii="Calibri" w:hAnsi="Calibri" w:eastAsia="Calibri" w:cs="Calibri"/>
                 </w:rPr>
                 <w:t>bakerjb@vt.edu</w:t>
               </w:r>
@@ -4645,13 +4831,13 @@
             <w:pPr>
               <w:spacing w:line="259" w:lineRule="auto"/>
               <w:rPr>
-                <w:rFonts w:ascii="Calibri" w:eastAsia="Calibri" w:hAnsi="Calibri" w:cs="Calibri"/>
-                <w:color w:val="000000" w:themeColor="text1"/>
-              </w:rPr>
-            </w:pPr>
-            <w:r>
-              <w:rPr>
-                <w:rFonts w:ascii="Calibri" w:eastAsia="Calibri" w:hAnsi="Calibri" w:cs="Calibri"/>
+                <w:rFonts w:ascii="Calibri" w:hAnsi="Calibri" w:eastAsia="Calibri" w:cs="Calibri"/>
+                <w:color w:val="000000" w:themeColor="text1"/>
+              </w:rPr>
+            </w:pPr>
+            <w:r>
+              <w:rPr>
+                <w:rFonts w:ascii="Calibri" w:hAnsi="Calibri" w:eastAsia="Calibri" w:cs="Calibri"/>
                 <w:color w:val="000000" w:themeColor="text1"/>
               </w:rPr>
               <w:t>T: (540) 231-3355</w:t>
@@ -4675,7 +4861,7 @@
             <w:pPr>
               <w:spacing w:line="259" w:lineRule="auto"/>
               <w:rPr>
-                <w:rFonts w:ascii="Calibri" w:eastAsia="Calibri" w:hAnsi="Calibri" w:cs="Calibri"/>
+                <w:rFonts w:ascii="Calibri" w:hAnsi="Calibri" w:eastAsia="Calibri" w:cs="Calibri"/>
                 <w:color w:val="000000" w:themeColor="text1"/>
               </w:rPr>
             </w:pPr>
@@ -4683,7 +4869,7 @@
               <w:r>
                 <w:rPr>
                   <w:rStyle w:val="Hyperlink"/>
-                  <w:rFonts w:ascii="Calibri" w:eastAsia="Calibri" w:hAnsi="Calibri" w:cs="Calibri"/>
+                  <w:rFonts w:ascii="Calibri" w:hAnsi="Calibri" w:eastAsia="Calibri" w:cs="Calibri"/>
                 </w:rPr>
                 <w:t>J. Michael Ruohoniemi</w:t>
               </w:r>
@@ -4702,13 +4888,13 @@
             <w:pPr>
               <w:spacing w:line="259" w:lineRule="auto"/>
               <w:rPr>
-                <w:rFonts w:ascii="Calibri" w:eastAsia="Calibri" w:hAnsi="Calibri" w:cs="Calibri"/>
-                <w:color w:val="000000" w:themeColor="text1"/>
-              </w:rPr>
-            </w:pPr>
-            <w:r>
-              <w:rPr>
-                <w:rFonts w:ascii="Calibri" w:eastAsia="Calibri" w:hAnsi="Calibri" w:cs="Calibri"/>
+                <w:rFonts w:ascii="Calibri" w:hAnsi="Calibri" w:eastAsia="Calibri" w:cs="Calibri"/>
+                <w:color w:val="000000" w:themeColor="text1"/>
+              </w:rPr>
+            </w:pPr>
+            <w:r>
+              <w:rPr>
+                <w:rFonts w:ascii="Calibri" w:hAnsi="Calibri" w:eastAsia="Calibri" w:cs="Calibri"/>
                 <w:color w:val="000000" w:themeColor="text1"/>
               </w:rPr>
               <w:t>Professor, ECE Department</w:t>
@@ -4718,13 +4904,13 @@
             <w:pPr>
               <w:spacing w:line="259" w:lineRule="auto"/>
               <w:rPr>
-                <w:rFonts w:ascii="Calibri" w:eastAsia="Calibri" w:hAnsi="Calibri" w:cs="Calibri"/>
-                <w:color w:val="000000" w:themeColor="text1"/>
-              </w:rPr>
-            </w:pPr>
-            <w:r>
-              <w:rPr>
-                <w:rFonts w:ascii="Calibri" w:eastAsia="Calibri" w:hAnsi="Calibri" w:cs="Calibri"/>
+                <w:rFonts w:ascii="Calibri" w:hAnsi="Calibri" w:eastAsia="Calibri" w:cs="Calibri"/>
+                <w:color w:val="000000" w:themeColor="text1"/>
+              </w:rPr>
+            </w:pPr>
+            <w:r>
+              <w:rPr>
+                <w:rFonts w:ascii="Calibri" w:hAnsi="Calibri" w:eastAsia="Calibri" w:cs="Calibri"/>
                 <w:color w:val="000000" w:themeColor="text1"/>
               </w:rPr>
               <w:t>Virginia Tech</w:t>
@@ -4743,13 +4929,13 @@
             <w:pPr>
               <w:spacing w:line="259" w:lineRule="auto"/>
               <w:rPr>
-                <w:rFonts w:ascii="Calibri" w:eastAsia="Calibri" w:hAnsi="Calibri" w:cs="Calibri"/>
-                <w:color w:val="000000" w:themeColor="text1"/>
-              </w:rPr>
-            </w:pPr>
-            <w:r>
-              <w:rPr>
-                <w:rFonts w:ascii="Calibri" w:eastAsia="Calibri" w:hAnsi="Calibri" w:cs="Calibri"/>
+                <w:rFonts w:ascii="Calibri" w:hAnsi="Calibri" w:eastAsia="Calibri" w:cs="Calibri"/>
+                <w:color w:val="000000" w:themeColor="text1"/>
+              </w:rPr>
+            </w:pPr>
+            <w:r>
+              <w:rPr>
+                <w:rFonts w:ascii="Calibri" w:hAnsi="Calibri" w:eastAsia="Calibri" w:cs="Calibri"/>
                 <w:color w:val="000000" w:themeColor="text1"/>
               </w:rPr>
               <w:t>M: 1185 Perry Street</w:t>
@@ -4759,7 +4945,7 @@
             </w:r>
             <w:r>
               <w:rPr>
-                <w:rFonts w:ascii="Calibri" w:eastAsia="Calibri" w:hAnsi="Calibri" w:cs="Calibri"/>
+                <w:rFonts w:ascii="Calibri" w:hAnsi="Calibri" w:eastAsia="Calibri" w:cs="Calibri"/>
                 <w:color w:val="000000" w:themeColor="text1"/>
               </w:rPr>
               <w:t xml:space="preserve">      453 Whittemore (0111)</w:t>
@@ -4769,7 +4955,7 @@
             </w:r>
             <w:r>
               <w:rPr>
-                <w:rFonts w:ascii="Calibri" w:eastAsia="Calibri" w:hAnsi="Calibri" w:cs="Calibri"/>
+                <w:rFonts w:ascii="Calibri" w:hAnsi="Calibri" w:eastAsia="Calibri" w:cs="Calibri"/>
                 <w:color w:val="000000" w:themeColor="text1"/>
               </w:rPr>
               <w:t xml:space="preserve">      Virginia Tech</w:t>
@@ -4779,7 +4965,7 @@
             </w:r>
             <w:r>
               <w:rPr>
-                <w:rFonts w:ascii="Calibri" w:eastAsia="Calibri" w:hAnsi="Calibri" w:cs="Calibri"/>
+                <w:rFonts w:ascii="Calibri" w:hAnsi="Calibri" w:eastAsia="Calibri" w:cs="Calibri"/>
                 <w:color w:val="000000" w:themeColor="text1"/>
               </w:rPr>
               <w:t xml:space="preserve">      Blacksburg, VA 24061</w:t>
@@ -4789,13 +4975,13 @@
             <w:pPr>
               <w:spacing w:line="259" w:lineRule="auto"/>
               <w:rPr>
-                <w:rFonts w:ascii="Calibri" w:eastAsia="Calibri" w:hAnsi="Calibri" w:cs="Calibri"/>
-                <w:color w:val="000000" w:themeColor="text1"/>
-              </w:rPr>
-            </w:pPr>
-            <w:r>
-              <w:rPr>
-                <w:rFonts w:ascii="Calibri" w:eastAsia="Calibri" w:hAnsi="Calibri" w:cs="Calibri"/>
+                <w:rFonts w:ascii="Calibri" w:hAnsi="Calibri" w:eastAsia="Calibri" w:cs="Calibri"/>
+                <w:color w:val="000000" w:themeColor="text1"/>
+              </w:rPr>
+            </w:pPr>
+            <w:r>
+              <w:rPr>
+                <w:rFonts w:ascii="Calibri" w:hAnsi="Calibri" w:eastAsia="Calibri" w:cs="Calibri"/>
                 <w:color w:val="000000" w:themeColor="text1"/>
               </w:rPr>
               <w:t xml:space="preserve">E: </w:t>
@@ -4804,7 +4990,7 @@
               <w:r>
                 <w:rPr>
                   <w:rStyle w:val="Hyperlink"/>
-                  <w:rFonts w:ascii="Calibri" w:eastAsia="Calibri" w:hAnsi="Calibri" w:cs="Calibri"/>
+                  <w:rFonts w:ascii="Calibri" w:hAnsi="Calibri" w:eastAsia="Calibri" w:cs="Calibri"/>
                 </w:rPr>
                 <w:t>mikeruo@vt.edu</w:t>
               </w:r>
@@ -4814,13 +5000,13 @@
             <w:pPr>
               <w:spacing w:line="259" w:lineRule="auto"/>
               <w:rPr>
-                <w:rFonts w:ascii="Calibri" w:eastAsia="Calibri" w:hAnsi="Calibri" w:cs="Calibri"/>
-                <w:color w:val="000000" w:themeColor="text1"/>
-              </w:rPr>
-            </w:pPr>
-            <w:r>
-              <w:rPr>
-                <w:rFonts w:ascii="Calibri" w:eastAsia="Calibri" w:hAnsi="Calibri" w:cs="Calibri"/>
+                <w:rFonts w:ascii="Calibri" w:hAnsi="Calibri" w:eastAsia="Calibri" w:cs="Calibri"/>
+                <w:color w:val="000000" w:themeColor="text1"/>
+              </w:rPr>
+            </w:pPr>
+            <w:r>
+              <w:rPr>
+                <w:rFonts w:ascii="Calibri" w:hAnsi="Calibri" w:eastAsia="Calibri" w:cs="Calibri"/>
                 <w:color w:val="000000" w:themeColor="text1"/>
               </w:rPr>
               <w:t>T: (540) 231-1482</w:t>
@@ -4844,7 +5030,7 @@
             <w:pPr>
               <w:spacing w:line="259" w:lineRule="auto"/>
               <w:rPr>
-                <w:rFonts w:ascii="Calibri" w:eastAsia="Calibri" w:hAnsi="Calibri" w:cs="Calibri"/>
+                <w:rFonts w:ascii="Calibri" w:hAnsi="Calibri" w:eastAsia="Calibri" w:cs="Calibri"/>
                 <w:color w:val="000000" w:themeColor="text1"/>
               </w:rPr>
             </w:pPr>
@@ -4852,7 +5038,7 @@
               <w:r>
                 <w:rPr>
                   <w:rStyle w:val="Hyperlink"/>
-                  <w:rFonts w:ascii="Calibri" w:eastAsia="Calibri" w:hAnsi="Calibri" w:cs="Calibri"/>
+                  <w:rFonts w:ascii="Calibri" w:hAnsi="Calibri" w:eastAsia="Calibri" w:cs="Calibri"/>
                 </w:rPr>
                 <w:t>David Boteler</w:t>
               </w:r>
@@ -4871,13 +5057,13 @@
             <w:pPr>
               <w:spacing w:line="259" w:lineRule="auto"/>
               <w:rPr>
-                <w:rFonts w:ascii="Calibri" w:eastAsia="Calibri" w:hAnsi="Calibri" w:cs="Calibri"/>
-                <w:color w:val="000000" w:themeColor="text1"/>
-              </w:rPr>
-            </w:pPr>
-            <w:r>
-              <w:rPr>
-                <w:rFonts w:ascii="Calibri" w:eastAsia="Calibri" w:hAnsi="Calibri" w:cs="Calibri"/>
+                <w:rFonts w:ascii="Calibri" w:hAnsi="Calibri" w:eastAsia="Calibri" w:cs="Calibri"/>
+                <w:color w:val="000000" w:themeColor="text1"/>
+              </w:rPr>
+            </w:pPr>
+            <w:r>
+              <w:rPr>
+                <w:rFonts w:ascii="Calibri" w:hAnsi="Calibri" w:eastAsia="Calibri" w:cs="Calibri"/>
                 <w:color w:val="000000" w:themeColor="text1"/>
               </w:rPr>
               <w:t>Scientist, LMS/HAOB/CHIS</w:t>
@@ -4887,13 +5073,13 @@
             <w:pPr>
               <w:spacing w:line="259" w:lineRule="auto"/>
               <w:rPr>
-                <w:rFonts w:ascii="Calibri" w:eastAsia="Calibri" w:hAnsi="Calibri" w:cs="Calibri"/>
-                <w:color w:val="000000" w:themeColor="text1"/>
-              </w:rPr>
-            </w:pPr>
-            <w:r>
-              <w:rPr>
-                <w:rFonts w:ascii="Calibri" w:eastAsia="Calibri" w:hAnsi="Calibri" w:cs="Calibri"/>
+                <w:rFonts w:ascii="Calibri" w:hAnsi="Calibri" w:eastAsia="Calibri" w:cs="Calibri"/>
+                <w:color w:val="000000" w:themeColor="text1"/>
+              </w:rPr>
+            </w:pPr>
+            <w:r>
+              <w:rPr>
+                <w:rFonts w:ascii="Calibri" w:hAnsi="Calibri" w:eastAsia="Calibri" w:cs="Calibri"/>
                 <w:color w:val="000000" w:themeColor="text1"/>
               </w:rPr>
               <w:t>Natural Resources Canada</w:t>
@@ -4912,13 +5098,13 @@
             <w:pPr>
               <w:spacing w:line="259" w:lineRule="auto"/>
               <w:rPr>
-                <w:rFonts w:ascii="Calibri" w:eastAsia="Calibri" w:hAnsi="Calibri" w:cs="Calibri"/>
-                <w:color w:val="000000" w:themeColor="text1"/>
-              </w:rPr>
-            </w:pPr>
-            <w:r>
-              <w:rPr>
-                <w:rFonts w:ascii="Calibri" w:eastAsia="Calibri" w:hAnsi="Calibri" w:cs="Calibri"/>
+                <w:rFonts w:ascii="Calibri" w:hAnsi="Calibri" w:eastAsia="Calibri" w:cs="Calibri"/>
+                <w:color w:val="000000" w:themeColor="text1"/>
+              </w:rPr>
+            </w:pPr>
+            <w:r>
+              <w:rPr>
+                <w:rFonts w:ascii="Calibri" w:hAnsi="Calibri" w:eastAsia="Calibri" w:cs="Calibri"/>
                 <w:color w:val="000000" w:themeColor="text1"/>
               </w:rPr>
               <w:t xml:space="preserve">M: 2617 Anderson Road, </w:t>
@@ -4928,20 +5114,20 @@
             <w:pPr>
               <w:spacing w:line="259" w:lineRule="auto"/>
               <w:rPr>
-                <w:rFonts w:ascii="Calibri" w:eastAsia="Calibri" w:hAnsi="Calibri" w:cs="Calibri"/>
-                <w:color w:val="000000" w:themeColor="text1"/>
-              </w:rPr>
-            </w:pPr>
-            <w:r>
-              <w:rPr>
-                <w:rFonts w:ascii="Calibri" w:eastAsia="Calibri" w:hAnsi="Calibri" w:cs="Calibri"/>
+                <w:rFonts w:ascii="Calibri" w:hAnsi="Calibri" w:eastAsia="Calibri" w:cs="Calibri"/>
+                <w:color w:val="000000" w:themeColor="text1"/>
+              </w:rPr>
+            </w:pPr>
+            <w:r>
+              <w:rPr>
+                <w:rFonts w:ascii="Calibri" w:hAnsi="Calibri" w:eastAsia="Calibri" w:cs="Calibri"/>
                 <w:color w:val="000000" w:themeColor="text1"/>
               </w:rPr>
               <w:t xml:space="preserve">      1</w:t>
             </w:r>
             <w:r>
               <w:rPr>
-                <w:rFonts w:ascii="Calibri" w:eastAsia="Calibri" w:hAnsi="Calibri" w:cs="Calibri"/>
+                <w:rFonts w:ascii="Calibri" w:hAnsi="Calibri" w:eastAsia="Calibri" w:cs="Calibri"/>
                 <w:color w:val="000000" w:themeColor="text1"/>
                 <w:vertAlign w:val="superscript"/>
               </w:rPr>
@@ -4949,7 +5135,7 @@
             </w:r>
             <w:r>
               <w:rPr>
-                <w:rFonts w:ascii="Calibri" w:eastAsia="Calibri" w:hAnsi="Calibri" w:cs="Calibri"/>
+                <w:rFonts w:ascii="Calibri" w:hAnsi="Calibri" w:eastAsia="Calibri" w:cs="Calibri"/>
                 <w:color w:val="000000" w:themeColor="text1"/>
               </w:rPr>
               <w:t xml:space="preserve"> Floor, Room. 5</w:t>
@@ -4959,13 +5145,13 @@
             <w:pPr>
               <w:spacing w:line="259" w:lineRule="auto"/>
               <w:rPr>
-                <w:rFonts w:ascii="Calibri" w:eastAsia="Calibri" w:hAnsi="Calibri" w:cs="Calibri"/>
-                <w:color w:val="000000" w:themeColor="text1"/>
-              </w:rPr>
-            </w:pPr>
-            <w:r>
-              <w:rPr>
-                <w:rFonts w:ascii="Calibri" w:eastAsia="Calibri" w:hAnsi="Calibri" w:cs="Calibri"/>
+                <w:rFonts w:ascii="Calibri" w:hAnsi="Calibri" w:eastAsia="Calibri" w:cs="Calibri"/>
+                <w:color w:val="000000" w:themeColor="text1"/>
+              </w:rPr>
+            </w:pPr>
+            <w:r>
+              <w:rPr>
+                <w:rFonts w:ascii="Calibri" w:hAnsi="Calibri" w:eastAsia="Calibri" w:cs="Calibri"/>
                 <w:color w:val="000000" w:themeColor="text1"/>
               </w:rPr>
               <w:t xml:space="preserve">      Ottawa, ON</w:t>
@@ -4975,13 +5161,13 @@
             <w:pPr>
               <w:spacing w:line="259" w:lineRule="auto"/>
               <w:rPr>
-                <w:rFonts w:ascii="Calibri" w:eastAsia="Calibri" w:hAnsi="Calibri" w:cs="Calibri"/>
-                <w:color w:val="000000" w:themeColor="text1"/>
-              </w:rPr>
-            </w:pPr>
-            <w:r>
-              <w:rPr>
-                <w:rFonts w:ascii="Calibri" w:eastAsia="Calibri" w:hAnsi="Calibri" w:cs="Calibri"/>
+                <w:rFonts w:ascii="Calibri" w:hAnsi="Calibri" w:eastAsia="Calibri" w:cs="Calibri"/>
+                <w:color w:val="000000" w:themeColor="text1"/>
+              </w:rPr>
+            </w:pPr>
+            <w:r>
+              <w:rPr>
+                <w:rFonts w:ascii="Calibri" w:hAnsi="Calibri" w:eastAsia="Calibri" w:cs="Calibri"/>
                 <w:color w:val="000000" w:themeColor="text1"/>
               </w:rPr>
               <w:t xml:space="preserve">      Canada  K1A 0Y3</w:t>
@@ -4991,13 +5177,13 @@
             <w:pPr>
               <w:spacing w:line="259" w:lineRule="auto"/>
               <w:rPr>
-                <w:rFonts w:ascii="Calibri" w:eastAsia="Calibri" w:hAnsi="Calibri" w:cs="Calibri"/>
-                <w:color w:val="000000" w:themeColor="text1"/>
-              </w:rPr>
-            </w:pPr>
-            <w:r>
-              <w:rPr>
-                <w:rFonts w:ascii="Calibri" w:eastAsia="Calibri" w:hAnsi="Calibri" w:cs="Calibri"/>
+                <w:rFonts w:ascii="Calibri" w:hAnsi="Calibri" w:eastAsia="Calibri" w:cs="Calibri"/>
+                <w:color w:val="000000" w:themeColor="text1"/>
+              </w:rPr>
+            </w:pPr>
+            <w:r>
+              <w:rPr>
+                <w:rFonts w:ascii="Calibri" w:hAnsi="Calibri" w:eastAsia="Calibri" w:cs="Calibri"/>
                 <w:color w:val="000000" w:themeColor="text1"/>
               </w:rPr>
               <w:t xml:space="preserve">E: </w:t>
@@ -5006,7 +5192,7 @@
               <w:r>
                 <w:rPr>
                   <w:rStyle w:val="Hyperlink"/>
-                  <w:rFonts w:ascii="Calibri" w:eastAsia="Calibri" w:hAnsi="Calibri" w:cs="Calibri"/>
+                  <w:rFonts w:ascii="Calibri" w:hAnsi="Calibri" w:eastAsia="Calibri" w:cs="Calibri"/>
                 </w:rPr>
                 <w:t>david.boteler@NRCan-RNCan.gc.ca</w:t>
               </w:r>
@@ -5016,13 +5202,13 @@
             <w:pPr>
               <w:spacing w:line="259" w:lineRule="auto"/>
               <w:rPr>
-                <w:rFonts w:ascii="Calibri" w:eastAsia="Calibri" w:hAnsi="Calibri" w:cs="Calibri"/>
-                <w:color w:val="000000" w:themeColor="text1"/>
-              </w:rPr>
-            </w:pPr>
-            <w:r>
-              <w:rPr>
-                <w:rFonts w:ascii="Calibri" w:eastAsia="Calibri" w:hAnsi="Calibri" w:cs="Calibri"/>
+                <w:rFonts w:ascii="Calibri" w:hAnsi="Calibri" w:eastAsia="Calibri" w:cs="Calibri"/>
+                <w:color w:val="000000" w:themeColor="text1"/>
+              </w:rPr>
+            </w:pPr>
+            <w:r>
+              <w:rPr>
+                <w:rFonts w:ascii="Calibri" w:hAnsi="Calibri" w:eastAsia="Calibri" w:cs="Calibri"/>
                 <w:color w:val="000000" w:themeColor="text1"/>
               </w:rPr>
               <w:t>T: (613) 837-2035</w:t>
@@ -5046,7 +5232,7 @@
             <w:pPr>
               <w:spacing w:line="259" w:lineRule="auto"/>
               <w:rPr>
-                <w:rFonts w:ascii="Calibri" w:eastAsia="Calibri" w:hAnsi="Calibri" w:cs="Calibri"/>
+                <w:rFonts w:ascii="Calibri" w:hAnsi="Calibri" w:eastAsia="Calibri" w:cs="Calibri"/>
                 <w:color w:val="000000" w:themeColor="text1"/>
               </w:rPr>
             </w:pPr>
@@ -5054,7 +5240,7 @@
               <w:r>
                 <w:rPr>
                   <w:rStyle w:val="Hyperlink"/>
-                  <w:rFonts w:ascii="Calibri" w:eastAsia="Calibri" w:hAnsi="Calibri" w:cs="Calibri"/>
+                  <w:rFonts w:ascii="Calibri" w:hAnsi="Calibri" w:eastAsia="Calibri" w:cs="Calibri"/>
                 </w:rPr>
                 <w:t>Liying Qian</w:t>
               </w:r>
@@ -5073,13 +5259,13 @@
             <w:pPr>
               <w:spacing w:line="259" w:lineRule="auto"/>
               <w:rPr>
-                <w:rFonts w:ascii="Calibri" w:eastAsia="Calibri" w:hAnsi="Calibri" w:cs="Calibri"/>
-                <w:color w:val="000000" w:themeColor="text1"/>
-              </w:rPr>
-            </w:pPr>
-            <w:r>
-              <w:rPr>
-                <w:rFonts w:ascii="Calibri" w:eastAsia="Calibri" w:hAnsi="Calibri" w:cs="Calibri"/>
+                <w:rFonts w:ascii="Calibri" w:hAnsi="Calibri" w:eastAsia="Calibri" w:cs="Calibri"/>
+                <w:color w:val="000000" w:themeColor="text1"/>
+              </w:rPr>
+            </w:pPr>
+            <w:r>
+              <w:rPr>
+                <w:rFonts w:ascii="Calibri" w:hAnsi="Calibri" w:eastAsia="Calibri" w:cs="Calibri"/>
                 <w:color w:val="000000" w:themeColor="text1"/>
               </w:rPr>
               <w:t>Project Scientist III</w:t>
@@ -5089,13 +5275,13 @@
             <w:pPr>
               <w:spacing w:line="259" w:lineRule="auto"/>
               <w:rPr>
-                <w:rFonts w:ascii="Calibri" w:eastAsia="Calibri" w:hAnsi="Calibri" w:cs="Calibri"/>
-                <w:color w:val="000000" w:themeColor="text1"/>
-              </w:rPr>
-            </w:pPr>
-            <w:r>
-              <w:rPr>
-                <w:rFonts w:ascii="Calibri" w:eastAsia="Calibri" w:hAnsi="Calibri" w:cs="Calibri"/>
+                <w:rFonts w:ascii="Calibri" w:hAnsi="Calibri" w:eastAsia="Calibri" w:cs="Calibri"/>
+                <w:color w:val="000000" w:themeColor="text1"/>
+              </w:rPr>
+            </w:pPr>
+            <w:r>
+              <w:rPr>
+                <w:rFonts w:ascii="Calibri" w:hAnsi="Calibri" w:eastAsia="Calibri" w:cs="Calibri"/>
                 <w:color w:val="000000" w:themeColor="text1"/>
               </w:rPr>
               <w:t>High Altitude Observatory</w:t>
@@ -5114,13 +5300,13 @@
             <w:pPr>
               <w:spacing w:line="259" w:lineRule="auto"/>
               <w:rPr>
-                <w:rFonts w:ascii="Calibri" w:eastAsia="Calibri" w:hAnsi="Calibri" w:cs="Calibri"/>
-                <w:color w:val="000000" w:themeColor="text1"/>
-              </w:rPr>
-            </w:pPr>
-            <w:r>
-              <w:rPr>
-                <w:rFonts w:ascii="Calibri" w:eastAsia="Calibri" w:hAnsi="Calibri" w:cs="Calibri"/>
+                <w:rFonts w:ascii="Calibri" w:hAnsi="Calibri" w:eastAsia="Calibri" w:cs="Calibri"/>
+                <w:color w:val="000000" w:themeColor="text1"/>
+              </w:rPr>
+            </w:pPr>
+            <w:r>
+              <w:rPr>
+                <w:rFonts w:ascii="Calibri" w:hAnsi="Calibri" w:eastAsia="Calibri" w:cs="Calibri"/>
                 <w:color w:val="000000" w:themeColor="text1"/>
               </w:rPr>
               <w:t>M: Center Green 1 building (CG1)</w:t>
@@ -5130,13 +5316,13 @@
             <w:pPr>
               <w:spacing w:line="259" w:lineRule="auto"/>
               <w:rPr>
-                <w:rFonts w:ascii="Calibri" w:eastAsia="Calibri" w:hAnsi="Calibri" w:cs="Calibri"/>
-                <w:color w:val="000000" w:themeColor="text1"/>
-              </w:rPr>
-            </w:pPr>
-            <w:r>
-              <w:rPr>
-                <w:rFonts w:ascii="Calibri" w:eastAsia="Calibri" w:hAnsi="Calibri" w:cs="Calibri"/>
+                <w:rFonts w:ascii="Calibri" w:hAnsi="Calibri" w:eastAsia="Calibri" w:cs="Calibri"/>
+                <w:color w:val="000000" w:themeColor="text1"/>
+              </w:rPr>
+            </w:pPr>
+            <w:r>
+              <w:rPr>
+                <w:rFonts w:ascii="Calibri" w:hAnsi="Calibri" w:eastAsia="Calibri" w:cs="Calibri"/>
                 <w:color w:val="000000" w:themeColor="text1"/>
               </w:rPr>
               <w:t xml:space="preserve">      3080 Center Green Drive</w:t>
@@ -5146,13 +5332,13 @@
             <w:pPr>
               <w:spacing w:line="259" w:lineRule="auto"/>
               <w:rPr>
-                <w:rFonts w:ascii="Calibri" w:eastAsia="Calibri" w:hAnsi="Calibri" w:cs="Calibri"/>
-                <w:color w:val="000000" w:themeColor="text1"/>
-              </w:rPr>
-            </w:pPr>
-            <w:r>
-              <w:rPr>
-                <w:rFonts w:ascii="Calibri" w:eastAsia="Calibri" w:hAnsi="Calibri" w:cs="Calibri"/>
+                <w:rFonts w:ascii="Calibri" w:hAnsi="Calibri" w:eastAsia="Calibri" w:cs="Calibri"/>
+                <w:color w:val="000000" w:themeColor="text1"/>
+              </w:rPr>
+            </w:pPr>
+            <w:r>
+              <w:rPr>
+                <w:rFonts w:ascii="Calibri" w:hAnsi="Calibri" w:eastAsia="Calibri" w:cs="Calibri"/>
                 <w:color w:val="000000" w:themeColor="text1"/>
               </w:rPr>
               <w:t xml:space="preserve">      Boulder, CO 80301</w:t>
@@ -5162,23 +5348,22 @@
             <w:pPr>
               <w:spacing w:line="259" w:lineRule="auto"/>
               <w:rPr>
-                <w:rFonts w:ascii="Calibri" w:eastAsia="Calibri" w:hAnsi="Calibri" w:cs="Calibri"/>
-                <w:color w:val="000000" w:themeColor="text1"/>
-              </w:rPr>
-            </w:pPr>
-            <w:r>
-              <w:rPr>
-                <w:rFonts w:ascii="Calibri" w:eastAsia="Calibri" w:hAnsi="Calibri" w:cs="Calibri"/>
-                <w:color w:val="000000" w:themeColor="text1"/>
-              </w:rPr>
-              <w:lastRenderedPageBreak/>
+                <w:rFonts w:ascii="Calibri" w:hAnsi="Calibri" w:eastAsia="Calibri" w:cs="Calibri"/>
+                <w:color w:val="000000" w:themeColor="text1"/>
+              </w:rPr>
+            </w:pPr>
+            <w:r>
+              <w:rPr>
+                <w:rFonts w:ascii="Calibri" w:hAnsi="Calibri" w:eastAsia="Calibri" w:cs="Calibri"/>
+                <w:color w:val="000000" w:themeColor="text1"/>
+              </w:rPr>
               <w:t xml:space="preserve">E: </w:t>
             </w:r>
             <w:hyperlink r:id="rId20">
               <w:r>
                 <w:rPr>
                   <w:rStyle w:val="Hyperlink"/>
-                  <w:rFonts w:ascii="Calibri" w:eastAsia="Calibri" w:hAnsi="Calibri" w:cs="Calibri"/>
+                  <w:rFonts w:ascii="Calibri" w:hAnsi="Calibri" w:eastAsia="Calibri" w:cs="Calibri"/>
                 </w:rPr>
                 <w:t>lqian@ucar.edu</w:t>
               </w:r>
@@ -5188,13 +5373,13 @@
             <w:pPr>
               <w:spacing w:line="259" w:lineRule="auto"/>
               <w:rPr>
-                <w:rFonts w:ascii="Calibri" w:eastAsia="Calibri" w:hAnsi="Calibri" w:cs="Calibri"/>
-                <w:color w:val="000000" w:themeColor="text1"/>
-              </w:rPr>
-            </w:pPr>
-            <w:r>
-              <w:rPr>
-                <w:rFonts w:ascii="Calibri" w:eastAsia="Calibri" w:hAnsi="Calibri" w:cs="Calibri"/>
+                <w:rFonts w:ascii="Calibri" w:hAnsi="Calibri" w:eastAsia="Calibri" w:cs="Calibri"/>
+                <w:color w:val="000000" w:themeColor="text1"/>
+              </w:rPr>
+            </w:pPr>
+            <w:r>
+              <w:rPr>
+                <w:rFonts w:ascii="Calibri" w:hAnsi="Calibri" w:eastAsia="Calibri" w:cs="Calibri"/>
                 <w:color w:val="000000" w:themeColor="text1"/>
               </w:rPr>
               <w:t>T: (303) 497-1529</w:t>
@@ -5218,7 +5403,7 @@
             <w:pPr>
               <w:spacing w:line="259" w:lineRule="auto"/>
               <w:rPr>
-                <w:rFonts w:ascii="Calibri" w:eastAsia="Calibri" w:hAnsi="Calibri" w:cs="Calibri"/>
+                <w:rFonts w:ascii="Calibri" w:hAnsi="Calibri" w:eastAsia="Calibri" w:cs="Calibri"/>
                 <w:color w:val="000000" w:themeColor="text1"/>
               </w:rPr>
             </w:pPr>
@@ -5226,7 +5411,7 @@
               <w:r>
                 <w:rPr>
                   <w:rStyle w:val="Hyperlink"/>
-                  <w:rFonts w:ascii="Calibri" w:eastAsia="Calibri" w:hAnsi="Calibri" w:cs="Calibri"/>
+                  <w:rFonts w:ascii="Calibri" w:hAnsi="Calibri" w:eastAsia="Calibri" w:cs="Calibri"/>
                 </w:rPr>
                 <w:t>Michael Hartinger</w:t>
               </w:r>
@@ -5245,13 +5430,13 @@
             <w:pPr>
               <w:spacing w:line="259" w:lineRule="auto"/>
               <w:rPr>
-                <w:rFonts w:ascii="Calibri" w:eastAsia="Calibri" w:hAnsi="Calibri" w:cs="Calibri"/>
-                <w:color w:val="000000" w:themeColor="text1"/>
-              </w:rPr>
-            </w:pPr>
-            <w:r>
-              <w:rPr>
-                <w:rFonts w:ascii="Calibri" w:eastAsia="Calibri" w:hAnsi="Calibri" w:cs="Calibri"/>
+                <w:rFonts w:ascii="Calibri" w:hAnsi="Calibri" w:eastAsia="Calibri" w:cs="Calibri"/>
+                <w:color w:val="000000" w:themeColor="text1"/>
+              </w:rPr>
+            </w:pPr>
+            <w:r>
+              <w:rPr>
+                <w:rFonts w:ascii="Calibri" w:hAnsi="Calibri" w:eastAsia="Calibri" w:cs="Calibri"/>
                 <w:color w:val="000000" w:themeColor="text1"/>
               </w:rPr>
               <w:t>Research Scientist</w:t>
@@ -5263,7 +5448,7 @@
             </w:pPr>
             <w:r>
               <w:rPr>
-                <w:rFonts w:ascii="Calibri" w:eastAsia="Calibri" w:hAnsi="Calibri" w:cs="Calibri"/>
+                <w:rFonts w:ascii="Calibri" w:hAnsi="Calibri" w:eastAsia="Calibri" w:cs="Calibri"/>
                 <w:color w:val="000000" w:themeColor="text1"/>
               </w:rPr>
               <w:t>Space Science Institute</w:t>
@@ -5282,12 +5467,12 @@
             <w:pPr>
               <w:spacing w:line="259" w:lineRule="auto"/>
               <w:rPr>
-                <w:rFonts w:ascii="Calibri" w:eastAsia="Calibri" w:hAnsi="Calibri" w:cs="Calibri"/>
-              </w:rPr>
-            </w:pPr>
-            <w:r>
-              <w:rPr>
-                <w:rFonts w:ascii="Calibri" w:eastAsia="Calibri" w:hAnsi="Calibri" w:cs="Calibri"/>
+                <w:rFonts w:ascii="Calibri" w:hAnsi="Calibri" w:eastAsia="Calibri" w:cs="Calibri"/>
+              </w:rPr>
+            </w:pPr>
+            <w:r>
+              <w:rPr>
+                <w:rFonts w:ascii="Calibri" w:hAnsi="Calibri" w:eastAsia="Calibri" w:cs="Calibri"/>
                 <w:color w:val="000000" w:themeColor="text1"/>
               </w:rPr>
               <w:t xml:space="preserve">E: </w:t>
@@ -5296,14 +5481,14 @@
               <w:r>
                 <w:rPr>
                   <w:rStyle w:val="Hyperlink"/>
-                  <w:rFonts w:ascii="Calibri" w:eastAsia="Calibri" w:hAnsi="Calibri" w:cs="Calibri"/>
+                  <w:rFonts w:ascii="Calibri" w:hAnsi="Calibri" w:eastAsia="Calibri" w:cs="Calibri"/>
                 </w:rPr>
                 <w:t>mhartinger@spacescience.org</w:t>
               </w:r>
             </w:hyperlink>
             <w:r>
               <w:rPr>
-                <w:rFonts w:ascii="Calibri" w:eastAsia="Calibri" w:hAnsi="Calibri" w:cs="Calibri"/>
+                <w:rFonts w:ascii="Calibri" w:hAnsi="Calibri" w:eastAsia="Calibri" w:cs="Calibri"/>
                 <w:color w:val="000000" w:themeColor="text1"/>
               </w:rPr>
               <w:t xml:space="preserve"> </w:t>
@@ -5320,7 +5505,7 @@
     </w:p>
     <w:sectPr>
       <w:headerReference w:type="default" r:id="rId23"/>
-      <w:pgSz w:w="12240" w:h="15840"/>
+      <w:pgSz w:w="12240" w:h="15840" w:orient="portrait"/>
       <w:pgMar w:top="1440" w:right="1440" w:bottom="1440" w:left="1440" w:header="720" w:footer="720" w:gutter="0"/>
       <w:cols w:space="720"/>
       <w:docGrid w:linePitch="360"/>
@@ -5413,6 +5598,13 @@
         <w:szCs w:val="24"/>
       </w:rPr>
       <w:tab/>
+    </w:r>
+    <w:r>
+      <w:rPr>
+        <w:color w:val="1F3864" w:themeColor="accent1" w:themeShade="80"/>
+        <w:sz w:val="24"/>
+        <w:szCs w:val="24"/>
+      </w:rPr>
       <w:t>Chakraborty, Shibaji</w:t>
     </w:r>
   </w:p>
@@ -5434,7 +5626,7 @@
         <w:ind w:left="360" w:hanging="360"/>
       </w:pPr>
       <w:rPr>
-        <w:rFonts w:ascii="Symbol" w:hAnsi="Symbol" w:hint="default"/>
+        <w:rFonts w:hint="default" w:ascii="Symbol" w:hAnsi="Symbol"/>
       </w:rPr>
     </w:lvl>
     <w:lvl w:ilvl="1" w:tplc="04090003" w:tentative="1">
@@ -5446,7 +5638,7 @@
         <w:ind w:left="1080" w:hanging="360"/>
       </w:pPr>
       <w:rPr>
-        <w:rFonts w:ascii="Courier New" w:hAnsi="Courier New" w:cs="Courier New" w:hint="default"/>
+        <w:rFonts w:hint="default" w:ascii="Courier New" w:hAnsi="Courier New" w:cs="Courier New"/>
       </w:rPr>
     </w:lvl>
     <w:lvl w:ilvl="2" w:tplc="04090005" w:tentative="1">
@@ -5458,7 +5650,7 @@
         <w:ind w:left="1800" w:hanging="360"/>
       </w:pPr>
       <w:rPr>
-        <w:rFonts w:ascii="Wingdings" w:hAnsi="Wingdings" w:hint="default"/>
+        <w:rFonts w:hint="default" w:ascii="Wingdings" w:hAnsi="Wingdings"/>
       </w:rPr>
     </w:lvl>
     <w:lvl w:ilvl="3" w:tplc="04090001" w:tentative="1">
@@ -5470,7 +5662,7 @@
         <w:ind w:left="2520" w:hanging="360"/>
       </w:pPr>
       <w:rPr>
-        <w:rFonts w:ascii="Symbol" w:hAnsi="Symbol" w:hint="default"/>
+        <w:rFonts w:hint="default" w:ascii="Symbol" w:hAnsi="Symbol"/>
       </w:rPr>
     </w:lvl>
     <w:lvl w:ilvl="4" w:tplc="04090003" w:tentative="1">
@@ -5482,7 +5674,7 @@
         <w:ind w:left="3240" w:hanging="360"/>
       </w:pPr>
       <w:rPr>
-        <w:rFonts w:ascii="Courier New" w:hAnsi="Courier New" w:cs="Courier New" w:hint="default"/>
+        <w:rFonts w:hint="default" w:ascii="Courier New" w:hAnsi="Courier New" w:cs="Courier New"/>
       </w:rPr>
     </w:lvl>
     <w:lvl w:ilvl="5" w:tplc="04090005" w:tentative="1">
@@ -5494,7 +5686,7 @@
         <w:ind w:left="3960" w:hanging="360"/>
       </w:pPr>
       <w:rPr>
-        <w:rFonts w:ascii="Wingdings" w:hAnsi="Wingdings" w:hint="default"/>
+        <w:rFonts w:hint="default" w:ascii="Wingdings" w:hAnsi="Wingdings"/>
       </w:rPr>
     </w:lvl>
     <w:lvl w:ilvl="6" w:tplc="04090001" w:tentative="1">
@@ -5506,7 +5698,7 @@
         <w:ind w:left="4680" w:hanging="360"/>
       </w:pPr>
       <w:rPr>
-        <w:rFonts w:ascii="Symbol" w:hAnsi="Symbol" w:hint="default"/>
+        <w:rFonts w:hint="default" w:ascii="Symbol" w:hAnsi="Symbol"/>
       </w:rPr>
     </w:lvl>
     <w:lvl w:ilvl="7" w:tplc="04090003" w:tentative="1">
@@ -5518,7 +5710,7 @@
         <w:ind w:left="5400" w:hanging="360"/>
       </w:pPr>
       <w:rPr>
-        <w:rFonts w:ascii="Courier New" w:hAnsi="Courier New" w:cs="Courier New" w:hint="default"/>
+        <w:rFonts w:hint="default" w:ascii="Courier New" w:hAnsi="Courier New" w:cs="Courier New"/>
       </w:rPr>
     </w:lvl>
     <w:lvl w:ilvl="8" w:tplc="04090005" w:tentative="1">
@@ -5530,7 +5722,7 @@
         <w:ind w:left="6120" w:hanging="360"/>
       </w:pPr>
       <w:rPr>
-        <w:rFonts w:ascii="Wingdings" w:hAnsi="Wingdings" w:hint="default"/>
+        <w:rFonts w:hint="default" w:ascii="Wingdings" w:hAnsi="Wingdings"/>
       </w:rPr>
     </w:lvl>
   </w:abstractNum>
@@ -5547,7 +5739,7 @@
         <w:ind w:left="360" w:hanging="360"/>
       </w:pPr>
       <w:rPr>
-        <w:rFonts w:ascii="Symbol" w:hAnsi="Symbol" w:hint="default"/>
+        <w:rFonts w:hint="default" w:ascii="Symbol" w:hAnsi="Symbol"/>
       </w:rPr>
     </w:lvl>
     <w:lvl w:ilvl="1" w:tplc="04090003" w:tentative="1">
@@ -5559,7 +5751,7 @@
         <w:ind w:left="1080" w:hanging="360"/>
       </w:pPr>
       <w:rPr>
-        <w:rFonts w:ascii="Courier New" w:hAnsi="Courier New" w:cs="Courier New" w:hint="default"/>
+        <w:rFonts w:hint="default" w:ascii="Courier New" w:hAnsi="Courier New" w:cs="Courier New"/>
       </w:rPr>
     </w:lvl>
     <w:lvl w:ilvl="2" w:tplc="04090005" w:tentative="1">
@@ -5571,7 +5763,7 @@
         <w:ind w:left="1800" w:hanging="360"/>
       </w:pPr>
       <w:rPr>
-        <w:rFonts w:ascii="Wingdings" w:hAnsi="Wingdings" w:hint="default"/>
+        <w:rFonts w:hint="default" w:ascii="Wingdings" w:hAnsi="Wingdings"/>
       </w:rPr>
     </w:lvl>
     <w:lvl w:ilvl="3" w:tplc="04090001" w:tentative="1">
@@ -5583,7 +5775,7 @@
         <w:ind w:left="2520" w:hanging="360"/>
       </w:pPr>
       <w:rPr>
-        <w:rFonts w:ascii="Symbol" w:hAnsi="Symbol" w:hint="default"/>
+        <w:rFonts w:hint="default" w:ascii="Symbol" w:hAnsi="Symbol"/>
       </w:rPr>
     </w:lvl>
     <w:lvl w:ilvl="4" w:tplc="04090003" w:tentative="1">
@@ -5595,7 +5787,7 @@
         <w:ind w:left="3240" w:hanging="360"/>
       </w:pPr>
       <w:rPr>
-        <w:rFonts w:ascii="Courier New" w:hAnsi="Courier New" w:cs="Courier New" w:hint="default"/>
+        <w:rFonts w:hint="default" w:ascii="Courier New" w:hAnsi="Courier New" w:cs="Courier New"/>
       </w:rPr>
     </w:lvl>
     <w:lvl w:ilvl="5" w:tplc="04090005" w:tentative="1">
@@ -5607,7 +5799,7 @@
         <w:ind w:left="3960" w:hanging="360"/>
       </w:pPr>
       <w:rPr>
-        <w:rFonts w:ascii="Wingdings" w:hAnsi="Wingdings" w:hint="default"/>
+        <w:rFonts w:hint="default" w:ascii="Wingdings" w:hAnsi="Wingdings"/>
       </w:rPr>
     </w:lvl>
     <w:lvl w:ilvl="6" w:tplc="04090001" w:tentative="1">
@@ -5619,7 +5811,7 @@
         <w:ind w:left="4680" w:hanging="360"/>
       </w:pPr>
       <w:rPr>
-        <w:rFonts w:ascii="Symbol" w:hAnsi="Symbol" w:hint="default"/>
+        <w:rFonts w:hint="default" w:ascii="Symbol" w:hAnsi="Symbol"/>
       </w:rPr>
     </w:lvl>
     <w:lvl w:ilvl="7" w:tplc="04090003" w:tentative="1">
@@ -5631,7 +5823,7 @@
         <w:ind w:left="5400" w:hanging="360"/>
       </w:pPr>
       <w:rPr>
-        <w:rFonts w:ascii="Courier New" w:hAnsi="Courier New" w:cs="Courier New" w:hint="default"/>
+        <w:rFonts w:hint="default" w:ascii="Courier New" w:hAnsi="Courier New" w:cs="Courier New"/>
       </w:rPr>
     </w:lvl>
     <w:lvl w:ilvl="8" w:tplc="04090005" w:tentative="1">
@@ -5643,7 +5835,7 @@
         <w:ind w:left="6120" w:hanging="360"/>
       </w:pPr>
       <w:rPr>
-        <w:rFonts w:ascii="Wingdings" w:hAnsi="Wingdings" w:hint="default"/>
+        <w:rFonts w:hint="default" w:ascii="Wingdings" w:hAnsi="Wingdings"/>
       </w:rPr>
     </w:lvl>
   </w:abstractNum>
@@ -5660,7 +5852,7 @@
         <w:ind w:left="360" w:hanging="360"/>
       </w:pPr>
       <w:rPr>
-        <w:rFonts w:ascii="Symbol" w:hAnsi="Symbol" w:hint="default"/>
+        <w:rFonts w:hint="default" w:ascii="Symbol" w:hAnsi="Symbol"/>
       </w:rPr>
     </w:lvl>
     <w:lvl w:ilvl="1" w:tplc="04090003" w:tentative="1">
@@ -5672,7 +5864,7 @@
         <w:ind w:left="1080" w:hanging="360"/>
       </w:pPr>
       <w:rPr>
-        <w:rFonts w:ascii="Courier New" w:hAnsi="Courier New" w:cs="Courier New" w:hint="default"/>
+        <w:rFonts w:hint="default" w:ascii="Courier New" w:hAnsi="Courier New" w:cs="Courier New"/>
       </w:rPr>
     </w:lvl>
     <w:lvl w:ilvl="2" w:tplc="04090005" w:tentative="1">
@@ -5684,7 +5876,7 @@
         <w:ind w:left="1800" w:hanging="360"/>
       </w:pPr>
       <w:rPr>
-        <w:rFonts w:ascii="Wingdings" w:hAnsi="Wingdings" w:hint="default"/>
+        <w:rFonts w:hint="default" w:ascii="Wingdings" w:hAnsi="Wingdings"/>
       </w:rPr>
     </w:lvl>
     <w:lvl w:ilvl="3" w:tplc="04090001" w:tentative="1">
@@ -5696,7 +5888,7 @@
         <w:ind w:left="2520" w:hanging="360"/>
       </w:pPr>
       <w:rPr>
-        <w:rFonts w:ascii="Symbol" w:hAnsi="Symbol" w:hint="default"/>
+        <w:rFonts w:hint="default" w:ascii="Symbol" w:hAnsi="Symbol"/>
       </w:rPr>
     </w:lvl>
     <w:lvl w:ilvl="4" w:tplc="04090003" w:tentative="1">
@@ -5708,7 +5900,7 @@
         <w:ind w:left="3240" w:hanging="360"/>
       </w:pPr>
       <w:rPr>
-        <w:rFonts w:ascii="Courier New" w:hAnsi="Courier New" w:cs="Courier New" w:hint="default"/>
+        <w:rFonts w:hint="default" w:ascii="Courier New" w:hAnsi="Courier New" w:cs="Courier New"/>
       </w:rPr>
     </w:lvl>
     <w:lvl w:ilvl="5" w:tplc="04090005" w:tentative="1">
@@ -5720,7 +5912,7 @@
         <w:ind w:left="3960" w:hanging="360"/>
       </w:pPr>
       <w:rPr>
-        <w:rFonts w:ascii="Wingdings" w:hAnsi="Wingdings" w:hint="default"/>
+        <w:rFonts w:hint="default" w:ascii="Wingdings" w:hAnsi="Wingdings"/>
       </w:rPr>
     </w:lvl>
     <w:lvl w:ilvl="6" w:tplc="04090001" w:tentative="1">
@@ -5732,7 +5924,7 @@
         <w:ind w:left="4680" w:hanging="360"/>
       </w:pPr>
       <w:rPr>
-        <w:rFonts w:ascii="Symbol" w:hAnsi="Symbol" w:hint="default"/>
+        <w:rFonts w:hint="default" w:ascii="Symbol" w:hAnsi="Symbol"/>
       </w:rPr>
     </w:lvl>
     <w:lvl w:ilvl="7" w:tplc="04090003" w:tentative="1">
@@ -5744,7 +5936,7 @@
         <w:ind w:left="5400" w:hanging="360"/>
       </w:pPr>
       <w:rPr>
-        <w:rFonts w:ascii="Courier New" w:hAnsi="Courier New" w:cs="Courier New" w:hint="default"/>
+        <w:rFonts w:hint="default" w:ascii="Courier New" w:hAnsi="Courier New" w:cs="Courier New"/>
       </w:rPr>
     </w:lvl>
     <w:lvl w:ilvl="8" w:tplc="04090005" w:tentative="1">
@@ -5756,7 +5948,7 @@
         <w:ind w:left="6120" w:hanging="360"/>
       </w:pPr>
       <w:rPr>
-        <w:rFonts w:ascii="Wingdings" w:hAnsi="Wingdings" w:hint="default"/>
+        <w:rFonts w:hint="default" w:ascii="Wingdings" w:hAnsi="Wingdings"/>
       </w:rPr>
     </w:lvl>
   </w:abstractNum>
@@ -5773,11 +5965,11 @@
 </file>
 
 <file path=word/styles.xml><?xml version="1.0" encoding="utf-8"?>
-<w:styles xmlns:mc="http://schemas.openxmlformats.org/markup-compatibility/2006" xmlns:r="http://schemas.openxmlformats.org/officeDocument/2006/relationships" xmlns:w="http://schemas.openxmlformats.org/wordprocessingml/2006/main" xmlns:w14="http://schemas.microsoft.com/office/word/2010/wordml" xmlns:w15="http://schemas.microsoft.com/office/word/2012/wordml" xmlns:w16cex="http://schemas.microsoft.com/office/word/2018/wordml/cex" xmlns:w16cid="http://schemas.microsoft.com/office/word/2016/wordml/cid" xmlns:w16="http://schemas.microsoft.com/office/word/2018/wordml" xmlns:w16du="http://schemas.microsoft.com/office/word/2023/wordml/word16du" xmlns:w16sdtdh="http://schemas.microsoft.com/office/word/2020/wordml/sdtdatahash" xmlns:w16se="http://schemas.microsoft.com/office/word/2015/wordml/symex" mc:Ignorable="w14 w15 w16se w16cid w16 w16cex w16sdtdh w16du">
+<w:styles xmlns:wp14="http://schemas.microsoft.com/office/word/2010/wordprocessingDrawing" xmlns:mc="http://schemas.openxmlformats.org/markup-compatibility/2006" xmlns:r="http://schemas.openxmlformats.org/officeDocument/2006/relationships" xmlns:w="http://schemas.openxmlformats.org/wordprocessingml/2006/main" xmlns:w14="http://schemas.microsoft.com/office/word/2010/wordml" xmlns:w15="http://schemas.microsoft.com/office/word/2012/wordml" xmlns:w16cex="http://schemas.microsoft.com/office/word/2018/wordml/cex" xmlns:w16cid="http://schemas.microsoft.com/office/word/2016/wordml/cid" xmlns:w16="http://schemas.microsoft.com/office/word/2018/wordml" xmlns:w16du="http://schemas.microsoft.com/office/word/2023/wordml/word16du" xmlns:w16sdtdh="http://schemas.microsoft.com/office/word/2020/wordml/sdtdatahash" xmlns:w16se="http://schemas.microsoft.com/office/word/2015/wordml/symex" mc:Ignorable="w14 w15 w16se w16cid w16 w16cex w16sdtdh w16du wp14">
   <w:docDefaults>
     <w:rPrDefault>
       <w:rPr>
-        <w:rFonts w:asciiTheme="minorHAnsi" w:eastAsiaTheme="minorHAnsi" w:hAnsiTheme="minorHAnsi" w:cstheme="minorBidi"/>
+        <w:rFonts w:asciiTheme="minorHAnsi" w:hAnsiTheme="minorHAnsi" w:eastAsiaTheme="minorHAnsi" w:cstheme="minorBidi"/>
         <w:kern w:val="2"/>
         <w:sz w:val="22"/>
         <w:szCs w:val="22"/>
@@ -5794,14 +5986,14 @@
   <w:latentStyles w:defLockedState="0" w:defUIPriority="99" w:defSemiHidden="0" w:defUnhideWhenUsed="0" w:defQFormat="0" w:count="376">
     <w:lsdException w:name="Normal" w:uiPriority="0" w:qFormat="1"/>
     <w:lsdException w:name="heading 1" w:uiPriority="9" w:qFormat="1"/>
-    <w:lsdException w:name="heading 2" w:semiHidden="1" w:uiPriority="9" w:unhideWhenUsed="1" w:qFormat="1"/>
-    <w:lsdException w:name="heading 3" w:semiHidden="1" w:uiPriority="9" w:unhideWhenUsed="1" w:qFormat="1"/>
-    <w:lsdException w:name="heading 4" w:semiHidden="1" w:uiPriority="9" w:unhideWhenUsed="1" w:qFormat="1"/>
-    <w:lsdException w:name="heading 5" w:semiHidden="1" w:uiPriority="9" w:unhideWhenUsed="1" w:qFormat="1"/>
-    <w:lsdException w:name="heading 6" w:semiHidden="1" w:uiPriority="9" w:unhideWhenUsed="1" w:qFormat="1"/>
-    <w:lsdException w:name="heading 7" w:semiHidden="1" w:uiPriority="9" w:unhideWhenUsed="1" w:qFormat="1"/>
-    <w:lsdException w:name="heading 8" w:semiHidden="1" w:uiPriority="9" w:unhideWhenUsed="1" w:qFormat="1"/>
-    <w:lsdException w:name="heading 9" w:semiHidden="1" w:uiPriority="9" w:unhideWhenUsed="1" w:qFormat="1"/>
+    <w:lsdException w:name="heading 2" w:uiPriority="9" w:semiHidden="1" w:unhideWhenUsed="1" w:qFormat="1"/>
+    <w:lsdException w:name="heading 3" w:uiPriority="9" w:semiHidden="1" w:unhideWhenUsed="1" w:qFormat="1"/>
+    <w:lsdException w:name="heading 4" w:uiPriority="9" w:semiHidden="1" w:unhideWhenUsed="1" w:qFormat="1"/>
+    <w:lsdException w:name="heading 5" w:uiPriority="9" w:semiHidden="1" w:unhideWhenUsed="1" w:qFormat="1"/>
+    <w:lsdException w:name="heading 6" w:uiPriority="9" w:semiHidden="1" w:unhideWhenUsed="1" w:qFormat="1"/>
+    <w:lsdException w:name="heading 7" w:uiPriority="9" w:semiHidden="1" w:unhideWhenUsed="1" w:qFormat="1"/>
+    <w:lsdException w:name="heading 8" w:uiPriority="9" w:semiHidden="1" w:unhideWhenUsed="1" w:qFormat="1"/>
+    <w:lsdException w:name="heading 9" w:uiPriority="9" w:semiHidden="1" w:unhideWhenUsed="1" w:qFormat="1"/>
     <w:lsdException w:name="index 1" w:semiHidden="1" w:unhideWhenUsed="1"/>
     <w:lsdException w:name="index 2" w:semiHidden="1" w:unhideWhenUsed="1"/>
     <w:lsdException w:name="index 3" w:semiHidden="1" w:unhideWhenUsed="1"/>
@@ -5811,22 +6003,22 @@
     <w:lsdException w:name="index 7" w:semiHidden="1" w:unhideWhenUsed="1"/>
     <w:lsdException w:name="index 8" w:semiHidden="1" w:unhideWhenUsed="1"/>
     <w:lsdException w:name="index 9" w:semiHidden="1" w:unhideWhenUsed="1"/>
-    <w:lsdException w:name="toc 1" w:semiHidden="1" w:uiPriority="39" w:unhideWhenUsed="1"/>
-    <w:lsdException w:name="toc 2" w:semiHidden="1" w:uiPriority="39" w:unhideWhenUsed="1"/>
-    <w:lsdException w:name="toc 3" w:semiHidden="1" w:uiPriority="39" w:unhideWhenUsed="1"/>
-    <w:lsdException w:name="toc 4" w:semiHidden="1" w:uiPriority="39" w:unhideWhenUsed="1"/>
-    <w:lsdException w:name="toc 5" w:semiHidden="1" w:uiPriority="39" w:unhideWhenUsed="1"/>
-    <w:lsdException w:name="toc 6" w:semiHidden="1" w:uiPriority="39" w:unhideWhenUsed="1"/>
-    <w:lsdException w:name="toc 7" w:semiHidden="1" w:uiPriority="39" w:unhideWhenUsed="1"/>
-    <w:lsdException w:name="toc 8" w:semiHidden="1" w:uiPriority="39" w:unhideWhenUsed="1"/>
-    <w:lsdException w:name="toc 9" w:semiHidden="1" w:uiPriority="39" w:unhideWhenUsed="1"/>
+    <w:lsdException w:name="toc 1" w:uiPriority="39" w:semiHidden="1" w:unhideWhenUsed="1"/>
+    <w:lsdException w:name="toc 2" w:uiPriority="39" w:semiHidden="1" w:unhideWhenUsed="1"/>
+    <w:lsdException w:name="toc 3" w:uiPriority="39" w:semiHidden="1" w:unhideWhenUsed="1"/>
+    <w:lsdException w:name="toc 4" w:uiPriority="39" w:semiHidden="1" w:unhideWhenUsed="1"/>
+    <w:lsdException w:name="toc 5" w:uiPriority="39" w:semiHidden="1" w:unhideWhenUsed="1"/>
+    <w:lsdException w:name="toc 6" w:uiPriority="39" w:semiHidden="1" w:unhideWhenUsed="1"/>
+    <w:lsdException w:name="toc 7" w:uiPriority="39" w:semiHidden="1" w:unhideWhenUsed="1"/>
+    <w:lsdException w:name="toc 8" w:uiPriority="39" w:semiHidden="1" w:unhideWhenUsed="1"/>
+    <w:lsdException w:name="toc 9" w:uiPriority="39" w:semiHidden="1" w:unhideWhenUsed="1"/>
     <w:lsdException w:name="Normal Indent" w:semiHidden="1" w:unhideWhenUsed="1"/>
     <w:lsdException w:name="footnote text" w:semiHidden="1" w:unhideWhenUsed="1"/>
     <w:lsdException w:name="annotation text" w:semiHidden="1" w:unhideWhenUsed="1"/>
     <w:lsdException w:name="header" w:semiHidden="1" w:unhideWhenUsed="1"/>
     <w:lsdException w:name="footer" w:semiHidden="1" w:unhideWhenUsed="1"/>
     <w:lsdException w:name="index heading" w:semiHidden="1" w:unhideWhenUsed="1"/>
-    <w:lsdException w:name="caption" w:semiHidden="1" w:uiPriority="35" w:unhideWhenUsed="1" w:qFormat="1"/>
+    <w:lsdException w:name="caption" w:uiPriority="35" w:semiHidden="1" w:unhideWhenUsed="1" w:qFormat="1"/>
     <w:lsdException w:name="table of figures" w:semiHidden="1" w:unhideWhenUsed="1"/>
     <w:lsdException w:name="envelope address" w:semiHidden="1" w:unhideWhenUsed="1"/>
     <w:lsdException w:name="envelope return" w:semiHidden="1" w:unhideWhenUsed="1"/>
@@ -5857,7 +6049,7 @@
     <w:lsdException w:name="Title" w:uiPriority="10" w:qFormat="1"/>
     <w:lsdException w:name="Closing" w:semiHidden="1" w:unhideWhenUsed="1"/>
     <w:lsdException w:name="Signature" w:semiHidden="1" w:unhideWhenUsed="1"/>
-    <w:lsdException w:name="Default Paragraph Font" w:semiHidden="1" w:uiPriority="1" w:unhideWhenUsed="1"/>
+    <w:lsdException w:name="Default Paragraph Font" w:uiPriority="1" w:semiHidden="1" w:unhideWhenUsed="1"/>
     <w:lsdException w:name="Body Text" w:semiHidden="1" w:unhideWhenUsed="1"/>
     <w:lsdException w:name="Body Text Indent" w:semiHidden="1" w:unhideWhenUsed="1"/>
     <w:lsdException w:name="List Continue" w:semiHidden="1" w:unhideWhenUsed="1"/>
@@ -6057,8 +6249,8 @@
     <w:lsdException w:name="Subtle Reference" w:uiPriority="31" w:qFormat="1"/>
     <w:lsdException w:name="Intense Reference" w:uiPriority="32" w:qFormat="1"/>
     <w:lsdException w:name="Book Title" w:uiPriority="33" w:qFormat="1"/>
-    <w:lsdException w:name="Bibliography" w:semiHidden="1" w:uiPriority="37" w:unhideWhenUsed="1"/>
-    <w:lsdException w:name="TOC Heading" w:semiHidden="1" w:uiPriority="39" w:unhideWhenUsed="1" w:qFormat="1"/>
+    <w:lsdException w:name="Bibliography" w:uiPriority="37" w:semiHidden="1" w:unhideWhenUsed="1"/>
+    <w:lsdException w:name="TOC Heading" w:uiPriority="39" w:semiHidden="1" w:unhideWhenUsed="1" w:qFormat="1"/>
     <w:lsdException w:name="Plain Table 1" w:uiPriority="41"/>
     <w:lsdException w:name="Plain Table 2" w:uiPriority="42"/>
     <w:lsdException w:name="Plain Table 3" w:uiPriority="43"/>
@@ -6169,17 +6361,17 @@
     <w:lsdException w:name="Unresolved Mention" w:semiHidden="1" w:unhideWhenUsed="1"/>
     <w:lsdException w:name="Smart Link" w:semiHidden="1" w:unhideWhenUsed="1"/>
   </w:latentStyles>
-  <w:style w:type="paragraph" w:default="1" w:styleId="Normal">
+  <w:style w:type="paragraph" w:styleId="Normal" w:default="1">
     <w:name w:val="Normal"/>
     <w:qFormat/>
   </w:style>
-  <w:style w:type="character" w:default="1" w:styleId="DefaultParagraphFont">
+  <w:style w:type="character" w:styleId="DefaultParagraphFont" w:default="1">
     <w:name w:val="Default Paragraph Font"/>
     <w:uiPriority w:val="1"/>
     <w:semiHidden/>
     <w:unhideWhenUsed/>
   </w:style>
-  <w:style w:type="table" w:default="1" w:styleId="TableNormal">
+  <w:style w:type="table" w:styleId="TableNormal" w:default="1">
     <w:name w:val="Normal Table"/>
     <w:uiPriority w:val="99"/>
     <w:semiHidden/>
@@ -6194,7 +6386,7 @@
       </w:tblCellMar>
     </w:tblPr>
   </w:style>
-  <w:style w:type="numbering" w:default="1" w:styleId="NoList">
+  <w:style w:type="numbering" w:styleId="NoList" w:default="1">
     <w:name w:val="No List"/>
     <w:uiPriority w:val="99"/>
     <w:semiHidden/>
@@ -6215,7 +6407,7 @@
       <w:spacing w:after="0" w:line="240" w:lineRule="auto"/>
     </w:pPr>
   </w:style>
-  <w:style w:type="character" w:customStyle="1" w:styleId="HeaderChar">
+  <w:style w:type="character" w:styleId="HeaderChar" w:customStyle="1">
     <w:name w:val="Header Char"/>
     <w:basedOn w:val="DefaultParagraphFont"/>
     <w:link w:val="Header"/>
@@ -6237,7 +6429,7 @@
       <w:spacing w:after="0" w:line="240" w:lineRule="auto"/>
     </w:pPr>
   </w:style>
-  <w:style w:type="character" w:customStyle="1" w:styleId="FooterChar">
+  <w:style w:type="character" w:styleId="FooterChar" w:customStyle="1">
     <w:name w:val="Footer Char"/>
     <w:basedOn w:val="DefaultParagraphFont"/>
     <w:link w:val="Footer"/>
@@ -6277,12 +6469,12 @@
     </w:pPr>
     <w:tblPr>
       <w:tblBorders>
-        <w:top w:val="single" w:sz="4" w:space="0" w:color="auto"/>
-        <w:left w:val="single" w:sz="4" w:space="0" w:color="auto"/>
-        <w:bottom w:val="single" w:sz="4" w:space="0" w:color="auto"/>
-        <w:right w:val="single" w:sz="4" w:space="0" w:color="auto"/>
-        <w:insideH w:val="single" w:sz="4" w:space="0" w:color="auto"/>
-        <w:insideV w:val="single" w:sz="4" w:space="0" w:color="auto"/>
+        <w:top w:val="single" w:color="auto" w:sz="4" w:space="0"/>
+        <w:left w:val="single" w:color="auto" w:sz="4" w:space="0"/>
+        <w:bottom w:val="single" w:color="auto" w:sz="4" w:space="0"/>
+        <w:right w:val="single" w:color="auto" w:sz="4" w:space="0"/>
+        <w:insideH w:val="single" w:color="auto" w:sz="4" w:space="0"/>
+        <w:insideV w:val="single" w:color="auto" w:sz="4" w:space="0"/>
       </w:tblBorders>
     </w:tblPr>
   </w:style>

</xml_diff>

<commit_message>
Deploying to gh-pages from @ shibaji7/shibaji7.github.io@9daacff1356a41f32327d785abeb90989025d664 🚀
</commit_message>
<xml_diff>
--- a/assets/pdf/Chakraborty.docx
+++ b/assets/pdf/Chakraborty.docx
@@ -7,12 +7,12 @@
         <w:tblStyle w:val="TableGrid"/>
         <w:tblW w:w="9350" w:type="dxa"/>
         <w:tblBorders>
-          <w:top w:val="none" w:color="auto" w:sz="0" w:space="0"/>
-          <w:left w:val="none" w:color="auto" w:sz="0" w:space="0"/>
-          <w:bottom w:val="none" w:color="auto" w:sz="0" w:space="0"/>
-          <w:right w:val="none" w:color="auto" w:sz="0" w:space="0"/>
-          <w:insideH w:val="none" w:color="auto" w:sz="0" w:space="0"/>
-          <w:insideV w:val="none" w:color="auto" w:sz="0" w:space="0"/>
+          <w:top w:val="none" w:sz="0" w:space="0" w:color="auto"/>
+          <w:left w:val="none" w:sz="0" w:space="0" w:color="auto"/>
+          <w:bottom w:val="none" w:sz="0" w:space="0" w:color="auto"/>
+          <w:right w:val="none" w:sz="0" w:space="0" w:color="auto"/>
+          <w:insideH w:val="none" w:sz="0" w:space="0" w:color="auto"/>
+          <w:insideV w:val="none" w:sz="0" w:space="0" w:color="auto"/>
         </w:tblBorders>
         <w:tblLook w:val="04A0" w:firstRow="1" w:lastRow="0" w:firstColumn="1" w:lastColumn="0" w:noHBand="0" w:noVBand="1"/>
       </w:tblPr>
@@ -172,8 +172,8 @@
     <w:p>
       <w:pPr>
         <w:pBdr>
-          <w:top w:val="single" w:color="auto" w:sz="6" w:space="1"/>
-          <w:bottom w:val="single" w:color="auto" w:sz="6" w:space="1"/>
+          <w:top w:val="single" w:sz="6" w:space="1" w:color="auto"/>
+          <w:bottom w:val="single" w:sz="6" w:space="1" w:color="auto"/>
         </w:pBdr>
         <w:spacing w:line="240" w:lineRule="auto"/>
         <w:jc w:val="both"/>
@@ -199,12 +199,12 @@
         <w:tblStyle w:val="TableGrid"/>
         <w:tblW w:w="0" w:type="auto"/>
         <w:tblBorders>
-          <w:top w:val="none" w:color="auto" w:sz="0" w:space="0"/>
-          <w:left w:val="none" w:color="auto" w:sz="0" w:space="0"/>
-          <w:bottom w:val="none" w:color="auto" w:sz="0" w:space="0"/>
-          <w:right w:val="none" w:color="auto" w:sz="0" w:space="0"/>
-          <w:insideH w:val="none" w:color="auto" w:sz="0" w:space="0"/>
-          <w:insideV w:val="none" w:color="auto" w:sz="0" w:space="0"/>
+          <w:top w:val="none" w:sz="0" w:space="0" w:color="auto"/>
+          <w:left w:val="none" w:sz="0" w:space="0" w:color="auto"/>
+          <w:bottom w:val="none" w:sz="0" w:space="0" w:color="auto"/>
+          <w:right w:val="none" w:sz="0" w:space="0" w:color="auto"/>
+          <w:insideH w:val="none" w:sz="0" w:space="0" w:color="auto"/>
+          <w:insideV w:val="none" w:sz="0" w:space="0" w:color="auto"/>
         </w:tblBorders>
         <w:tblLook w:val="04A0" w:firstRow="1" w:lastRow="0" w:firstColumn="1" w:lastColumn="0" w:noHBand="0" w:noVBand="1"/>
       </w:tblPr>
@@ -240,11 +240,6 @@
                 <w:rFonts w:cstheme="minorHAnsi"/>
               </w:rPr>
               <w:tab/>
-            </w:r>
-            <w:r>
-              <w:rPr>
-                <w:rFonts w:cstheme="minorHAnsi"/>
-              </w:rPr>
               <w:t xml:space="preserve">         </w:t>
             </w:r>
             <w:r>
@@ -252,11 +247,6 @@
                 <w:rFonts w:cstheme="minorHAnsi"/>
               </w:rPr>
               <w:br/>
-            </w:r>
-            <w:r>
-              <w:rPr>
-                <w:rFonts w:cstheme="minorHAnsi"/>
-              </w:rPr>
               <w:t>Ph. D. in Electrical Engineering (thesis)</w:t>
             </w:r>
           </w:p>
@@ -309,11 +299,6 @@
                 <w:rFonts w:cstheme="minorHAnsi"/>
               </w:rPr>
               <w:tab/>
-            </w:r>
-            <w:r>
-              <w:rPr>
-                <w:rFonts w:cstheme="minorHAnsi"/>
-              </w:rPr>
               <w:t xml:space="preserve">         </w:t>
             </w:r>
             <w:r>
@@ -321,11 +306,6 @@
                 <w:rFonts w:cstheme="minorHAnsi"/>
               </w:rPr>
               <w:br/>
-            </w:r>
-            <w:r>
-              <w:rPr>
-                <w:rFonts w:cstheme="minorHAnsi"/>
-              </w:rPr>
               <w:t>M. A. in Data Analytics and Applied Statistics</w:t>
             </w:r>
           </w:p>
@@ -378,11 +358,6 @@
                 <w:rFonts w:cstheme="minorHAnsi"/>
               </w:rPr>
               <w:br/>
-            </w:r>
-            <w:r>
-              <w:rPr>
-                <w:rFonts w:cstheme="minorHAnsi"/>
-              </w:rPr>
               <w:t>M. S. in Electrical Engineering</w:t>
             </w:r>
           </w:p>
@@ -429,11 +404,6 @@
                 <w:rFonts w:cstheme="minorHAnsi"/>
               </w:rPr>
               <w:br/>
-            </w:r>
-            <w:r>
-              <w:rPr>
-                <w:rFonts w:cstheme="minorHAnsi"/>
-              </w:rPr>
               <w:t>B. Tech in Electronics and Communication Engineering</w:t>
             </w:r>
           </w:p>
@@ -489,8 +459,8 @@
     <w:p>
       <w:pPr>
         <w:pBdr>
-          <w:top w:val="single" w:color="auto" w:sz="6" w:space="1"/>
-          <w:bottom w:val="single" w:color="auto" w:sz="6" w:space="1"/>
+          <w:top w:val="single" w:sz="6" w:space="1" w:color="auto"/>
+          <w:bottom w:val="single" w:sz="6" w:space="1" w:color="auto"/>
         </w:pBdr>
         <w:spacing w:line="240" w:lineRule="auto"/>
         <w:jc w:val="both"/>
@@ -516,12 +486,12 @@
         <w:tblStyle w:val="TableGrid"/>
         <w:tblW w:w="0" w:type="auto"/>
         <w:tblBorders>
-          <w:top w:val="none" w:color="auto" w:sz="0" w:space="0"/>
-          <w:left w:val="none" w:color="auto" w:sz="0" w:space="0"/>
-          <w:bottom w:val="none" w:color="auto" w:sz="0" w:space="0"/>
-          <w:right w:val="none" w:color="auto" w:sz="0" w:space="0"/>
-          <w:insideH w:val="none" w:color="auto" w:sz="0" w:space="0"/>
-          <w:insideV w:val="none" w:color="auto" w:sz="0" w:space="0"/>
+          <w:top w:val="none" w:sz="0" w:space="0" w:color="auto"/>
+          <w:left w:val="none" w:sz="0" w:space="0" w:color="auto"/>
+          <w:bottom w:val="none" w:sz="0" w:space="0" w:color="auto"/>
+          <w:right w:val="none" w:sz="0" w:space="0" w:color="auto"/>
+          <w:insideH w:val="none" w:sz="0" w:space="0" w:color="auto"/>
+          <w:insideV w:val="none" w:sz="0" w:space="0" w:color="auto"/>
         </w:tblBorders>
         <w:tblLook w:val="04A0" w:firstRow="1" w:lastRow="0" w:firstColumn="1" w:lastColumn="0" w:noHBand="0" w:noVBand="1"/>
       </w:tblPr>
@@ -690,8 +660,8 @@
     <w:p>
       <w:pPr>
         <w:pBdr>
-          <w:top w:val="single" w:color="auto" w:sz="6" w:space="1"/>
-          <w:bottom w:val="single" w:color="auto" w:sz="6" w:space="1"/>
+          <w:top w:val="single" w:sz="6" w:space="1" w:color="auto"/>
+          <w:bottom w:val="single" w:sz="6" w:space="1" w:color="auto"/>
         </w:pBdr>
         <w:spacing w:line="240" w:lineRule="auto"/>
         <w:jc w:val="both"/>
@@ -717,12 +687,12 @@
         <w:tblStyle w:val="TableGrid"/>
         <w:tblW w:w="9350" w:type="dxa"/>
         <w:tblBorders>
-          <w:top w:val="none" w:color="auto" w:sz="0" w:space="0"/>
-          <w:left w:val="none" w:color="auto" w:sz="0" w:space="0"/>
-          <w:bottom w:val="none" w:color="auto" w:sz="0" w:space="0"/>
-          <w:right w:val="none" w:color="auto" w:sz="0" w:space="0"/>
-          <w:insideH w:val="none" w:color="auto" w:sz="0" w:space="0"/>
-          <w:insideV w:val="none" w:color="auto" w:sz="0" w:space="0"/>
+          <w:top w:val="none" w:sz="0" w:space="0" w:color="auto"/>
+          <w:left w:val="none" w:sz="0" w:space="0" w:color="auto"/>
+          <w:bottom w:val="none" w:sz="0" w:space="0" w:color="auto"/>
+          <w:right w:val="none" w:sz="0" w:space="0" w:color="auto"/>
+          <w:insideH w:val="none" w:sz="0" w:space="0" w:color="auto"/>
+          <w:insideV w:val="none" w:sz="0" w:space="0" w:color="auto"/>
         </w:tblBorders>
         <w:tblLook w:val="04A0" w:firstRow="1" w:lastRow="0" w:firstColumn="1" w:lastColumn="0" w:noHBand="0" w:noVBand="1"/>
       </w:tblPr>
@@ -736,7 +706,7 @@
           <w:tcPr>
             <w:tcW w:w="7200" w:type="dxa"/>
             <w:tcBorders>
-              <w:bottom w:val="single" w:color="000000" w:themeColor="text1" w:sz="4" w:space="0"/>
+              <w:bottom w:val="single" w:sz="4" w:space="0" w:color="000000" w:themeColor="text1"/>
             </w:tcBorders>
           </w:tcPr>
           <w:p>
@@ -771,7 +741,7 @@
             <w:tcW w:w="2150" w:type="dxa"/>
             <w:gridSpan w:val="2"/>
             <w:tcBorders>
-              <w:bottom w:val="single" w:color="000000" w:themeColor="text1" w:sz="4" w:space="0"/>
+              <w:bottom w:val="single" w:sz="4" w:space="0" w:color="000000" w:themeColor="text1"/>
             </w:tcBorders>
           </w:tcPr>
           <w:p>
@@ -796,20 +766,20 @@
             <w:tcW w:w="7905" w:type="dxa"/>
             <w:gridSpan w:val="2"/>
             <w:tcBorders>
-              <w:bottom w:val="single" w:color="000000" w:themeColor="text1" w:sz="6" w:space="0"/>
+              <w:bottom w:val="single" w:sz="6" w:space="0" w:color="000000" w:themeColor="text1"/>
             </w:tcBorders>
           </w:tcPr>
           <w:p>
             <w:pPr>
               <w:jc w:val="both"/>
               <w:rPr>
-                <w:rFonts w:ascii="Calibri" w:hAnsi="Calibri" w:eastAsia="Calibri" w:cs="Calibri"/>
-                <w:color w:val="000000" w:themeColor="text1"/>
-              </w:rPr>
-            </w:pPr>
-            <w:r>
-              <w:rPr>
-                <w:rFonts w:ascii="Calibri" w:hAnsi="Calibri" w:eastAsia="Calibri" w:cs="Calibri"/>
+                <w:rFonts w:ascii="Calibri" w:eastAsia="Calibri" w:hAnsi="Calibri" w:cs="Calibri"/>
+                <w:color w:val="000000" w:themeColor="text1"/>
+              </w:rPr>
+            </w:pPr>
+            <w:r>
+              <w:rPr>
+                <w:rFonts w:ascii="Calibri" w:eastAsia="Calibri" w:hAnsi="Calibri" w:cs="Calibri"/>
                 <w:color w:val="000000" w:themeColor="text1"/>
               </w:rPr>
               <w:t>PI of NSF Award ‘Collaborative Proposal: Investigation of ionospheric density response to American Solar Eclipses using coordinated radio observations with modeling support’</w:t>
@@ -820,8 +790,8 @@
           <w:tcPr>
             <w:tcW w:w="1445" w:type="dxa"/>
             <w:tcBorders>
-              <w:top w:val="single" w:color="000000" w:themeColor="text1" w:sz="4" w:space="0"/>
-              <w:bottom w:val="single" w:color="000000" w:themeColor="text1" w:sz="6" w:space="0"/>
+              <w:top w:val="single" w:sz="4" w:space="0" w:color="000000" w:themeColor="text1"/>
+              <w:bottom w:val="single" w:sz="6" w:space="0" w:color="000000" w:themeColor="text1"/>
             </w:tcBorders>
           </w:tcPr>
           <w:p>
@@ -843,8 +813,8 @@
             <w:tcW w:w="7905" w:type="dxa"/>
             <w:gridSpan w:val="2"/>
             <w:tcBorders>
-              <w:top w:val="single" w:color="000000" w:themeColor="text1" w:sz="6" w:space="0"/>
-              <w:bottom w:val="single" w:color="auto" w:sz="4" w:space="0"/>
+              <w:top w:val="single" w:sz="6" w:space="0" w:color="000000" w:themeColor="text1"/>
+              <w:bottom w:val="single" w:sz="4" w:space="0" w:color="auto"/>
             </w:tcBorders>
           </w:tcPr>
           <w:p>
@@ -860,8 +830,8 @@
           <w:tcPr>
             <w:tcW w:w="1445" w:type="dxa"/>
             <w:tcBorders>
-              <w:top w:val="single" w:color="000000" w:themeColor="text1" w:sz="6" w:space="0"/>
-              <w:bottom w:val="single" w:color="auto" w:sz="4" w:space="0"/>
+              <w:top w:val="single" w:sz="6" w:space="0" w:color="000000" w:themeColor="text1"/>
+              <w:bottom w:val="single" w:sz="4" w:space="0" w:color="auto"/>
             </w:tcBorders>
           </w:tcPr>
           <w:p>
@@ -888,7 +858,7 @@
             <w:tcW w:w="7905" w:type="dxa"/>
             <w:gridSpan w:val="2"/>
             <w:tcBorders>
-              <w:top w:val="single" w:color="auto" w:sz="4" w:space="0"/>
+              <w:top w:val="single" w:sz="4" w:space="0" w:color="auto"/>
             </w:tcBorders>
           </w:tcPr>
           <w:p>
@@ -919,7 +889,7 @@
           <w:tcPr>
             <w:tcW w:w="1445" w:type="dxa"/>
             <w:tcBorders>
-              <w:top w:val="single" w:color="auto" w:sz="4" w:space="0"/>
+              <w:top w:val="single" w:sz="4" w:space="0" w:color="auto"/>
             </w:tcBorders>
           </w:tcPr>
           <w:p>
@@ -970,8 +940,8 @@
     <w:p>
       <w:pPr>
         <w:pBdr>
-          <w:top w:val="single" w:color="auto" w:sz="6" w:space="1"/>
-          <w:bottom w:val="single" w:color="auto" w:sz="6" w:space="1"/>
+          <w:top w:val="single" w:sz="6" w:space="1" w:color="auto"/>
+          <w:bottom w:val="single" w:sz="6" w:space="1" w:color="auto"/>
         </w:pBdr>
         <w:spacing w:line="240" w:lineRule="auto"/>
         <w:jc w:val="both"/>
@@ -997,12 +967,12 @@
         <w:tblStyle w:val="TableGrid"/>
         <w:tblW w:w="9350" w:type="dxa"/>
         <w:tblBorders>
-          <w:top w:val="none" w:color="auto" w:sz="0" w:space="0"/>
-          <w:left w:val="none" w:color="auto" w:sz="0" w:space="0"/>
-          <w:bottom w:val="none" w:color="auto" w:sz="0" w:space="0"/>
-          <w:right w:val="none" w:color="auto" w:sz="0" w:space="0"/>
-          <w:insideH w:val="none" w:color="auto" w:sz="0" w:space="0"/>
-          <w:insideV w:val="none" w:color="auto" w:sz="0" w:space="0"/>
+          <w:top w:val="none" w:sz="0" w:space="0" w:color="auto"/>
+          <w:left w:val="none" w:sz="0" w:space="0" w:color="auto"/>
+          <w:bottom w:val="none" w:sz="0" w:space="0" w:color="auto"/>
+          <w:right w:val="none" w:sz="0" w:space="0" w:color="auto"/>
+          <w:insideH w:val="none" w:sz="0" w:space="0" w:color="auto"/>
+          <w:insideV w:val="none" w:sz="0" w:space="0" w:color="auto"/>
         </w:tblBorders>
         <w:tblLook w:val="04A0" w:firstRow="1" w:lastRow="0" w:firstColumn="1" w:lastColumn="0" w:noHBand="0" w:noVBand="1"/>
       </w:tblPr>
@@ -1432,14 +1402,12 @@
               </w:rPr>
               <w:t>‘</w:t>
             </w:r>
-            <w:proofErr w:type="spellStart"/>
             <w:r>
               <w:rPr>
                 <w:rFonts w:cstheme="minorHAnsi"/>
               </w:rPr>
               <w:t>Newron</w:t>
             </w:r>
-            <w:proofErr w:type="spellEnd"/>
             <w:r>
               <w:rPr>
                 <w:rFonts w:cstheme="minorHAnsi"/>
@@ -1481,8 +1449,8 @@
     <w:p>
       <w:pPr>
         <w:pBdr>
-          <w:top w:val="single" w:color="auto" w:sz="6" w:space="1"/>
-          <w:bottom w:val="single" w:color="auto" w:sz="6" w:space="1"/>
+          <w:top w:val="single" w:sz="6" w:space="1" w:color="auto"/>
+          <w:bottom w:val="single" w:sz="6" w:space="1" w:color="auto"/>
         </w:pBdr>
         <w:spacing w:line="240" w:lineRule="auto"/>
         <w:jc w:val="both"/>
@@ -1518,12 +1486,12 @@
         <w:tblW w:w="0" w:type="auto"/>
         <w:jc w:val="center"/>
         <w:tblBorders>
-          <w:top w:val="none" w:color="auto" w:sz="0" w:space="0"/>
-          <w:left w:val="none" w:color="auto" w:sz="0" w:space="0"/>
-          <w:bottom w:val="none" w:color="auto" w:sz="0" w:space="0"/>
-          <w:right w:val="none" w:color="auto" w:sz="0" w:space="0"/>
-          <w:insideH w:val="none" w:color="auto" w:sz="0" w:space="0"/>
-          <w:insideV w:val="none" w:color="auto" w:sz="0" w:space="0"/>
+          <w:top w:val="none" w:sz="0" w:space="0" w:color="auto"/>
+          <w:left w:val="none" w:sz="0" w:space="0" w:color="auto"/>
+          <w:bottom w:val="none" w:sz="0" w:space="0" w:color="auto"/>
+          <w:right w:val="none" w:sz="0" w:space="0" w:color="auto"/>
+          <w:insideH w:val="none" w:sz="0" w:space="0" w:color="auto"/>
+          <w:insideV w:val="none" w:sz="0" w:space="0" w:color="auto"/>
         </w:tblBorders>
         <w:tblLook w:val="04A0" w:firstRow="1" w:lastRow="0" w:firstColumn="1" w:lastColumn="0" w:noHBand="0" w:noVBand="1"/>
       </w:tblPr>
@@ -1533,12 +1501,13 @@
         <w:gridCol w:w="1255"/>
       </w:tblGrid>
       <w:tr>
-        <w:trPr/>
+        <w:trPr>
+          <w:jc w:val="center"/>
+        </w:trPr>
         <w:tc>
           <w:tcPr>
             <w:tcW w:w="1885" w:type="dxa"/>
             <w:vMerge w:val="restart"/>
-            <w:tcMar/>
             <w:vAlign w:val="center"/>
           </w:tcPr>
           <w:p>
@@ -1558,7 +1527,6 @@
         <w:tc>
           <w:tcPr>
             <w:tcW w:w="6210" w:type="dxa"/>
-            <w:tcMar/>
           </w:tcPr>
           <w:p>
             <w:pPr>
@@ -1590,7 +1558,6 @@
         <w:tc>
           <w:tcPr>
             <w:tcW w:w="1255" w:type="dxa"/>
-            <w:tcMar/>
           </w:tcPr>
           <w:p>
             <w:pPr>
@@ -1609,13 +1576,13 @@
         </w:tc>
       </w:tr>
       <w:tr>
-        <w:trPr/>
+        <w:trPr>
+          <w:jc w:val="center"/>
+        </w:trPr>
         <w:tc>
           <w:tcPr>
             <w:tcW w:w="1885" w:type="dxa"/>
             <w:vMerge/>
-            <w:tcBorders/>
-            <w:tcMar/>
           </w:tcPr>
           <w:p>
             <w:pPr>
@@ -1630,9 +1597,8 @@
           <w:tcPr>
             <w:tcW w:w="6210" w:type="dxa"/>
             <w:tcBorders>
-              <w:bottom w:val="single" w:color="auto" w:sz="4" w:space="0"/>
+              <w:bottom w:val="single" w:sz="4" w:space="0" w:color="auto"/>
             </w:tcBorders>
-            <w:tcMar/>
           </w:tcPr>
           <w:p>
             <w:pPr>
@@ -1659,9 +1625,8 @@
           <w:tcPr>
             <w:tcW w:w="1255" w:type="dxa"/>
             <w:tcBorders>
-              <w:bottom w:val="single" w:color="auto" w:sz="4" w:space="0"/>
+              <w:bottom w:val="single" w:sz="4" w:space="0" w:color="auto"/>
             </w:tcBorders>
-            <w:tcMar/>
           </w:tcPr>
           <w:p>
             <w:pPr>
@@ -1680,15 +1645,16 @@
         </w:tc>
       </w:tr>
       <w:tr>
-        <w:trPr/>
+        <w:trPr>
+          <w:jc w:val="center"/>
+        </w:trPr>
         <w:tc>
           <w:tcPr>
             <w:tcW w:w="1885" w:type="dxa"/>
             <w:tcBorders>
-              <w:top w:val="single" w:color="auto" w:sz="4" w:space="0"/>
-              <w:bottom w:val="single" w:color="auto" w:sz="4" w:space="0"/>
+              <w:top w:val="single" w:sz="4" w:space="0" w:color="auto"/>
+              <w:bottom w:val="single" w:sz="4" w:space="0" w:color="auto"/>
             </w:tcBorders>
-            <w:tcMar/>
           </w:tcPr>
           <w:p>
             <w:pPr>
@@ -1701,6 +1667,7 @@
               <w:rPr>
                 <w:rFonts w:cstheme="minorHAnsi"/>
               </w:rPr>
+              <w:lastRenderedPageBreak/>
               <w:t>NASA</w:t>
             </w:r>
           </w:p>
@@ -1709,10 +1676,9 @@
           <w:tcPr>
             <w:tcW w:w="6210" w:type="dxa"/>
             <w:tcBorders>
-              <w:top w:val="single" w:color="auto" w:sz="4" w:space="0"/>
-              <w:bottom w:val="single" w:color="auto" w:sz="4" w:space="0"/>
+              <w:top w:val="single" w:sz="4" w:space="0" w:color="auto"/>
+              <w:bottom w:val="single" w:sz="4" w:space="0" w:color="auto"/>
             </w:tcBorders>
-            <w:tcMar/>
           </w:tcPr>
           <w:p>
             <w:pPr>
@@ -1745,10 +1711,9 @@
           <w:tcPr>
             <w:tcW w:w="1255" w:type="dxa"/>
             <w:tcBorders>
-              <w:top w:val="single" w:color="auto" w:sz="4" w:space="0"/>
-              <w:bottom w:val="single" w:color="auto" w:sz="4" w:space="0"/>
+              <w:top w:val="single" w:sz="4" w:space="0" w:color="auto"/>
+              <w:bottom w:val="single" w:sz="4" w:space="0" w:color="auto"/>
             </w:tcBorders>
-            <w:tcMar/>
           </w:tcPr>
           <w:p>
             <w:pPr>
@@ -1767,15 +1732,16 @@
         </w:tc>
       </w:tr>
       <w:tr>
-        <w:trPr/>
+        <w:trPr>
+          <w:jc w:val="center"/>
+        </w:trPr>
         <w:tc>
           <w:tcPr>
             <w:tcW w:w="1885" w:type="dxa"/>
             <w:tcBorders>
-              <w:top w:val="single" w:color="auto" w:sz="4" w:space="0"/>
-              <w:bottom w:val="single" w:color="auto" w:sz="4" w:space="0"/>
+              <w:top w:val="single" w:sz="4" w:space="0" w:color="auto"/>
+              <w:bottom w:val="single" w:sz="4" w:space="0" w:color="auto"/>
             </w:tcBorders>
-            <w:tcMar/>
           </w:tcPr>
           <w:p>
             <w:pPr>
@@ -1796,10 +1762,9 @@
           <w:tcPr>
             <w:tcW w:w="6210" w:type="dxa"/>
             <w:tcBorders>
-              <w:top w:val="single" w:color="auto" w:sz="4" w:space="0"/>
-              <w:bottom w:val="single" w:color="auto" w:sz="4" w:space="0"/>
+              <w:top w:val="single" w:sz="4" w:space="0" w:color="auto"/>
+              <w:bottom w:val="single" w:sz="4" w:space="0" w:color="auto"/>
             </w:tcBorders>
-            <w:tcMar/>
           </w:tcPr>
           <w:p>
             <w:pPr>
@@ -1826,10 +1791,9 @@
           <w:tcPr>
             <w:tcW w:w="1255" w:type="dxa"/>
             <w:tcBorders>
-              <w:top w:val="single" w:color="auto" w:sz="4" w:space="0"/>
-              <w:bottom w:val="single" w:color="auto" w:sz="4" w:space="0"/>
+              <w:top w:val="single" w:sz="4" w:space="0" w:color="auto"/>
+              <w:bottom w:val="single" w:sz="4" w:space="0" w:color="auto"/>
             </w:tcBorders>
-            <w:tcMar/>
           </w:tcPr>
           <w:p>
             <w:pPr>
@@ -1848,15 +1812,16 @@
         </w:tc>
       </w:tr>
       <w:tr>
-        <w:trPr/>
+        <w:trPr>
+          <w:jc w:val="center"/>
+        </w:trPr>
         <w:tc>
           <w:tcPr>
             <w:tcW w:w="1885" w:type="dxa"/>
             <w:tcBorders>
-              <w:top w:val="single" w:color="auto" w:sz="4" w:space="0"/>
-              <w:bottom w:val="single" w:color="auto" w:sz="4" w:space="0"/>
+              <w:top w:val="single" w:sz="4" w:space="0" w:color="auto"/>
+              <w:bottom w:val="single" w:sz="4" w:space="0" w:color="auto"/>
             </w:tcBorders>
-            <w:tcMar/>
           </w:tcPr>
           <w:p>
             <w:pPr>
@@ -1877,10 +1842,9 @@
           <w:tcPr>
             <w:tcW w:w="6210" w:type="dxa"/>
             <w:tcBorders>
-              <w:top w:val="single" w:color="auto" w:sz="4" w:space="0"/>
-              <w:bottom w:val="single" w:color="auto" w:sz="4" w:space="0"/>
+              <w:top w:val="single" w:sz="4" w:space="0" w:color="auto"/>
+              <w:bottom w:val="single" w:sz="4" w:space="0" w:color="auto"/>
             </w:tcBorders>
-            <w:tcMar/>
           </w:tcPr>
           <w:p>
             <w:pPr>
@@ -1907,10 +1871,9 @@
           <w:tcPr>
             <w:tcW w:w="1255" w:type="dxa"/>
             <w:tcBorders>
-              <w:top w:val="single" w:color="auto" w:sz="4" w:space="0"/>
-              <w:bottom w:val="single" w:color="auto" w:sz="4" w:space="0"/>
+              <w:top w:val="single" w:sz="4" w:space="0" w:color="auto"/>
+              <w:bottom w:val="single" w:sz="4" w:space="0" w:color="auto"/>
             </w:tcBorders>
-            <w:tcMar/>
           </w:tcPr>
           <w:p>
             <w:pPr>
@@ -1929,14 +1892,15 @@
         </w:tc>
       </w:tr>
       <w:tr>
-        <w:trPr/>
+        <w:trPr>
+          <w:jc w:val="center"/>
+        </w:trPr>
         <w:tc>
           <w:tcPr>
             <w:tcW w:w="1885" w:type="dxa"/>
             <w:tcBorders>
-              <w:top w:val="single" w:color="auto" w:sz="4" w:space="0"/>
+              <w:top w:val="single" w:sz="4" w:space="0" w:color="auto"/>
             </w:tcBorders>
-            <w:tcMar/>
             <w:vAlign w:val="center"/>
           </w:tcPr>
           <w:p>
@@ -1957,9 +1921,8 @@
           <w:tcPr>
             <w:tcW w:w="6210" w:type="dxa"/>
             <w:tcBorders>
-              <w:top w:val="single" w:color="auto" w:sz="4" w:space="0"/>
+              <w:top w:val="single" w:sz="4" w:space="0" w:color="auto"/>
             </w:tcBorders>
-            <w:tcMar/>
           </w:tcPr>
           <w:p>
             <w:pPr>
@@ -2094,9 +2057,8 @@
           <w:tcPr>
             <w:tcW w:w="1255" w:type="dxa"/>
             <w:tcBorders>
-              <w:top w:val="single" w:color="auto" w:sz="4" w:space="0"/>
+              <w:top w:val="single" w:sz="4" w:space="0" w:color="auto"/>
             </w:tcBorders>
-            <w:tcMar/>
             <w:vAlign w:val="center"/>
           </w:tcPr>
           <w:p>
@@ -2118,27 +2080,18 @@
       <w:tr>
         <w:trPr>
           <w:trHeight w:val="300"/>
+          <w:jc w:val="center"/>
         </w:trPr>
         <w:tc>
           <w:tcPr>
             <w:tcW w:w="1885" w:type="dxa"/>
             <w:tcBorders>
-              <w:top w:val="single" w:color="auto" w:sz="4" w:space="0"/>
+              <w:top w:val="single" w:sz="4" w:space="0" w:color="auto"/>
             </w:tcBorders>
-            <w:tcMar/>
             <w:vAlign w:val="center"/>
           </w:tcPr>
           <w:p>
-            <w:pPr>
-              <w:pStyle w:val="Normal"/>
-              <w:rPr>
-                <w:rFonts w:cs="Calibri" w:cstheme="minorAscii"/>
-              </w:rPr>
-            </w:pPr>
-            <w:r>
-              <w:rPr>
-                <w:rFonts w:cs="Calibri" w:cstheme="minorAscii"/>
-              </w:rPr>
+            <w:r>
               <w:t>NSF</w:t>
             </w:r>
           </w:p>
@@ -2147,22 +2100,14 @@
           <w:tcPr>
             <w:tcW w:w="6210" w:type="dxa"/>
             <w:tcBorders>
-              <w:top w:val="single" w:color="auto" w:sz="4" w:space="0"/>
+              <w:top w:val="single" w:sz="4" w:space="0" w:color="auto"/>
             </w:tcBorders>
-            <w:tcMar/>
-          </w:tcPr>
-          <w:p>
-            <w:pPr>
-              <w:pStyle w:val="Normal"/>
+          </w:tcPr>
+          <w:p>
+            <w:pPr>
               <w:jc w:val="both"/>
-              <w:rPr>
-                <w:rFonts w:cs="Calibri" w:cstheme="minorAscii"/>
-              </w:rPr>
-            </w:pPr>
-            <w:r>
-              <w:rPr>
-                <w:rFonts w:cs="Calibri" w:cstheme="minorAscii"/>
-              </w:rPr>
+            </w:pPr>
+            <w:r>
               <w:t>Panel Reviewer of NSF Program.</w:t>
             </w:r>
           </w:p>
@@ -2171,23 +2116,15 @@
           <w:tcPr>
             <w:tcW w:w="1255" w:type="dxa"/>
             <w:tcBorders>
-              <w:top w:val="single" w:color="auto" w:sz="4" w:space="0"/>
+              <w:top w:val="single" w:sz="4" w:space="0" w:color="auto"/>
             </w:tcBorders>
-            <w:tcMar/>
             <w:vAlign w:val="center"/>
           </w:tcPr>
           <w:p>
             <w:pPr>
-              <w:pStyle w:val="Normal"/>
               <w:jc w:val="right"/>
-              <w:rPr>
-                <w:rFonts w:cs="Calibri" w:cstheme="minorAscii"/>
-              </w:rPr>
-            </w:pPr>
-            <w:r>
-              <w:rPr>
-                <w:rFonts w:cs="Calibri" w:cstheme="minorAscii"/>
-              </w:rPr>
+            </w:pPr>
+            <w:r>
               <w:t>2024</w:t>
             </w:r>
           </w:p>
@@ -2196,27 +2133,18 @@
       <w:tr>
         <w:trPr>
           <w:trHeight w:val="300"/>
+          <w:jc w:val="center"/>
         </w:trPr>
         <w:tc>
           <w:tcPr>
             <w:tcW w:w="1885" w:type="dxa"/>
             <w:tcBorders>
-              <w:top w:val="single" w:color="auto" w:sz="4" w:space="0"/>
+              <w:top w:val="single" w:sz="4" w:space="0" w:color="auto"/>
             </w:tcBorders>
-            <w:tcMar/>
             <w:vAlign w:val="center"/>
           </w:tcPr>
           <w:p>
-            <w:pPr>
-              <w:pStyle w:val="Normal"/>
-              <w:rPr>
-                <w:rFonts w:cs="Calibri" w:cstheme="minorAscii"/>
-              </w:rPr>
-            </w:pPr>
-            <w:r>
-              <w:rPr>
-                <w:rFonts w:cs="Calibri" w:cstheme="minorAscii"/>
-              </w:rPr>
+            <w:r>
               <w:t>CEDAR</w:t>
             </w:r>
           </w:p>
@@ -2225,22 +2153,14 @@
           <w:tcPr>
             <w:tcW w:w="6210" w:type="dxa"/>
             <w:tcBorders>
-              <w:top w:val="single" w:color="auto" w:sz="4" w:space="0"/>
+              <w:top w:val="single" w:sz="4" w:space="0" w:color="auto"/>
             </w:tcBorders>
-            <w:tcMar/>
-          </w:tcPr>
-          <w:p>
-            <w:pPr>
-              <w:pStyle w:val="Normal"/>
+          </w:tcPr>
+          <w:p>
+            <w:pPr>
               <w:jc w:val="both"/>
-              <w:rPr>
-                <w:rFonts w:cs="Calibri" w:cstheme="minorAscii"/>
-              </w:rPr>
-            </w:pPr>
-            <w:r>
-              <w:rPr>
-                <w:rFonts w:cs="Calibri" w:cstheme="minorAscii"/>
-              </w:rPr>
+            </w:pPr>
+            <w:r>
               <w:t>Judge</w:t>
             </w:r>
           </w:p>
@@ -2249,23 +2169,15 @@
           <w:tcPr>
             <w:tcW w:w="1255" w:type="dxa"/>
             <w:tcBorders>
-              <w:top w:val="single" w:color="auto" w:sz="4" w:space="0"/>
+              <w:top w:val="single" w:sz="4" w:space="0" w:color="auto"/>
             </w:tcBorders>
-            <w:tcMar/>
             <w:vAlign w:val="center"/>
           </w:tcPr>
           <w:p>
             <w:pPr>
-              <w:pStyle w:val="Normal"/>
               <w:jc w:val="right"/>
-              <w:rPr>
-                <w:rFonts w:cs="Calibri" w:cstheme="minorAscii"/>
-              </w:rPr>
-            </w:pPr>
-            <w:r>
-              <w:rPr>
-                <w:rFonts w:cs="Calibri" w:cstheme="minorAscii"/>
-              </w:rPr>
+            </w:pPr>
+            <w:r>
               <w:t>2022 / 2024</w:t>
             </w:r>
           </w:p>
@@ -2284,8 +2196,8 @@
     <w:p>
       <w:pPr>
         <w:pBdr>
-          <w:top w:val="single" w:color="auto" w:sz="6" w:space="1"/>
-          <w:bottom w:val="single" w:color="auto" w:sz="6" w:space="1"/>
+          <w:top w:val="single" w:sz="6" w:space="1" w:color="auto"/>
+          <w:bottom w:val="single" w:sz="6" w:space="1" w:color="auto"/>
         </w:pBdr>
         <w:spacing w:line="240" w:lineRule="auto"/>
         <w:jc w:val="both"/>
@@ -2365,21 +2277,7 @@
         <w:rPr>
           <w:rFonts w:cstheme="minorHAnsi"/>
         </w:rPr>
-        <w:t xml:space="preserve">, Boteler DH, Shi X, Murphy BS, Hartinger MD, Wang X, Lucas G and Baker JBH (2022) Modeling geomagnetic induction in submarine cables. Front. Phys. 10:1022475. </w:t>
-      </w:r>
-      <w:proofErr w:type="spellStart"/>
-      <w:r>
-        <w:rPr>
-          <w:rFonts w:cstheme="minorHAnsi"/>
-        </w:rPr>
-        <w:t>doi</w:t>
-      </w:r>
-      <w:proofErr w:type="spellEnd"/>
-      <w:r>
-        <w:rPr>
-          <w:rFonts w:cstheme="minorHAnsi"/>
-        </w:rPr>
-        <w:t>: 10.3389/fphy.2022.1022475</w:t>
+        <w:t>, Boteler DH, Shi X, Murphy BS, Hartinger MD, Wang X, Lucas G and Baker JBH (2022) Modeling geomagnetic induction in submarine cables. Front. Phys. 10:1022475. doi: 10.3389/fphy.2022.1022475</w:t>
       </w:r>
       <w:r>
         <w:rPr>
@@ -2425,35 +2323,13 @@
         <w:rPr>
           <w:rFonts w:cstheme="minorHAnsi"/>
         </w:rPr>
-        <w:t xml:space="preserve"> </w:t>
-      </w:r>
-      <w:proofErr w:type="spellStart"/>
-      <w:r>
-        <w:rPr>
-          <w:rFonts w:cstheme="minorHAnsi"/>
-        </w:rPr>
-        <w:t>Mclnerney</w:t>
-      </w:r>
-      <w:proofErr w:type="spellEnd"/>
-      <w:r>
-        <w:rPr>
-          <w:rFonts w:cstheme="minorHAnsi"/>
-        </w:rPr>
-        <w:t xml:space="preserve">, J. M. (2022). Driving influences of the Doppler flash observed by SuperDARN HF radars in response to solar flares. Journal of Geophysical Research: Space Physics, 127, e2022JA030342. </w:t>
-      </w:r>
-      <w:proofErr w:type="spellStart"/>
-      <w:r>
-        <w:rPr>
-          <w:rFonts w:cstheme="minorHAnsi"/>
-        </w:rPr>
-        <w:t>doi</w:t>
-      </w:r>
-      <w:proofErr w:type="spellEnd"/>
-      <w:r>
-        <w:rPr>
-          <w:rFonts w:cstheme="minorHAnsi"/>
-        </w:rPr>
-        <w:t xml:space="preserve">: </w:t>
+        <w:t xml:space="preserve"> Mclnerney, J. M. (2022). Driving influences of the Doppler flash observed by SuperDARN HF radars in response to solar flares. Journal of Geophysical Research: Space Physics, 127, e2022JA030342. </w:t>
+      </w:r>
+      <w:r>
+        <w:rPr>
+          <w:rFonts w:cstheme="minorHAnsi"/>
+        </w:rPr>
+        <w:t xml:space="preserve">doi: </w:t>
       </w:r>
       <w:r>
         <w:rPr>
@@ -2551,21 +2427,7 @@
         <w:rPr>
           <w:rFonts w:cstheme="minorHAnsi"/>
         </w:rPr>
-        <w:t xml:space="preserve">J. M., Probabilistic Short-wave Fadeout Detection in SuperDARN Time Series Observations, 2021 IEEE International Conference on Wireless for Space and Extreme Environments (WiSEE), 2021, pp. 43-48, </w:t>
-      </w:r>
-      <w:proofErr w:type="spellStart"/>
-      <w:r>
-        <w:rPr>
-          <w:rFonts w:cstheme="minorHAnsi"/>
-        </w:rPr>
-        <w:t>doi</w:t>
-      </w:r>
-      <w:proofErr w:type="spellEnd"/>
-      <w:r>
-        <w:rPr>
-          <w:rFonts w:cstheme="minorHAnsi"/>
-        </w:rPr>
-        <w:t>: 10.1109/WiSEE50203.2021.9613835.</w:t>
+        <w:t>J. M., Probabilistic Short-wave Fadeout Detection in SuperDARN Time Series Observations, 2021 IEEE International Conference on Wireless for Space and Extreme Environments (WiSEE), 2021, pp. 43-48, doi: 10.1109/WiSEE50203.2021.9613835.</w:t>
       </w:r>
     </w:p>
     <w:p>
@@ -2593,21 +2455,7 @@
         <w:rPr>
           <w:rFonts w:cstheme="minorHAnsi"/>
         </w:rPr>
-        <w:t xml:space="preserve">, Qian, L., Ruohoniemi, J. M., Baker, J. B. H., </w:t>
-      </w:r>
-      <w:proofErr w:type="spellStart"/>
-      <w:r>
-        <w:rPr>
-          <w:rFonts w:cstheme="minorHAnsi"/>
-        </w:rPr>
-        <w:t>Mclnerney</w:t>
-      </w:r>
-      <w:proofErr w:type="spellEnd"/>
-      <w:r>
-        <w:rPr>
-          <w:rFonts w:cstheme="minorHAnsi"/>
-        </w:rPr>
-        <w:t xml:space="preserve">, J. M., </w:t>
+        <w:t xml:space="preserve">, Qian, L., Ruohoniemi, J. M., Baker, J. B. H., Mclnerney, J. M., </w:t>
       </w:r>
       <w:r>
         <w:rPr>
@@ -2621,19 +2469,11 @@
         </w:rPr>
         <w:t xml:space="preserve"> Nishitani, N. (2021). The role of flare-driven ionospheric electron density changes on the Doppler flash observed by SuperDARN HF radars. Journal of Geophysical Research: Space Physics, 126, e2021JA029300. </w:t>
       </w:r>
-      <w:proofErr w:type="spellStart"/>
-      <w:r>
-        <w:rPr>
-          <w:rFonts w:cstheme="minorHAnsi"/>
-        </w:rPr>
-        <w:t>doi</w:t>
-      </w:r>
-      <w:proofErr w:type="spellEnd"/>
-      <w:r>
-        <w:rPr>
-          <w:rFonts w:cstheme="minorHAnsi"/>
-        </w:rPr>
-        <w:t xml:space="preserve">: </w:t>
+      <w:r>
+        <w:rPr>
+          <w:rFonts w:cstheme="minorHAnsi"/>
+        </w:rPr>
+        <w:t xml:space="preserve">doi: </w:t>
       </w:r>
       <w:r>
         <w:rPr>
@@ -2761,14 +2601,7 @@
         <w:rPr>
           <w:rFonts w:cstheme="minorHAnsi"/>
         </w:rPr>
-        <w:t xml:space="preserve"> </w:t>
-      </w:r>
-      <w:proofErr w:type="spellStart"/>
-      <w:r>
-        <w:rPr>
-          <w:rFonts w:cstheme="minorHAnsi"/>
-        </w:rPr>
-        <w:t>d</w:t>
+        <w:t xml:space="preserve"> d</w:t>
       </w:r>
       <w:r>
         <w:rPr>
@@ -2776,7 +2609,6 @@
         </w:rPr>
         <w:t>oi</w:t>
       </w:r>
-      <w:proofErr w:type="spellEnd"/>
       <w:r>
         <w:rPr>
           <w:rFonts w:cstheme="minorHAnsi"/>
@@ -2833,21 +2665,7 @@
         <w:rPr>
           <w:rFonts w:cstheme="minorHAnsi"/>
         </w:rPr>
-        <w:t xml:space="preserve"> Morley, S. K. (2020). Probabilistic Prediction of Geomagnetic Storms and the </w:t>
-      </w:r>
-      <w:proofErr w:type="spellStart"/>
-      <w:r>
-        <w:rPr>
-          <w:rFonts w:cstheme="minorHAnsi"/>
-        </w:rPr>
-        <w:t>Kp</w:t>
-      </w:r>
-      <w:proofErr w:type="spellEnd"/>
-      <w:r>
-        <w:rPr>
-          <w:rFonts w:cstheme="minorHAnsi"/>
-        </w:rPr>
-        <w:t xml:space="preserve"> Index., Journal of Space Weather </w:t>
+        <w:t xml:space="preserve"> Morley, S. K. (2020). Probabilistic Prediction of Geomagnetic Storms and the Kp Index., Journal of Space Weather </w:t>
       </w:r>
       <w:r>
         <w:rPr>
@@ -2871,21 +2689,7 @@
         <w:rPr>
           <w:rFonts w:cstheme="minorHAnsi"/>
         </w:rPr>
-        <w:t>10.1051/</w:t>
-      </w:r>
-      <w:proofErr w:type="spellStart"/>
-      <w:r>
-        <w:rPr>
-          <w:rFonts w:cstheme="minorHAnsi"/>
-        </w:rPr>
-        <w:t>swsc</w:t>
-      </w:r>
-      <w:proofErr w:type="spellEnd"/>
-      <w:r>
-        <w:rPr>
-          <w:rFonts w:cstheme="minorHAnsi"/>
-        </w:rPr>
-        <w:t>/2020037</w:t>
+        <w:t>10.1051/swsc/2020037</w:t>
       </w:r>
       <w:r>
         <w:rPr>
@@ -2919,21 +2723,7 @@
         <w:rPr>
           <w:rFonts w:cstheme="minorHAnsi"/>
         </w:rPr>
-        <w:t xml:space="preserve">, Baker, J. B. H., Ruohoniemi, J. M., </w:t>
-      </w:r>
-      <w:proofErr w:type="spellStart"/>
-      <w:r>
-        <w:rPr>
-          <w:rFonts w:cstheme="minorHAnsi"/>
-        </w:rPr>
-        <w:t>Kunduri</w:t>
-      </w:r>
-      <w:proofErr w:type="spellEnd"/>
-      <w:r>
-        <w:rPr>
-          <w:rFonts w:cstheme="minorHAnsi"/>
-        </w:rPr>
-        <w:t xml:space="preserve">, B., Nishitani, N., </w:t>
+        <w:t xml:space="preserve">, Baker, J. B. H., Ruohoniemi, J. M., Kunduri, B., Nishitani, N., </w:t>
       </w:r>
       <w:r>
         <w:rPr>
@@ -2984,8 +2774,8 @@
     <w:p>
       <w:pPr>
         <w:pBdr>
-          <w:top w:val="single" w:color="auto" w:sz="6" w:space="1"/>
-          <w:bottom w:val="single" w:color="auto" w:sz="6" w:space="1"/>
+          <w:top w:val="single" w:sz="6" w:space="1" w:color="auto"/>
+          <w:bottom w:val="single" w:sz="6" w:space="1" w:color="auto"/>
         </w:pBdr>
         <w:spacing w:line="240" w:lineRule="auto"/>
         <w:jc w:val="both"/>
@@ -3015,21 +2805,33 @@
         <w:spacing w:line="240" w:lineRule="auto"/>
         <w:jc w:val="both"/>
       </w:pPr>
-      <w:proofErr w:type="spellStart"/>
-      <w:r>
-        <w:t>Gowtam</w:t>
-      </w:r>
-      <w:proofErr w:type="spellEnd"/>
-      <w:r>
-        <w:t xml:space="preserve">, V. S., Connor, H., </w:t>
-      </w:r>
-      <w:proofErr w:type="spellStart"/>
-      <w:r>
-        <w:t>Kunduri</w:t>
-      </w:r>
-      <w:proofErr w:type="spellEnd"/>
-      <w:r>
-        <w:t xml:space="preserve">, B. S. R., Raeder, J., Laundal, K. M., Tulasi Ram, S., </w:t>
+      <w:r>
+        <w:lastRenderedPageBreak/>
+        <w:t xml:space="preserve">Inchin, P. A., Bhatt, A., Bramberger, M., </w:t>
+      </w:r>
+      <w:r>
+        <w:rPr>
+          <w:b/>
+          <w:bCs/>
+        </w:rPr>
+        <w:t>Chakraborty, S.</w:t>
+      </w:r>
+      <w:r>
+        <w:t>, Debchoudhury, S., &amp; Heale, C. (2024). Atmospheric and ionospheric responses to orographic gravity waves prior to the December 2022 cold air outbreak. Journal of Geophysical Research: Space Physics, 129, e2024JA032485. https://doi.org/10.1029/2024JA032485</w:t>
+      </w:r>
+    </w:p>
+    <w:p>
+      <w:pPr>
+        <w:pStyle w:val="ListParagraph"/>
+        <w:numPr>
+          <w:ilvl w:val="0"/>
+          <w:numId w:val="1"/>
+        </w:numPr>
+        <w:spacing w:line="240" w:lineRule="auto"/>
+        <w:jc w:val="both"/>
+      </w:pPr>
+      <w:r>
+        <w:t xml:space="preserve">Gowtam, V. S., Connor, H., Kunduri, B. S. R., Raeder, J., Laundal, K. M., Tulasi Ram, S., </w:t>
       </w:r>
       <w:r>
         <w:rPr>
@@ -3123,15 +2925,7 @@
         <w:jc w:val="both"/>
       </w:pPr>
       <w:r>
-        <w:t xml:space="preserve">Reiss, M. A., </w:t>
-      </w:r>
-      <w:proofErr w:type="spellStart"/>
-      <w:r>
-        <w:t>Muglach</w:t>
-      </w:r>
-      <w:proofErr w:type="spellEnd"/>
-      <w:r>
-        <w:t xml:space="preserve">, K., Mason, E., Davies, E. E., </w:t>
+        <w:t xml:space="preserve">Reiss, M. A., Muglach, K., Mason, E., Davies, E. E., </w:t>
       </w:r>
       <w:r>
         <w:rPr>
@@ -3141,23 +2935,7 @@
         <w:t>Chakraborty, S.</w:t>
       </w:r>
       <w:r>
-        <w:t xml:space="preserve">, </w:t>
-      </w:r>
-      <w:proofErr w:type="spellStart"/>
-      <w:r>
-        <w:t>Delouille</w:t>
-      </w:r>
-      <w:proofErr w:type="spellEnd"/>
-      <w:r>
-        <w:t xml:space="preserve">, V., ... &amp; </w:t>
-      </w:r>
-      <w:proofErr w:type="spellStart"/>
-      <w:r>
-        <w:t>Veronig</w:t>
-      </w:r>
-      <w:proofErr w:type="spellEnd"/>
-      <w:r>
-        <w:t>, A. (2023). A Community Dataset for Comparing Automated Coronal Hole Detection Schemes. Astrophysical Journal Supplement.</w:t>
+        <w:t>, Delouille, V., ... &amp; Veronig, A. (2023). A Community Dataset for Comparing Automated Coronal Hole Detection Schemes. Astrophysical Journal Supplement.</w:t>
       </w:r>
       <w:r>
         <w:t xml:space="preserve"> </w:t>
@@ -3195,15 +2973,7 @@
         <w:t>Chakraborty, S.</w:t>
       </w:r>
       <w:r>
-        <w:t xml:space="preserve">, Shi, X., Hartinger, M. and Wang, X. (2023) Transmission Line Modelling of Geomagnetic Induction in the Ocean/Earth Conductivity Structure. International Journal of Geosciences, 14, 767-791. </w:t>
-      </w:r>
-      <w:proofErr w:type="spellStart"/>
-      <w:r>
-        <w:t>doi</w:t>
-      </w:r>
-      <w:proofErr w:type="spellEnd"/>
-      <w:r>
-        <w:t>: 10.4236/ijg.2023.148041.</w:t>
+        <w:t>, Shi, X., Hartinger, M. and Wang, X. (2023) Transmission Line Modelling of Geomagnetic Induction in the Ocean/Earth Conductivity Structure. International Journal of Geosciences, 14, 767-791. doi: 10.4236/ijg.2023.148041.</w:t>
       </w:r>
     </w:p>
     <w:p>
@@ -3230,15 +3000,7 @@
         <w:t>Chakraborty, S.</w:t>
       </w:r>
       <w:r>
-        <w:t xml:space="preserve">, Spencer E. A., (2023). The growth of ring current/SYM-H under northward IMF </w:t>
-      </w:r>
-      <w:proofErr w:type="spellStart"/>
-      <w:r>
-        <w:t>Bz</w:t>
-      </w:r>
-      <w:proofErr w:type="spellEnd"/>
-      <w:r>
-        <w:t xml:space="preserve"> conditions present during the 21–22 January 2005 geomagnetic storm. Space Weather, 21, e2023SW003489. https://doi.org/10.1029/2023SW003489</w:t>
+        <w:t>, Spencer E. A., (2023). The growth of ring current/SYM-H under northward IMF Bz conditions present during the 21–22 January 2005 geomagnetic storm. Space Weather, 21, e2023SW003489. https://doi.org/10.1029/2023SW003489</w:t>
       </w:r>
     </w:p>
     <w:p>
@@ -3265,15 +3027,7 @@
         <w:t>Chakraborty, S.</w:t>
       </w:r>
       <w:r>
-        <w:t xml:space="preserve">, Chen, X., Wang, Z., He, F., Hu, Z., et al. (2023). Transient response of polar-cusp ionosphere to an interplanetary shock. Journal of Geophysical Research: Space Physics, 128, e2022JA030565. </w:t>
-      </w:r>
-      <w:proofErr w:type="spellStart"/>
-      <w:r>
-        <w:t>doi</w:t>
-      </w:r>
-      <w:proofErr w:type="spellEnd"/>
-      <w:r>
-        <w:t>: 10.1029/2022JA030565</w:t>
+        <w:t>, Chen, X., Wang, Z., He, F., Hu, Z., et al. (2023). Transient response of polar-cusp ionosphere to an interplanetary shock. Journal of Geophysical Research: Space Physics, 128, e2022JA030565. doi: 10.1029/2022JA030565</w:t>
       </w:r>
       <w:r>
         <w:t>.</w:t>
@@ -3293,31 +3047,7 @@
         </w:rPr>
       </w:pPr>
       <w:r>
-        <w:t xml:space="preserve">Collins, K., Gibbons, J., Frissell, N., </w:t>
-      </w:r>
-      <w:proofErr w:type="spellStart"/>
-      <w:r>
-        <w:t>Montare</w:t>
-      </w:r>
-      <w:proofErr w:type="spellEnd"/>
-      <w:r>
-        <w:t xml:space="preserve">, A., </w:t>
-      </w:r>
-      <w:proofErr w:type="spellStart"/>
-      <w:r>
-        <w:t>Kazdan</w:t>
-      </w:r>
-      <w:proofErr w:type="spellEnd"/>
-      <w:r>
-        <w:t xml:space="preserve">, D., Kalmbach, D., Swartz, D., Benedict, R., Romanek, V., Boedicker, R., Liles, W., Engelke, W., McGaw, D. G., Farmer, J., </w:t>
-      </w:r>
-      <w:proofErr w:type="spellStart"/>
-      <w:r>
-        <w:t>Mikitin</w:t>
-      </w:r>
-      <w:proofErr w:type="spellEnd"/>
-      <w:r>
-        <w:t xml:space="preserve">, G., Hobart, J., Kavanagh, G., and </w:t>
+        <w:t xml:space="preserve">Collins, K., Gibbons, J., Frissell, N., Montare, A., Kazdan, D., Kalmbach, D., Swartz, D., Benedict, R., Romanek, V., Boedicker, R., Liles, W., Engelke, W., McGaw, D. G., Farmer, J., Mikitin, G., Hobart, J., Kavanagh, G., and </w:t>
       </w:r>
       <w:r>
         <w:rPr>
@@ -3350,15 +3080,7 @@
         </w:rPr>
       </w:pPr>
       <w:r>
-        <w:t xml:space="preserve">Prikryl, P., Gillies, R. G., </w:t>
-      </w:r>
-      <w:proofErr w:type="spellStart"/>
-      <w:r>
-        <w:t>Themens</w:t>
-      </w:r>
-      <w:proofErr w:type="spellEnd"/>
-      <w:r>
-        <w:t xml:space="preserve">, D. R., Weygand, J. M., Thomas, E. G., and </w:t>
+        <w:t xml:space="preserve">Prikryl, P., Gillies, R. G., Themens, D. R., Weygand, J. M., Thomas, E. G., and </w:t>
       </w:r>
       <w:r>
         <w:rPr>
@@ -3378,23 +3100,7 @@
         <w:t>(2022)</w:t>
       </w:r>
       <w:r>
-        <w:t xml:space="preserve">: Multi-instrument observations of polar cap patches and traveling ionospheric disturbances generated by solar wind Alfvén waves coupling to the dayside magnetosphere, Ann. </w:t>
-      </w:r>
-      <w:proofErr w:type="spellStart"/>
-      <w:r>
-        <w:t>Geophys</w:t>
-      </w:r>
-      <w:proofErr w:type="spellEnd"/>
-      <w:r>
-        <w:t xml:space="preserve">., 40, 619-639, </w:t>
-      </w:r>
-      <w:proofErr w:type="spellStart"/>
-      <w:r>
-        <w:t>doi</w:t>
-      </w:r>
-      <w:proofErr w:type="spellEnd"/>
-      <w:r>
-        <w:t>: 10.5194/angeo-40-619-2022, 2022.</w:t>
+        <w:t>: Multi-instrument observations of polar cap patches and traveling ionospheric disturbances generated by solar wind Alfvén waves coupling to the dayside magnetosphere, Ann. Geophys., 40, 619-639, doi: 10.5194/angeo-40-619-2022, 2022.</w:t>
       </w:r>
     </w:p>
     <w:p>
@@ -3411,15 +3117,7 @@
         </w:rPr>
       </w:pPr>
       <w:r>
-        <w:t xml:space="preserve">Shi X, Schmidt M, Martin CJ, Billett DD, Bland E, </w:t>
-      </w:r>
-      <w:proofErr w:type="spellStart"/>
-      <w:r>
-        <w:t>Tholley</w:t>
-      </w:r>
-      <w:proofErr w:type="spellEnd"/>
-      <w:r>
-        <w:t xml:space="preserve"> FH, Frissell NA, Khanal K, Coyle S, </w:t>
+        <w:t xml:space="preserve">Shi X, Schmidt M, Martin CJ, Billett DD, Bland E, Tholley FH, Frissell NA, Khanal K, Coyle S, </w:t>
       </w:r>
       <w:r>
         <w:rPr>
@@ -3429,31 +3127,7 @@
         <w:t>Chakraborty S</w:t>
       </w:r>
       <w:r>
-        <w:t xml:space="preserve">, Detwiller M, </w:t>
-      </w:r>
-      <w:proofErr w:type="spellStart"/>
-      <w:r>
-        <w:t>Kunduri</w:t>
-      </w:r>
-      <w:proofErr w:type="spellEnd"/>
-      <w:r>
-        <w:t xml:space="preserve"> B and McWilliams K (2022) </w:t>
-      </w:r>
-      <w:proofErr w:type="spellStart"/>
-      <w:r>
-        <w:t>pyDARN</w:t>
-      </w:r>
-      <w:proofErr w:type="spellEnd"/>
-      <w:r>
-        <w:t xml:space="preserve">: A Python software for visualizing SuperDARN radar data. Front. Astron. Space Sci. 9:1022690. </w:t>
-      </w:r>
-      <w:proofErr w:type="spellStart"/>
-      <w:r>
-        <w:t>doi</w:t>
-      </w:r>
-      <w:proofErr w:type="spellEnd"/>
-      <w:r>
-        <w:t>: 10.3389/fspas.2022.1022690.</w:t>
+        <w:t>, Detwiller M, Kunduri B and McWilliams K (2022) pyDARN: A Python software for visualizing SuperDARN radar data. Front. Astron. Space Sci. 9:1022690. doi: 10.3389/fspas.2022.1022690.</w:t>
       </w:r>
     </w:p>
     <w:p>
@@ -3480,15 +3154,7 @@
         <w:t>Chakraborty, S.</w:t>
       </w:r>
       <w:r>
-        <w:t xml:space="preserve">, Nikitina, L., Data-based optimization of a simple shortwave fadeout absorption model, Journal of Atmospheric and Solar-Terrestrial Physics (2022), </w:t>
-      </w:r>
-      <w:proofErr w:type="spellStart"/>
-      <w:r>
-        <w:t>doi</w:t>
-      </w:r>
-      <w:proofErr w:type="spellEnd"/>
-      <w:r>
-        <w:t>: 10.1016/j.jastp.2022.105843.</w:t>
+        <w:t>, Nikitina, L., Data-based optimization of a simple shortwave fadeout absorption model, Journal of Atmospheric and Solar-Terrestrial Physics (2022), doi: 10.1016/j.jastp.2022.105843.</w:t>
       </w:r>
     </w:p>
     <w:p>
@@ -3505,15 +3171,7 @@
         </w:rPr>
       </w:pPr>
       <w:r>
-        <w:t xml:space="preserve">Mukhopadhyay, A., Welling, D. T., </w:t>
-      </w:r>
-      <w:proofErr w:type="spellStart"/>
-      <w:r>
-        <w:t>Liemohn</w:t>
-      </w:r>
-      <w:proofErr w:type="spellEnd"/>
-      <w:r>
-        <w:t xml:space="preserve">, M. W., Ridley, A. J., </w:t>
+        <w:t xml:space="preserve">Mukhopadhyay, A., Welling, D. T., Liemohn, M. W., Ridley, A. J., </w:t>
       </w:r>
       <w:r>
         <w:rPr>
@@ -3537,15 +3195,7 @@
         <w:jc w:val="both"/>
       </w:pPr>
       <w:r>
-        <w:t xml:space="preserve">Fiori, R. A. D., </w:t>
-      </w:r>
-      <w:proofErr w:type="spellStart"/>
-      <w:r>
-        <w:t>Koustov</w:t>
-      </w:r>
-      <w:proofErr w:type="spellEnd"/>
-      <w:r>
-        <w:t xml:space="preserve">, A. V., </w:t>
+        <w:t xml:space="preserve">Fiori, R. A. D., Koustov, A. V., </w:t>
       </w:r>
       <w:r>
         <w:rPr>
@@ -3555,7 +3205,11 @@
         <w:t>Chakrabarty, S.</w:t>
       </w:r>
       <w:r>
-        <w:t>, Ruohoniemi, J. M., Danskin, D. W., Boteler, D. H., and Shepherd, S. G. (2018). Examining the Potential of the Super Dual Auroral Radar Network for Monitoring the Space Weather Impact of Solar X-Ray Flares. Space Weather, 16, doi:10.1029/2018SW001905.</w:t>
+        <w:t xml:space="preserve">, Ruohoniemi, J. M., Danskin, D. W., Boteler, D. H., and Shepherd, S. G. (2018). Examining the Potential of the Super Dual Auroral Radar Network for </w:t>
+      </w:r>
+      <w:r>
+        <w:lastRenderedPageBreak/>
+        <w:t>Monitoring the Space Weather Impact of Solar X-Ray Flares. Space Weather, 16, doi:10.1029/2018SW001905.</w:t>
       </w:r>
     </w:p>
     <w:p>
@@ -3567,8 +3221,8 @@
     <w:p>
       <w:pPr>
         <w:pBdr>
-          <w:top w:val="single" w:color="auto" w:sz="6" w:space="1"/>
-          <w:bottom w:val="single" w:color="auto" w:sz="6" w:space="1"/>
+          <w:top w:val="single" w:sz="6" w:space="1" w:color="auto"/>
+          <w:bottom w:val="single" w:sz="6" w:space="1" w:color="auto"/>
         </w:pBdr>
         <w:spacing w:line="240" w:lineRule="auto"/>
         <w:jc w:val="both"/>
@@ -3610,26 +3264,7 @@
         <w:t>Chakraborty, S.</w:t>
       </w:r>
       <w:r>
-        <w:t xml:space="preserve">, Ruohoniemi, J. M., Baker, J. B. H. and Fiori, R. and Zawdie, K. and Bailey, S. and Nishitani, N. and Drob, D. et al., Sluggishness of the Ionosphere: Characteristic time-lag in Response </w:t>
-      </w:r>
-      <w:r>
-        <w:t xml:space="preserve">to Solar Flares, 2020 </w:t>
-      </w:r>
-      <w:proofErr w:type="spellStart"/>
-      <w:r>
-        <w:t>XXXIIIrd</w:t>
-      </w:r>
-      <w:proofErr w:type="spellEnd"/>
-      <w:r>
-        <w:t xml:space="preserve"> General Assembly and Scientific Symposium of the International Union of Radio Science, Rome, Italy, 2020, pp. 1-4, </w:t>
-      </w:r>
-      <w:proofErr w:type="spellStart"/>
-      <w:r>
-        <w:t>doi</w:t>
-      </w:r>
-      <w:proofErr w:type="spellEnd"/>
-      <w:r>
-        <w:t>: 10.23919/URSIGASS49373.2020.9232206.</w:t>
+        <w:t>, Ruohoniemi, J. M., Baker, J. B. H. and Fiori, R. and Zawdie, K. and Bailey, S. and Nishitani, N. and Drob, D. et al., Sluggishness of the Ionosphere: Characteristic time-lag in Response to Solar Flares, 2020 XXXIIIrd General Assembly and Scientific Symposium of the International Union of Radio Science, Rome, Italy, 2020, pp. 1-4, doi: 10.23919/URSIGASS49373.2020.9232206.</w:t>
       </w:r>
     </w:p>
     <w:p>
@@ -3737,8 +3372,8 @@
     <w:p>
       <w:pPr>
         <w:pBdr>
-          <w:top w:val="single" w:color="auto" w:sz="6" w:space="1"/>
-          <w:bottom w:val="single" w:color="auto" w:sz="6" w:space="1"/>
+          <w:top w:val="single" w:sz="6" w:space="1" w:color="auto"/>
+          <w:bottom w:val="single" w:sz="6" w:space="1" w:color="auto"/>
         </w:pBdr>
         <w:spacing w:line="240" w:lineRule="auto"/>
         <w:jc w:val="both"/>
@@ -3820,21 +3455,7 @@
         <w:rPr>
           <w:rFonts w:cstheme="minorHAnsi"/>
         </w:rPr>
-        <w:t xml:space="preserve">, Nishitani, N., Ruohoniemi, J. M., and Baker, J. B. H., Shi, X., </w:t>
-      </w:r>
-      <w:proofErr w:type="spellStart"/>
-      <w:r>
-        <w:rPr>
-          <w:rFonts w:cstheme="minorHAnsi"/>
-        </w:rPr>
-        <w:t>Kunduri</w:t>
-      </w:r>
-      <w:proofErr w:type="spellEnd"/>
-      <w:r>
-        <w:rPr>
-          <w:rFonts w:cstheme="minorHAnsi"/>
-        </w:rPr>
-        <w:t>, B., Solar Flare effects on High Latitude Electrodynamics, Fall AGU, Chicago,</w:t>
+        <w:t>, Nishitani, N., Ruohoniemi, J. M., and Baker, J. B. H., Shi, X., Kunduri, B., Solar Flare effects on High Latitude Electrodynamics, Fall AGU, Chicago,</w:t>
       </w:r>
       <w:r>
         <w:rPr>
@@ -3920,21 +3541,7 @@
         <w:rPr>
           <w:rFonts w:cstheme="minorHAnsi"/>
         </w:rPr>
-        <w:t xml:space="preserve">, Nishitani, N., Qian, L., Ruohoniemi, J., Baker, J., </w:t>
-      </w:r>
-      <w:proofErr w:type="spellStart"/>
-      <w:r>
-        <w:rPr>
-          <w:rFonts w:cstheme="minorHAnsi"/>
-        </w:rPr>
-        <w:t>Mclnerney</w:t>
-      </w:r>
-      <w:proofErr w:type="spellEnd"/>
-      <w:r>
-        <w:rPr>
-          <w:rFonts w:cstheme="minorHAnsi"/>
-        </w:rPr>
-        <w:t>, J., The Role of Flare-Driven Ionospheric Electron Density Changes on the Doppler Flash Observed by SuperDARN HF Radars, STE, Nagoya University, Japan, 27 September, 2022</w:t>
+        <w:t>, Nishitani, N., Qian, L., Ruohoniemi, J., Baker, J., Mclnerney, J., The Role of Flare-Driven Ionospheric Electron Density Changes on the Doppler Flash Observed by SuperDARN HF Radars, STE, Nagoya University, Japan, 27 September, 2022</w:t>
       </w:r>
       <w:r>
         <w:rPr>
@@ -3968,21 +3575,7 @@
         <w:rPr>
           <w:rFonts w:cstheme="minorHAnsi"/>
         </w:rPr>
-        <w:t xml:space="preserve">, Qian, L., Mabie, J., </w:t>
-      </w:r>
-      <w:proofErr w:type="spellStart"/>
-      <w:r>
-        <w:rPr>
-          <w:rFonts w:cstheme="minorHAnsi"/>
-        </w:rPr>
-        <w:t>Mclnerney</w:t>
-      </w:r>
-      <w:proofErr w:type="spellEnd"/>
-      <w:r>
-        <w:rPr>
-          <w:rFonts w:cstheme="minorHAnsi"/>
-        </w:rPr>
-        <w:t>, J. M., Mark, S., Erickson, P. J., Earle, G., Origination of Ionospheric G-condition following a Total solar eclipse, TESS, Bellevue, WA, 8-11 August, 2022.</w:t>
+        <w:t>, Qian, L., Mabie, J., Mclnerney, J. M., Mark, S., Erickson, P. J., Earle, G., Origination of Ionospheric G-condition following a Total solar eclipse, TESS, Bellevue, WA, 8-11 August, 2022.</w:t>
       </w:r>
     </w:p>
     <w:p>
@@ -4010,21 +3603,7 @@
         <w:rPr>
           <w:rFonts w:cstheme="minorHAnsi"/>
         </w:rPr>
-        <w:t xml:space="preserve">, Nishitani, N., Ruohoniemi, J. M., and Baker, J. B. H., Ionospheric Response to Solar Flares Observed in SuperDARN HF Radars </w:t>
-      </w:r>
-      <w:proofErr w:type="spellStart"/>
-      <w:r>
-        <w:rPr>
-          <w:rFonts w:cstheme="minorHAnsi"/>
-        </w:rPr>
-        <w:t>SoSpIM</w:t>
-      </w:r>
-      <w:proofErr w:type="spellEnd"/>
-      <w:r>
-        <w:rPr>
-          <w:rFonts w:cstheme="minorHAnsi"/>
-        </w:rPr>
-        <w:t>, Online, 27-28</w:t>
+        <w:t>, Nishitani, N., Ruohoniemi, J. M., and Baker, J. B. H., Ionospheric Response to Solar Flares Observed in SuperDARN HF Radars SoSpIM, Online, 27-28</w:t>
       </w:r>
       <w:r>
         <w:rPr>
@@ -4178,6 +3757,7 @@
           <w:b/>
           <w:bCs/>
         </w:rPr>
+        <w:lastRenderedPageBreak/>
         <w:t>Chakrabarty, S.</w:t>
       </w:r>
       <w:r>
@@ -4209,13 +3789,8 @@
         <w:spacing w:line="240" w:lineRule="auto"/>
         <w:jc w:val="both"/>
       </w:pPr>
-      <w:proofErr w:type="spellStart"/>
-      <w:r>
-        <w:t>Maimaiti</w:t>
-      </w:r>
-      <w:proofErr w:type="spellEnd"/>
-      <w:r>
-        <w:t xml:space="preserve">, M., </w:t>
+      <w:r>
+        <w:t xml:space="preserve">Maimaiti, M., </w:t>
       </w:r>
       <w:r>
         <w:rPr>
@@ -4249,8 +3824,8 @@
     <w:p>
       <w:pPr>
         <w:pBdr>
-          <w:top w:val="single" w:color="auto" w:sz="6" w:space="1"/>
-          <w:bottom w:val="single" w:color="auto" w:sz="6" w:space="1"/>
+          <w:top w:val="single" w:sz="6" w:space="1" w:color="auto"/>
+          <w:bottom w:val="single" w:sz="6" w:space="1" w:color="auto"/>
         </w:pBdr>
         <w:spacing w:line="240" w:lineRule="auto"/>
         <w:jc w:val="both"/>
@@ -4397,8 +3972,8 @@
     <w:p>
       <w:pPr>
         <w:pBdr>
-          <w:top w:val="single" w:color="auto" w:sz="6" w:space="1"/>
-          <w:bottom w:val="single" w:color="auto" w:sz="6" w:space="1"/>
+          <w:top w:val="single" w:sz="6" w:space="1" w:color="auto"/>
+          <w:bottom w:val="single" w:sz="6" w:space="1" w:color="auto"/>
         </w:pBdr>
         <w:spacing w:line="240" w:lineRule="auto"/>
         <w:jc w:val="both"/>
@@ -4557,8 +4132,8 @@
     <w:p>
       <w:pPr>
         <w:pBdr>
-          <w:top w:val="single" w:color="auto" w:sz="6" w:space="1"/>
-          <w:bottom w:val="single" w:color="auto" w:sz="6" w:space="1"/>
+          <w:top w:val="single" w:sz="6" w:space="1" w:color="auto"/>
+          <w:bottom w:val="single" w:sz="6" w:space="1" w:color="auto"/>
         </w:pBdr>
         <w:spacing w:line="240" w:lineRule="auto"/>
         <w:jc w:val="both"/>
@@ -4577,10 +4152,10 @@
         <w:tblStyle w:val="TableGrid"/>
         <w:tblW w:w="0" w:type="auto"/>
         <w:tblBorders>
-          <w:top w:val="single" w:color="auto" w:sz="6" w:space="0"/>
-          <w:left w:val="single" w:color="auto" w:sz="6" w:space="0"/>
-          <w:bottom w:val="single" w:color="auto" w:sz="6" w:space="0"/>
-          <w:right w:val="single" w:color="auto" w:sz="6" w:space="0"/>
+          <w:top w:val="single" w:sz="6" w:space="0" w:color="auto"/>
+          <w:left w:val="single" w:sz="6" w:space="0" w:color="auto"/>
+          <w:bottom w:val="single" w:sz="6" w:space="0" w:color="auto"/>
+          <w:right w:val="single" w:sz="6" w:space="0" w:color="auto"/>
         </w:tblBorders>
         <w:tblLayout w:type="fixed"/>
         <w:tblLook w:val="04A0" w:firstRow="1" w:lastRow="0" w:firstColumn="1" w:lastColumn="0" w:noHBand="0" w:noVBand="1"/>
@@ -4606,13 +4181,13 @@
             <w:pPr>
               <w:spacing w:line="259" w:lineRule="auto"/>
               <w:rPr>
-                <w:rFonts w:ascii="Calibri" w:hAnsi="Calibri" w:eastAsia="Calibri" w:cs="Calibri"/>
-                <w:color w:val="000000" w:themeColor="text1"/>
-              </w:rPr>
-            </w:pPr>
-            <w:r>
-              <w:rPr>
-                <w:rFonts w:ascii="Calibri" w:hAnsi="Calibri" w:eastAsia="Calibri" w:cs="Calibri"/>
+                <w:rFonts w:ascii="Calibri" w:eastAsia="Calibri" w:hAnsi="Calibri" w:cs="Calibri"/>
+                <w:color w:val="000000" w:themeColor="text1"/>
+              </w:rPr>
+            </w:pPr>
+            <w:r>
+              <w:rPr>
+                <w:rFonts w:ascii="Calibri" w:eastAsia="Calibri" w:hAnsi="Calibri" w:cs="Calibri"/>
                 <w:i/>
                 <w:iCs/>
                 <w:color w:val="000000" w:themeColor="text1"/>
@@ -4633,13 +4208,13 @@
             <w:pPr>
               <w:spacing w:line="259" w:lineRule="auto"/>
               <w:rPr>
-                <w:rFonts w:ascii="Calibri" w:hAnsi="Calibri" w:eastAsia="Calibri" w:cs="Calibri"/>
-                <w:color w:val="000000" w:themeColor="text1"/>
-              </w:rPr>
-            </w:pPr>
-            <w:r>
-              <w:rPr>
-                <w:rFonts w:ascii="Calibri" w:hAnsi="Calibri" w:eastAsia="Calibri" w:cs="Calibri"/>
+                <w:rFonts w:ascii="Calibri" w:eastAsia="Calibri" w:hAnsi="Calibri" w:cs="Calibri"/>
+                <w:color w:val="000000" w:themeColor="text1"/>
+              </w:rPr>
+            </w:pPr>
+            <w:r>
+              <w:rPr>
+                <w:rFonts w:ascii="Calibri" w:eastAsia="Calibri" w:hAnsi="Calibri" w:cs="Calibri"/>
                 <w:i/>
                 <w:iCs/>
                 <w:color w:val="000000" w:themeColor="text1"/>
@@ -4660,13 +4235,13 @@
             <w:pPr>
               <w:spacing w:line="259" w:lineRule="auto"/>
               <w:rPr>
-                <w:rFonts w:ascii="Calibri" w:hAnsi="Calibri" w:eastAsia="Calibri" w:cs="Calibri"/>
-                <w:color w:val="000000" w:themeColor="text1"/>
-              </w:rPr>
-            </w:pPr>
-            <w:r>
-              <w:rPr>
-                <w:rFonts w:ascii="Calibri" w:hAnsi="Calibri" w:eastAsia="Calibri" w:cs="Calibri"/>
+                <w:rFonts w:ascii="Calibri" w:eastAsia="Calibri" w:hAnsi="Calibri" w:cs="Calibri"/>
+                <w:color w:val="000000" w:themeColor="text1"/>
+              </w:rPr>
+            </w:pPr>
+            <w:r>
+              <w:rPr>
+                <w:rFonts w:ascii="Calibri" w:eastAsia="Calibri" w:hAnsi="Calibri" w:cs="Calibri"/>
                 <w:i/>
                 <w:iCs/>
                 <w:color w:val="000000" w:themeColor="text1"/>
@@ -4692,7 +4267,7 @@
             <w:pPr>
               <w:spacing w:line="259" w:lineRule="auto"/>
               <w:rPr>
-                <w:rFonts w:ascii="Calibri" w:hAnsi="Calibri" w:eastAsia="Calibri" w:cs="Calibri"/>
+                <w:rFonts w:ascii="Calibri" w:eastAsia="Calibri" w:hAnsi="Calibri" w:cs="Calibri"/>
                 <w:color w:val="000000" w:themeColor="text1"/>
               </w:rPr>
             </w:pPr>
@@ -4700,7 +4275,7 @@
               <w:r>
                 <w:rPr>
                   <w:rStyle w:val="Hyperlink"/>
-                  <w:rFonts w:ascii="Calibri" w:hAnsi="Calibri" w:eastAsia="Calibri" w:cs="Calibri"/>
+                  <w:rFonts w:ascii="Calibri" w:eastAsia="Calibri" w:hAnsi="Calibri" w:cs="Calibri"/>
                 </w:rPr>
                 <w:t>Joseph B. H. Baker</w:t>
               </w:r>
@@ -4719,13 +4294,13 @@
             <w:pPr>
               <w:spacing w:line="259" w:lineRule="auto"/>
               <w:rPr>
-                <w:rFonts w:ascii="Calibri" w:hAnsi="Calibri" w:eastAsia="Calibri" w:cs="Calibri"/>
-                <w:color w:val="000000" w:themeColor="text1"/>
-              </w:rPr>
-            </w:pPr>
-            <w:r>
-              <w:rPr>
-                <w:rFonts w:ascii="Calibri" w:hAnsi="Calibri" w:eastAsia="Calibri" w:cs="Calibri"/>
+                <w:rFonts w:ascii="Calibri" w:eastAsia="Calibri" w:hAnsi="Calibri" w:cs="Calibri"/>
+                <w:color w:val="000000" w:themeColor="text1"/>
+              </w:rPr>
+            </w:pPr>
+            <w:r>
+              <w:rPr>
+                <w:rFonts w:ascii="Calibri" w:eastAsia="Calibri" w:hAnsi="Calibri" w:cs="Calibri"/>
                 <w:color w:val="000000" w:themeColor="text1"/>
               </w:rPr>
               <w:t>Professor, ECE Department</w:t>
@@ -4735,13 +4310,13 @@
             <w:pPr>
               <w:spacing w:line="259" w:lineRule="auto"/>
               <w:rPr>
-                <w:rFonts w:ascii="Calibri" w:hAnsi="Calibri" w:eastAsia="Calibri" w:cs="Calibri"/>
-                <w:color w:val="000000" w:themeColor="text1"/>
-              </w:rPr>
-            </w:pPr>
-            <w:r>
-              <w:rPr>
-                <w:rFonts w:ascii="Calibri" w:hAnsi="Calibri" w:eastAsia="Calibri" w:cs="Calibri"/>
+                <w:rFonts w:ascii="Calibri" w:eastAsia="Calibri" w:hAnsi="Calibri" w:cs="Calibri"/>
+                <w:color w:val="000000" w:themeColor="text1"/>
+              </w:rPr>
+            </w:pPr>
+            <w:r>
+              <w:rPr>
+                <w:rFonts w:ascii="Calibri" w:eastAsia="Calibri" w:hAnsi="Calibri" w:cs="Calibri"/>
                 <w:color w:val="000000" w:themeColor="text1"/>
               </w:rPr>
               <w:t>Virginia Tech</w:t>
@@ -4760,13 +4335,13 @@
             <w:pPr>
               <w:spacing w:line="259" w:lineRule="auto"/>
               <w:rPr>
-                <w:rFonts w:ascii="Calibri" w:hAnsi="Calibri" w:eastAsia="Calibri" w:cs="Calibri"/>
-                <w:color w:val="000000" w:themeColor="text1"/>
-              </w:rPr>
-            </w:pPr>
-            <w:r>
-              <w:rPr>
-                <w:rFonts w:ascii="Calibri" w:hAnsi="Calibri" w:eastAsia="Calibri" w:cs="Calibri"/>
+                <w:rFonts w:ascii="Calibri" w:eastAsia="Calibri" w:hAnsi="Calibri" w:cs="Calibri"/>
+                <w:color w:val="000000" w:themeColor="text1"/>
+              </w:rPr>
+            </w:pPr>
+            <w:r>
+              <w:rPr>
+                <w:rFonts w:ascii="Calibri" w:eastAsia="Calibri" w:hAnsi="Calibri" w:cs="Calibri"/>
                 <w:color w:val="000000" w:themeColor="text1"/>
               </w:rPr>
               <w:t>M: 1185 Perry Street</w:t>
@@ -4776,7 +4351,7 @@
             </w:r>
             <w:r>
               <w:rPr>
-                <w:rFonts w:ascii="Calibri" w:hAnsi="Calibri" w:eastAsia="Calibri" w:cs="Calibri"/>
+                <w:rFonts w:ascii="Calibri" w:eastAsia="Calibri" w:hAnsi="Calibri" w:cs="Calibri"/>
                 <w:color w:val="000000" w:themeColor="text1"/>
               </w:rPr>
               <w:t xml:space="preserve">      453 Whittemore (0111)</w:t>
@@ -4786,7 +4361,7 @@
             </w:r>
             <w:r>
               <w:rPr>
-                <w:rFonts w:ascii="Calibri" w:hAnsi="Calibri" w:eastAsia="Calibri" w:cs="Calibri"/>
+                <w:rFonts w:ascii="Calibri" w:eastAsia="Calibri" w:hAnsi="Calibri" w:cs="Calibri"/>
                 <w:color w:val="000000" w:themeColor="text1"/>
               </w:rPr>
               <w:t xml:space="preserve">      Virginia Tech</w:t>
@@ -4796,7 +4371,7 @@
             </w:r>
             <w:r>
               <w:rPr>
-                <w:rFonts w:ascii="Calibri" w:hAnsi="Calibri" w:eastAsia="Calibri" w:cs="Calibri"/>
+                <w:rFonts w:ascii="Calibri" w:eastAsia="Calibri" w:hAnsi="Calibri" w:cs="Calibri"/>
                 <w:color w:val="000000" w:themeColor="text1"/>
               </w:rPr>
               <w:t xml:space="preserve">      Blacksburg, VA 24061</w:t>
@@ -4806,13 +4381,13 @@
             <w:pPr>
               <w:spacing w:line="259" w:lineRule="auto"/>
               <w:rPr>
-                <w:rFonts w:ascii="Calibri" w:hAnsi="Calibri" w:eastAsia="Calibri" w:cs="Calibri"/>
-                <w:color w:val="000000" w:themeColor="text1"/>
-              </w:rPr>
-            </w:pPr>
-            <w:r>
-              <w:rPr>
-                <w:rFonts w:ascii="Calibri" w:hAnsi="Calibri" w:eastAsia="Calibri" w:cs="Calibri"/>
+                <w:rFonts w:ascii="Calibri" w:eastAsia="Calibri" w:hAnsi="Calibri" w:cs="Calibri"/>
+                <w:color w:val="000000" w:themeColor="text1"/>
+              </w:rPr>
+            </w:pPr>
+            <w:r>
+              <w:rPr>
+                <w:rFonts w:ascii="Calibri" w:eastAsia="Calibri" w:hAnsi="Calibri" w:cs="Calibri"/>
                 <w:color w:val="000000" w:themeColor="text1"/>
               </w:rPr>
               <w:t xml:space="preserve">E: </w:t>
@@ -4821,7 +4396,7 @@
               <w:r>
                 <w:rPr>
                   <w:rStyle w:val="Hyperlink"/>
-                  <w:rFonts w:ascii="Calibri" w:hAnsi="Calibri" w:eastAsia="Calibri" w:cs="Calibri"/>
+                  <w:rFonts w:ascii="Calibri" w:eastAsia="Calibri" w:hAnsi="Calibri" w:cs="Calibri"/>
                 </w:rPr>
                 <w:t>bakerjb@vt.edu</w:t>
               </w:r>
@@ -4831,13 +4406,13 @@
             <w:pPr>
               <w:spacing w:line="259" w:lineRule="auto"/>
               <w:rPr>
-                <w:rFonts w:ascii="Calibri" w:hAnsi="Calibri" w:eastAsia="Calibri" w:cs="Calibri"/>
-                <w:color w:val="000000" w:themeColor="text1"/>
-              </w:rPr>
-            </w:pPr>
-            <w:r>
-              <w:rPr>
-                <w:rFonts w:ascii="Calibri" w:hAnsi="Calibri" w:eastAsia="Calibri" w:cs="Calibri"/>
+                <w:rFonts w:ascii="Calibri" w:eastAsia="Calibri" w:hAnsi="Calibri" w:cs="Calibri"/>
+                <w:color w:val="000000" w:themeColor="text1"/>
+              </w:rPr>
+            </w:pPr>
+            <w:r>
+              <w:rPr>
+                <w:rFonts w:ascii="Calibri" w:eastAsia="Calibri" w:hAnsi="Calibri" w:cs="Calibri"/>
                 <w:color w:val="000000" w:themeColor="text1"/>
               </w:rPr>
               <w:t>T: (540) 231-3355</w:t>
@@ -4861,7 +4436,7 @@
             <w:pPr>
               <w:spacing w:line="259" w:lineRule="auto"/>
               <w:rPr>
-                <w:rFonts w:ascii="Calibri" w:hAnsi="Calibri" w:eastAsia="Calibri" w:cs="Calibri"/>
+                <w:rFonts w:ascii="Calibri" w:eastAsia="Calibri" w:hAnsi="Calibri" w:cs="Calibri"/>
                 <w:color w:val="000000" w:themeColor="text1"/>
               </w:rPr>
             </w:pPr>
@@ -4869,7 +4444,7 @@
               <w:r>
                 <w:rPr>
                   <w:rStyle w:val="Hyperlink"/>
-                  <w:rFonts w:ascii="Calibri" w:hAnsi="Calibri" w:eastAsia="Calibri" w:cs="Calibri"/>
+                  <w:rFonts w:ascii="Calibri" w:eastAsia="Calibri" w:hAnsi="Calibri" w:cs="Calibri"/>
                 </w:rPr>
                 <w:t>J. Michael Ruohoniemi</w:t>
               </w:r>
@@ -4888,13 +4463,13 @@
             <w:pPr>
               <w:spacing w:line="259" w:lineRule="auto"/>
               <w:rPr>
-                <w:rFonts w:ascii="Calibri" w:hAnsi="Calibri" w:eastAsia="Calibri" w:cs="Calibri"/>
-                <w:color w:val="000000" w:themeColor="text1"/>
-              </w:rPr>
-            </w:pPr>
-            <w:r>
-              <w:rPr>
-                <w:rFonts w:ascii="Calibri" w:hAnsi="Calibri" w:eastAsia="Calibri" w:cs="Calibri"/>
+                <w:rFonts w:ascii="Calibri" w:eastAsia="Calibri" w:hAnsi="Calibri" w:cs="Calibri"/>
+                <w:color w:val="000000" w:themeColor="text1"/>
+              </w:rPr>
+            </w:pPr>
+            <w:r>
+              <w:rPr>
+                <w:rFonts w:ascii="Calibri" w:eastAsia="Calibri" w:hAnsi="Calibri" w:cs="Calibri"/>
                 <w:color w:val="000000" w:themeColor="text1"/>
               </w:rPr>
               <w:t>Professor, ECE Department</w:t>
@@ -4904,13 +4479,13 @@
             <w:pPr>
               <w:spacing w:line="259" w:lineRule="auto"/>
               <w:rPr>
-                <w:rFonts w:ascii="Calibri" w:hAnsi="Calibri" w:eastAsia="Calibri" w:cs="Calibri"/>
-                <w:color w:val="000000" w:themeColor="text1"/>
-              </w:rPr>
-            </w:pPr>
-            <w:r>
-              <w:rPr>
-                <w:rFonts w:ascii="Calibri" w:hAnsi="Calibri" w:eastAsia="Calibri" w:cs="Calibri"/>
+                <w:rFonts w:ascii="Calibri" w:eastAsia="Calibri" w:hAnsi="Calibri" w:cs="Calibri"/>
+                <w:color w:val="000000" w:themeColor="text1"/>
+              </w:rPr>
+            </w:pPr>
+            <w:r>
+              <w:rPr>
+                <w:rFonts w:ascii="Calibri" w:eastAsia="Calibri" w:hAnsi="Calibri" w:cs="Calibri"/>
                 <w:color w:val="000000" w:themeColor="text1"/>
               </w:rPr>
               <w:t>Virginia Tech</w:t>
@@ -4929,13 +4504,13 @@
             <w:pPr>
               <w:spacing w:line="259" w:lineRule="auto"/>
               <w:rPr>
-                <w:rFonts w:ascii="Calibri" w:hAnsi="Calibri" w:eastAsia="Calibri" w:cs="Calibri"/>
-                <w:color w:val="000000" w:themeColor="text1"/>
-              </w:rPr>
-            </w:pPr>
-            <w:r>
-              <w:rPr>
-                <w:rFonts w:ascii="Calibri" w:hAnsi="Calibri" w:eastAsia="Calibri" w:cs="Calibri"/>
+                <w:rFonts w:ascii="Calibri" w:eastAsia="Calibri" w:hAnsi="Calibri" w:cs="Calibri"/>
+                <w:color w:val="000000" w:themeColor="text1"/>
+              </w:rPr>
+            </w:pPr>
+            <w:r>
+              <w:rPr>
+                <w:rFonts w:ascii="Calibri" w:eastAsia="Calibri" w:hAnsi="Calibri" w:cs="Calibri"/>
                 <w:color w:val="000000" w:themeColor="text1"/>
               </w:rPr>
               <w:t>M: 1185 Perry Street</w:t>
@@ -4945,7 +4520,7 @@
             </w:r>
             <w:r>
               <w:rPr>
-                <w:rFonts w:ascii="Calibri" w:hAnsi="Calibri" w:eastAsia="Calibri" w:cs="Calibri"/>
+                <w:rFonts w:ascii="Calibri" w:eastAsia="Calibri" w:hAnsi="Calibri" w:cs="Calibri"/>
                 <w:color w:val="000000" w:themeColor="text1"/>
               </w:rPr>
               <w:t xml:space="preserve">      453 Whittemore (0111)</w:t>
@@ -4955,7 +4530,7 @@
             </w:r>
             <w:r>
               <w:rPr>
-                <w:rFonts w:ascii="Calibri" w:hAnsi="Calibri" w:eastAsia="Calibri" w:cs="Calibri"/>
+                <w:rFonts w:ascii="Calibri" w:eastAsia="Calibri" w:hAnsi="Calibri" w:cs="Calibri"/>
                 <w:color w:val="000000" w:themeColor="text1"/>
               </w:rPr>
               <w:t xml:space="preserve">      Virginia Tech</w:t>
@@ -4965,7 +4540,7 @@
             </w:r>
             <w:r>
               <w:rPr>
-                <w:rFonts w:ascii="Calibri" w:hAnsi="Calibri" w:eastAsia="Calibri" w:cs="Calibri"/>
+                <w:rFonts w:ascii="Calibri" w:eastAsia="Calibri" w:hAnsi="Calibri" w:cs="Calibri"/>
                 <w:color w:val="000000" w:themeColor="text1"/>
               </w:rPr>
               <w:t xml:space="preserve">      Blacksburg, VA 24061</w:t>
@@ -4975,13 +4550,13 @@
             <w:pPr>
               <w:spacing w:line="259" w:lineRule="auto"/>
               <w:rPr>
-                <w:rFonts w:ascii="Calibri" w:hAnsi="Calibri" w:eastAsia="Calibri" w:cs="Calibri"/>
-                <w:color w:val="000000" w:themeColor="text1"/>
-              </w:rPr>
-            </w:pPr>
-            <w:r>
-              <w:rPr>
-                <w:rFonts w:ascii="Calibri" w:hAnsi="Calibri" w:eastAsia="Calibri" w:cs="Calibri"/>
+                <w:rFonts w:ascii="Calibri" w:eastAsia="Calibri" w:hAnsi="Calibri" w:cs="Calibri"/>
+                <w:color w:val="000000" w:themeColor="text1"/>
+              </w:rPr>
+            </w:pPr>
+            <w:r>
+              <w:rPr>
+                <w:rFonts w:ascii="Calibri" w:eastAsia="Calibri" w:hAnsi="Calibri" w:cs="Calibri"/>
                 <w:color w:val="000000" w:themeColor="text1"/>
               </w:rPr>
               <w:t xml:space="preserve">E: </w:t>
@@ -4990,7 +4565,7 @@
               <w:r>
                 <w:rPr>
                   <w:rStyle w:val="Hyperlink"/>
-                  <w:rFonts w:ascii="Calibri" w:hAnsi="Calibri" w:eastAsia="Calibri" w:cs="Calibri"/>
+                  <w:rFonts w:ascii="Calibri" w:eastAsia="Calibri" w:hAnsi="Calibri" w:cs="Calibri"/>
                 </w:rPr>
                 <w:t>mikeruo@vt.edu</w:t>
               </w:r>
@@ -5000,13 +4575,13 @@
             <w:pPr>
               <w:spacing w:line="259" w:lineRule="auto"/>
               <w:rPr>
-                <w:rFonts w:ascii="Calibri" w:hAnsi="Calibri" w:eastAsia="Calibri" w:cs="Calibri"/>
-                <w:color w:val="000000" w:themeColor="text1"/>
-              </w:rPr>
-            </w:pPr>
-            <w:r>
-              <w:rPr>
-                <w:rFonts w:ascii="Calibri" w:hAnsi="Calibri" w:eastAsia="Calibri" w:cs="Calibri"/>
+                <w:rFonts w:ascii="Calibri" w:eastAsia="Calibri" w:hAnsi="Calibri" w:cs="Calibri"/>
+                <w:color w:val="000000" w:themeColor="text1"/>
+              </w:rPr>
+            </w:pPr>
+            <w:r>
+              <w:rPr>
+                <w:rFonts w:ascii="Calibri" w:eastAsia="Calibri" w:hAnsi="Calibri" w:cs="Calibri"/>
                 <w:color w:val="000000" w:themeColor="text1"/>
               </w:rPr>
               <w:t>T: (540) 231-1482</w:t>
@@ -5030,7 +4605,7 @@
             <w:pPr>
               <w:spacing w:line="259" w:lineRule="auto"/>
               <w:rPr>
-                <w:rFonts w:ascii="Calibri" w:hAnsi="Calibri" w:eastAsia="Calibri" w:cs="Calibri"/>
+                <w:rFonts w:ascii="Calibri" w:eastAsia="Calibri" w:hAnsi="Calibri" w:cs="Calibri"/>
                 <w:color w:val="000000" w:themeColor="text1"/>
               </w:rPr>
             </w:pPr>
@@ -5038,7 +4613,7 @@
               <w:r>
                 <w:rPr>
                   <w:rStyle w:val="Hyperlink"/>
-                  <w:rFonts w:ascii="Calibri" w:hAnsi="Calibri" w:eastAsia="Calibri" w:cs="Calibri"/>
+                  <w:rFonts w:ascii="Calibri" w:eastAsia="Calibri" w:hAnsi="Calibri" w:cs="Calibri"/>
                 </w:rPr>
                 <w:t>David Boteler</w:t>
               </w:r>
@@ -5057,13 +4632,13 @@
             <w:pPr>
               <w:spacing w:line="259" w:lineRule="auto"/>
               <w:rPr>
-                <w:rFonts w:ascii="Calibri" w:hAnsi="Calibri" w:eastAsia="Calibri" w:cs="Calibri"/>
-                <w:color w:val="000000" w:themeColor="text1"/>
-              </w:rPr>
-            </w:pPr>
-            <w:r>
-              <w:rPr>
-                <w:rFonts w:ascii="Calibri" w:hAnsi="Calibri" w:eastAsia="Calibri" w:cs="Calibri"/>
+                <w:rFonts w:ascii="Calibri" w:eastAsia="Calibri" w:hAnsi="Calibri" w:cs="Calibri"/>
+                <w:color w:val="000000" w:themeColor="text1"/>
+              </w:rPr>
+            </w:pPr>
+            <w:r>
+              <w:rPr>
+                <w:rFonts w:ascii="Calibri" w:eastAsia="Calibri" w:hAnsi="Calibri" w:cs="Calibri"/>
                 <w:color w:val="000000" w:themeColor="text1"/>
               </w:rPr>
               <w:t>Scientist, LMS/HAOB/CHIS</w:t>
@@ -5073,15 +4648,16 @@
             <w:pPr>
               <w:spacing w:line="259" w:lineRule="auto"/>
               <w:rPr>
-                <w:rFonts w:ascii="Calibri" w:hAnsi="Calibri" w:eastAsia="Calibri" w:cs="Calibri"/>
-                <w:color w:val="000000" w:themeColor="text1"/>
-              </w:rPr>
-            </w:pPr>
-            <w:r>
-              <w:rPr>
-                <w:rFonts w:ascii="Calibri" w:hAnsi="Calibri" w:eastAsia="Calibri" w:cs="Calibri"/>
-                <w:color w:val="000000" w:themeColor="text1"/>
-              </w:rPr>
+                <w:rFonts w:ascii="Calibri" w:eastAsia="Calibri" w:hAnsi="Calibri" w:cs="Calibri"/>
+                <w:color w:val="000000" w:themeColor="text1"/>
+              </w:rPr>
+            </w:pPr>
+            <w:r>
+              <w:rPr>
+                <w:rFonts w:ascii="Calibri" w:eastAsia="Calibri" w:hAnsi="Calibri" w:cs="Calibri"/>
+                <w:color w:val="000000" w:themeColor="text1"/>
+              </w:rPr>
+              <w:lastRenderedPageBreak/>
               <w:t>Natural Resources Canada</w:t>
             </w:r>
           </w:p>
@@ -5098,15 +4674,16 @@
             <w:pPr>
               <w:spacing w:line="259" w:lineRule="auto"/>
               <w:rPr>
-                <w:rFonts w:ascii="Calibri" w:hAnsi="Calibri" w:eastAsia="Calibri" w:cs="Calibri"/>
-                <w:color w:val="000000" w:themeColor="text1"/>
-              </w:rPr>
-            </w:pPr>
-            <w:r>
-              <w:rPr>
-                <w:rFonts w:ascii="Calibri" w:hAnsi="Calibri" w:eastAsia="Calibri" w:cs="Calibri"/>
-                <w:color w:val="000000" w:themeColor="text1"/>
-              </w:rPr>
+                <w:rFonts w:ascii="Calibri" w:eastAsia="Calibri" w:hAnsi="Calibri" w:cs="Calibri"/>
+                <w:color w:val="000000" w:themeColor="text1"/>
+              </w:rPr>
+            </w:pPr>
+            <w:r>
+              <w:rPr>
+                <w:rFonts w:ascii="Calibri" w:eastAsia="Calibri" w:hAnsi="Calibri" w:cs="Calibri"/>
+                <w:color w:val="000000" w:themeColor="text1"/>
+              </w:rPr>
+              <w:lastRenderedPageBreak/>
               <w:t xml:space="preserve">M: 2617 Anderson Road, </w:t>
             </w:r>
           </w:p>
@@ -5114,20 +4691,21 @@
             <w:pPr>
               <w:spacing w:line="259" w:lineRule="auto"/>
               <w:rPr>
-                <w:rFonts w:ascii="Calibri" w:hAnsi="Calibri" w:eastAsia="Calibri" w:cs="Calibri"/>
-                <w:color w:val="000000" w:themeColor="text1"/>
-              </w:rPr>
-            </w:pPr>
-            <w:r>
-              <w:rPr>
-                <w:rFonts w:ascii="Calibri" w:hAnsi="Calibri" w:eastAsia="Calibri" w:cs="Calibri"/>
-                <w:color w:val="000000" w:themeColor="text1"/>
-              </w:rPr>
+                <w:rFonts w:ascii="Calibri" w:eastAsia="Calibri" w:hAnsi="Calibri" w:cs="Calibri"/>
+                <w:color w:val="000000" w:themeColor="text1"/>
+              </w:rPr>
+            </w:pPr>
+            <w:r>
+              <w:rPr>
+                <w:rFonts w:ascii="Calibri" w:eastAsia="Calibri" w:hAnsi="Calibri" w:cs="Calibri"/>
+                <w:color w:val="000000" w:themeColor="text1"/>
+              </w:rPr>
+              <w:lastRenderedPageBreak/>
               <w:t xml:space="preserve">      1</w:t>
             </w:r>
             <w:r>
               <w:rPr>
-                <w:rFonts w:ascii="Calibri" w:hAnsi="Calibri" w:eastAsia="Calibri" w:cs="Calibri"/>
+                <w:rFonts w:ascii="Calibri" w:eastAsia="Calibri" w:hAnsi="Calibri" w:cs="Calibri"/>
                 <w:color w:val="000000" w:themeColor="text1"/>
                 <w:vertAlign w:val="superscript"/>
               </w:rPr>
@@ -5135,7 +4713,7 @@
             </w:r>
             <w:r>
               <w:rPr>
-                <w:rFonts w:ascii="Calibri" w:hAnsi="Calibri" w:eastAsia="Calibri" w:cs="Calibri"/>
+                <w:rFonts w:ascii="Calibri" w:eastAsia="Calibri" w:hAnsi="Calibri" w:cs="Calibri"/>
                 <w:color w:val="000000" w:themeColor="text1"/>
               </w:rPr>
               <w:t xml:space="preserve"> Floor, Room. 5</w:t>
@@ -5145,13 +4723,13 @@
             <w:pPr>
               <w:spacing w:line="259" w:lineRule="auto"/>
               <w:rPr>
-                <w:rFonts w:ascii="Calibri" w:hAnsi="Calibri" w:eastAsia="Calibri" w:cs="Calibri"/>
-                <w:color w:val="000000" w:themeColor="text1"/>
-              </w:rPr>
-            </w:pPr>
-            <w:r>
-              <w:rPr>
-                <w:rFonts w:ascii="Calibri" w:hAnsi="Calibri" w:eastAsia="Calibri" w:cs="Calibri"/>
+                <w:rFonts w:ascii="Calibri" w:eastAsia="Calibri" w:hAnsi="Calibri" w:cs="Calibri"/>
+                <w:color w:val="000000" w:themeColor="text1"/>
+              </w:rPr>
+            </w:pPr>
+            <w:r>
+              <w:rPr>
+                <w:rFonts w:ascii="Calibri" w:eastAsia="Calibri" w:hAnsi="Calibri" w:cs="Calibri"/>
                 <w:color w:val="000000" w:themeColor="text1"/>
               </w:rPr>
               <w:t xml:space="preserve">      Ottawa, ON</w:t>
@@ -5161,13 +4739,13 @@
             <w:pPr>
               <w:spacing w:line="259" w:lineRule="auto"/>
               <w:rPr>
-                <w:rFonts w:ascii="Calibri" w:hAnsi="Calibri" w:eastAsia="Calibri" w:cs="Calibri"/>
-                <w:color w:val="000000" w:themeColor="text1"/>
-              </w:rPr>
-            </w:pPr>
-            <w:r>
-              <w:rPr>
-                <w:rFonts w:ascii="Calibri" w:hAnsi="Calibri" w:eastAsia="Calibri" w:cs="Calibri"/>
+                <w:rFonts w:ascii="Calibri" w:eastAsia="Calibri" w:hAnsi="Calibri" w:cs="Calibri"/>
+                <w:color w:val="000000" w:themeColor="text1"/>
+              </w:rPr>
+            </w:pPr>
+            <w:r>
+              <w:rPr>
+                <w:rFonts w:ascii="Calibri" w:eastAsia="Calibri" w:hAnsi="Calibri" w:cs="Calibri"/>
                 <w:color w:val="000000" w:themeColor="text1"/>
               </w:rPr>
               <w:t xml:space="preserve">      Canada  K1A 0Y3</w:t>
@@ -5177,13 +4755,13 @@
             <w:pPr>
               <w:spacing w:line="259" w:lineRule="auto"/>
               <w:rPr>
-                <w:rFonts w:ascii="Calibri" w:hAnsi="Calibri" w:eastAsia="Calibri" w:cs="Calibri"/>
-                <w:color w:val="000000" w:themeColor="text1"/>
-              </w:rPr>
-            </w:pPr>
-            <w:r>
-              <w:rPr>
-                <w:rFonts w:ascii="Calibri" w:hAnsi="Calibri" w:eastAsia="Calibri" w:cs="Calibri"/>
+                <w:rFonts w:ascii="Calibri" w:eastAsia="Calibri" w:hAnsi="Calibri" w:cs="Calibri"/>
+                <w:color w:val="000000" w:themeColor="text1"/>
+              </w:rPr>
+            </w:pPr>
+            <w:r>
+              <w:rPr>
+                <w:rFonts w:ascii="Calibri" w:eastAsia="Calibri" w:hAnsi="Calibri" w:cs="Calibri"/>
                 <w:color w:val="000000" w:themeColor="text1"/>
               </w:rPr>
               <w:t xml:space="preserve">E: </w:t>
@@ -5192,7 +4770,7 @@
               <w:r>
                 <w:rPr>
                   <w:rStyle w:val="Hyperlink"/>
-                  <w:rFonts w:ascii="Calibri" w:hAnsi="Calibri" w:eastAsia="Calibri" w:cs="Calibri"/>
+                  <w:rFonts w:ascii="Calibri" w:eastAsia="Calibri" w:hAnsi="Calibri" w:cs="Calibri"/>
                 </w:rPr>
                 <w:t>david.boteler@NRCan-RNCan.gc.ca</w:t>
               </w:r>
@@ -5202,13 +4780,13 @@
             <w:pPr>
               <w:spacing w:line="259" w:lineRule="auto"/>
               <w:rPr>
-                <w:rFonts w:ascii="Calibri" w:hAnsi="Calibri" w:eastAsia="Calibri" w:cs="Calibri"/>
-                <w:color w:val="000000" w:themeColor="text1"/>
-              </w:rPr>
-            </w:pPr>
-            <w:r>
-              <w:rPr>
-                <w:rFonts w:ascii="Calibri" w:hAnsi="Calibri" w:eastAsia="Calibri" w:cs="Calibri"/>
+                <w:rFonts w:ascii="Calibri" w:eastAsia="Calibri" w:hAnsi="Calibri" w:cs="Calibri"/>
+                <w:color w:val="000000" w:themeColor="text1"/>
+              </w:rPr>
+            </w:pPr>
+            <w:r>
+              <w:rPr>
+                <w:rFonts w:ascii="Calibri" w:eastAsia="Calibri" w:hAnsi="Calibri" w:cs="Calibri"/>
                 <w:color w:val="000000" w:themeColor="text1"/>
               </w:rPr>
               <w:t>T: (613) 837-2035</w:t>
@@ -5232,7 +4810,7 @@
             <w:pPr>
               <w:spacing w:line="259" w:lineRule="auto"/>
               <w:rPr>
-                <w:rFonts w:ascii="Calibri" w:hAnsi="Calibri" w:eastAsia="Calibri" w:cs="Calibri"/>
+                <w:rFonts w:ascii="Calibri" w:eastAsia="Calibri" w:hAnsi="Calibri" w:cs="Calibri"/>
                 <w:color w:val="000000" w:themeColor="text1"/>
               </w:rPr>
             </w:pPr>
@@ -5240,7 +4818,7 @@
               <w:r>
                 <w:rPr>
                   <w:rStyle w:val="Hyperlink"/>
-                  <w:rFonts w:ascii="Calibri" w:hAnsi="Calibri" w:eastAsia="Calibri" w:cs="Calibri"/>
+                  <w:rFonts w:ascii="Calibri" w:eastAsia="Calibri" w:hAnsi="Calibri" w:cs="Calibri"/>
                 </w:rPr>
                 <w:t>Liying Qian</w:t>
               </w:r>
@@ -5259,13 +4837,13 @@
             <w:pPr>
               <w:spacing w:line="259" w:lineRule="auto"/>
               <w:rPr>
-                <w:rFonts w:ascii="Calibri" w:hAnsi="Calibri" w:eastAsia="Calibri" w:cs="Calibri"/>
-                <w:color w:val="000000" w:themeColor="text1"/>
-              </w:rPr>
-            </w:pPr>
-            <w:r>
-              <w:rPr>
-                <w:rFonts w:ascii="Calibri" w:hAnsi="Calibri" w:eastAsia="Calibri" w:cs="Calibri"/>
+                <w:rFonts w:ascii="Calibri" w:eastAsia="Calibri" w:hAnsi="Calibri" w:cs="Calibri"/>
+                <w:color w:val="000000" w:themeColor="text1"/>
+              </w:rPr>
+            </w:pPr>
+            <w:r>
+              <w:rPr>
+                <w:rFonts w:ascii="Calibri" w:eastAsia="Calibri" w:hAnsi="Calibri" w:cs="Calibri"/>
                 <w:color w:val="000000" w:themeColor="text1"/>
               </w:rPr>
               <w:t>Project Scientist III</w:t>
@@ -5275,13 +4853,13 @@
             <w:pPr>
               <w:spacing w:line="259" w:lineRule="auto"/>
               <w:rPr>
-                <w:rFonts w:ascii="Calibri" w:hAnsi="Calibri" w:eastAsia="Calibri" w:cs="Calibri"/>
-                <w:color w:val="000000" w:themeColor="text1"/>
-              </w:rPr>
-            </w:pPr>
-            <w:r>
-              <w:rPr>
-                <w:rFonts w:ascii="Calibri" w:hAnsi="Calibri" w:eastAsia="Calibri" w:cs="Calibri"/>
+                <w:rFonts w:ascii="Calibri" w:eastAsia="Calibri" w:hAnsi="Calibri" w:cs="Calibri"/>
+                <w:color w:val="000000" w:themeColor="text1"/>
+              </w:rPr>
+            </w:pPr>
+            <w:r>
+              <w:rPr>
+                <w:rFonts w:ascii="Calibri" w:eastAsia="Calibri" w:hAnsi="Calibri" w:cs="Calibri"/>
                 <w:color w:val="000000" w:themeColor="text1"/>
               </w:rPr>
               <w:t>High Altitude Observatory</w:t>
@@ -5300,13 +4878,13 @@
             <w:pPr>
               <w:spacing w:line="259" w:lineRule="auto"/>
               <w:rPr>
-                <w:rFonts w:ascii="Calibri" w:hAnsi="Calibri" w:eastAsia="Calibri" w:cs="Calibri"/>
-                <w:color w:val="000000" w:themeColor="text1"/>
-              </w:rPr>
-            </w:pPr>
-            <w:r>
-              <w:rPr>
-                <w:rFonts w:ascii="Calibri" w:hAnsi="Calibri" w:eastAsia="Calibri" w:cs="Calibri"/>
+                <w:rFonts w:ascii="Calibri" w:eastAsia="Calibri" w:hAnsi="Calibri" w:cs="Calibri"/>
+                <w:color w:val="000000" w:themeColor="text1"/>
+              </w:rPr>
+            </w:pPr>
+            <w:r>
+              <w:rPr>
+                <w:rFonts w:ascii="Calibri" w:eastAsia="Calibri" w:hAnsi="Calibri" w:cs="Calibri"/>
                 <w:color w:val="000000" w:themeColor="text1"/>
               </w:rPr>
               <w:t>M: Center Green 1 building (CG1)</w:t>
@@ -5316,13 +4894,13 @@
             <w:pPr>
               <w:spacing w:line="259" w:lineRule="auto"/>
               <w:rPr>
-                <w:rFonts w:ascii="Calibri" w:hAnsi="Calibri" w:eastAsia="Calibri" w:cs="Calibri"/>
-                <w:color w:val="000000" w:themeColor="text1"/>
-              </w:rPr>
-            </w:pPr>
-            <w:r>
-              <w:rPr>
-                <w:rFonts w:ascii="Calibri" w:hAnsi="Calibri" w:eastAsia="Calibri" w:cs="Calibri"/>
+                <w:rFonts w:ascii="Calibri" w:eastAsia="Calibri" w:hAnsi="Calibri" w:cs="Calibri"/>
+                <w:color w:val="000000" w:themeColor="text1"/>
+              </w:rPr>
+            </w:pPr>
+            <w:r>
+              <w:rPr>
+                <w:rFonts w:ascii="Calibri" w:eastAsia="Calibri" w:hAnsi="Calibri" w:cs="Calibri"/>
                 <w:color w:val="000000" w:themeColor="text1"/>
               </w:rPr>
               <w:t xml:space="preserve">      3080 Center Green Drive</w:t>
@@ -5332,13 +4910,13 @@
             <w:pPr>
               <w:spacing w:line="259" w:lineRule="auto"/>
               <w:rPr>
-                <w:rFonts w:ascii="Calibri" w:hAnsi="Calibri" w:eastAsia="Calibri" w:cs="Calibri"/>
-                <w:color w:val="000000" w:themeColor="text1"/>
-              </w:rPr>
-            </w:pPr>
-            <w:r>
-              <w:rPr>
-                <w:rFonts w:ascii="Calibri" w:hAnsi="Calibri" w:eastAsia="Calibri" w:cs="Calibri"/>
+                <w:rFonts w:ascii="Calibri" w:eastAsia="Calibri" w:hAnsi="Calibri" w:cs="Calibri"/>
+                <w:color w:val="000000" w:themeColor="text1"/>
+              </w:rPr>
+            </w:pPr>
+            <w:r>
+              <w:rPr>
+                <w:rFonts w:ascii="Calibri" w:eastAsia="Calibri" w:hAnsi="Calibri" w:cs="Calibri"/>
                 <w:color w:val="000000" w:themeColor="text1"/>
               </w:rPr>
               <w:t xml:space="preserve">      Boulder, CO 80301</w:t>
@@ -5348,13 +4926,13 @@
             <w:pPr>
               <w:spacing w:line="259" w:lineRule="auto"/>
               <w:rPr>
-                <w:rFonts w:ascii="Calibri" w:hAnsi="Calibri" w:eastAsia="Calibri" w:cs="Calibri"/>
-                <w:color w:val="000000" w:themeColor="text1"/>
-              </w:rPr>
-            </w:pPr>
-            <w:r>
-              <w:rPr>
-                <w:rFonts w:ascii="Calibri" w:hAnsi="Calibri" w:eastAsia="Calibri" w:cs="Calibri"/>
+                <w:rFonts w:ascii="Calibri" w:eastAsia="Calibri" w:hAnsi="Calibri" w:cs="Calibri"/>
+                <w:color w:val="000000" w:themeColor="text1"/>
+              </w:rPr>
+            </w:pPr>
+            <w:r>
+              <w:rPr>
+                <w:rFonts w:ascii="Calibri" w:eastAsia="Calibri" w:hAnsi="Calibri" w:cs="Calibri"/>
                 <w:color w:val="000000" w:themeColor="text1"/>
               </w:rPr>
               <w:t xml:space="preserve">E: </w:t>
@@ -5363,7 +4941,7 @@
               <w:r>
                 <w:rPr>
                   <w:rStyle w:val="Hyperlink"/>
-                  <w:rFonts w:ascii="Calibri" w:hAnsi="Calibri" w:eastAsia="Calibri" w:cs="Calibri"/>
+                  <w:rFonts w:ascii="Calibri" w:eastAsia="Calibri" w:hAnsi="Calibri" w:cs="Calibri"/>
                 </w:rPr>
                 <w:t>lqian@ucar.edu</w:t>
               </w:r>
@@ -5373,13 +4951,13 @@
             <w:pPr>
               <w:spacing w:line="259" w:lineRule="auto"/>
               <w:rPr>
-                <w:rFonts w:ascii="Calibri" w:hAnsi="Calibri" w:eastAsia="Calibri" w:cs="Calibri"/>
-                <w:color w:val="000000" w:themeColor="text1"/>
-              </w:rPr>
-            </w:pPr>
-            <w:r>
-              <w:rPr>
-                <w:rFonts w:ascii="Calibri" w:hAnsi="Calibri" w:eastAsia="Calibri" w:cs="Calibri"/>
+                <w:rFonts w:ascii="Calibri" w:eastAsia="Calibri" w:hAnsi="Calibri" w:cs="Calibri"/>
+                <w:color w:val="000000" w:themeColor="text1"/>
+              </w:rPr>
+            </w:pPr>
+            <w:r>
+              <w:rPr>
+                <w:rFonts w:ascii="Calibri" w:eastAsia="Calibri" w:hAnsi="Calibri" w:cs="Calibri"/>
                 <w:color w:val="000000" w:themeColor="text1"/>
               </w:rPr>
               <w:t>T: (303) 497-1529</w:t>
@@ -5403,7 +4981,7 @@
             <w:pPr>
               <w:spacing w:line="259" w:lineRule="auto"/>
               <w:rPr>
-                <w:rFonts w:ascii="Calibri" w:hAnsi="Calibri" w:eastAsia="Calibri" w:cs="Calibri"/>
+                <w:rFonts w:ascii="Calibri" w:eastAsia="Calibri" w:hAnsi="Calibri" w:cs="Calibri"/>
                 <w:color w:val="000000" w:themeColor="text1"/>
               </w:rPr>
             </w:pPr>
@@ -5411,7 +4989,7 @@
               <w:r>
                 <w:rPr>
                   <w:rStyle w:val="Hyperlink"/>
-                  <w:rFonts w:ascii="Calibri" w:hAnsi="Calibri" w:eastAsia="Calibri" w:cs="Calibri"/>
+                  <w:rFonts w:ascii="Calibri" w:eastAsia="Calibri" w:hAnsi="Calibri" w:cs="Calibri"/>
                 </w:rPr>
                 <w:t>Michael Hartinger</w:t>
               </w:r>
@@ -5430,13 +5008,13 @@
             <w:pPr>
               <w:spacing w:line="259" w:lineRule="auto"/>
               <w:rPr>
-                <w:rFonts w:ascii="Calibri" w:hAnsi="Calibri" w:eastAsia="Calibri" w:cs="Calibri"/>
-                <w:color w:val="000000" w:themeColor="text1"/>
-              </w:rPr>
-            </w:pPr>
-            <w:r>
-              <w:rPr>
-                <w:rFonts w:ascii="Calibri" w:hAnsi="Calibri" w:eastAsia="Calibri" w:cs="Calibri"/>
+                <w:rFonts w:ascii="Calibri" w:eastAsia="Calibri" w:hAnsi="Calibri" w:cs="Calibri"/>
+                <w:color w:val="000000" w:themeColor="text1"/>
+              </w:rPr>
+            </w:pPr>
+            <w:r>
+              <w:rPr>
+                <w:rFonts w:ascii="Calibri" w:eastAsia="Calibri" w:hAnsi="Calibri" w:cs="Calibri"/>
                 <w:color w:val="000000" w:themeColor="text1"/>
               </w:rPr>
               <w:t>Research Scientist</w:t>
@@ -5448,7 +5026,7 @@
             </w:pPr>
             <w:r>
               <w:rPr>
-                <w:rFonts w:ascii="Calibri" w:hAnsi="Calibri" w:eastAsia="Calibri" w:cs="Calibri"/>
+                <w:rFonts w:ascii="Calibri" w:eastAsia="Calibri" w:hAnsi="Calibri" w:cs="Calibri"/>
                 <w:color w:val="000000" w:themeColor="text1"/>
               </w:rPr>
               <w:t>Space Science Institute</w:t>
@@ -5467,12 +5045,12 @@
             <w:pPr>
               <w:spacing w:line="259" w:lineRule="auto"/>
               <w:rPr>
-                <w:rFonts w:ascii="Calibri" w:hAnsi="Calibri" w:eastAsia="Calibri" w:cs="Calibri"/>
-              </w:rPr>
-            </w:pPr>
-            <w:r>
-              <w:rPr>
-                <w:rFonts w:ascii="Calibri" w:hAnsi="Calibri" w:eastAsia="Calibri" w:cs="Calibri"/>
+                <w:rFonts w:ascii="Calibri" w:eastAsia="Calibri" w:hAnsi="Calibri" w:cs="Calibri"/>
+              </w:rPr>
+            </w:pPr>
+            <w:r>
+              <w:rPr>
+                <w:rFonts w:ascii="Calibri" w:eastAsia="Calibri" w:hAnsi="Calibri" w:cs="Calibri"/>
                 <w:color w:val="000000" w:themeColor="text1"/>
               </w:rPr>
               <w:t xml:space="preserve">E: </w:t>
@@ -5481,14 +5059,14 @@
               <w:r>
                 <w:rPr>
                   <w:rStyle w:val="Hyperlink"/>
-                  <w:rFonts w:ascii="Calibri" w:hAnsi="Calibri" w:eastAsia="Calibri" w:cs="Calibri"/>
+                  <w:rFonts w:ascii="Calibri" w:eastAsia="Calibri" w:hAnsi="Calibri" w:cs="Calibri"/>
                 </w:rPr>
                 <w:t>mhartinger@spacescience.org</w:t>
               </w:r>
             </w:hyperlink>
             <w:r>
               <w:rPr>
-                <w:rFonts w:ascii="Calibri" w:hAnsi="Calibri" w:eastAsia="Calibri" w:cs="Calibri"/>
+                <w:rFonts w:ascii="Calibri" w:eastAsia="Calibri" w:hAnsi="Calibri" w:cs="Calibri"/>
                 <w:color w:val="000000" w:themeColor="text1"/>
               </w:rPr>
               <w:t xml:space="preserve"> </w:t>
@@ -5505,7 +5083,7 @@
     </w:p>
     <w:sectPr>
       <w:headerReference w:type="default" r:id="rId23"/>
-      <w:pgSz w:w="12240" w:h="15840" w:orient="portrait"/>
+      <w:pgSz w:w="12240" w:h="15840"/>
       <w:pgMar w:top="1440" w:right="1440" w:bottom="1440" w:left="1440" w:header="720" w:footer="720" w:gutter="0"/>
       <w:cols w:space="720"/>
       <w:docGrid w:linePitch="360"/>
@@ -5598,13 +5176,6 @@
         <w:szCs w:val="24"/>
       </w:rPr>
       <w:tab/>
-    </w:r>
-    <w:r>
-      <w:rPr>
-        <w:color w:val="1F3864" w:themeColor="accent1" w:themeShade="80"/>
-        <w:sz w:val="24"/>
-        <w:szCs w:val="24"/>
-      </w:rPr>
       <w:t>Chakraborty, Shibaji</w:t>
     </w:r>
   </w:p>
@@ -5626,7 +5197,7 @@
         <w:ind w:left="360" w:hanging="360"/>
       </w:pPr>
       <w:rPr>
-        <w:rFonts w:hint="default" w:ascii="Symbol" w:hAnsi="Symbol"/>
+        <w:rFonts w:ascii="Symbol" w:hAnsi="Symbol" w:hint="default"/>
       </w:rPr>
     </w:lvl>
     <w:lvl w:ilvl="1" w:tplc="04090003" w:tentative="1">
@@ -5638,7 +5209,7 @@
         <w:ind w:left="1080" w:hanging="360"/>
       </w:pPr>
       <w:rPr>
-        <w:rFonts w:hint="default" w:ascii="Courier New" w:hAnsi="Courier New" w:cs="Courier New"/>
+        <w:rFonts w:ascii="Courier New" w:hAnsi="Courier New" w:cs="Courier New" w:hint="default"/>
       </w:rPr>
     </w:lvl>
     <w:lvl w:ilvl="2" w:tplc="04090005" w:tentative="1">
@@ -5650,7 +5221,7 @@
         <w:ind w:left="1800" w:hanging="360"/>
       </w:pPr>
       <w:rPr>
-        <w:rFonts w:hint="default" w:ascii="Wingdings" w:hAnsi="Wingdings"/>
+        <w:rFonts w:ascii="Wingdings" w:hAnsi="Wingdings" w:hint="default"/>
       </w:rPr>
     </w:lvl>
     <w:lvl w:ilvl="3" w:tplc="04090001" w:tentative="1">
@@ -5662,7 +5233,7 @@
         <w:ind w:left="2520" w:hanging="360"/>
       </w:pPr>
       <w:rPr>
-        <w:rFonts w:hint="default" w:ascii="Symbol" w:hAnsi="Symbol"/>
+        <w:rFonts w:ascii="Symbol" w:hAnsi="Symbol" w:hint="default"/>
       </w:rPr>
     </w:lvl>
     <w:lvl w:ilvl="4" w:tplc="04090003" w:tentative="1">
@@ -5674,7 +5245,7 @@
         <w:ind w:left="3240" w:hanging="360"/>
       </w:pPr>
       <w:rPr>
-        <w:rFonts w:hint="default" w:ascii="Courier New" w:hAnsi="Courier New" w:cs="Courier New"/>
+        <w:rFonts w:ascii="Courier New" w:hAnsi="Courier New" w:cs="Courier New" w:hint="default"/>
       </w:rPr>
     </w:lvl>
     <w:lvl w:ilvl="5" w:tplc="04090005" w:tentative="1">
@@ -5686,7 +5257,7 @@
         <w:ind w:left="3960" w:hanging="360"/>
       </w:pPr>
       <w:rPr>
-        <w:rFonts w:hint="default" w:ascii="Wingdings" w:hAnsi="Wingdings"/>
+        <w:rFonts w:ascii="Wingdings" w:hAnsi="Wingdings" w:hint="default"/>
       </w:rPr>
     </w:lvl>
     <w:lvl w:ilvl="6" w:tplc="04090001" w:tentative="1">
@@ -5698,7 +5269,7 @@
         <w:ind w:left="4680" w:hanging="360"/>
       </w:pPr>
       <w:rPr>
-        <w:rFonts w:hint="default" w:ascii="Symbol" w:hAnsi="Symbol"/>
+        <w:rFonts w:ascii="Symbol" w:hAnsi="Symbol" w:hint="default"/>
       </w:rPr>
     </w:lvl>
     <w:lvl w:ilvl="7" w:tplc="04090003" w:tentative="1">
@@ -5710,7 +5281,7 @@
         <w:ind w:left="5400" w:hanging="360"/>
       </w:pPr>
       <w:rPr>
-        <w:rFonts w:hint="default" w:ascii="Courier New" w:hAnsi="Courier New" w:cs="Courier New"/>
+        <w:rFonts w:ascii="Courier New" w:hAnsi="Courier New" w:cs="Courier New" w:hint="default"/>
       </w:rPr>
     </w:lvl>
     <w:lvl w:ilvl="8" w:tplc="04090005" w:tentative="1">
@@ -5722,7 +5293,7 @@
         <w:ind w:left="6120" w:hanging="360"/>
       </w:pPr>
       <w:rPr>
-        <w:rFonts w:hint="default" w:ascii="Wingdings" w:hAnsi="Wingdings"/>
+        <w:rFonts w:ascii="Wingdings" w:hAnsi="Wingdings" w:hint="default"/>
       </w:rPr>
     </w:lvl>
   </w:abstractNum>
@@ -5739,7 +5310,7 @@
         <w:ind w:left="360" w:hanging="360"/>
       </w:pPr>
       <w:rPr>
-        <w:rFonts w:hint="default" w:ascii="Symbol" w:hAnsi="Symbol"/>
+        <w:rFonts w:ascii="Symbol" w:hAnsi="Symbol" w:hint="default"/>
       </w:rPr>
     </w:lvl>
     <w:lvl w:ilvl="1" w:tplc="04090003" w:tentative="1">
@@ -5751,7 +5322,7 @@
         <w:ind w:left="1080" w:hanging="360"/>
       </w:pPr>
       <w:rPr>
-        <w:rFonts w:hint="default" w:ascii="Courier New" w:hAnsi="Courier New" w:cs="Courier New"/>
+        <w:rFonts w:ascii="Courier New" w:hAnsi="Courier New" w:cs="Courier New" w:hint="default"/>
       </w:rPr>
     </w:lvl>
     <w:lvl w:ilvl="2" w:tplc="04090005" w:tentative="1">
@@ -5763,7 +5334,7 @@
         <w:ind w:left="1800" w:hanging="360"/>
       </w:pPr>
       <w:rPr>
-        <w:rFonts w:hint="default" w:ascii="Wingdings" w:hAnsi="Wingdings"/>
+        <w:rFonts w:ascii="Wingdings" w:hAnsi="Wingdings" w:hint="default"/>
       </w:rPr>
     </w:lvl>
     <w:lvl w:ilvl="3" w:tplc="04090001" w:tentative="1">
@@ -5775,7 +5346,7 @@
         <w:ind w:left="2520" w:hanging="360"/>
       </w:pPr>
       <w:rPr>
-        <w:rFonts w:hint="default" w:ascii="Symbol" w:hAnsi="Symbol"/>
+        <w:rFonts w:ascii="Symbol" w:hAnsi="Symbol" w:hint="default"/>
       </w:rPr>
     </w:lvl>
     <w:lvl w:ilvl="4" w:tplc="04090003" w:tentative="1">
@@ -5787,7 +5358,7 @@
         <w:ind w:left="3240" w:hanging="360"/>
       </w:pPr>
       <w:rPr>
-        <w:rFonts w:hint="default" w:ascii="Courier New" w:hAnsi="Courier New" w:cs="Courier New"/>
+        <w:rFonts w:ascii="Courier New" w:hAnsi="Courier New" w:cs="Courier New" w:hint="default"/>
       </w:rPr>
     </w:lvl>
     <w:lvl w:ilvl="5" w:tplc="04090005" w:tentative="1">
@@ -5799,7 +5370,7 @@
         <w:ind w:left="3960" w:hanging="360"/>
       </w:pPr>
       <w:rPr>
-        <w:rFonts w:hint="default" w:ascii="Wingdings" w:hAnsi="Wingdings"/>
+        <w:rFonts w:ascii="Wingdings" w:hAnsi="Wingdings" w:hint="default"/>
       </w:rPr>
     </w:lvl>
     <w:lvl w:ilvl="6" w:tplc="04090001" w:tentative="1">
@@ -5811,7 +5382,7 @@
         <w:ind w:left="4680" w:hanging="360"/>
       </w:pPr>
       <w:rPr>
-        <w:rFonts w:hint="default" w:ascii="Symbol" w:hAnsi="Symbol"/>
+        <w:rFonts w:ascii="Symbol" w:hAnsi="Symbol" w:hint="default"/>
       </w:rPr>
     </w:lvl>
     <w:lvl w:ilvl="7" w:tplc="04090003" w:tentative="1">
@@ -5823,7 +5394,7 @@
         <w:ind w:left="5400" w:hanging="360"/>
       </w:pPr>
       <w:rPr>
-        <w:rFonts w:hint="default" w:ascii="Courier New" w:hAnsi="Courier New" w:cs="Courier New"/>
+        <w:rFonts w:ascii="Courier New" w:hAnsi="Courier New" w:cs="Courier New" w:hint="default"/>
       </w:rPr>
     </w:lvl>
     <w:lvl w:ilvl="8" w:tplc="04090005" w:tentative="1">
@@ -5835,7 +5406,7 @@
         <w:ind w:left="6120" w:hanging="360"/>
       </w:pPr>
       <w:rPr>
-        <w:rFonts w:hint="default" w:ascii="Wingdings" w:hAnsi="Wingdings"/>
+        <w:rFonts w:ascii="Wingdings" w:hAnsi="Wingdings" w:hint="default"/>
       </w:rPr>
     </w:lvl>
   </w:abstractNum>
@@ -5852,7 +5423,7 @@
         <w:ind w:left="360" w:hanging="360"/>
       </w:pPr>
       <w:rPr>
-        <w:rFonts w:hint="default" w:ascii="Symbol" w:hAnsi="Symbol"/>
+        <w:rFonts w:ascii="Symbol" w:hAnsi="Symbol" w:hint="default"/>
       </w:rPr>
     </w:lvl>
     <w:lvl w:ilvl="1" w:tplc="04090003" w:tentative="1">
@@ -5864,7 +5435,7 @@
         <w:ind w:left="1080" w:hanging="360"/>
       </w:pPr>
       <w:rPr>
-        <w:rFonts w:hint="default" w:ascii="Courier New" w:hAnsi="Courier New" w:cs="Courier New"/>
+        <w:rFonts w:ascii="Courier New" w:hAnsi="Courier New" w:cs="Courier New" w:hint="default"/>
       </w:rPr>
     </w:lvl>
     <w:lvl w:ilvl="2" w:tplc="04090005" w:tentative="1">
@@ -5876,7 +5447,7 @@
         <w:ind w:left="1800" w:hanging="360"/>
       </w:pPr>
       <w:rPr>
-        <w:rFonts w:hint="default" w:ascii="Wingdings" w:hAnsi="Wingdings"/>
+        <w:rFonts w:ascii="Wingdings" w:hAnsi="Wingdings" w:hint="default"/>
       </w:rPr>
     </w:lvl>
     <w:lvl w:ilvl="3" w:tplc="04090001" w:tentative="1">
@@ -5888,7 +5459,7 @@
         <w:ind w:left="2520" w:hanging="360"/>
       </w:pPr>
       <w:rPr>
-        <w:rFonts w:hint="default" w:ascii="Symbol" w:hAnsi="Symbol"/>
+        <w:rFonts w:ascii="Symbol" w:hAnsi="Symbol" w:hint="default"/>
       </w:rPr>
     </w:lvl>
     <w:lvl w:ilvl="4" w:tplc="04090003" w:tentative="1">
@@ -5900,7 +5471,7 @@
         <w:ind w:left="3240" w:hanging="360"/>
       </w:pPr>
       <w:rPr>
-        <w:rFonts w:hint="default" w:ascii="Courier New" w:hAnsi="Courier New" w:cs="Courier New"/>
+        <w:rFonts w:ascii="Courier New" w:hAnsi="Courier New" w:cs="Courier New" w:hint="default"/>
       </w:rPr>
     </w:lvl>
     <w:lvl w:ilvl="5" w:tplc="04090005" w:tentative="1">
@@ -5912,7 +5483,7 @@
         <w:ind w:left="3960" w:hanging="360"/>
       </w:pPr>
       <w:rPr>
-        <w:rFonts w:hint="default" w:ascii="Wingdings" w:hAnsi="Wingdings"/>
+        <w:rFonts w:ascii="Wingdings" w:hAnsi="Wingdings" w:hint="default"/>
       </w:rPr>
     </w:lvl>
     <w:lvl w:ilvl="6" w:tplc="04090001" w:tentative="1">
@@ -5924,7 +5495,7 @@
         <w:ind w:left="4680" w:hanging="360"/>
       </w:pPr>
       <w:rPr>
-        <w:rFonts w:hint="default" w:ascii="Symbol" w:hAnsi="Symbol"/>
+        <w:rFonts w:ascii="Symbol" w:hAnsi="Symbol" w:hint="default"/>
       </w:rPr>
     </w:lvl>
     <w:lvl w:ilvl="7" w:tplc="04090003" w:tentative="1">
@@ -5936,7 +5507,7 @@
         <w:ind w:left="5400" w:hanging="360"/>
       </w:pPr>
       <w:rPr>
-        <w:rFonts w:hint="default" w:ascii="Courier New" w:hAnsi="Courier New" w:cs="Courier New"/>
+        <w:rFonts w:ascii="Courier New" w:hAnsi="Courier New" w:cs="Courier New" w:hint="default"/>
       </w:rPr>
     </w:lvl>
     <w:lvl w:ilvl="8" w:tplc="04090005" w:tentative="1">
@@ -5948,7 +5519,7 @@
         <w:ind w:left="6120" w:hanging="360"/>
       </w:pPr>
       <w:rPr>
-        <w:rFonts w:hint="default" w:ascii="Wingdings" w:hAnsi="Wingdings"/>
+        <w:rFonts w:ascii="Wingdings" w:hAnsi="Wingdings" w:hint="default"/>
       </w:rPr>
     </w:lvl>
   </w:abstractNum>
@@ -5965,11 +5536,11 @@
 </file>
 
 <file path=word/styles.xml><?xml version="1.0" encoding="utf-8"?>
-<w:styles xmlns:wp14="http://schemas.microsoft.com/office/word/2010/wordprocessingDrawing" xmlns:mc="http://schemas.openxmlformats.org/markup-compatibility/2006" xmlns:r="http://schemas.openxmlformats.org/officeDocument/2006/relationships" xmlns:w="http://schemas.openxmlformats.org/wordprocessingml/2006/main" xmlns:w14="http://schemas.microsoft.com/office/word/2010/wordml" xmlns:w15="http://schemas.microsoft.com/office/word/2012/wordml" xmlns:w16cex="http://schemas.microsoft.com/office/word/2018/wordml/cex" xmlns:w16cid="http://schemas.microsoft.com/office/word/2016/wordml/cid" xmlns:w16="http://schemas.microsoft.com/office/word/2018/wordml" xmlns:w16du="http://schemas.microsoft.com/office/word/2023/wordml/word16du" xmlns:w16sdtdh="http://schemas.microsoft.com/office/word/2020/wordml/sdtdatahash" xmlns:w16se="http://schemas.microsoft.com/office/word/2015/wordml/symex" mc:Ignorable="w14 w15 w16se w16cid w16 w16cex w16sdtdh w16du wp14">
+<w:styles xmlns:mc="http://schemas.openxmlformats.org/markup-compatibility/2006" xmlns:r="http://schemas.openxmlformats.org/officeDocument/2006/relationships" xmlns:w="http://schemas.openxmlformats.org/wordprocessingml/2006/main" xmlns:w14="http://schemas.microsoft.com/office/word/2010/wordml" xmlns:w15="http://schemas.microsoft.com/office/word/2012/wordml" xmlns:w16cex="http://schemas.microsoft.com/office/word/2018/wordml/cex" xmlns:w16cid="http://schemas.microsoft.com/office/word/2016/wordml/cid" xmlns:w16="http://schemas.microsoft.com/office/word/2018/wordml" xmlns:w16du="http://schemas.microsoft.com/office/word/2023/wordml/word16du" xmlns:w16sdtdh="http://schemas.microsoft.com/office/word/2020/wordml/sdtdatahash" xmlns:w16se="http://schemas.microsoft.com/office/word/2015/wordml/symex" mc:Ignorable="w14 w15 w16se w16cid w16 w16cex w16sdtdh w16du">
   <w:docDefaults>
     <w:rPrDefault>
       <w:rPr>
-        <w:rFonts w:asciiTheme="minorHAnsi" w:hAnsiTheme="minorHAnsi" w:eastAsiaTheme="minorHAnsi" w:cstheme="minorBidi"/>
+        <w:rFonts w:asciiTheme="minorHAnsi" w:eastAsiaTheme="minorHAnsi" w:hAnsiTheme="minorHAnsi" w:cstheme="minorBidi"/>
         <w:kern w:val="2"/>
         <w:sz w:val="22"/>
         <w:szCs w:val="22"/>
@@ -5986,14 +5557,14 @@
   <w:latentStyles w:defLockedState="0" w:defUIPriority="99" w:defSemiHidden="0" w:defUnhideWhenUsed="0" w:defQFormat="0" w:count="376">
     <w:lsdException w:name="Normal" w:uiPriority="0" w:qFormat="1"/>
     <w:lsdException w:name="heading 1" w:uiPriority="9" w:qFormat="1"/>
-    <w:lsdException w:name="heading 2" w:uiPriority="9" w:semiHidden="1" w:unhideWhenUsed="1" w:qFormat="1"/>
-    <w:lsdException w:name="heading 3" w:uiPriority="9" w:semiHidden="1" w:unhideWhenUsed="1" w:qFormat="1"/>
-    <w:lsdException w:name="heading 4" w:uiPriority="9" w:semiHidden="1" w:unhideWhenUsed="1" w:qFormat="1"/>
-    <w:lsdException w:name="heading 5" w:uiPriority="9" w:semiHidden="1" w:unhideWhenUsed="1" w:qFormat="1"/>
-    <w:lsdException w:name="heading 6" w:uiPriority="9" w:semiHidden="1" w:unhideWhenUsed="1" w:qFormat="1"/>
-    <w:lsdException w:name="heading 7" w:uiPriority="9" w:semiHidden="1" w:unhideWhenUsed="1" w:qFormat="1"/>
-    <w:lsdException w:name="heading 8" w:uiPriority="9" w:semiHidden="1" w:unhideWhenUsed="1" w:qFormat="1"/>
-    <w:lsdException w:name="heading 9" w:uiPriority="9" w:semiHidden="1" w:unhideWhenUsed="1" w:qFormat="1"/>
+    <w:lsdException w:name="heading 2" w:semiHidden="1" w:uiPriority="9" w:unhideWhenUsed="1" w:qFormat="1"/>
+    <w:lsdException w:name="heading 3" w:semiHidden="1" w:uiPriority="9" w:unhideWhenUsed="1" w:qFormat="1"/>
+    <w:lsdException w:name="heading 4" w:semiHidden="1" w:uiPriority="9" w:unhideWhenUsed="1" w:qFormat="1"/>
+    <w:lsdException w:name="heading 5" w:semiHidden="1" w:uiPriority="9" w:unhideWhenUsed="1" w:qFormat="1"/>
+    <w:lsdException w:name="heading 6" w:semiHidden="1" w:uiPriority="9" w:unhideWhenUsed="1" w:qFormat="1"/>
+    <w:lsdException w:name="heading 7" w:semiHidden="1" w:uiPriority="9" w:unhideWhenUsed="1" w:qFormat="1"/>
+    <w:lsdException w:name="heading 8" w:semiHidden="1" w:uiPriority="9" w:unhideWhenUsed="1" w:qFormat="1"/>
+    <w:lsdException w:name="heading 9" w:semiHidden="1" w:uiPriority="9" w:unhideWhenUsed="1" w:qFormat="1"/>
     <w:lsdException w:name="index 1" w:semiHidden="1" w:unhideWhenUsed="1"/>
     <w:lsdException w:name="index 2" w:semiHidden="1" w:unhideWhenUsed="1"/>
     <w:lsdException w:name="index 3" w:semiHidden="1" w:unhideWhenUsed="1"/>
@@ -6003,22 +5574,22 @@
     <w:lsdException w:name="index 7" w:semiHidden="1" w:unhideWhenUsed="1"/>
     <w:lsdException w:name="index 8" w:semiHidden="1" w:unhideWhenUsed="1"/>
     <w:lsdException w:name="index 9" w:semiHidden="1" w:unhideWhenUsed="1"/>
-    <w:lsdException w:name="toc 1" w:uiPriority="39" w:semiHidden="1" w:unhideWhenUsed="1"/>
-    <w:lsdException w:name="toc 2" w:uiPriority="39" w:semiHidden="1" w:unhideWhenUsed="1"/>
-    <w:lsdException w:name="toc 3" w:uiPriority="39" w:semiHidden="1" w:unhideWhenUsed="1"/>
-    <w:lsdException w:name="toc 4" w:uiPriority="39" w:semiHidden="1" w:unhideWhenUsed="1"/>
-    <w:lsdException w:name="toc 5" w:uiPriority="39" w:semiHidden="1" w:unhideWhenUsed="1"/>
-    <w:lsdException w:name="toc 6" w:uiPriority="39" w:semiHidden="1" w:unhideWhenUsed="1"/>
-    <w:lsdException w:name="toc 7" w:uiPriority="39" w:semiHidden="1" w:unhideWhenUsed="1"/>
-    <w:lsdException w:name="toc 8" w:uiPriority="39" w:semiHidden="1" w:unhideWhenUsed="1"/>
-    <w:lsdException w:name="toc 9" w:uiPriority="39" w:semiHidden="1" w:unhideWhenUsed="1"/>
+    <w:lsdException w:name="toc 1" w:semiHidden="1" w:uiPriority="39" w:unhideWhenUsed="1"/>
+    <w:lsdException w:name="toc 2" w:semiHidden="1" w:uiPriority="39" w:unhideWhenUsed="1"/>
+    <w:lsdException w:name="toc 3" w:semiHidden="1" w:uiPriority="39" w:unhideWhenUsed="1"/>
+    <w:lsdException w:name="toc 4" w:semiHidden="1" w:uiPriority="39" w:unhideWhenUsed="1"/>
+    <w:lsdException w:name="toc 5" w:semiHidden="1" w:uiPriority="39" w:unhideWhenUsed="1"/>
+    <w:lsdException w:name="toc 6" w:semiHidden="1" w:uiPriority="39" w:unhideWhenUsed="1"/>
+    <w:lsdException w:name="toc 7" w:semiHidden="1" w:uiPriority="39" w:unhideWhenUsed="1"/>
+    <w:lsdException w:name="toc 8" w:semiHidden="1" w:uiPriority="39" w:unhideWhenUsed="1"/>
+    <w:lsdException w:name="toc 9" w:semiHidden="1" w:uiPriority="39" w:unhideWhenUsed="1"/>
     <w:lsdException w:name="Normal Indent" w:semiHidden="1" w:unhideWhenUsed="1"/>
     <w:lsdException w:name="footnote text" w:semiHidden="1" w:unhideWhenUsed="1"/>
     <w:lsdException w:name="annotation text" w:semiHidden="1" w:unhideWhenUsed="1"/>
     <w:lsdException w:name="header" w:semiHidden="1" w:unhideWhenUsed="1"/>
     <w:lsdException w:name="footer" w:semiHidden="1" w:unhideWhenUsed="1"/>
     <w:lsdException w:name="index heading" w:semiHidden="1" w:unhideWhenUsed="1"/>
-    <w:lsdException w:name="caption" w:uiPriority="35" w:semiHidden="1" w:unhideWhenUsed="1" w:qFormat="1"/>
+    <w:lsdException w:name="caption" w:semiHidden="1" w:uiPriority="35" w:unhideWhenUsed="1" w:qFormat="1"/>
     <w:lsdException w:name="table of figures" w:semiHidden="1" w:unhideWhenUsed="1"/>
     <w:lsdException w:name="envelope address" w:semiHidden="1" w:unhideWhenUsed="1"/>
     <w:lsdException w:name="envelope return" w:semiHidden="1" w:unhideWhenUsed="1"/>
@@ -6049,7 +5620,7 @@
     <w:lsdException w:name="Title" w:uiPriority="10" w:qFormat="1"/>
     <w:lsdException w:name="Closing" w:semiHidden="1" w:unhideWhenUsed="1"/>
     <w:lsdException w:name="Signature" w:semiHidden="1" w:unhideWhenUsed="1"/>
-    <w:lsdException w:name="Default Paragraph Font" w:uiPriority="1" w:semiHidden="1" w:unhideWhenUsed="1"/>
+    <w:lsdException w:name="Default Paragraph Font" w:semiHidden="1" w:uiPriority="1" w:unhideWhenUsed="1"/>
     <w:lsdException w:name="Body Text" w:semiHidden="1" w:unhideWhenUsed="1"/>
     <w:lsdException w:name="Body Text Indent" w:semiHidden="1" w:unhideWhenUsed="1"/>
     <w:lsdException w:name="List Continue" w:semiHidden="1" w:unhideWhenUsed="1"/>
@@ -6249,8 +5820,8 @@
     <w:lsdException w:name="Subtle Reference" w:uiPriority="31" w:qFormat="1"/>
     <w:lsdException w:name="Intense Reference" w:uiPriority="32" w:qFormat="1"/>
     <w:lsdException w:name="Book Title" w:uiPriority="33" w:qFormat="1"/>
-    <w:lsdException w:name="Bibliography" w:uiPriority="37" w:semiHidden="1" w:unhideWhenUsed="1"/>
-    <w:lsdException w:name="TOC Heading" w:uiPriority="39" w:semiHidden="1" w:unhideWhenUsed="1" w:qFormat="1"/>
+    <w:lsdException w:name="Bibliography" w:semiHidden="1" w:uiPriority="37" w:unhideWhenUsed="1"/>
+    <w:lsdException w:name="TOC Heading" w:semiHidden="1" w:uiPriority="39" w:unhideWhenUsed="1" w:qFormat="1"/>
     <w:lsdException w:name="Plain Table 1" w:uiPriority="41"/>
     <w:lsdException w:name="Plain Table 2" w:uiPriority="42"/>
     <w:lsdException w:name="Plain Table 3" w:uiPriority="43"/>
@@ -6361,17 +5932,17 @@
     <w:lsdException w:name="Unresolved Mention" w:semiHidden="1" w:unhideWhenUsed="1"/>
     <w:lsdException w:name="Smart Link" w:semiHidden="1" w:unhideWhenUsed="1"/>
   </w:latentStyles>
-  <w:style w:type="paragraph" w:styleId="Normal" w:default="1">
+  <w:style w:type="paragraph" w:default="1" w:styleId="Normal">
     <w:name w:val="Normal"/>
     <w:qFormat/>
   </w:style>
-  <w:style w:type="character" w:styleId="DefaultParagraphFont" w:default="1">
+  <w:style w:type="character" w:default="1" w:styleId="DefaultParagraphFont">
     <w:name w:val="Default Paragraph Font"/>
     <w:uiPriority w:val="1"/>
     <w:semiHidden/>
     <w:unhideWhenUsed/>
   </w:style>
-  <w:style w:type="table" w:styleId="TableNormal" w:default="1">
+  <w:style w:type="table" w:default="1" w:styleId="TableNormal">
     <w:name w:val="Normal Table"/>
     <w:uiPriority w:val="99"/>
     <w:semiHidden/>
@@ -6386,7 +5957,7 @@
       </w:tblCellMar>
     </w:tblPr>
   </w:style>
-  <w:style w:type="numbering" w:styleId="NoList" w:default="1">
+  <w:style w:type="numbering" w:default="1" w:styleId="NoList">
     <w:name w:val="No List"/>
     <w:uiPriority w:val="99"/>
     <w:semiHidden/>
@@ -6407,7 +5978,7 @@
       <w:spacing w:after="0" w:line="240" w:lineRule="auto"/>
     </w:pPr>
   </w:style>
-  <w:style w:type="character" w:styleId="HeaderChar" w:customStyle="1">
+  <w:style w:type="character" w:customStyle="1" w:styleId="HeaderChar">
     <w:name w:val="Header Char"/>
     <w:basedOn w:val="DefaultParagraphFont"/>
     <w:link w:val="Header"/>
@@ -6429,7 +6000,7 @@
       <w:spacing w:after="0" w:line="240" w:lineRule="auto"/>
     </w:pPr>
   </w:style>
-  <w:style w:type="character" w:styleId="FooterChar" w:customStyle="1">
+  <w:style w:type="character" w:customStyle="1" w:styleId="FooterChar">
     <w:name w:val="Footer Char"/>
     <w:basedOn w:val="DefaultParagraphFont"/>
     <w:link w:val="Footer"/>
@@ -6469,12 +6040,12 @@
     </w:pPr>
     <w:tblPr>
       <w:tblBorders>
-        <w:top w:val="single" w:color="auto" w:sz="4" w:space="0"/>
-        <w:left w:val="single" w:color="auto" w:sz="4" w:space="0"/>
-        <w:bottom w:val="single" w:color="auto" w:sz="4" w:space="0"/>
-        <w:right w:val="single" w:color="auto" w:sz="4" w:space="0"/>
-        <w:insideH w:val="single" w:color="auto" w:sz="4" w:space="0"/>
-        <w:insideV w:val="single" w:color="auto" w:sz="4" w:space="0"/>
+        <w:top w:val="single" w:sz="4" w:space="0" w:color="auto"/>
+        <w:left w:val="single" w:sz="4" w:space="0" w:color="auto"/>
+        <w:bottom w:val="single" w:sz="4" w:space="0" w:color="auto"/>
+        <w:right w:val="single" w:sz="4" w:space="0" w:color="auto"/>
+        <w:insideH w:val="single" w:sz="4" w:space="0" w:color="auto"/>
+        <w:insideV w:val="single" w:sz="4" w:space="0" w:color="auto"/>
       </w:tblBorders>
     </w:tblPr>
   </w:style>

</xml_diff>

<commit_message>
Deploying to gh-pages from @ shibaji7/shibaji7.github.io@8b06c26d66068f788daaac3f5fad5e803444fc2d 🚀
</commit_message>
<xml_diff>
--- a/assets/pdf/Chakraborty.docx
+++ b/assets/pdf/Chakraborty.docx
@@ -87,14 +87,17 @@
             <w:r>
               <w:t xml:space="preserve"> </w:t>
             </w:r>
-            <w:hyperlink r:id="rId9">
+            <w:hyperlink r:id="rId9" w:history="1">
               <w:r>
                 <w:rPr>
                   <w:rStyle w:val="Hyperlink"/>
                 </w:rPr>
-                <w:t>shibaji7@vt.edu</w:t>
+                <w:t>chakras4@erau.edu</w:t>
               </w:r>
             </w:hyperlink>
+            <w:r>
+              <w:t xml:space="preserve"> </w:t>
+            </w:r>
           </w:p>
         </w:tc>
         <w:tc>
@@ -496,32 +499,32 @@
         <w:tblLook w:val="04A0" w:firstRow="1" w:lastRow="0" w:firstColumn="1" w:lastColumn="0" w:noHBand="0" w:noVBand="1"/>
       </w:tblPr>
       <w:tblGrid>
-        <w:gridCol w:w="3116"/>
-        <w:gridCol w:w="4169"/>
+        <w:gridCol w:w="3600"/>
+        <w:gridCol w:w="3685"/>
         <w:gridCol w:w="2065"/>
       </w:tblGrid>
       <w:tr>
         <w:tc>
           <w:tcPr>
-            <w:tcW w:w="3116" w:type="dxa"/>
-          </w:tcPr>
-          <w:p>
-            <w:pPr>
-              <w:rPr>
-                <w:rFonts w:cstheme="minorHAnsi"/>
-              </w:rPr>
-            </w:pPr>
-            <w:r>
-              <w:rPr>
-                <w:rFonts w:cstheme="minorHAnsi"/>
-              </w:rPr>
-              <w:t>Virginia Tech</w:t>
-            </w:r>
-          </w:p>
-        </w:tc>
-        <w:tc>
-          <w:tcPr>
-            <w:tcW w:w="4169" w:type="dxa"/>
+            <w:tcW w:w="3600" w:type="dxa"/>
+          </w:tcPr>
+          <w:p>
+            <w:pPr>
+              <w:rPr>
+                <w:rFonts w:cstheme="minorHAnsi"/>
+              </w:rPr>
+            </w:pPr>
+            <w:r>
+              <w:rPr>
+                <w:rFonts w:cstheme="minorHAnsi"/>
+              </w:rPr>
+              <w:t>Embry-Riddle Aeronautical University</w:t>
+            </w:r>
+          </w:p>
+        </w:tc>
+        <w:tc>
+          <w:tcPr>
+            <w:tcW w:w="3685" w:type="dxa"/>
           </w:tcPr>
           <w:p>
             <w:pPr>
@@ -534,7 +537,7 @@
               <w:rPr>
                 <w:rFonts w:cstheme="minorHAnsi"/>
               </w:rPr>
-              <w:t>Postdoctoral Associate</w:t>
+              <w:t>Research Scientist</w:t>
             </w:r>
           </w:p>
         </w:tc>
@@ -553,7 +556,7 @@
               <w:rPr>
                 <w:rFonts w:cstheme="minorHAnsi"/>
               </w:rPr>
-              <w:t>05/2021 – Present</w:t>
+              <w:t>09/2024 – Present</w:t>
             </w:r>
           </w:p>
         </w:tc>
@@ -561,25 +564,25 @@
       <w:tr>
         <w:tc>
           <w:tcPr>
-            <w:tcW w:w="3116" w:type="dxa"/>
-          </w:tcPr>
-          <w:p>
-            <w:pPr>
-              <w:rPr>
-                <w:rFonts w:cstheme="minorHAnsi"/>
-              </w:rPr>
-            </w:pPr>
-            <w:r>
-              <w:rPr>
-                <w:rFonts w:cstheme="minorHAnsi"/>
-              </w:rPr>
-              <w:t>Tata Consultancy Services</w:t>
-            </w:r>
-          </w:p>
-        </w:tc>
-        <w:tc>
-          <w:tcPr>
-            <w:tcW w:w="4169" w:type="dxa"/>
+            <w:tcW w:w="3600" w:type="dxa"/>
+          </w:tcPr>
+          <w:p>
+            <w:pPr>
+              <w:rPr>
+                <w:rFonts w:cstheme="minorHAnsi"/>
+              </w:rPr>
+            </w:pPr>
+            <w:r>
+              <w:rPr>
+                <w:rFonts w:cstheme="minorHAnsi"/>
+              </w:rPr>
+              <w:t>Virginia Tech</w:t>
+            </w:r>
+          </w:p>
+        </w:tc>
+        <w:tc>
+          <w:tcPr>
+            <w:tcW w:w="3685" w:type="dxa"/>
           </w:tcPr>
           <w:p>
             <w:pPr>
@@ -592,7 +595,7 @@
               <w:rPr>
                 <w:rFonts w:cstheme="minorHAnsi"/>
               </w:rPr>
-              <w:t>Information Technology Analyst</w:t>
+              <w:t>Postdoctoral Associate</w:t>
             </w:r>
           </w:p>
         </w:tc>
@@ -611,7 +614,13 @@
               <w:rPr>
                 <w:rFonts w:cstheme="minorHAnsi"/>
               </w:rPr>
-              <w:t>09/2010 – 07/2015</w:t>
+              <w:t xml:space="preserve">05/2021 – </w:t>
+            </w:r>
+            <w:r>
+              <w:rPr>
+                <w:rFonts w:cstheme="minorHAnsi"/>
+              </w:rPr>
+              <w:t>09/2024</w:t>
             </w:r>
           </w:p>
         </w:tc>
@@ -619,19 +628,77 @@
       <w:tr>
         <w:tc>
           <w:tcPr>
-            <w:tcW w:w="3116" w:type="dxa"/>
-          </w:tcPr>
-          <w:p>
-            <w:pPr>
-              <w:rPr>
-                <w:rFonts w:cstheme="minorHAnsi"/>
-              </w:rPr>
-            </w:pPr>
-          </w:p>
-        </w:tc>
-        <w:tc>
-          <w:tcPr>
-            <w:tcW w:w="4169" w:type="dxa"/>
+            <w:tcW w:w="3600" w:type="dxa"/>
+          </w:tcPr>
+          <w:p>
+            <w:pPr>
+              <w:rPr>
+                <w:rFonts w:cstheme="minorHAnsi"/>
+              </w:rPr>
+            </w:pPr>
+            <w:r>
+              <w:rPr>
+                <w:rFonts w:cstheme="minorHAnsi"/>
+              </w:rPr>
+              <w:t>Tata Consultancy Services</w:t>
+            </w:r>
+          </w:p>
+        </w:tc>
+        <w:tc>
+          <w:tcPr>
+            <w:tcW w:w="3685" w:type="dxa"/>
+          </w:tcPr>
+          <w:p>
+            <w:pPr>
+              <w:jc w:val="center"/>
+              <w:rPr>
+                <w:rFonts w:cstheme="minorHAnsi"/>
+              </w:rPr>
+            </w:pPr>
+            <w:r>
+              <w:rPr>
+                <w:rFonts w:cstheme="minorHAnsi"/>
+              </w:rPr>
+              <w:t>Information Technology Analyst</w:t>
+            </w:r>
+          </w:p>
+        </w:tc>
+        <w:tc>
+          <w:tcPr>
+            <w:tcW w:w="2065" w:type="dxa"/>
+          </w:tcPr>
+          <w:p>
+            <w:pPr>
+              <w:jc w:val="right"/>
+              <w:rPr>
+                <w:rFonts w:cstheme="minorHAnsi"/>
+              </w:rPr>
+            </w:pPr>
+            <w:r>
+              <w:rPr>
+                <w:rFonts w:cstheme="minorHAnsi"/>
+              </w:rPr>
+              <w:t>09/2010 – 07/2015</w:t>
+            </w:r>
+          </w:p>
+        </w:tc>
+      </w:tr>
+      <w:tr>
+        <w:tc>
+          <w:tcPr>
+            <w:tcW w:w="3600" w:type="dxa"/>
+          </w:tcPr>
+          <w:p>
+            <w:pPr>
+              <w:rPr>
+                <w:rFonts w:cstheme="minorHAnsi"/>
+              </w:rPr>
+            </w:pPr>
+          </w:p>
+        </w:tc>
+        <w:tc>
+          <w:tcPr>
+            <w:tcW w:w="3685" w:type="dxa"/>
           </w:tcPr>
           <w:p>
             <w:pPr>
@@ -1402,12 +1469,14 @@
               </w:rPr>
               <w:t>‘</w:t>
             </w:r>
+            <w:proofErr w:type="spellStart"/>
             <w:r>
               <w:rPr>
                 <w:rFonts w:cstheme="minorHAnsi"/>
               </w:rPr>
               <w:t>Newron</w:t>
             </w:r>
+            <w:proofErr w:type="spellEnd"/>
             <w:r>
               <w:rPr>
                 <w:rFonts w:cstheme="minorHAnsi"/>
@@ -1667,7 +1736,6 @@
               <w:rPr>
                 <w:rFonts w:cstheme="minorHAnsi"/>
               </w:rPr>
-              <w:lastRenderedPageBreak/>
               <w:t>NASA</w:t>
             </w:r>
           </w:p>
@@ -2225,15 +2293,6 @@
           <w:szCs w:val="28"/>
         </w:rPr>
         <w:t>Publications</w:t>
-      </w:r>
-      <w:r>
-        <w:rPr>
-          <w:rFonts w:cstheme="minorHAnsi"/>
-          <w:color w:val="1F3864" w:themeColor="accent1" w:themeShade="80"/>
-          <w:sz w:val="28"/>
-          <w:szCs w:val="28"/>
-        </w:rPr>
-        <w:t xml:space="preserve"> – First Authored</w:t>
       </w:r>
     </w:p>
     <w:p>
@@ -2245,46 +2304,25 @@
         </w:numPr>
         <w:spacing w:line="240" w:lineRule="auto"/>
         <w:jc w:val="both"/>
-        <w:rPr>
-          <w:rFonts w:cstheme="minorHAnsi"/>
-        </w:rPr>
-      </w:pPr>
-      <w:r>
-        <w:rPr>
-          <w:rFonts w:cstheme="minorHAnsi"/>
+      </w:pPr>
+      <w:r>
+        <w:t>Liu, X., Zhang, D., Coster, A. J., Xu, Z., Shi, X., &amp; </w:t>
+      </w:r>
+      <w:r>
+        <w:rPr>
           <w:b/>
           <w:bCs/>
         </w:rPr>
-        <w:t>Chakraborty</w:t>
-      </w:r>
-      <w:r>
-        <w:rPr>
-          <w:rFonts w:cstheme="minorHAnsi"/>
-          <w:b/>
-          <w:bCs/>
-        </w:rPr>
-        <w:t>,</w:t>
-      </w:r>
-      <w:r>
-        <w:rPr>
-          <w:rFonts w:cstheme="minorHAnsi"/>
-          <w:b/>
-          <w:bCs/>
-        </w:rPr>
-        <w:t xml:space="preserve"> S</w:t>
-      </w:r>
-      <w:r>
-        <w:rPr>
-          <w:rFonts w:cstheme="minorHAnsi"/>
-        </w:rPr>
-        <w:t>, Boteler DH, Shi X, Murphy BS, Hartinger MD, Wang X, Lucas G and Baker JBH (2022) Modeling geomagnetic induction in submarine cables. Front. Phys. 10:1022475. doi: 10.3389/fphy.2022.1022475</w:t>
-      </w:r>
-      <w:r>
-        <w:rPr>
-          <w:rFonts w:cstheme="minorHAnsi"/>
-        </w:rPr>
-        <w:t>.</w:t>
-      </w:r>
+        <w:t>Chakraborty, S.</w:t>
+      </w:r>
+      <w:r>
+        <w:t> (2024). The morphology and oscillations of nightside mid-latitude ionospheric trough at designated longitudes in the Northern Hemisphere. Journal of Geophysical Research: Space Physics, 129, e2024JA032864. </w:t>
+      </w:r>
+      <w:hyperlink r:id="rId10" w:history="1">
+        <w:r>
+          <w:t>https://doi.org/10.1029/2024JA032864</w:t>
+        </w:r>
+      </w:hyperlink>
     </w:p>
     <w:p>
       <w:pPr>
@@ -2295,53 +2333,32 @@
         </w:numPr>
         <w:spacing w:line="240" w:lineRule="auto"/>
         <w:jc w:val="both"/>
-        <w:rPr>
-          <w:rFonts w:cstheme="minorHAnsi"/>
-        </w:rPr>
-      </w:pPr>
-      <w:r>
-        <w:rPr>
-          <w:rFonts w:cstheme="minorHAnsi"/>
+      </w:pPr>
+      <w:proofErr w:type="spellStart"/>
+      <w:r>
+        <w:t>Inchin</w:t>
+      </w:r>
+      <w:proofErr w:type="spellEnd"/>
+      <w:r>
+        <w:t xml:space="preserve">, P. A., Bhatt, A., Bramberger, M., </w:t>
+      </w:r>
+      <w:r>
+        <w:rPr>
           <w:b/>
           <w:bCs/>
         </w:rPr>
         <w:t>Chakraborty, S.</w:t>
       </w:r>
       <w:r>
-        <w:rPr>
-          <w:rFonts w:cstheme="minorHAnsi"/>
-        </w:rPr>
-        <w:t xml:space="preserve">, Qian, L., Baker, J. B. H., Ruohoniemi, J. M., Kuyeng, K., </w:t>
-      </w:r>
-      <w:r>
-        <w:rPr>
-          <w:rFonts w:cstheme="minorHAnsi"/>
-        </w:rPr>
-        <w:t>and</w:t>
-      </w:r>
-      <w:r>
-        <w:rPr>
-          <w:rFonts w:cstheme="minorHAnsi"/>
-        </w:rPr>
-        <w:t xml:space="preserve"> Mclnerney, J. M. (2022). Driving influences of the Doppler flash observed by SuperDARN HF radars in response to solar flares. Journal of Geophysical Research: Space Physics, 127, e2022JA030342. </w:t>
-      </w:r>
-      <w:r>
-        <w:rPr>
-          <w:rFonts w:cstheme="minorHAnsi"/>
-        </w:rPr>
-        <w:t xml:space="preserve">doi: </w:t>
-      </w:r>
-      <w:r>
-        <w:rPr>
-          <w:rFonts w:cstheme="minorHAnsi"/>
-        </w:rPr>
-        <w:t>10.1029/2022JA030342</w:t>
-      </w:r>
-      <w:r>
-        <w:rPr>
-          <w:rFonts w:cstheme="minorHAnsi"/>
-        </w:rPr>
-        <w:t>.</w:t>
+        <w:t xml:space="preserve">, </w:t>
+      </w:r>
+      <w:proofErr w:type="spellStart"/>
+      <w:r>
+        <w:t>Debchoudhury</w:t>
+      </w:r>
+      <w:proofErr w:type="spellEnd"/>
+      <w:r>
+        <w:t>, S., &amp; Heale, C. (2024). Atmospheric and ionospheric responses to orographic gravity waves prior to the December 2022 cold air outbreak. Journal of Geophysical Research: Space Physics, 129, e2024JA032485. https://doi.org/10.1029/2024JA032485</w:t>
       </w:r>
     </w:p>
     <w:p>
@@ -2353,81 +2370,40 @@
         </w:numPr>
         <w:spacing w:line="240" w:lineRule="auto"/>
         <w:jc w:val="both"/>
-        <w:rPr>
-          <w:rFonts w:cstheme="minorHAnsi"/>
-        </w:rPr>
-      </w:pPr>
-      <w:r>
-        <w:rPr>
-          <w:rFonts w:cstheme="minorHAnsi"/>
+      </w:pPr>
+      <w:proofErr w:type="spellStart"/>
+      <w:r>
+        <w:t>Gowtam</w:t>
+      </w:r>
+      <w:proofErr w:type="spellEnd"/>
+      <w:r>
+        <w:t xml:space="preserve">, V. S., Connor, H., </w:t>
+      </w:r>
+      <w:proofErr w:type="spellStart"/>
+      <w:r>
+        <w:t>Kunduri</w:t>
+      </w:r>
+      <w:proofErr w:type="spellEnd"/>
+      <w:r>
+        <w:t xml:space="preserve">, B. S. R., Raeder, J., Laundal, K. M., Tulasi Ram, S., </w:t>
+      </w:r>
+      <w:r>
+        <w:rPr>
           <w:b/>
           <w:bCs/>
         </w:rPr>
-        <w:t>Chakraborty</w:t>
-      </w:r>
-      <w:r>
-        <w:rPr>
-          <w:rFonts w:cstheme="minorHAnsi"/>
-          <w:b/>
-          <w:bCs/>
-        </w:rPr>
-        <w:t>,</w:t>
-      </w:r>
-      <w:r>
-        <w:rPr>
-          <w:rFonts w:cstheme="minorHAnsi"/>
-          <w:b/>
-          <w:bCs/>
-        </w:rPr>
-        <w:t xml:space="preserve"> S</w:t>
-      </w:r>
-      <w:r>
-        <w:rPr>
-          <w:rFonts w:cstheme="minorHAnsi"/>
-        </w:rPr>
-        <w:t>.</w:t>
-      </w:r>
-      <w:r>
-        <w:rPr>
-          <w:rFonts w:cstheme="minorHAnsi"/>
-        </w:rPr>
-        <w:t>, Baker</w:t>
-      </w:r>
-      <w:r>
-        <w:rPr>
-          <w:rFonts w:cstheme="minorHAnsi"/>
-        </w:rPr>
-        <w:t>,</w:t>
-      </w:r>
-      <w:r>
-        <w:rPr>
-          <w:rFonts w:cstheme="minorHAnsi"/>
-        </w:rPr>
-        <w:t xml:space="preserve"> J. B. H.,</w:t>
-      </w:r>
-      <w:r>
-        <w:rPr>
-          <w:rFonts w:cstheme="minorHAnsi"/>
-        </w:rPr>
-        <w:t xml:space="preserve"> and Ruohoniemi</w:t>
-      </w:r>
-      <w:r>
-        <w:rPr>
-          <w:rFonts w:cstheme="minorHAnsi"/>
-        </w:rPr>
-        <w:t>,</w:t>
-      </w:r>
-      <w:r>
-        <w:rPr>
-          <w:rFonts w:cstheme="minorHAnsi"/>
-        </w:rPr>
-        <w:t xml:space="preserve"> </w:t>
-      </w:r>
-      <w:r>
-        <w:rPr>
-          <w:rFonts w:cstheme="minorHAnsi"/>
-        </w:rPr>
-        <w:t>J. M., Probabilistic Short-wave Fadeout Detection in SuperDARN Time Series Observations, 2021 IEEE International Conference on Wireless for Space and Extreme Environments (WiSEE), 2021, pp. 43-48, doi: 10.1109/WiSEE50203.2021.9613835.</w:t>
+        <w:t>Chakraborty S.</w:t>
+      </w:r>
+      <w:r>
+        <w:t xml:space="preserve">, et al. (2024). Calculating </w:t>
+      </w:r>
+      <w:proofErr w:type="gramStart"/>
+      <w:r>
+        <w:t>the high</w:t>
+      </w:r>
+      <w:proofErr w:type="gramEnd"/>
+      <w:r>
+        <w:t xml:space="preserve">-latitude ionospheric electrodynamics using a machine learning-based field-aligned current model. Space Weather, 22, e2023SW003683. https://doi.org/10.1029/2023SW003683 </w:t>
       </w:r>
     </w:p>
     <w:p>
@@ -2439,53 +2415,30 @@
         </w:numPr>
         <w:spacing w:line="240" w:lineRule="auto"/>
         <w:jc w:val="both"/>
-        <w:rPr>
-          <w:rFonts w:cstheme="minorHAnsi"/>
-        </w:rPr>
-      </w:pPr>
-      <w:r>
-        <w:rPr>
-          <w:rFonts w:cstheme="minorHAnsi"/>
+      </w:pPr>
+      <w:r>
+        <w:t xml:space="preserve">Boteler, D. H., </w:t>
+      </w:r>
+      <w:r>
+        <w:rPr>
           <w:b/>
           <w:bCs/>
         </w:rPr>
         <w:t>Chakraborty, S.</w:t>
       </w:r>
       <w:r>
-        <w:rPr>
-          <w:rFonts w:cstheme="minorHAnsi"/>
-        </w:rPr>
-        <w:t xml:space="preserve">, Qian, L., Ruohoniemi, J. M., Baker, J. B. H., Mclnerney, J. M., </w:t>
-      </w:r>
-      <w:r>
-        <w:rPr>
-          <w:rFonts w:cstheme="minorHAnsi"/>
-        </w:rPr>
-        <w:t>and</w:t>
-      </w:r>
-      <w:r>
-        <w:rPr>
-          <w:rFonts w:cstheme="minorHAnsi"/>
-        </w:rPr>
-        <w:t xml:space="preserve"> Nishitani, N. (2021). The role of flare-driven ionospheric electron density changes on the Doppler flash observed by SuperDARN HF radars. Journal of Geophysical Research: Space Physics, 126, e2021JA029300. </w:t>
-      </w:r>
-      <w:r>
-        <w:rPr>
-          <w:rFonts w:cstheme="minorHAnsi"/>
-        </w:rPr>
-        <w:t xml:space="preserve">doi: </w:t>
-      </w:r>
-      <w:r>
-        <w:rPr>
-          <w:rFonts w:cstheme="minorHAnsi"/>
-        </w:rPr>
-        <w:t>10.1029/2021JA029300</w:t>
-      </w:r>
-      <w:r>
-        <w:rPr>
-          <w:rFonts w:cstheme="minorHAnsi"/>
-        </w:rPr>
-        <w:t>.</w:t>
+        <w:t xml:space="preserve">, Shi, X., Hartinger, M. D., &amp; Wang, X. (2024). An examination of geomagnetic induction in submarine cables. Space Weather, 22, e2023SW003687. </w:t>
+      </w:r>
+      <w:hyperlink r:id="rId11">
+        <w:r>
+          <w:rPr>
+            <w:rStyle w:val="Hyperlink"/>
+          </w:rPr>
+          <w:t>https://doi.org/10.1029/2023SW003687</w:t>
+        </w:r>
+      </w:hyperlink>
+      <w:r>
+        <w:t xml:space="preserve"> </w:t>
       </w:r>
     </w:p>
     <w:p>
@@ -2497,65 +2450,30 @@
         </w:numPr>
         <w:spacing w:line="240" w:lineRule="auto"/>
         <w:jc w:val="both"/>
-        <w:rPr>
-          <w:rFonts w:cstheme="minorHAnsi"/>
-        </w:rPr>
-      </w:pPr>
-      <w:r>
-        <w:rPr>
-          <w:rFonts w:cstheme="minorHAnsi"/>
+      </w:pPr>
+      <w:r>
+        <w:t xml:space="preserve">Coyle, S. E., Baker, J. B. H., </w:t>
+      </w:r>
+      <w:r>
+        <w:rPr>
           <w:b/>
           <w:bCs/>
         </w:rPr>
         <w:t>Chakraborty, S.</w:t>
       </w:r>
       <w:r>
-        <w:rPr>
-          <w:rFonts w:cstheme="minorHAnsi"/>
-        </w:rPr>
-        <w:t xml:space="preserve">, Baker, J. B. H., Fiori, R. A. D., Ruohoniemi, J. M., </w:t>
-      </w:r>
-      <w:r>
-        <w:rPr>
-          <w:rFonts w:cstheme="minorHAnsi"/>
-        </w:rPr>
-        <w:t>and</w:t>
-      </w:r>
-      <w:r>
-        <w:rPr>
-          <w:rFonts w:cstheme="minorHAnsi"/>
-        </w:rPr>
-        <w:t xml:space="preserve"> Zawdie, K. A. (2021). A modeling framework for estimating ionospheric HF absorption produced by solar flares. Radio Science, 56, e2021RS007285. </w:t>
-      </w:r>
-      <w:r>
-        <w:rPr>
-          <w:rFonts w:cstheme="minorHAnsi"/>
-        </w:rPr>
-        <w:t>d</w:t>
-      </w:r>
-      <w:r>
-        <w:rPr>
-          <w:rFonts w:cstheme="minorHAnsi"/>
-        </w:rPr>
-        <w:t>oi</w:t>
-      </w:r>
-      <w:r>
-        <w:rPr>
-          <w:rFonts w:cstheme="minorHAnsi"/>
-        </w:rPr>
-        <w:t>:</w:t>
-      </w:r>
-      <w:r>
-        <w:rPr>
-          <w:rFonts w:cstheme="minorHAnsi"/>
-        </w:rPr>
-        <w:t>10.1029/2021RS007285</w:t>
-      </w:r>
-      <w:r>
-        <w:rPr>
-          <w:rFonts w:cstheme="minorHAnsi"/>
-        </w:rPr>
-        <w:t>.</w:t>
+        <w:t xml:space="preserve">, Hartinger, M. D., Freeman, M. P., Clauer, C. R., et al. (2023). Substorms and solar eclipses: A mutual information-based study. Geophysical Research Letters, 50, e2023GL106432. </w:t>
+      </w:r>
+      <w:hyperlink r:id="rId12">
+        <w:r>
+          <w:rPr>
+            <w:rStyle w:val="Hyperlink"/>
+          </w:rPr>
+          <w:t>https://doi.org/10.1029/2023GL106432</w:t>
+        </w:r>
+      </w:hyperlink>
+      <w:r>
+        <w:t xml:space="preserve"> </w:t>
       </w:r>
     </w:p>
     <w:p>
@@ -2567,65 +2485,54 @@
         </w:numPr>
         <w:spacing w:line="240" w:lineRule="auto"/>
         <w:jc w:val="both"/>
-        <w:rPr>
-          <w:rFonts w:cstheme="minorHAnsi"/>
-        </w:rPr>
-      </w:pPr>
-      <w:r>
-        <w:rPr>
-          <w:rFonts w:cstheme="minorHAnsi"/>
+      </w:pPr>
+      <w:r>
+        <w:t xml:space="preserve">Reiss, M. A., </w:t>
+      </w:r>
+      <w:proofErr w:type="spellStart"/>
+      <w:r>
+        <w:t>Muglach</w:t>
+      </w:r>
+      <w:proofErr w:type="spellEnd"/>
+      <w:r>
+        <w:t xml:space="preserve">, K., Mason, E., Davies, E. E., </w:t>
+      </w:r>
+      <w:r>
+        <w:rPr>
           <w:b/>
           <w:bCs/>
         </w:rPr>
         <w:t>Chakraborty, S.</w:t>
       </w:r>
       <w:r>
-        <w:rPr>
-          <w:rFonts w:cstheme="minorHAnsi"/>
-        </w:rPr>
-        <w:t xml:space="preserve">, Ruohoniemi, J. M., Baker, J. B. H., Fiori, R. A. D., Bailey, S. M., </w:t>
-      </w:r>
-      <w:r>
-        <w:rPr>
-          <w:rFonts w:cstheme="minorHAnsi"/>
-        </w:rPr>
-        <w:t>and</w:t>
-      </w:r>
-      <w:r>
-        <w:rPr>
-          <w:rFonts w:cstheme="minorHAnsi"/>
-        </w:rPr>
-        <w:t xml:space="preserve"> Zawdie, K. A. (2021). Ionospheric Sluggishness: A Characteristic Time‐Lag of the Ionospheric Response to Solar Flares. Journal of Geophysical Research: Space Physics, 126, e2020JA028813. </w:t>
-      </w:r>
-      <w:r>
-        <w:rPr>
-          <w:rFonts w:cstheme="minorHAnsi"/>
-        </w:rPr>
-        <w:t xml:space="preserve"> d</w:t>
-      </w:r>
-      <w:r>
-        <w:rPr>
-          <w:rFonts w:cstheme="minorHAnsi"/>
-        </w:rPr>
-        <w:t>oi</w:t>
-      </w:r>
-      <w:r>
-        <w:rPr>
-          <w:rFonts w:cstheme="minorHAnsi"/>
-        </w:rPr>
-        <w:t xml:space="preserve">: </w:t>
-      </w:r>
-      <w:r>
-        <w:rPr>
-          <w:rFonts w:cstheme="minorHAnsi"/>
-        </w:rPr>
-        <w:t>10.1029/2020JA028813</w:t>
-      </w:r>
-      <w:r>
-        <w:rPr>
-          <w:rFonts w:cstheme="minorHAnsi"/>
-        </w:rPr>
-        <w:t>.</w:t>
+        <w:t xml:space="preserve">, </w:t>
+      </w:r>
+      <w:proofErr w:type="spellStart"/>
+      <w:r>
+        <w:t>Delouille</w:t>
+      </w:r>
+      <w:proofErr w:type="spellEnd"/>
+      <w:r>
+        <w:t xml:space="preserve">, V., ... &amp; </w:t>
+      </w:r>
+      <w:proofErr w:type="spellStart"/>
+      <w:r>
+        <w:t>Veronig</w:t>
+      </w:r>
+      <w:proofErr w:type="spellEnd"/>
+      <w:r>
+        <w:t xml:space="preserve">, A. (2023). A Community Dataset for Comparing Automated Coronal Hole Detection Schemes. Astrophysical Journal Supplement. </w:t>
+      </w:r>
+      <w:hyperlink r:id="rId13">
+        <w:r>
+          <w:rPr>
+            <w:rStyle w:val="Hyperlink"/>
+          </w:rPr>
+          <w:t>https://ore.exeter.ac.uk/repository/handle/10871/134745</w:t>
+        </w:r>
+      </w:hyperlink>
+      <w:r>
+        <w:t xml:space="preserve"> </w:t>
       </w:r>
     </w:p>
     <w:p>
@@ -2637,65 +2544,27 @@
         </w:numPr>
         <w:spacing w:line="240" w:lineRule="auto"/>
         <w:jc w:val="both"/>
-        <w:rPr>
-          <w:rFonts w:cstheme="minorHAnsi"/>
-        </w:rPr>
-      </w:pPr>
-      <w:r>
-        <w:rPr>
-          <w:rFonts w:cstheme="minorHAnsi"/>
+      </w:pPr>
+      <w:r>
+        <w:t xml:space="preserve">Boteler, D., </w:t>
+      </w:r>
+      <w:r>
+        <w:rPr>
           <w:b/>
           <w:bCs/>
         </w:rPr>
-        <w:t>Chakrabarty, S.</w:t>
-      </w:r>
-      <w:r>
-        <w:rPr>
-          <w:rFonts w:cstheme="minorHAnsi"/>
-        </w:rPr>
-        <w:t xml:space="preserve"> </w:t>
-      </w:r>
-      <w:r>
-        <w:rPr>
-          <w:rFonts w:cstheme="minorHAnsi"/>
-        </w:rPr>
-        <w:t>and</w:t>
-      </w:r>
-      <w:r>
-        <w:rPr>
-          <w:rFonts w:cstheme="minorHAnsi"/>
-        </w:rPr>
-        <w:t xml:space="preserve"> Morley, S. K. (2020). Probabilistic Prediction of Geomagnetic Storms and the Kp Index., Journal of Space Weather </w:t>
-      </w:r>
-      <w:r>
-        <w:rPr>
-          <w:rFonts w:cstheme="minorHAnsi"/>
-        </w:rPr>
-        <w:t>and</w:t>
-      </w:r>
-      <w:r>
-        <w:rPr>
-          <w:rFonts w:cstheme="minorHAnsi"/>
-        </w:rPr>
-        <w:t xml:space="preserve"> Space Climate, doi</w:t>
-      </w:r>
-      <w:r>
-        <w:rPr>
-          <w:rFonts w:cstheme="minorHAnsi"/>
-        </w:rPr>
-        <w:t>:</w:t>
-      </w:r>
-      <w:r>
-        <w:rPr>
-          <w:rFonts w:cstheme="minorHAnsi"/>
-        </w:rPr>
-        <w:t>10.1051/swsc/2020037</w:t>
-      </w:r>
-      <w:r>
-        <w:rPr>
-          <w:rFonts w:cstheme="minorHAnsi"/>
-        </w:rPr>
-        <w:t>.</w:t>
+        <w:t>Chakraborty, S.</w:t>
+      </w:r>
+      <w:r>
+        <w:t xml:space="preserve">, Shi, X., Hartinger, M. and Wang, X. (2023) Transmission Line Modelling of Geomagnetic Induction in the Ocean/Earth Conductivity Structure. International Journal of Geosciences, 14, 767-791. </w:t>
+      </w:r>
+      <w:proofErr w:type="spellStart"/>
+      <w:r>
+        <w:t>doi</w:t>
+      </w:r>
+      <w:proofErr w:type="spellEnd"/>
+      <w:r>
+        <w:t>: 10.4236/ijg.2023.148041.</w:t>
       </w:r>
     </w:p>
     <w:p>
@@ -2712,30 +2581,25 @@
         </w:rPr>
       </w:pPr>
       <w:r>
-        <w:rPr>
-          <w:rFonts w:cstheme="minorHAnsi"/>
+        <w:t xml:space="preserve">Rout, D., Patra, S., Kumar, S., Chakrabarty, D., Reeves, G. D., Stolle, C., Pandey, K., </w:t>
+      </w:r>
+      <w:r>
+        <w:rPr>
           <w:b/>
           <w:bCs/>
         </w:rPr>
-        <w:t>Chakrabarty, S.</w:t>
-      </w:r>
-      <w:r>
-        <w:rPr>
-          <w:rFonts w:cstheme="minorHAnsi"/>
-        </w:rPr>
-        <w:t xml:space="preserve">, Baker, J. B. H., Ruohoniemi, J. M., Kunduri, B., Nishitani, N., </w:t>
-      </w:r>
-      <w:r>
-        <w:rPr>
-          <w:rFonts w:cstheme="minorHAnsi"/>
-        </w:rPr>
-        <w:t>and</w:t>
-      </w:r>
-      <w:r>
-        <w:rPr>
-          <w:rFonts w:cstheme="minorHAnsi"/>
-        </w:rPr>
-        <w:t xml:space="preserve"> Shepherd, S. G. (2019). A Study of SuperDARN Response to Co-occurring Space Weather Phenomena. Space Weather, 17, doi:10.1029/2019SW002179.</w:t>
+        <w:t>Chakraborty, S.</w:t>
+      </w:r>
+      <w:r>
+        <w:t xml:space="preserve">, Spencer E. A., (2023). The growth of ring current/SYM-H under northward IMF </w:t>
+      </w:r>
+      <w:proofErr w:type="spellStart"/>
+      <w:r>
+        <w:t>Bz</w:t>
+      </w:r>
+      <w:proofErr w:type="spellEnd"/>
+      <w:r>
+        <w:t xml:space="preserve"> conditions present during the 21–22 January 2005 geomagnetic storm. Space Weather, 21, e2023SW003489. https://doi.org/10.1029/2023SW003489</w:t>
       </w:r>
     </w:p>
     <w:p>
@@ -2747,52 +2611,30 @@
         </w:numPr>
         <w:spacing w:line="240" w:lineRule="auto"/>
         <w:jc w:val="both"/>
-      </w:pPr>
+        <w:rPr>
+          <w:rFonts w:cstheme="minorHAnsi"/>
+        </w:rPr>
+      </w:pPr>
+      <w:r>
+        <w:t xml:space="preserve">Liu, J., </w:t>
+      </w:r>
       <w:r>
         <w:rPr>
           <w:b/>
           <w:bCs/>
         </w:rPr>
-        <w:t>Chakrabarty, S.</w:t>
-      </w:r>
-      <w:r>
-        <w:t xml:space="preserve">, Ruohoniemi, J. M., Baker, J. B. H., </w:t>
-      </w:r>
-      <w:r>
-        <w:t xml:space="preserve">and </w:t>
-      </w:r>
-      <w:r>
-        <w:t>Nishitani, N. (2018). Characterization of short-wave fadeout seen in daytime SuperDARN ground scatter observations. Radio Science, 53, 472-484, doi:10.1002/2017RS006488.</w:t>
-      </w:r>
-    </w:p>
-    <w:p>
-      <w:pPr>
-        <w:spacing w:line="240" w:lineRule="auto"/>
-        <w:jc w:val="both"/>
-      </w:pPr>
-    </w:p>
-    <w:p>
-      <w:pPr>
-        <w:pBdr>
-          <w:top w:val="single" w:sz="6" w:space="1" w:color="auto"/>
-          <w:bottom w:val="single" w:sz="6" w:space="1" w:color="auto"/>
-        </w:pBdr>
-        <w:spacing w:line="240" w:lineRule="auto"/>
-        <w:jc w:val="both"/>
-        <w:rPr>
-          <w:rFonts w:cstheme="minorHAnsi"/>
-          <w:color w:val="1F3864" w:themeColor="accent1" w:themeShade="80"/>
-          <w:sz w:val="28"/>
-          <w:szCs w:val="28"/>
-        </w:rPr>
-      </w:pPr>
-      <w:r>
-        <w:rPr>
-          <w:color w:val="1F3864" w:themeColor="accent1" w:themeShade="80"/>
-          <w:sz w:val="28"/>
-          <w:szCs w:val="28"/>
-        </w:rPr>
-        <w:t>Journal Publications – Collaborative Work</w:t>
+        <w:t>Chakraborty, S.</w:t>
+      </w:r>
+      <w:r>
+        <w:t xml:space="preserve">, Chen, X., Wang, Z., He, F., Hu, Z., et al. (2023). Transient response of polar-cusp ionosphere to an interplanetary shock. Journal of Geophysical Research: Space Physics, 128, e2022JA030565. </w:t>
+      </w:r>
+      <w:proofErr w:type="spellStart"/>
+      <w:r>
+        <w:t>doi</w:t>
+      </w:r>
+      <w:proofErr w:type="spellEnd"/>
+      <w:r>
+        <w:t>: 10.1029/2022JA030565.</w:t>
       </w:r>
     </w:p>
     <w:p>
@@ -2804,10 +2646,37 @@
         </w:numPr>
         <w:spacing w:line="240" w:lineRule="auto"/>
         <w:jc w:val="both"/>
+        <w:rPr>
+          <w:rFonts w:cstheme="minorHAnsi"/>
+        </w:rPr>
       </w:pPr>
       <w:r>
         <w:lastRenderedPageBreak/>
-        <w:t xml:space="preserve">Inchin, P. A., Bhatt, A., Bramberger, M., </w:t>
+        <w:t xml:space="preserve">Collins, K., Gibbons, J., Frissell, N., </w:t>
+      </w:r>
+      <w:proofErr w:type="spellStart"/>
+      <w:r>
+        <w:t>Montare</w:t>
+      </w:r>
+      <w:proofErr w:type="spellEnd"/>
+      <w:r>
+        <w:t xml:space="preserve">, A., </w:t>
+      </w:r>
+      <w:proofErr w:type="spellStart"/>
+      <w:r>
+        <w:t>Kazdan</w:t>
+      </w:r>
+      <w:proofErr w:type="spellEnd"/>
+      <w:r>
+        <w:t xml:space="preserve">, D., Kalmbach, D., Swartz, D., Benedict, R., Romanek, V., Boedicker, R., Liles, W., Engelke, W., McGaw, D. G., Farmer, J., </w:t>
+      </w:r>
+      <w:proofErr w:type="spellStart"/>
+      <w:r>
+        <w:t>Mikitin</w:t>
+      </w:r>
+      <w:proofErr w:type="spellEnd"/>
+      <w:r>
+        <w:t xml:space="preserve">, G., Hobart, J., Kavanagh, G., and </w:t>
       </w:r>
       <w:r>
         <w:rPr>
@@ -2817,7 +2686,7 @@
         <w:t>Chakraborty, S.</w:t>
       </w:r>
       <w:r>
-        <w:t>, Debchoudhury, S., &amp; Heale, C. (2024). Atmospheric and ionospheric responses to orographic gravity waves prior to the December 2022 cold air outbreak. Journal of Geophysical Research: Space Physics, 129, e2024JA032485. https://doi.org/10.1029/2024JA032485</w:t>
+        <w:t>, (2023). Crowdsourced Doppler measurements of time standard stations demonstrating ionospheric variability, Earth Syst. Sci. Data, 15, 1403–1418, doi:10.5194/essd-15-1403-2023.</w:t>
       </w:r>
     </w:p>
     <w:p>
@@ -2829,19 +2698,59 @@
         </w:numPr>
         <w:spacing w:line="240" w:lineRule="auto"/>
         <w:jc w:val="both"/>
-      </w:pPr>
-      <w:r>
-        <w:t xml:space="preserve">Gowtam, V. S., Connor, H., Kunduri, B. S. R., Raeder, J., Laundal, K. M., Tulasi Ram, S., </w:t>
-      </w:r>
-      <w:r>
-        <w:rPr>
+        <w:rPr>
+          <w:rFonts w:cstheme="minorHAnsi"/>
+        </w:rPr>
+      </w:pPr>
+      <w:r>
+        <w:rPr>
+          <w:rFonts w:cstheme="minorHAnsi"/>
           <w:b/>
           <w:bCs/>
         </w:rPr>
-        <w:t>Chakraborty S.</w:t>
-      </w:r>
-      <w:r>
-        <w:t xml:space="preserve">, et al. (2024). Calculating the high-latitude ionospheric electrodynamics using a machine learning-based field-aligned current model. Space Weather, 22, e2023SW003683. https://doi.org/10.1029/2023SW003683 </w:t>
+        <w:t>Chakraborty</w:t>
+      </w:r>
+      <w:r>
+        <w:rPr>
+          <w:rFonts w:cstheme="minorHAnsi"/>
+          <w:b/>
+          <w:bCs/>
+        </w:rPr>
+        <w:t>,</w:t>
+      </w:r>
+      <w:r>
+        <w:rPr>
+          <w:rFonts w:cstheme="minorHAnsi"/>
+          <w:b/>
+          <w:bCs/>
+        </w:rPr>
+        <w:t xml:space="preserve"> S</w:t>
+      </w:r>
+      <w:r>
+        <w:rPr>
+          <w:rFonts w:cstheme="minorHAnsi"/>
+        </w:rPr>
+        <w:t xml:space="preserve">, Boteler DH, Shi X, Murphy BS, Hartinger MD, Wang X, Lucas G and Baker JBH (2022) Modeling geomagnetic induction in submarine cables. Front. Phys. 10:1022475. </w:t>
+      </w:r>
+      <w:proofErr w:type="spellStart"/>
+      <w:r>
+        <w:rPr>
+          <w:rFonts w:cstheme="minorHAnsi"/>
+        </w:rPr>
+        <w:t>doi</w:t>
+      </w:r>
+      <w:proofErr w:type="spellEnd"/>
+      <w:r>
+        <w:rPr>
+          <w:rFonts w:cstheme="minorHAnsi"/>
+        </w:rPr>
+        <w:t>: 10.3389/fphy.2022.1022475</w:t>
+      </w:r>
+      <w:r>
+        <w:rPr>
+          <w:rFonts w:cstheme="minorHAnsi"/>
+        </w:rPr>
+        <w:t>.</w:t>
       </w:r>
     </w:p>
     <w:p>
@@ -2853,30 +2762,46 @@
         </w:numPr>
         <w:spacing w:line="240" w:lineRule="auto"/>
         <w:jc w:val="both"/>
-      </w:pPr>
-      <w:r>
-        <w:t xml:space="preserve">Boteler, D. H., </w:t>
+        <w:rPr>
+          <w:rFonts w:cstheme="minorHAnsi"/>
+        </w:rPr>
+      </w:pPr>
+      <w:r>
+        <w:t xml:space="preserve">Prikryl, P., Gillies, R. G., </w:t>
+      </w:r>
+      <w:proofErr w:type="spellStart"/>
+      <w:r>
+        <w:t>Themens</w:t>
+      </w:r>
+      <w:proofErr w:type="spellEnd"/>
+      <w:r>
+        <w:t xml:space="preserve">, D. R., Weygand, J. M., Thomas, E. G., and </w:t>
       </w:r>
       <w:r>
         <w:rPr>
           <w:b/>
           <w:bCs/>
         </w:rPr>
-        <w:t>Chakraborty, S.</w:t>
-      </w:r>
-      <w:r>
-        <w:t xml:space="preserve">, Shi, X., Hartinger, M. D., &amp; Wang, X. (2024). An examination of geomagnetic induction in submarine cables. Space Weather, 22, e2023SW003687. </w:t>
-      </w:r>
-      <w:hyperlink r:id="rId10">
-        <w:r>
-          <w:rPr>
-            <w:rStyle w:val="Hyperlink"/>
-          </w:rPr>
-          <w:t>https://doi.org/10.1029/2023SW003687</w:t>
-        </w:r>
-      </w:hyperlink>
-      <w:r>
-        <w:t xml:space="preserve"> </w:t>
+        <w:t xml:space="preserve">Chakraborty, S. </w:t>
+      </w:r>
+      <w:r>
+        <w:t xml:space="preserve">(2022): Multi-instrument observations of polar cap patches and traveling ionospheric disturbances generated by solar wind Alfvén waves coupling to the dayside magnetosphere, Ann. </w:t>
+      </w:r>
+      <w:proofErr w:type="spellStart"/>
+      <w:r>
+        <w:t>Geophys</w:t>
+      </w:r>
+      <w:proofErr w:type="spellEnd"/>
+      <w:r>
+        <w:t xml:space="preserve">., 40, 619-639, </w:t>
+      </w:r>
+      <w:proofErr w:type="spellStart"/>
+      <w:r>
+        <w:t>doi</w:t>
+      </w:r>
+      <w:proofErr w:type="spellEnd"/>
+      <w:r>
+        <w:t>: 10.5194/angeo-40-619-2022, 2022.</w:t>
       </w:r>
     </w:p>
     <w:p>
@@ -2888,30 +2813,75 @@
         </w:numPr>
         <w:spacing w:line="240" w:lineRule="auto"/>
         <w:jc w:val="both"/>
-      </w:pPr>
-      <w:r>
-        <w:t xml:space="preserve">Coyle, S. E., Baker, J. B. H., </w:t>
-      </w:r>
-      <w:r>
-        <w:rPr>
+        <w:rPr>
+          <w:rFonts w:cstheme="minorHAnsi"/>
+        </w:rPr>
+      </w:pPr>
+      <w:r>
+        <w:rPr>
+          <w:rFonts w:cstheme="minorHAnsi"/>
           <w:b/>
           <w:bCs/>
         </w:rPr>
         <w:t>Chakraborty, S.</w:t>
       </w:r>
       <w:r>
-        <w:t xml:space="preserve">, Hartinger, M. D., Freeman, M. P., Clauer, C. R., et al. (2023). Substorms and solar eclipses: A mutual information-based study. Geophysical Research Letters, 50, e2023GL106432. </w:t>
-      </w:r>
-      <w:hyperlink r:id="rId11">
-        <w:r>
-          <w:rPr>
-            <w:rStyle w:val="Hyperlink"/>
-          </w:rPr>
-          <w:t>https://doi.org/10.1029/2023GL106432</w:t>
-        </w:r>
-      </w:hyperlink>
-      <w:r>
+        <w:rPr>
+          <w:rFonts w:cstheme="minorHAnsi"/>
+        </w:rPr>
+        <w:t xml:space="preserve">, Qian, L., Baker, J. B. H., Ruohoniemi, J. M., Kuyeng, K., </w:t>
+      </w:r>
+      <w:r>
+        <w:rPr>
+          <w:rFonts w:cstheme="minorHAnsi"/>
+        </w:rPr>
+        <w:t>and</w:t>
+      </w:r>
+      <w:r>
+        <w:rPr>
+          <w:rFonts w:cstheme="minorHAnsi"/>
+        </w:rPr>
         <w:t xml:space="preserve"> </w:t>
+      </w:r>
+      <w:proofErr w:type="spellStart"/>
+      <w:r>
+        <w:rPr>
+          <w:rFonts w:cstheme="minorHAnsi"/>
+        </w:rPr>
+        <w:t>Mclnerney</w:t>
+      </w:r>
+      <w:proofErr w:type="spellEnd"/>
+      <w:r>
+        <w:rPr>
+          <w:rFonts w:cstheme="minorHAnsi"/>
+        </w:rPr>
+        <w:t xml:space="preserve">, J. M. (2022). Driving influences of the Doppler flash observed by SuperDARN HF radars in response to solar flares. Journal of Geophysical Research: Space Physics, 127, e2022JA030342. </w:t>
+      </w:r>
+      <w:proofErr w:type="spellStart"/>
+      <w:r>
+        <w:rPr>
+          <w:rFonts w:cstheme="minorHAnsi"/>
+        </w:rPr>
+        <w:t>doi</w:t>
+      </w:r>
+      <w:proofErr w:type="spellEnd"/>
+      <w:r>
+        <w:rPr>
+          <w:rFonts w:cstheme="minorHAnsi"/>
+        </w:rPr>
+        <w:t xml:space="preserve">: </w:t>
+      </w:r>
+      <w:r>
+        <w:rPr>
+          <w:rFonts w:cstheme="minorHAnsi"/>
+        </w:rPr>
+        <w:t>10.1029/2022JA030342</w:t>
+      </w:r>
+      <w:r>
+        <w:rPr>
+          <w:rFonts w:cstheme="minorHAnsi"/>
+        </w:rPr>
+        <w:t>.</w:t>
       </w:r>
     </w:p>
     <w:p>
@@ -2923,33 +2893,54 @@
         </w:numPr>
         <w:spacing w:line="240" w:lineRule="auto"/>
         <w:jc w:val="both"/>
-      </w:pPr>
-      <w:r>
-        <w:t xml:space="preserve">Reiss, M. A., Muglach, K., Mason, E., Davies, E. E., </w:t>
+        <w:rPr>
+          <w:rFonts w:cstheme="minorHAnsi"/>
+        </w:rPr>
+      </w:pPr>
+      <w:r>
+        <w:t xml:space="preserve">Shi X, Schmidt M, Martin CJ, Billett DD, Bland E, </w:t>
+      </w:r>
+      <w:proofErr w:type="spellStart"/>
+      <w:r>
+        <w:t>Tholley</w:t>
+      </w:r>
+      <w:proofErr w:type="spellEnd"/>
+      <w:r>
+        <w:t xml:space="preserve"> FH, Frissell NA, Khanal K, Coyle S, </w:t>
       </w:r>
       <w:r>
         <w:rPr>
           <w:b/>
           <w:bCs/>
         </w:rPr>
-        <w:t>Chakraborty, S.</w:t>
-      </w:r>
-      <w:r>
-        <w:t>, Delouille, V., ... &amp; Veronig, A. (2023). A Community Dataset for Comparing Automated Coronal Hole Detection Schemes. Astrophysical Journal Supplement.</w:t>
-      </w:r>
-      <w:r>
-        <w:t xml:space="preserve"> </w:t>
-      </w:r>
-      <w:hyperlink r:id="rId12">
-        <w:r>
-          <w:rPr>
-            <w:rStyle w:val="Hyperlink"/>
-          </w:rPr>
-          <w:t>https://ore.exeter.ac.uk/repository/handle/10871/134745</w:t>
-        </w:r>
-      </w:hyperlink>
-      <w:r>
-        <w:t xml:space="preserve"> </w:t>
+        <w:t>Chakraborty S</w:t>
+      </w:r>
+      <w:r>
+        <w:t xml:space="preserve">, Detwiller M, </w:t>
+      </w:r>
+      <w:proofErr w:type="spellStart"/>
+      <w:r>
+        <w:t>Kunduri</w:t>
+      </w:r>
+      <w:proofErr w:type="spellEnd"/>
+      <w:r>
+        <w:t xml:space="preserve"> B and McWilliams K (2022) </w:t>
+      </w:r>
+      <w:proofErr w:type="spellStart"/>
+      <w:r>
+        <w:t>pyDARN</w:t>
+      </w:r>
+      <w:proofErr w:type="spellEnd"/>
+      <w:r>
+        <w:t xml:space="preserve">: A Python software for visualizing SuperDARN radar data. Front. Astron. Space Sci. 9:1022690. </w:t>
+      </w:r>
+      <w:proofErr w:type="spellStart"/>
+      <w:r>
+        <w:t>doi</w:t>
+      </w:r>
+      <w:proofErr w:type="spellEnd"/>
+      <w:r>
+        <w:t>: 10.3389/fspas.2022.1022690.</w:t>
       </w:r>
     </w:p>
     <w:p>
@@ -2961,19 +2952,95 @@
         </w:numPr>
         <w:spacing w:line="240" w:lineRule="auto"/>
         <w:jc w:val="both"/>
-      </w:pPr>
-      <w:r>
-        <w:t xml:space="preserve">Boteler, D., </w:t>
-      </w:r>
-      <w:r>
-        <w:rPr>
+        <w:rPr>
+          <w:rFonts w:cstheme="minorHAnsi"/>
+        </w:rPr>
+      </w:pPr>
+      <w:r>
+        <w:rPr>
+          <w:rFonts w:cstheme="minorHAnsi"/>
           <w:b/>
           <w:bCs/>
         </w:rPr>
-        <w:t>Chakraborty, S.</w:t>
-      </w:r>
-      <w:r>
-        <w:t>, Shi, X., Hartinger, M. and Wang, X. (2023) Transmission Line Modelling of Geomagnetic Induction in the Ocean/Earth Conductivity Structure. International Journal of Geosciences, 14, 767-791. doi: 10.4236/ijg.2023.148041.</w:t>
+        <w:t>Chakraborty</w:t>
+      </w:r>
+      <w:r>
+        <w:rPr>
+          <w:rFonts w:cstheme="minorHAnsi"/>
+          <w:b/>
+          <w:bCs/>
+        </w:rPr>
+        <w:t>,</w:t>
+      </w:r>
+      <w:r>
+        <w:rPr>
+          <w:rFonts w:cstheme="minorHAnsi"/>
+          <w:b/>
+          <w:bCs/>
+        </w:rPr>
+        <w:t xml:space="preserve"> S</w:t>
+      </w:r>
+      <w:r>
+        <w:rPr>
+          <w:rFonts w:cstheme="minorHAnsi"/>
+        </w:rPr>
+        <w:t>.</w:t>
+      </w:r>
+      <w:r>
+        <w:rPr>
+          <w:rFonts w:cstheme="minorHAnsi"/>
+        </w:rPr>
+        <w:t>, Baker</w:t>
+      </w:r>
+      <w:r>
+        <w:rPr>
+          <w:rFonts w:cstheme="minorHAnsi"/>
+        </w:rPr>
+        <w:t>,</w:t>
+      </w:r>
+      <w:r>
+        <w:rPr>
+          <w:rFonts w:cstheme="minorHAnsi"/>
+        </w:rPr>
+        <w:t xml:space="preserve"> J. B. H.,</w:t>
+      </w:r>
+      <w:r>
+        <w:rPr>
+          <w:rFonts w:cstheme="minorHAnsi"/>
+        </w:rPr>
+        <w:t xml:space="preserve"> and Ruohoniemi</w:t>
+      </w:r>
+      <w:r>
+        <w:rPr>
+          <w:rFonts w:cstheme="minorHAnsi"/>
+        </w:rPr>
+        <w:t>,</w:t>
+      </w:r>
+      <w:r>
+        <w:rPr>
+          <w:rFonts w:cstheme="minorHAnsi"/>
+        </w:rPr>
+        <w:t xml:space="preserve"> </w:t>
+      </w:r>
+      <w:r>
+        <w:rPr>
+          <w:rFonts w:cstheme="minorHAnsi"/>
+        </w:rPr>
+        <w:t xml:space="preserve">J. M., Probabilistic Short-wave Fadeout Detection in SuperDARN Time Series Observations, 2021 IEEE International Conference on Wireless for Space and Extreme Environments (WiSEE), 2021, pp. 43-48, </w:t>
+      </w:r>
+      <w:proofErr w:type="spellStart"/>
+      <w:r>
+        <w:rPr>
+          <w:rFonts w:cstheme="minorHAnsi"/>
+        </w:rPr>
+        <w:t>doi</w:t>
+      </w:r>
+      <w:proofErr w:type="spellEnd"/>
+      <w:r>
+        <w:rPr>
+          <w:rFonts w:cstheme="minorHAnsi"/>
+        </w:rPr>
+        <w:t>: 10.1109/WiSEE50203.2021.9613835.</w:t>
       </w:r>
     </w:p>
     <w:p>
@@ -2990,17 +3057,70 @@
         </w:rPr>
       </w:pPr>
       <w:r>
-        <w:t xml:space="preserve">Rout, D., Patra, S., Kumar, S., Chakrabarty, D., Reeves, G. D., Stolle, C., Pandey, K., </w:t>
-      </w:r>
-      <w:r>
-        <w:rPr>
+        <w:rPr>
+          <w:rFonts w:cstheme="minorHAnsi"/>
           <w:b/>
           <w:bCs/>
         </w:rPr>
         <w:t>Chakraborty, S.</w:t>
       </w:r>
       <w:r>
-        <w:t>, Spencer E. A., (2023). The growth of ring current/SYM-H under northward IMF Bz conditions present during the 21–22 January 2005 geomagnetic storm. Space Weather, 21, e2023SW003489. https://doi.org/10.1029/2023SW003489</w:t>
+        <w:rPr>
+          <w:rFonts w:cstheme="minorHAnsi"/>
+        </w:rPr>
+        <w:t xml:space="preserve">, Qian, L., Ruohoniemi, J. M., Baker, J. B. H., </w:t>
+      </w:r>
+      <w:proofErr w:type="spellStart"/>
+      <w:r>
+        <w:rPr>
+          <w:rFonts w:cstheme="minorHAnsi"/>
+        </w:rPr>
+        <w:t>Mclnerney</w:t>
+      </w:r>
+      <w:proofErr w:type="spellEnd"/>
+      <w:r>
+        <w:rPr>
+          <w:rFonts w:cstheme="minorHAnsi"/>
+        </w:rPr>
+        <w:t xml:space="preserve">, J. M., </w:t>
+      </w:r>
+      <w:r>
+        <w:rPr>
+          <w:rFonts w:cstheme="minorHAnsi"/>
+        </w:rPr>
+        <w:t>and</w:t>
+      </w:r>
+      <w:r>
+        <w:rPr>
+          <w:rFonts w:cstheme="minorHAnsi"/>
+        </w:rPr>
+        <w:t xml:space="preserve"> Nishitani, N. (2021). The role of flare-driven ionospheric electron density changes on the Doppler flash observed by SuperDARN HF radars. Journal of Geophysical Research: Space Physics, 126, e2021JA029300. </w:t>
+      </w:r>
+      <w:proofErr w:type="spellStart"/>
+      <w:r>
+        <w:rPr>
+          <w:rFonts w:cstheme="minorHAnsi"/>
+        </w:rPr>
+        <w:t>doi</w:t>
+      </w:r>
+      <w:proofErr w:type="spellEnd"/>
+      <w:r>
+        <w:rPr>
+          <w:rFonts w:cstheme="minorHAnsi"/>
+        </w:rPr>
+        <w:t xml:space="preserve">: </w:t>
+      </w:r>
+      <w:r>
+        <w:rPr>
+          <w:rFonts w:cstheme="minorHAnsi"/>
+        </w:rPr>
+        <w:t>10.1029/2021JA029300</w:t>
+      </w:r>
+      <w:r>
+        <w:rPr>
+          <w:rFonts w:cstheme="minorHAnsi"/>
+        </w:rPr>
+        <w:t>.</w:t>
       </w:r>
     </w:p>
     <w:p>
@@ -3017,7 +3137,7 @@
         </w:rPr>
       </w:pPr>
       <w:r>
-        <w:t xml:space="preserve">Liu, J., </w:t>
+        <w:t xml:space="preserve">Fiori, R.A.D., </w:t>
       </w:r>
       <w:r>
         <w:rPr>
@@ -3027,10 +3147,15 @@
         <w:t>Chakraborty, S.</w:t>
       </w:r>
       <w:r>
-        <w:t>, Chen, X., Wang, Z., He, F., Hu, Z., et al. (2023). Transient response of polar-cusp ionosphere to an interplanetary shock. Journal of Geophysical Research: Space Physics, 128, e2022JA030565. doi: 10.1029/2022JA030565</w:t>
-      </w:r>
-      <w:r>
-        <w:t>.</w:t>
+        <w:t xml:space="preserve">, Nikitina, L., Data-based optimization of a simple shortwave fadeout absorption model, Journal of Atmospheric and Solar-Terrestrial Physics (2022), </w:t>
+      </w:r>
+      <w:proofErr w:type="spellStart"/>
+      <w:r>
+        <w:t>doi</w:t>
+      </w:r>
+      <w:proofErr w:type="spellEnd"/>
+      <w:r>
+        <w:t>: 10.1016/j.jastp.2022.105843.</w:t>
       </w:r>
     </w:p>
     <w:p>
@@ -3047,23 +3172,60 @@
         </w:rPr>
       </w:pPr>
       <w:r>
-        <w:t xml:space="preserve">Collins, K., Gibbons, J., Frissell, N., Montare, A., Kazdan, D., Kalmbach, D., Swartz, D., Benedict, R., Romanek, V., Boedicker, R., Liles, W., Engelke, W., McGaw, D. G., Farmer, J., Mikitin, G., Hobart, J., Kavanagh, G., and </w:t>
-      </w:r>
-      <w:r>
-        <w:rPr>
+        <w:rPr>
+          <w:rFonts w:cstheme="minorHAnsi"/>
           <w:b/>
           <w:bCs/>
         </w:rPr>
         <w:t>Chakraborty, S.</w:t>
       </w:r>
       <w:r>
-        <w:t>,</w:t>
-      </w:r>
-      <w:r>
-        <w:t xml:space="preserve"> (2023).</w:t>
-      </w:r>
-      <w:r>
-        <w:t xml:space="preserve"> Crowdsourced Doppler measurements of time standard stations demonstrating ionospheric variability, Earth Syst. Sci. Data, 15, 1403–1418, doi:10.5194/essd-15-1403-2023.</w:t>
+        <w:rPr>
+          <w:rFonts w:cstheme="minorHAnsi"/>
+        </w:rPr>
+        <w:t xml:space="preserve">, Baker, J. B. H., Fiori, R. A. D., Ruohoniemi, J. M., </w:t>
+      </w:r>
+      <w:r>
+        <w:rPr>
+          <w:rFonts w:cstheme="minorHAnsi"/>
+        </w:rPr>
+        <w:t>and</w:t>
+      </w:r>
+      <w:r>
+        <w:rPr>
+          <w:rFonts w:cstheme="minorHAnsi"/>
+        </w:rPr>
+        <w:t xml:space="preserve"> Zawdie, K. A. (2021). A modeling framework for estimating ionospheric HF absorption produced by solar flares. Radio Science, 56, e2021RS007285. </w:t>
+      </w:r>
+      <w:r>
+        <w:rPr>
+          <w:rFonts w:cstheme="minorHAnsi"/>
+        </w:rPr>
+        <w:t>d</w:t>
+      </w:r>
+      <w:r>
+        <w:rPr>
+          <w:rFonts w:cstheme="minorHAnsi"/>
+        </w:rPr>
+        <w:t>oi</w:t>
+      </w:r>
+      <w:r>
+        <w:rPr>
+          <w:rFonts w:cstheme="minorHAnsi"/>
+        </w:rPr>
+        <w:t>:</w:t>
+      </w:r>
+      <w:r>
+        <w:rPr>
+          <w:rFonts w:cstheme="minorHAnsi"/>
+        </w:rPr>
+        <w:t>10.1029/2021RS007285</w:t>
+      </w:r>
+      <w:r>
+        <w:rPr>
+          <w:rFonts w:cstheme="minorHAnsi"/>
+        </w:rPr>
+        <w:t>.</w:t>
       </w:r>
     </w:p>
     <w:p>
@@ -3080,10 +3242,8 @@
         </w:rPr>
       </w:pPr>
       <w:r>
-        <w:t xml:space="preserve">Prikryl, P., Gillies, R. G., Themens, D. R., Weygand, J. M., Thomas, E. G., and </w:t>
-      </w:r>
-      <w:r>
-        <w:rPr>
+        <w:rPr>
+          <w:rFonts w:cstheme="minorHAnsi"/>
           <w:b/>
           <w:bCs/>
         </w:rPr>
@@ -3091,16 +3251,59 @@
       </w:r>
       <w:r>
         <w:rPr>
-          <w:b/>
-          <w:bCs/>
+          <w:rFonts w:cstheme="minorHAnsi"/>
+        </w:rPr>
+        <w:t xml:space="preserve">, Ruohoniemi, J. M., Baker, J. B. H., Fiori, R. A. D., Bailey, S. M., </w:t>
+      </w:r>
+      <w:r>
+        <w:rPr>
+          <w:rFonts w:cstheme="minorHAnsi"/>
+        </w:rPr>
+        <w:t>and</w:t>
+      </w:r>
+      <w:r>
+        <w:rPr>
+          <w:rFonts w:cstheme="minorHAnsi"/>
+        </w:rPr>
+        <w:t xml:space="preserve"> Zawdie, K. A. (2021). Ionospheric Sluggishness: A Characteristic Time‐Lag of the Ionospheric Response to Solar Flares. Journal of Geophysical Research: Space Physics, 126, e2020JA028813. </w:t>
+      </w:r>
+      <w:r>
+        <w:rPr>
+          <w:rFonts w:cstheme="minorHAnsi"/>
         </w:rPr>
         <w:t xml:space="preserve"> </w:t>
       </w:r>
-      <w:r>
-        <w:t>(2022)</w:t>
-      </w:r>
-      <w:r>
-        <w:t>: Multi-instrument observations of polar cap patches and traveling ionospheric disturbances generated by solar wind Alfvén waves coupling to the dayside magnetosphere, Ann. Geophys., 40, 619-639, doi: 10.5194/angeo-40-619-2022, 2022.</w:t>
+      <w:proofErr w:type="spellStart"/>
+      <w:r>
+        <w:rPr>
+          <w:rFonts w:cstheme="minorHAnsi"/>
+        </w:rPr>
+        <w:t>d</w:t>
+      </w:r>
+      <w:r>
+        <w:rPr>
+          <w:rFonts w:cstheme="minorHAnsi"/>
+        </w:rPr>
+        <w:t>oi</w:t>
+      </w:r>
+      <w:proofErr w:type="spellEnd"/>
+      <w:r>
+        <w:rPr>
+          <w:rFonts w:cstheme="minorHAnsi"/>
+        </w:rPr>
+        <w:t xml:space="preserve">: </w:t>
+      </w:r>
+      <w:r>
+        <w:rPr>
+          <w:rFonts w:cstheme="minorHAnsi"/>
+        </w:rPr>
+        <w:t>10.1029/2020JA028813</w:t>
+      </w:r>
+      <w:r>
+        <w:rPr>
+          <w:rFonts w:cstheme="minorHAnsi"/>
+        </w:rPr>
+        <w:t>.</w:t>
       </w:r>
     </w:p>
     <w:p>
@@ -3117,17 +3320,88 @@
         </w:rPr>
       </w:pPr>
       <w:r>
-        <w:t xml:space="preserve">Shi X, Schmidt M, Martin CJ, Billett DD, Bland E, Tholley FH, Frissell NA, Khanal K, Coyle S, </w:t>
-      </w:r>
-      <w:r>
-        <w:rPr>
+        <w:rPr>
+          <w:rFonts w:cstheme="minorHAnsi"/>
           <w:b/>
           <w:bCs/>
         </w:rPr>
-        <w:t>Chakraborty S</w:t>
-      </w:r>
-      <w:r>
-        <w:t>, Detwiller M, Kunduri B and McWilliams K (2022) pyDARN: A Python software for visualizing SuperDARN radar data. Front. Astron. Space Sci. 9:1022690. doi: 10.3389/fspas.2022.1022690.</w:t>
+        <w:t>Chakrabarty, S.</w:t>
+      </w:r>
+      <w:r>
+        <w:rPr>
+          <w:rFonts w:cstheme="minorHAnsi"/>
+        </w:rPr>
+        <w:t xml:space="preserve"> </w:t>
+      </w:r>
+      <w:r>
+        <w:rPr>
+          <w:rFonts w:cstheme="minorHAnsi"/>
+        </w:rPr>
+        <w:t>and</w:t>
+      </w:r>
+      <w:r>
+        <w:rPr>
+          <w:rFonts w:cstheme="minorHAnsi"/>
+        </w:rPr>
+        <w:t xml:space="preserve"> Morley, S. K. (2020). Probabilistic Prediction of Geomagnetic Storms and the </w:t>
+      </w:r>
+      <w:proofErr w:type="spellStart"/>
+      <w:r>
+        <w:rPr>
+          <w:rFonts w:cstheme="minorHAnsi"/>
+        </w:rPr>
+        <w:t>Kp</w:t>
+      </w:r>
+      <w:proofErr w:type="spellEnd"/>
+      <w:r>
+        <w:rPr>
+          <w:rFonts w:cstheme="minorHAnsi"/>
+        </w:rPr>
+        <w:t xml:space="preserve"> Index., Journal of Space Weather </w:t>
+      </w:r>
+      <w:r>
+        <w:rPr>
+          <w:rFonts w:cstheme="minorHAnsi"/>
+        </w:rPr>
+        <w:t>and</w:t>
+      </w:r>
+      <w:r>
+        <w:rPr>
+          <w:rFonts w:cstheme="minorHAnsi"/>
+        </w:rPr>
+        <w:t xml:space="preserve"> Space Climate, doi</w:t>
+      </w:r>
+      <w:r>
+        <w:rPr>
+          <w:rFonts w:cstheme="minorHAnsi"/>
+        </w:rPr>
+        <w:t>:</w:t>
+      </w:r>
+      <w:r>
+        <w:rPr>
+          <w:rFonts w:cstheme="minorHAnsi"/>
+        </w:rPr>
+        <w:t>10.1051/</w:t>
+      </w:r>
+      <w:proofErr w:type="spellStart"/>
+      <w:r>
+        <w:rPr>
+          <w:rFonts w:cstheme="minorHAnsi"/>
+        </w:rPr>
+        <w:t>swsc</w:t>
+      </w:r>
+      <w:proofErr w:type="spellEnd"/>
+      <w:r>
+        <w:rPr>
+          <w:rFonts w:cstheme="minorHAnsi"/>
+        </w:rPr>
+        <w:t>/2020037</w:t>
+      </w:r>
+      <w:r>
+        <w:rPr>
+          <w:rFonts w:cstheme="minorHAnsi"/>
+        </w:rPr>
+        <w:t>.</w:t>
       </w:r>
     </w:p>
     <w:p>
@@ -3144,7 +3418,15 @@
         </w:rPr>
       </w:pPr>
       <w:r>
-        <w:t xml:space="preserve">Fiori, R.A.D., </w:t>
+        <w:t xml:space="preserve">Mukhopadhyay, A., Welling, D. T., </w:t>
+      </w:r>
+      <w:proofErr w:type="spellStart"/>
+      <w:r>
+        <w:t>Liemohn</w:t>
+      </w:r>
+      <w:proofErr w:type="spellEnd"/>
+      <w:r>
+        <w:t xml:space="preserve">, M. W., Ridley, A. J., </w:t>
       </w:r>
       <w:r>
         <w:rPr>
@@ -3154,7 +3436,7 @@
         <w:t>Chakraborty, S.</w:t>
       </w:r>
       <w:r>
-        <w:t>, Nikitina, L., Data-based optimization of a simple shortwave fadeout absorption model, Journal of Atmospheric and Solar-Terrestrial Physics (2022), doi: 10.1016/j.jastp.2022.105843.</w:t>
+        <w:t>, and Anderson, B. J. (2020). Conductance Model for Extreme Events: Impact of auroral conductance on space weather forecasts. Space Weather, 18, e2020SW002551. doi:10.1029/2020SW002551.</w:t>
       </w:r>
     </w:p>
     <w:p>
@@ -3171,17 +3453,44 @@
         </w:rPr>
       </w:pPr>
       <w:r>
-        <w:t xml:space="preserve">Mukhopadhyay, A., Welling, D. T., Liemohn, M. W., Ridley, A. J., </w:t>
-      </w:r>
-      <w:r>
-        <w:rPr>
+        <w:rPr>
+          <w:rFonts w:cstheme="minorHAnsi"/>
           <w:b/>
           <w:bCs/>
         </w:rPr>
-        <w:t>Chakraborty, S.</w:t>
-      </w:r>
-      <w:r>
-        <w:t>, and Anderson, B. J. (2020). Conductance Model for Extreme Events: Impact of auroral conductance on space weather forecasts. Space Weather, 18, e2020SW002551. doi:10.1029/2020SW002551.</w:t>
+        <w:t>Chakrabarty, S.</w:t>
+      </w:r>
+      <w:r>
+        <w:rPr>
+          <w:rFonts w:cstheme="minorHAnsi"/>
+        </w:rPr>
+        <w:t xml:space="preserve">, Baker, J. B. H., Ruohoniemi, J. M., </w:t>
+      </w:r>
+      <w:proofErr w:type="spellStart"/>
+      <w:r>
+        <w:rPr>
+          <w:rFonts w:cstheme="minorHAnsi"/>
+        </w:rPr>
+        <w:t>Kunduri</w:t>
+      </w:r>
+      <w:proofErr w:type="spellEnd"/>
+      <w:r>
+        <w:rPr>
+          <w:rFonts w:cstheme="minorHAnsi"/>
+        </w:rPr>
+        <w:t xml:space="preserve">, B., Nishitani, N., </w:t>
+      </w:r>
+      <w:r>
+        <w:rPr>
+          <w:rFonts w:cstheme="minorHAnsi"/>
+        </w:rPr>
+        <w:t>and</w:t>
+      </w:r>
+      <w:r>
+        <w:rPr>
+          <w:rFonts w:cstheme="minorHAnsi"/>
+        </w:rPr>
+        <w:t xml:space="preserve"> Shepherd, S. G. (2019). A Study of SuperDARN Response to Co-occurring Space Weather Phenomena. Space Weather, 17, doi:10.1029/2019SW002179.</w:t>
       </w:r>
     </w:p>
     <w:p>
@@ -3195,9 +3504,6 @@
         <w:jc w:val="both"/>
       </w:pPr>
       <w:r>
-        <w:t xml:space="preserve">Fiori, R. A. D., Koustov, A. V., </w:t>
-      </w:r>
-      <w:r>
         <w:rPr>
           <w:b/>
           <w:bCs/>
@@ -3205,42 +3511,13 @@
         <w:t>Chakrabarty, S.</w:t>
       </w:r>
       <w:r>
-        <w:t xml:space="preserve">, Ruohoniemi, J. M., Danskin, D. W., Boteler, D. H., and Shepherd, S. G. (2018). Examining the Potential of the Super Dual Auroral Radar Network for </w:t>
-      </w:r>
-      <w:r>
-        <w:lastRenderedPageBreak/>
-        <w:t>Monitoring the Space Weather Impact of Solar X-Ray Flares. Space Weather, 16, doi:10.1029/2018SW001905.</w:t>
-      </w:r>
-    </w:p>
-    <w:p>
-      <w:pPr>
-        <w:spacing w:line="240" w:lineRule="auto"/>
-        <w:jc w:val="both"/>
-      </w:pPr>
-    </w:p>
-    <w:p>
-      <w:pPr>
-        <w:pBdr>
-          <w:top w:val="single" w:sz="6" w:space="1" w:color="auto"/>
-          <w:bottom w:val="single" w:sz="6" w:space="1" w:color="auto"/>
-        </w:pBdr>
-        <w:spacing w:line="240" w:lineRule="auto"/>
-        <w:jc w:val="both"/>
-        <w:rPr>
-          <w:rFonts w:cstheme="minorHAnsi"/>
-          <w:color w:val="1F3864" w:themeColor="accent1" w:themeShade="80"/>
-          <w:sz w:val="28"/>
-          <w:szCs w:val="28"/>
-        </w:rPr>
-      </w:pPr>
-      <w:r>
-        <w:rPr>
-          <w:rFonts w:cstheme="minorHAnsi"/>
-          <w:color w:val="1F3864" w:themeColor="accent1" w:themeShade="80"/>
-          <w:sz w:val="28"/>
-          <w:szCs w:val="28"/>
-        </w:rPr>
-        <w:t>Conference Papers</w:t>
+        <w:t xml:space="preserve">, Ruohoniemi, J. M., Baker, J. B. H., </w:t>
+      </w:r>
+      <w:r>
+        <w:t xml:space="preserve">and </w:t>
+      </w:r>
+      <w:r>
+        <w:t>Nishitani, N. (2018). Characterization of short-wave fadeout seen in daytime SuperDARN ground scatter observations. Radio Science, 53, 472-484, doi:10.1002/2017RS006488.</w:t>
       </w:r>
     </w:p>
     <w:p>
@@ -3252,19 +3529,62 @@
         </w:numPr>
         <w:spacing w:line="240" w:lineRule="auto"/>
         <w:jc w:val="both"/>
-        <w:rPr>
-          <w:rFonts w:cstheme="minorHAnsi"/>
-        </w:rPr>
-      </w:pPr>
+      </w:pPr>
+      <w:r>
+        <w:t xml:space="preserve">Fiori, R. A. D., </w:t>
+      </w:r>
+      <w:proofErr w:type="spellStart"/>
+      <w:r>
+        <w:t>Koustov</w:t>
+      </w:r>
+      <w:proofErr w:type="spellEnd"/>
+      <w:r>
+        <w:t xml:space="preserve">, A. V., </w:t>
+      </w:r>
       <w:r>
         <w:rPr>
           <w:b/>
           <w:bCs/>
         </w:rPr>
-        <w:t>Chakraborty, S.</w:t>
-      </w:r>
-      <w:r>
-        <w:t>, Ruohoniemi, J. M., Baker, J. B. H. and Fiori, R. and Zawdie, K. and Bailey, S. and Nishitani, N. and Drob, D. et al., Sluggishness of the Ionosphere: Characteristic time-lag in Response to Solar Flares, 2020 XXXIIIrd General Assembly and Scientific Symposium of the International Union of Radio Science, Rome, Italy, 2020, pp. 1-4, doi: 10.23919/URSIGASS49373.2020.9232206.</w:t>
+        <w:t>Chakrabarty, S.</w:t>
+      </w:r>
+      <w:r>
+        <w:t xml:space="preserve">, Ruohoniemi, J. M., Danskin, D. W., Boteler, D. H., and Shepherd, S. G. (2018). Examining the Potential of the Super Dual Auroral Radar Network for </w:t>
+      </w:r>
+      <w:r>
+        <w:lastRenderedPageBreak/>
+        <w:t>Monitoring the Space Weather Impact of Solar X-Ray Flares. Space Weather, 16, doi:10.1029/2018SW001905.</w:t>
+      </w:r>
+    </w:p>
+    <w:p>
+      <w:pPr>
+        <w:spacing w:line="240" w:lineRule="auto"/>
+        <w:jc w:val="both"/>
+      </w:pPr>
+    </w:p>
+    <w:p>
+      <w:pPr>
+        <w:pBdr>
+          <w:top w:val="single" w:sz="6" w:space="1" w:color="auto"/>
+          <w:bottom w:val="single" w:sz="6" w:space="1" w:color="auto"/>
+        </w:pBdr>
+        <w:spacing w:line="240" w:lineRule="auto"/>
+        <w:jc w:val="both"/>
+        <w:rPr>
+          <w:rFonts w:cstheme="minorHAnsi"/>
+          <w:color w:val="1F3864" w:themeColor="accent1" w:themeShade="80"/>
+          <w:sz w:val="28"/>
+          <w:szCs w:val="28"/>
+        </w:rPr>
+      </w:pPr>
+      <w:r>
+        <w:rPr>
+          <w:rFonts w:cstheme="minorHAnsi"/>
+          <w:color w:val="1F3864" w:themeColor="accent1" w:themeShade="80"/>
+          <w:sz w:val="28"/>
+          <w:szCs w:val="28"/>
+        </w:rPr>
+        <w:t>Conference Papers</w:t>
       </w:r>
     </w:p>
     <w:p>
@@ -3285,10 +3605,26 @@
           <w:b/>
           <w:bCs/>
         </w:rPr>
-        <w:t>Chakrabarty, S.</w:t>
-      </w:r>
-      <w:r>
-        <w:t>, U. Mukherjee, Circular Micro-strip Antenna Modelling using FDTD method and Design using Genetic Algorithms. CALCON – 2015, ID: EC20140700015.</w:t>
+        <w:t>Chakraborty, S.</w:t>
+      </w:r>
+      <w:r>
+        <w:t xml:space="preserve">, Ruohoniemi, J. M., Baker, J. B. H. and Fiori, R. and Zawdie, K. and Bailey, S. and Nishitani, N. and Drob, D. et al., Sluggishness of the Ionosphere: Characteristic time-lag in Response to Solar Flares, 2020 </w:t>
+      </w:r>
+      <w:proofErr w:type="spellStart"/>
+      <w:r>
+        <w:t>XXXIIIrd</w:t>
+      </w:r>
+      <w:proofErr w:type="spellEnd"/>
+      <w:r>
+        <w:t xml:space="preserve"> General Assembly and Scientific Symposium of the International Union of Radio Science, Rome, Italy, 2020, pp. 1-4, </w:t>
+      </w:r>
+      <w:proofErr w:type="spellStart"/>
+      <w:r>
+        <w:t>doi</w:t>
+      </w:r>
+      <w:proofErr w:type="spellEnd"/>
+      <w:r>
+        <w:t>: 10.23919/URSIGASS49373.2020.9232206.</w:t>
       </w:r>
     </w:p>
     <w:p>
@@ -3312,7 +3648,7 @@
         <w:t>Chakrabarty, S.</w:t>
       </w:r>
       <w:r>
-        <w:t>, Mukherjee, U., Circular Micro-strip (Coax Feed) Antenna Modelling using FDTD Method and Design using Genetic Algorithms: A Comparative Study on Different Types of Design Techniques, ICCCT - 2014, IEEE Digital Xplore, doi:10.1109/ICCCT.2014.7001514.</w:t>
+        <w:t>, U. Mukherjee, Circular Micro-strip Antenna Modelling using FDTD method and Design using Genetic Algorithms. CALCON – 2015, ID: EC20140700015.</w:t>
       </w:r>
     </w:p>
     <w:p>
@@ -3336,7 +3672,7 @@
         <w:t>Chakrabarty, S.</w:t>
       </w:r>
       <w:r>
-        <w:t>, Mukherjee, U., Comparative Study of Micro-strip antennas designed by coaxial feed and line feed, ICCCT - 2011, IEEE Digital Xplore, doi:10.1109/ICCCT.2011.6075196.</w:t>
+        <w:t>, Mukherjee, U., Circular Micro-strip (Coax Feed) Antenna Modelling using FDTD Method and Design using Genetic Algorithms: A Comparative Study on Different Types of Design Techniques, ICCCT - 2014, IEEE Digital Xplore, doi:10.1109/ICCCT.2014.7001514.</w:t>
       </w:r>
     </w:p>
     <w:p>
@@ -3360,6 +3696,30 @@
         <w:t>Chakrabarty, S.</w:t>
       </w:r>
       <w:r>
+        <w:t>, Mukherjee, U., Comparative Study of Micro-strip antennas designed by coaxial feed and line feed, ICCCT - 2011, IEEE Digital Xplore, doi:10.1109/ICCCT.2011.6075196.</w:t>
+      </w:r>
+    </w:p>
+    <w:p>
+      <w:pPr>
+        <w:pStyle w:val="ListParagraph"/>
+        <w:numPr>
+          <w:ilvl w:val="0"/>
+          <w:numId w:val="1"/>
+        </w:numPr>
+        <w:spacing w:line="240" w:lineRule="auto"/>
+        <w:jc w:val="both"/>
+        <w:rPr>
+          <w:rFonts w:cstheme="minorHAnsi"/>
+        </w:rPr>
+      </w:pPr>
+      <w:r>
+        <w:rPr>
+          <w:b/>
+          <w:bCs/>
+        </w:rPr>
+        <w:t>Chakrabarty, S.</w:t>
+      </w:r>
+      <w:r>
         <w:t>, Mukherjee, U., Micro-strip antenna optimization using genetic algorithms, ICCCT - 2010, IEEE Digital Explore, doi:10.1109/ICCCT.2011.6075196.</w:t>
       </w:r>
     </w:p>
@@ -3391,7 +3751,16 @@
           <w:sz w:val="28"/>
           <w:szCs w:val="28"/>
         </w:rPr>
-        <w:t>Selected Presentation</w:t>
+        <w:t>Invited</w:t>
+      </w:r>
+      <w:r>
+        <w:rPr>
+          <w:rFonts w:cstheme="minorHAnsi"/>
+          <w:color w:val="1F3864" w:themeColor="accent1" w:themeShade="80"/>
+          <w:sz w:val="28"/>
+          <w:szCs w:val="28"/>
+        </w:rPr>
+        <w:t xml:space="preserve"> Presentation</w:t>
       </w:r>
     </w:p>
     <w:p>
@@ -3421,13 +3790,15 @@
         <w:t>Invited</w:t>
       </w:r>
       <w:r>
-        <w:t>),</w:t>
-      </w:r>
-      <w:r>
-        <w:t xml:space="preserve"> </w:t>
-      </w:r>
-      <w:r>
-        <w:t>Characterization of Solar Flare Effects Observed by High Frequency Radar, HAO Colloquium, 12 July, 2023, Online.</w:t>
+        <w:t xml:space="preserve">), Characterization of Solar Flare Effects Observed by High Frequency Radar, HAO Colloquium, 12 </w:t>
+      </w:r>
+      <w:proofErr w:type="gramStart"/>
+      <w:r>
+        <w:t>July,</w:t>
+      </w:r>
+      <w:proofErr w:type="gramEnd"/>
+      <w:r>
+        <w:t xml:space="preserve"> 2023, Online.</w:t>
       </w:r>
     </w:p>
     <w:p>
@@ -3439,35 +3810,25 @@
         </w:numPr>
         <w:spacing w:line="240" w:lineRule="auto"/>
         <w:jc w:val="both"/>
-        <w:rPr>
-          <w:rFonts w:cstheme="minorHAnsi"/>
-        </w:rPr>
-      </w:pPr>
-      <w:r>
-        <w:rPr>
-          <w:rFonts w:cstheme="minorHAnsi"/>
+      </w:pPr>
+      <w:r>
+        <w:rPr>
           <w:b/>
           <w:bCs/>
         </w:rPr>
-        <w:t>Chakraborty, S.</w:t>
-      </w:r>
-      <w:r>
-        <w:rPr>
-          <w:rFonts w:cstheme="minorHAnsi"/>
-        </w:rPr>
-        <w:t>, Nishitani, N., Ruohoniemi, J. M., and Baker, J. B. H., Shi, X., Kunduri, B., Solar Flare effects on High Latitude Electrodynamics, Fall AGU, Chicago,</w:t>
-      </w:r>
-      <w:r>
-        <w:rPr>
-          <w:rFonts w:cstheme="minorHAnsi"/>
-        </w:rPr>
-        <w:t xml:space="preserve"> </w:t>
-      </w:r>
-      <w:r>
-        <w:rPr>
-          <w:rFonts w:cstheme="minorHAnsi"/>
-        </w:rPr>
-        <w:t>IL, 12-16 December, 2022</w:t>
+        <w:t xml:space="preserve">Chakrabarty, S. </w:t>
+      </w:r>
+      <w:r>
+        <w:t>(</w:t>
+      </w:r>
+      <w:r>
+        <w:rPr>
+          <w:color w:val="1F3864" w:themeColor="accent1" w:themeShade="80"/>
+        </w:rPr>
+        <w:t>Invited</w:t>
+      </w:r>
+      <w:r>
+        <w:t>), Shi., X., Chisham, G., Ruohoniemi, J. M., Baker, J. B. H., Stern, K., and Thomas, E. G., Coordinated Investigation of Antarctic Total Solar Eclipse (TSE) using SuperDARN HF Radars, CEDAR Workshop, Austin, June 2022.</w:t>
       </w:r>
     </w:p>
     <w:p>
@@ -3479,41 +3840,64 @@
         </w:numPr>
         <w:spacing w:line="240" w:lineRule="auto"/>
         <w:jc w:val="both"/>
-        <w:rPr>
-          <w:rFonts w:cstheme="minorHAnsi"/>
-        </w:rPr>
-      </w:pPr>
-      <w:r>
-        <w:rPr>
-          <w:rFonts w:cstheme="minorHAnsi"/>
-        </w:rPr>
-        <w:t xml:space="preserve">Boteler, D., </w:t>
-      </w:r>
-      <w:r>
-        <w:rPr>
-          <w:rFonts w:cstheme="minorHAnsi"/>
+      </w:pPr>
+      <w:proofErr w:type="spellStart"/>
+      <w:r>
+        <w:t>Maimaiti</w:t>
+      </w:r>
+      <w:proofErr w:type="spellEnd"/>
+      <w:r>
+        <w:t xml:space="preserve">, M., </w:t>
+      </w:r>
+      <w:r>
+        <w:rPr>
           <w:b/>
           <w:bCs/>
         </w:rPr>
-        <w:t>Chakraborty, S.</w:t>
-      </w:r>
-      <w:r>
-        <w:rPr>
-          <w:rFonts w:cstheme="minorHAnsi"/>
-        </w:rPr>
-        <w:t>, Shi, X., Murphy, B., Hartinger, M., Wang, X., Lucas, G., and Baker, J., Modeling Geomagnetic Induction in Submarine Cable, Fall AGU, Chicago,</w:t>
-      </w:r>
-      <w:r>
-        <w:rPr>
-          <w:rFonts w:cstheme="minorHAnsi"/>
-        </w:rPr>
-        <w:t xml:space="preserve"> </w:t>
-      </w:r>
-      <w:r>
-        <w:rPr>
-          <w:rFonts w:cstheme="minorHAnsi"/>
-        </w:rPr>
-        <w:t>IL, 12-16 December, 2022.</w:t>
+        <w:t>Chakrabarty, S.</w:t>
+      </w:r>
+      <w:r>
+        <w:t>, SuperDARN Radars in Space Science Research, CEDAR Workshop, Keystone, June 2017. (</w:t>
+      </w:r>
+      <w:r>
+        <w:rPr>
+          <w:color w:val="1F3864" w:themeColor="accent1" w:themeShade="80"/>
+        </w:rPr>
+        <w:t>Invited</w:t>
+      </w:r>
+      <w:r>
+        <w:t>)</w:t>
+      </w:r>
+    </w:p>
+    <w:p>
+      <w:pPr>
+        <w:spacing w:line="240" w:lineRule="auto"/>
+        <w:jc w:val="both"/>
+      </w:pPr>
+    </w:p>
+    <w:p>
+      <w:pPr>
+        <w:pBdr>
+          <w:top w:val="single" w:sz="6" w:space="1" w:color="auto"/>
+          <w:bottom w:val="single" w:sz="6" w:space="1" w:color="auto"/>
+        </w:pBdr>
+        <w:spacing w:line="240" w:lineRule="auto"/>
+        <w:jc w:val="both"/>
+        <w:rPr>
+          <w:rFonts w:cstheme="minorHAnsi"/>
+          <w:color w:val="1F3864" w:themeColor="accent1" w:themeShade="80"/>
+          <w:sz w:val="28"/>
+          <w:szCs w:val="28"/>
+        </w:rPr>
+      </w:pPr>
+      <w:r>
+        <w:rPr>
+          <w:rFonts w:cstheme="minorHAnsi"/>
+          <w:color w:val="1F3864" w:themeColor="accent1" w:themeShade="80"/>
+          <w:sz w:val="28"/>
+          <w:szCs w:val="28"/>
+        </w:rPr>
+        <w:t>Selected Presentation</w:t>
       </w:r>
     </w:p>
     <w:p>
@@ -3541,13 +3925,7 @@
         <w:rPr>
           <w:rFonts w:cstheme="minorHAnsi"/>
         </w:rPr>
-        <w:t>, Nishitani, N., Qian, L., Ruohoniemi, J., Baker, J., Mclnerney, J., The Role of Flare-Driven Ionospheric Electron Density Changes on the Doppler Flash Observed by SuperDARN HF Radars, STE, Nagoya University, Japan, 27 September, 2022</w:t>
-      </w:r>
-      <w:r>
-        <w:rPr>
-          <w:rFonts w:cstheme="minorHAnsi"/>
-        </w:rPr>
-        <w:t>.</w:t>
+        <w:t>, Nishitani, N., Ruohoniemi, J. M., Shi, X., Baker, J. B. H., \&amp; Ponomarenko, P. V. (2023, December). Solar flare-induced gradient drift instability observed by SuperDARN HF radars. AGU Fall Meeting Abstracts, 2023, SA31B-2861.</w:t>
       </w:r>
     </w:p>
     <w:p>
@@ -3566,6 +3944,12 @@
       <w:r>
         <w:rPr>
           <w:rFonts w:cstheme="minorHAnsi"/>
+        </w:rPr>
+        <w:t xml:space="preserve">Shi, X., </w:t>
+      </w:r>
+      <w:r>
+        <w:rPr>
+          <w:rFonts w:cstheme="minorHAnsi"/>
           <w:b/>
           <w:bCs/>
         </w:rPr>
@@ -3575,7 +3959,7 @@
         <w:rPr>
           <w:rFonts w:cstheme="minorHAnsi"/>
         </w:rPr>
-        <w:t>, Qian, L., Mabie, J., Mclnerney, J. M., Mark, S., Erickson, P. J., Earle, G., Origination of Ionospheric G-condition following a Total solar eclipse, TESS, Bellevue, WA, 8-11 August, 2022.</w:t>
+        <w:t>, Baker, J. B. H., Hartinger, M., Lin, D., Wang, W., Sterne, K. T. (2023, December). Quantifying Energy Deposition through Joule Heating from Ionospheric Ultra-Low-Frequency Perturbations using SuperDARN Data. AGU Fall Meeting Abstracts, 2023, SA34A-07.</w:t>
       </w:r>
     </w:p>
     <w:p>
@@ -3603,7 +3987,21 @@
         <w:rPr>
           <w:rFonts w:cstheme="minorHAnsi"/>
         </w:rPr>
-        <w:t>, Nishitani, N., Ruohoniemi, J. M., and Baker, J. B. H., Ionospheric Response to Solar Flares Observed in SuperDARN HF Radars SoSpIM, Online, 27-28</w:t>
+        <w:t xml:space="preserve">, Nishitani, N., Ruohoniemi, J. M., and Baker, J. B. H., Shi, X., </w:t>
+      </w:r>
+      <w:proofErr w:type="spellStart"/>
+      <w:r>
+        <w:rPr>
+          <w:rFonts w:cstheme="minorHAnsi"/>
+        </w:rPr>
+        <w:t>Kunduri</w:t>
+      </w:r>
+      <w:proofErr w:type="spellEnd"/>
+      <w:r>
+        <w:rPr>
+          <w:rFonts w:cstheme="minorHAnsi"/>
+        </w:rPr>
+        <w:t>, B., Solar Flare effects on High Latitude Electrodynamics, Fall AGU, Chicago,</w:t>
       </w:r>
       <w:r>
         <w:rPr>
@@ -3615,7 +4013,21 @@
         <w:rPr>
           <w:rFonts w:cstheme="minorHAnsi"/>
         </w:rPr>
-        <w:t>June, 2022</w:t>
+        <w:t xml:space="preserve">IL, 12-16 </w:t>
+      </w:r>
+      <w:proofErr w:type="gramStart"/>
+      <w:r>
+        <w:rPr>
+          <w:rFonts w:cstheme="minorHAnsi"/>
+        </w:rPr>
+        <w:t>December,</w:t>
+      </w:r>
+      <w:proofErr w:type="gramEnd"/>
+      <w:r>
+        <w:rPr>
+          <w:rFonts w:cstheme="minorHAnsi"/>
+        </w:rPr>
+        <w:t xml:space="preserve"> 2022</w:t>
       </w:r>
     </w:p>
     <w:p>
@@ -3627,35 +4039,55 @@
         </w:numPr>
         <w:spacing w:line="240" w:lineRule="auto"/>
         <w:jc w:val="both"/>
-      </w:pPr>
-      <w:r>
-        <w:rPr>
+        <w:rPr>
+          <w:rFonts w:cstheme="minorHAnsi"/>
+        </w:rPr>
+      </w:pPr>
+      <w:r>
+        <w:rPr>
+          <w:rFonts w:cstheme="minorHAnsi"/>
+        </w:rPr>
+        <w:t xml:space="preserve">Boteler, D., </w:t>
+      </w:r>
+      <w:r>
+        <w:rPr>
+          <w:rFonts w:cstheme="minorHAnsi"/>
           <w:b/>
           <w:bCs/>
         </w:rPr>
-        <w:t>Chakrabarty, S.</w:t>
-      </w:r>
-      <w:r>
-        <w:rPr>
-          <w:b/>
-          <w:bCs/>
+        <w:t>Chakraborty, S.</w:t>
+      </w:r>
+      <w:r>
+        <w:rPr>
+          <w:rFonts w:cstheme="minorHAnsi"/>
+        </w:rPr>
+        <w:t>, Shi, X., Murphy, B., Hartinger, M., Wang, X., Lucas, G., and Baker, J., Modeling Geomagnetic Induction in Submarine Cable, Fall AGU, Chicago,</w:t>
+      </w:r>
+      <w:r>
+        <w:rPr>
+          <w:rFonts w:cstheme="minorHAnsi"/>
         </w:rPr>
         <w:t xml:space="preserve"> </w:t>
       </w:r>
       <w:r>
-        <w:t>(</w:t>
-      </w:r>
-      <w:r>
-        <w:rPr>
-          <w:color w:val="1F3864" w:themeColor="accent1" w:themeShade="80"/>
-        </w:rPr>
-        <w:t>Invited</w:t>
-      </w:r>
-      <w:r>
-        <w:t>)</w:t>
-      </w:r>
-      <w:r>
-        <w:t>, Shi., X., Chisham, G., Ruohoniemi, J. M., Baker, J. B. H., Stern, K., and Thomas, E. G., Coordinated Investigation of Antarctic Total Solar Eclipse (TSE) using SuperDARN HF Radars, CEDAR Workshop, Austin, June 2022.</w:t>
+        <w:rPr>
+          <w:rFonts w:cstheme="minorHAnsi"/>
+        </w:rPr>
+        <w:t xml:space="preserve">IL, 12-16 </w:t>
+      </w:r>
+      <w:proofErr w:type="gramStart"/>
+      <w:r>
+        <w:rPr>
+          <w:rFonts w:cstheme="minorHAnsi"/>
+        </w:rPr>
+        <w:t>December,</w:t>
+      </w:r>
+      <w:proofErr w:type="gramEnd"/>
+      <w:r>
+        <w:rPr>
+          <w:rFonts w:cstheme="minorHAnsi"/>
+        </w:rPr>
+        <w:t xml:space="preserve"> 2022.</w:t>
       </w:r>
     </w:p>
     <w:p>
@@ -3677,25 +4109,48 @@
           <w:b/>
           <w:bCs/>
         </w:rPr>
+        <w:lastRenderedPageBreak/>
         <w:t>Chakraborty, S.</w:t>
       </w:r>
       <w:r>
         <w:rPr>
           <w:rFonts w:cstheme="minorHAnsi"/>
         </w:rPr>
-        <w:t>, Qian, L., Ruohoniemi, J. M., Baker, J., and McInerney, J., The effects of solar flare-driven ionospheric electron density change on Doppler Flash, SuperDARN</w:t>
-      </w:r>
-      <w:r>
-        <w:rPr>
-          <w:rFonts w:cstheme="minorHAnsi"/>
-        </w:rPr>
-        <w:t xml:space="preserve"> </w:t>
-      </w:r>
-      <w:r>
-        <w:rPr>
-          <w:rFonts w:cstheme="minorHAnsi"/>
-        </w:rPr>
-        <w:t>Workshop, 2021.</w:t>
+        <w:t xml:space="preserve">, Nishitani, N., Qian, L., Ruohoniemi, J., Baker, J., </w:t>
+      </w:r>
+      <w:proofErr w:type="spellStart"/>
+      <w:r>
+        <w:rPr>
+          <w:rFonts w:cstheme="minorHAnsi"/>
+        </w:rPr>
+        <w:t>Mclnerney</w:t>
+      </w:r>
+      <w:proofErr w:type="spellEnd"/>
+      <w:r>
+        <w:rPr>
+          <w:rFonts w:cstheme="minorHAnsi"/>
+        </w:rPr>
+        <w:t xml:space="preserve">, J., The Role of Flare-Driven Ionospheric Electron Density Changes on the Doppler Flash Observed by SuperDARN HF Radars, STE, Nagoya University, Japan, 27 </w:t>
+      </w:r>
+      <w:proofErr w:type="gramStart"/>
+      <w:r>
+        <w:rPr>
+          <w:rFonts w:cstheme="minorHAnsi"/>
+        </w:rPr>
+        <w:t>September,</w:t>
+      </w:r>
+      <w:proofErr w:type="gramEnd"/>
+      <w:r>
+        <w:rPr>
+          <w:rFonts w:cstheme="minorHAnsi"/>
+        </w:rPr>
+        <w:t xml:space="preserve"> 2022</w:t>
+      </w:r>
+      <w:r>
+        <w:rPr>
+          <w:rFonts w:cstheme="minorHAnsi"/>
+        </w:rPr>
+        <w:t>.</w:t>
       </w:r>
     </w:p>
     <w:p>
@@ -3723,19 +4178,35 @@
         <w:rPr>
           <w:rFonts w:cstheme="minorHAnsi"/>
         </w:rPr>
-        <w:t>, Baker, J. B. H., Fiori, R. A. D., Ruohoniemi, J. M., &amp; Zawdie, K. A., Testing the role of Dispersion Relation &amp; Collision Frequency Formulations on Estimation</w:t>
-      </w:r>
-      <w:r>
-        <w:rPr>
-          <w:rFonts w:cstheme="minorHAnsi"/>
-        </w:rPr>
-        <w:t xml:space="preserve"> </w:t>
-      </w:r>
-      <w:r>
-        <w:rPr>
-          <w:rFonts w:cstheme="minorHAnsi"/>
-        </w:rPr>
-        <w:t>of Shortwave-Fadeout (SWF), URSI GASS, Rome, Italy, 2021</w:t>
+        <w:t xml:space="preserve">, Qian, L., Mabie, J., </w:t>
+      </w:r>
+      <w:proofErr w:type="spellStart"/>
+      <w:r>
+        <w:rPr>
+          <w:rFonts w:cstheme="minorHAnsi"/>
+        </w:rPr>
+        <w:t>Mclnerney</w:t>
+      </w:r>
+      <w:proofErr w:type="spellEnd"/>
+      <w:r>
+        <w:rPr>
+          <w:rFonts w:cstheme="minorHAnsi"/>
+        </w:rPr>
+        <w:t xml:space="preserve">, J. M., Mark, S., Erickson, P. J., Earle, G., Origination of Ionospheric G-condition following a Total solar eclipse, TESS, Bellevue, WA, 8-11 </w:t>
+      </w:r>
+      <w:proofErr w:type="gramStart"/>
+      <w:r>
+        <w:rPr>
+          <w:rFonts w:cstheme="minorHAnsi"/>
+        </w:rPr>
+        <w:t>August,</w:t>
+      </w:r>
+      <w:proofErr w:type="gramEnd"/>
+      <w:r>
+        <w:rPr>
+          <w:rFonts w:cstheme="minorHAnsi"/>
+        </w:rPr>
+        <w:t xml:space="preserve"> 2022.</w:t>
       </w:r>
     </w:p>
     <w:p>
@@ -3757,14 +4228,27 @@
           <w:b/>
           <w:bCs/>
         </w:rPr>
-        <w:lastRenderedPageBreak/>
-        <w:t>Chakrabarty, S.</w:t>
-      </w:r>
-      <w:r>
-        <w:rPr>
-          <w:rFonts w:cstheme="minorHAnsi"/>
-        </w:rPr>
-        <w:t>, Baker, J. B. H., Ruohoniemi, J. M., Bailey, S., Fiori, R. A. D., Nishitani, N., A Study of Solar Flare Effects on Mid and High Latitude Radio Wave</w:t>
+        <w:t>Chakraborty, S.</w:t>
+      </w:r>
+      <w:r>
+        <w:rPr>
+          <w:rFonts w:cstheme="minorHAnsi"/>
+        </w:rPr>
+        <w:t xml:space="preserve">, Nishitani, N., Ruohoniemi, J. M., and Baker, J. B. H., Ionospheric Response to Solar Flares Observed in SuperDARN HF Radars </w:t>
+      </w:r>
+      <w:proofErr w:type="spellStart"/>
+      <w:r>
+        <w:rPr>
+          <w:rFonts w:cstheme="minorHAnsi"/>
+        </w:rPr>
+        <w:t>SoSpIM</w:t>
+      </w:r>
+      <w:proofErr w:type="spellEnd"/>
+      <w:r>
+        <w:rPr>
+          <w:rFonts w:cstheme="minorHAnsi"/>
+        </w:rPr>
+        <w:t>, Online, 27-28</w:t>
       </w:r>
       <w:r>
         <w:rPr>
@@ -3772,11 +4256,19 @@
         </w:rPr>
         <w:t xml:space="preserve"> </w:t>
       </w:r>
-      <w:r>
-        <w:rPr>
-          <w:rFonts w:cstheme="minorHAnsi"/>
-        </w:rPr>
-        <w:t>Propagation using SuperDARN HF Radar, AGU Fall Meeting, Washington DC, 2018.</w:t>
+      <w:proofErr w:type="gramStart"/>
+      <w:r>
+        <w:rPr>
+          <w:rFonts w:cstheme="minorHAnsi"/>
+        </w:rPr>
+        <w:t>June,</w:t>
+      </w:r>
+      <w:proofErr w:type="gramEnd"/>
+      <w:r>
+        <w:rPr>
+          <w:rFonts w:cstheme="minorHAnsi"/>
+        </w:rPr>
+        <w:t xml:space="preserve"> 2022</w:t>
       </w:r>
     </w:p>
     <w:p>
@@ -3788,31 +4280,115 @@
         </w:numPr>
         <w:spacing w:line="240" w:lineRule="auto"/>
         <w:jc w:val="both"/>
-      </w:pPr>
-      <w:r>
-        <w:t xml:space="preserve">Maimaiti, M., </w:t>
-      </w:r>
-      <w:r>
-        <w:rPr>
+        <w:rPr>
+          <w:rFonts w:cstheme="minorHAnsi"/>
+        </w:rPr>
+      </w:pPr>
+      <w:r>
+        <w:rPr>
+          <w:rFonts w:cstheme="minorHAnsi"/>
           <w:b/>
           <w:bCs/>
         </w:rPr>
+        <w:t>Chakraborty, S.</w:t>
+      </w:r>
+      <w:r>
+        <w:rPr>
+          <w:rFonts w:cstheme="minorHAnsi"/>
+        </w:rPr>
+        <w:t>, Qian, L., Ruohoniemi, J. M., Baker, J., and McInerney, J., The effects of solar flare-driven ionospheric electron density change on Doppler Flash, SuperDARN</w:t>
+      </w:r>
+      <w:r>
+        <w:rPr>
+          <w:rFonts w:cstheme="minorHAnsi"/>
+        </w:rPr>
+        <w:t xml:space="preserve"> </w:t>
+      </w:r>
+      <w:r>
+        <w:rPr>
+          <w:rFonts w:cstheme="minorHAnsi"/>
+        </w:rPr>
+        <w:t>Workshop, 2021.</w:t>
+      </w:r>
+    </w:p>
+    <w:p>
+      <w:pPr>
+        <w:pStyle w:val="ListParagraph"/>
+        <w:numPr>
+          <w:ilvl w:val="0"/>
+          <w:numId w:val="2"/>
+        </w:numPr>
+        <w:spacing w:line="240" w:lineRule="auto"/>
+        <w:jc w:val="both"/>
+        <w:rPr>
+          <w:rFonts w:cstheme="minorHAnsi"/>
+        </w:rPr>
+      </w:pPr>
+      <w:r>
+        <w:rPr>
+          <w:rFonts w:cstheme="minorHAnsi"/>
+          <w:b/>
+          <w:bCs/>
+        </w:rPr>
+        <w:t>Chakraborty, S.</w:t>
+      </w:r>
+      <w:r>
+        <w:rPr>
+          <w:rFonts w:cstheme="minorHAnsi"/>
+        </w:rPr>
+        <w:t>, Baker, J. B. H., Fiori, R. A. D., Ruohoniemi, J. M., &amp; Zawdie, K. A., Testing the role of Dispersion Relation &amp; Collision Frequency Formulations on Estimation</w:t>
+      </w:r>
+      <w:r>
+        <w:rPr>
+          <w:rFonts w:cstheme="minorHAnsi"/>
+        </w:rPr>
+        <w:t xml:space="preserve"> </w:t>
+      </w:r>
+      <w:r>
+        <w:rPr>
+          <w:rFonts w:cstheme="minorHAnsi"/>
+        </w:rPr>
+        <w:t>of Shortwave-Fadeout (SWF), URSI GASS, Rome, Italy, 2021</w:t>
+      </w:r>
+    </w:p>
+    <w:p>
+      <w:pPr>
+        <w:pStyle w:val="ListParagraph"/>
+        <w:numPr>
+          <w:ilvl w:val="0"/>
+          <w:numId w:val="2"/>
+        </w:numPr>
+        <w:spacing w:line="240" w:lineRule="auto"/>
+        <w:jc w:val="both"/>
+        <w:rPr>
+          <w:rFonts w:cstheme="minorHAnsi"/>
+        </w:rPr>
+      </w:pPr>
+      <w:r>
+        <w:rPr>
+          <w:rFonts w:cstheme="minorHAnsi"/>
+          <w:b/>
+          <w:bCs/>
+        </w:rPr>
         <w:t>Chakrabarty, S.</w:t>
       </w:r>
       <w:r>
-        <w:t xml:space="preserve">, SuperDARN Radars in Space Science Research, CEDAR Workshop, Keystone, June 2017. </w:t>
-      </w:r>
-      <w:r>
-        <w:t>(</w:t>
-      </w:r>
-      <w:r>
-        <w:rPr>
-          <w:color w:val="1F3864" w:themeColor="accent1" w:themeShade="80"/>
-        </w:rPr>
-        <w:t>Invited</w:t>
-      </w:r>
-      <w:r>
-        <w:t>)</w:t>
+        <w:rPr>
+          <w:rFonts w:cstheme="minorHAnsi"/>
+        </w:rPr>
+        <w:t>, Baker, J. B. H., Ruohoniemi, J. M., Bailey, S., Fiori, R. A. D., Nishitani, N., A Study of Solar Flare Effects on Mid and High Latitude Radio Wave</w:t>
+      </w:r>
+      <w:r>
+        <w:rPr>
+          <w:rFonts w:cstheme="minorHAnsi"/>
+        </w:rPr>
+        <w:t xml:space="preserve"> </w:t>
+      </w:r>
+      <w:r>
+        <w:rPr>
+          <w:rFonts w:cstheme="minorHAnsi"/>
+        </w:rPr>
+        <w:t>Propagation using SuperDARN HF Radar, AGU Fall Meeting, Washington DC, 2018.</w:t>
       </w:r>
     </w:p>
     <w:p>
@@ -3984,6 +4560,15 @@
           <w:szCs w:val="28"/>
         </w:rPr>
       </w:pPr>
+      <w:r>
+        <w:rPr>
+          <w:rFonts w:cstheme="minorHAnsi"/>
+          <w:color w:val="1F3864" w:themeColor="accent1" w:themeShade="80"/>
+          <w:sz w:val="28"/>
+          <w:szCs w:val="28"/>
+        </w:rPr>
+        <w:t xml:space="preserve">Industrial </w:t>
+      </w:r>
       <w:r>
         <w:rPr>
           <w:rFonts w:cstheme="minorHAnsi"/>
@@ -4271,7 +4856,7 @@
                 <w:color w:val="000000" w:themeColor="text1"/>
               </w:rPr>
             </w:pPr>
-            <w:hyperlink r:id="rId13">
+            <w:hyperlink r:id="rId14">
               <w:r>
                 <w:rPr>
                   <w:rStyle w:val="Hyperlink"/>
@@ -4364,6 +4949,7 @@
                 <w:rFonts w:ascii="Calibri" w:eastAsia="Calibri" w:hAnsi="Calibri" w:cs="Calibri"/>
                 <w:color w:val="000000" w:themeColor="text1"/>
               </w:rPr>
+              <w:lastRenderedPageBreak/>
               <w:t xml:space="preserve">      Virginia Tech</w:t>
             </w:r>
             <w:r>
@@ -4392,7 +4978,7 @@
               </w:rPr>
               <w:t xml:space="preserve">E: </w:t>
             </w:r>
-            <w:hyperlink r:id="rId14">
+            <w:hyperlink r:id="rId15">
               <w:r>
                 <w:rPr>
                   <w:rStyle w:val="Hyperlink"/>
@@ -4440,7 +5026,7 @@
                 <w:color w:val="000000" w:themeColor="text1"/>
               </w:rPr>
             </w:pPr>
-            <w:hyperlink r:id="rId15">
+            <w:hyperlink r:id="rId16">
               <w:r>
                 <w:rPr>
                   <w:rStyle w:val="Hyperlink"/>
@@ -4561,7 +5147,7 @@
               </w:rPr>
               <w:t xml:space="preserve">E: </w:t>
             </w:r>
-            <w:hyperlink r:id="rId16">
+            <w:hyperlink r:id="rId17">
               <w:r>
                 <w:rPr>
                   <w:rStyle w:val="Hyperlink"/>
@@ -4609,7 +5195,7 @@
                 <w:color w:val="000000" w:themeColor="text1"/>
               </w:rPr>
             </w:pPr>
-            <w:hyperlink r:id="rId17">
+            <w:hyperlink r:id="rId18">
               <w:r>
                 <w:rPr>
                   <w:rStyle w:val="Hyperlink"/>
@@ -4657,7 +5243,6 @@
                 <w:rFonts w:ascii="Calibri" w:eastAsia="Calibri" w:hAnsi="Calibri" w:cs="Calibri"/>
                 <w:color w:val="000000" w:themeColor="text1"/>
               </w:rPr>
-              <w:lastRenderedPageBreak/>
               <w:t>Natural Resources Canada</w:t>
             </w:r>
           </w:p>
@@ -4683,7 +5268,6 @@
                 <w:rFonts w:ascii="Calibri" w:eastAsia="Calibri" w:hAnsi="Calibri" w:cs="Calibri"/>
                 <w:color w:val="000000" w:themeColor="text1"/>
               </w:rPr>
-              <w:lastRenderedPageBreak/>
               <w:t xml:space="preserve">M: 2617 Anderson Road, </w:t>
             </w:r>
           </w:p>
@@ -4700,7 +5284,6 @@
                 <w:rFonts w:ascii="Calibri" w:eastAsia="Calibri" w:hAnsi="Calibri" w:cs="Calibri"/>
                 <w:color w:val="000000" w:themeColor="text1"/>
               </w:rPr>
-              <w:lastRenderedPageBreak/>
               <w:t xml:space="preserve">      1</w:t>
             </w:r>
             <w:r>
@@ -4748,7 +5331,23 @@
                 <w:rFonts w:ascii="Calibri" w:eastAsia="Calibri" w:hAnsi="Calibri" w:cs="Calibri"/>
                 <w:color w:val="000000" w:themeColor="text1"/>
               </w:rPr>
-              <w:t xml:space="preserve">      Canada  K1A 0Y3</w:t>
+              <w:t xml:space="preserve">      </w:t>
+            </w:r>
+            <w:proofErr w:type="gramStart"/>
+            <w:r>
+              <w:rPr>
+                <w:rFonts w:ascii="Calibri" w:eastAsia="Calibri" w:hAnsi="Calibri" w:cs="Calibri"/>
+                <w:color w:val="000000" w:themeColor="text1"/>
+              </w:rPr>
+              <w:t>Canada  K</w:t>
+            </w:r>
+            <w:proofErr w:type="gramEnd"/>
+            <w:r>
+              <w:rPr>
+                <w:rFonts w:ascii="Calibri" w:eastAsia="Calibri" w:hAnsi="Calibri" w:cs="Calibri"/>
+                <w:color w:val="000000" w:themeColor="text1"/>
+              </w:rPr>
+              <w:t>1A 0Y3</w:t>
             </w:r>
           </w:p>
           <w:p>
@@ -4766,7 +5365,7 @@
               </w:rPr>
               <w:t xml:space="preserve">E: </w:t>
             </w:r>
-            <w:hyperlink r:id="rId18">
+            <w:hyperlink r:id="rId19">
               <w:r>
                 <w:rPr>
                   <w:rStyle w:val="Hyperlink"/>
@@ -4814,7 +5413,7 @@
                 <w:color w:val="000000" w:themeColor="text1"/>
               </w:rPr>
             </w:pPr>
-            <w:hyperlink r:id="rId19">
+            <w:hyperlink r:id="rId20">
               <w:r>
                 <w:rPr>
                   <w:rStyle w:val="Hyperlink"/>
@@ -4937,7 +5536,7 @@
               </w:rPr>
               <w:t xml:space="preserve">E: </w:t>
             </w:r>
-            <w:hyperlink r:id="rId20">
+            <w:hyperlink r:id="rId21">
               <w:r>
                 <w:rPr>
                   <w:rStyle w:val="Hyperlink"/>
@@ -4985,7 +5584,7 @@
                 <w:color w:val="000000" w:themeColor="text1"/>
               </w:rPr>
             </w:pPr>
-            <w:hyperlink r:id="rId21">
+            <w:hyperlink r:id="rId22">
               <w:r>
                 <w:rPr>
                   <w:rStyle w:val="Hyperlink"/>
@@ -5055,7 +5654,7 @@
               </w:rPr>
               <w:t xml:space="preserve">E: </w:t>
             </w:r>
-            <w:hyperlink r:id="rId22">
+            <w:hyperlink r:id="rId23">
               <w:r>
                 <w:rPr>
                   <w:rStyle w:val="Hyperlink"/>
@@ -5074,6 +5673,126 @@
           </w:p>
         </w:tc>
       </w:tr>
+      <w:tr>
+        <w:trPr>
+          <w:trHeight w:val="300"/>
+        </w:trPr>
+        <w:tc>
+          <w:tcPr>
+            <w:tcW w:w="2415" w:type="dxa"/>
+            <w:tcMar>
+              <w:left w:w="105" w:type="dxa"/>
+              <w:right w:w="105" w:type="dxa"/>
+            </w:tcMar>
+          </w:tcPr>
+          <w:p>
+            <w:hyperlink r:id="rId24" w:history="1">
+              <w:proofErr w:type="spellStart"/>
+              <w:r>
+                <w:rPr>
+                  <w:rStyle w:val="Hyperlink"/>
+                </w:rPr>
+                <w:t>Aroh</w:t>
+              </w:r>
+              <w:proofErr w:type="spellEnd"/>
+              <w:r>
+                <w:rPr>
+                  <w:rStyle w:val="Hyperlink"/>
+                </w:rPr>
+                <w:t xml:space="preserve"> </w:t>
+              </w:r>
+              <w:proofErr w:type="spellStart"/>
+              <w:r>
+                <w:rPr>
+                  <w:rStyle w:val="Hyperlink"/>
+                </w:rPr>
+                <w:t>Barjatya</w:t>
+              </w:r>
+              <w:proofErr w:type="spellEnd"/>
+            </w:hyperlink>
+          </w:p>
+        </w:tc>
+        <w:tc>
+          <w:tcPr>
+            <w:tcW w:w="2970" w:type="dxa"/>
+            <w:tcMar>
+              <w:left w:w="105" w:type="dxa"/>
+              <w:right w:w="105" w:type="dxa"/>
+            </w:tcMar>
+          </w:tcPr>
+          <w:p>
+            <w:pPr>
+              <w:spacing w:line="259" w:lineRule="auto"/>
+              <w:rPr>
+                <w:rFonts w:ascii="Calibri" w:eastAsia="Calibri" w:hAnsi="Calibri" w:cs="Calibri"/>
+                <w:color w:val="000000" w:themeColor="text1"/>
+              </w:rPr>
+            </w:pPr>
+            <w:r>
+              <w:rPr>
+                <w:rFonts w:ascii="Calibri" w:eastAsia="Calibri" w:hAnsi="Calibri" w:cs="Calibri"/>
+                <w:color w:val="000000" w:themeColor="text1"/>
+              </w:rPr>
+              <w:t xml:space="preserve">Professor, </w:t>
+            </w:r>
+            <w:r>
+              <w:rPr>
+                <w:rFonts w:ascii="Calibri" w:eastAsia="Calibri" w:hAnsi="Calibri" w:cs="Calibri"/>
+                <w:color w:val="000000" w:themeColor="text1"/>
+              </w:rPr>
+              <w:t>Physical Sciences Department</w:t>
+            </w:r>
+          </w:p>
+          <w:p>
+            <w:pPr>
+              <w:rPr>
+                <w:rFonts w:ascii="Calibri" w:eastAsia="Calibri" w:hAnsi="Calibri" w:cs="Calibri"/>
+                <w:color w:val="000000" w:themeColor="text1"/>
+              </w:rPr>
+            </w:pPr>
+            <w:r>
+              <w:rPr>
+                <w:rFonts w:ascii="Calibri" w:eastAsia="Calibri" w:hAnsi="Calibri" w:cs="Calibri"/>
+                <w:color w:val="000000" w:themeColor="text1"/>
+              </w:rPr>
+              <w:t>Embry-Riddle Aeronautical University</w:t>
+            </w:r>
+          </w:p>
+        </w:tc>
+        <w:tc>
+          <w:tcPr>
+            <w:tcW w:w="3945" w:type="dxa"/>
+            <w:tcMar>
+              <w:left w:w="105" w:type="dxa"/>
+              <w:right w:w="105" w:type="dxa"/>
+            </w:tcMar>
+          </w:tcPr>
+          <w:p>
+            <w:pPr>
+              <w:rPr>
+                <w:rFonts w:ascii="Calibri" w:eastAsia="Calibri" w:hAnsi="Calibri" w:cs="Calibri"/>
+                <w:color w:val="000000" w:themeColor="text1"/>
+              </w:rPr>
+            </w:pPr>
+            <w:r>
+              <w:rPr>
+                <w:rFonts w:ascii="Calibri" w:eastAsia="Calibri" w:hAnsi="Calibri" w:cs="Calibri"/>
+                <w:color w:val="000000" w:themeColor="text1"/>
+              </w:rPr>
+              <w:t xml:space="preserve">E: </w:t>
+            </w:r>
+            <w:hyperlink r:id="rId25" w:history="1">
+              <w:r>
+                <w:rPr>
+                  <w:rStyle w:val="Hyperlink"/>
+                  <w:rFonts w:ascii="Calibri" w:eastAsia="Calibri" w:hAnsi="Calibri" w:cs="Calibri"/>
+                </w:rPr>
+                <w:t>Aroh.Barjatya@erau.edu</w:t>
+              </w:r>
+            </w:hyperlink>
+          </w:p>
+        </w:tc>
+      </w:tr>
     </w:tbl>
     <w:p>
       <w:pPr>
@@ -5082,7 +5801,7 @@
       </w:pPr>
     </w:p>
     <w:sectPr>
-      <w:headerReference w:type="default" r:id="rId23"/>
+      <w:headerReference w:type="default" r:id="rId26"/>
       <w:pgSz w:w="12240" w:h="15840"/>
       <w:pgMar w:top="1440" w:right="1440" w:bottom="1440" w:left="1440" w:header="720" w:footer="720" w:gutter="0"/>
       <w:cols w:space="720"/>
@@ -5935,6 +6654,7 @@
   <w:style w:type="paragraph" w:default="1" w:styleId="Normal">
     <w:name w:val="Normal"/>
     <w:qFormat/>
+    <w:rsid w:val="002E2AEF"/>
   </w:style>
   <w:style w:type="character" w:default="1" w:styleId="DefaultParagraphFont">
     <w:name w:val="Default Paragraph Font"/>
@@ -6059,6 +6779,26 @@
       <w:ind w:left="720"/>
       <w:contextualSpacing/>
     </w:pPr>
+  </w:style>
+  <w:style w:type="character" w:customStyle="1" w:styleId="author">
+    <w:name w:val="author"/>
+    <w:basedOn w:val="DefaultParagraphFont"/>
+    <w:rsid w:val="00EF2557"/>
+  </w:style>
+  <w:style w:type="character" w:customStyle="1" w:styleId="pubyear">
+    <w:name w:val="pubyear"/>
+    <w:basedOn w:val="DefaultParagraphFont"/>
+    <w:rsid w:val="00EF2557"/>
+  </w:style>
+  <w:style w:type="character" w:customStyle="1" w:styleId="articletitle">
+    <w:name w:val="articletitle"/>
+    <w:basedOn w:val="DefaultParagraphFont"/>
+    <w:rsid w:val="00EF2557"/>
+  </w:style>
+  <w:style w:type="character" w:customStyle="1" w:styleId="vol">
+    <w:name w:val="vol"/>
+    <w:basedOn w:val="DefaultParagraphFont"/>
+    <w:rsid w:val="00EF2557"/>
   </w:style>
 </w:styles>
 </file>

</xml_diff>

<commit_message>
Deploying to gh-pages from @ shibaji7/shibaji7.github.io@078f03a123bea4cd26c427dd96e698d3db1be5cd 🚀
</commit_message>
<xml_diff>
--- a/assets/pdf/Chakraborty.docx
+++ b/assets/pdf/Chakraborty.docx
@@ -1,6 +1,6 @@
 
 <file path=word/document.xml><?xml version="1.0" encoding="utf-8"?>
-<w:document xmlns:wpc="http://schemas.microsoft.com/office/word/2010/wordprocessingCanvas" xmlns:cx="http://schemas.microsoft.com/office/drawing/2014/chartex" xmlns:cx1="http://schemas.microsoft.com/office/drawing/2015/9/8/chartex" xmlns:cx2="http://schemas.microsoft.com/office/drawing/2015/10/21/chartex" xmlns:cx3="http://schemas.microsoft.com/office/drawing/2016/5/9/chartex" xmlns:cx4="http://schemas.microsoft.com/office/drawing/2016/5/10/chartex" xmlns:cx5="http://schemas.microsoft.com/office/drawing/2016/5/11/chartex" xmlns:cx6="http://schemas.microsoft.com/office/drawing/2016/5/12/chartex" xmlns:cx7="http://schemas.microsoft.com/office/drawing/2016/5/13/chartex" xmlns:cx8="http://schemas.microsoft.com/office/drawing/2016/5/14/chartex" xmlns:mc="http://schemas.openxmlformats.org/markup-compatibility/2006" xmlns:aink="http://schemas.microsoft.com/office/drawing/2016/ink" xmlns:am3d="http://schemas.microsoft.com/office/drawing/2017/model3d" xmlns:o="urn:schemas-microsoft-com:office:office" xmlns:oel="http://schemas.microsoft.com/office/2019/extlst" xmlns:r="http://schemas.openxmlformats.org/officeDocument/2006/relationships" xmlns:m="http://schemas.openxmlformats.org/officeDocument/2006/math" xmlns:v="urn:schemas-microsoft-com:vml" xmlns:wp14="http://schemas.microsoft.com/office/word/2010/wordprocessingDrawing" xmlns:wp="http://schemas.openxmlformats.org/drawingml/2006/wordprocessingDrawing" xmlns:w10="urn:schemas-microsoft-com:office:word" xmlns:w="http://schemas.openxmlformats.org/wordprocessingml/2006/main" xmlns:w14="http://schemas.microsoft.com/office/word/2010/wordml" xmlns:w15="http://schemas.microsoft.com/office/word/2012/wordml" xmlns:w16cex="http://schemas.microsoft.com/office/word/2018/wordml/cex" xmlns:w16cid="http://schemas.microsoft.com/office/word/2016/wordml/cid" xmlns:w16="http://schemas.microsoft.com/office/word/2018/wordml" xmlns:w16du="http://schemas.microsoft.com/office/word/2023/wordml/word16du" xmlns:w16sdtdh="http://schemas.microsoft.com/office/word/2020/wordml/sdtdatahash" xmlns:w16se="http://schemas.microsoft.com/office/word/2015/wordml/symex" xmlns:wpg="http://schemas.microsoft.com/office/word/2010/wordprocessingGroup" xmlns:wpi="http://schemas.microsoft.com/office/word/2010/wordprocessingInk" xmlns:wne="http://schemas.microsoft.com/office/word/2006/wordml" xmlns:wps="http://schemas.microsoft.com/office/word/2010/wordprocessingShape" mc:Ignorable="w14 w15 w16se w16cid w16 w16cex w16sdtdh w16du wp14">
+<w:document xmlns:wpc="http://schemas.microsoft.com/office/word/2010/wordprocessingCanvas" xmlns:cx="http://schemas.microsoft.com/office/drawing/2014/chartex" xmlns:cx1="http://schemas.microsoft.com/office/drawing/2015/9/8/chartex" xmlns:cx2="http://schemas.microsoft.com/office/drawing/2015/10/21/chartex" xmlns:cx3="http://schemas.microsoft.com/office/drawing/2016/5/9/chartex" xmlns:cx4="http://schemas.microsoft.com/office/drawing/2016/5/10/chartex" xmlns:cx5="http://schemas.microsoft.com/office/drawing/2016/5/11/chartex" xmlns:cx6="http://schemas.microsoft.com/office/drawing/2016/5/12/chartex" xmlns:cx7="http://schemas.microsoft.com/office/drawing/2016/5/13/chartex" xmlns:cx8="http://schemas.microsoft.com/office/drawing/2016/5/14/chartex" xmlns:mc="http://schemas.openxmlformats.org/markup-compatibility/2006" xmlns:aink="http://schemas.microsoft.com/office/drawing/2016/ink" xmlns:am3d="http://schemas.microsoft.com/office/drawing/2017/model3d" xmlns:o="urn:schemas-microsoft-com:office:office" xmlns:oel="http://schemas.microsoft.com/office/2019/extlst" xmlns:r="http://schemas.openxmlformats.org/officeDocument/2006/relationships" xmlns:m="http://schemas.openxmlformats.org/officeDocument/2006/math" xmlns:v="urn:schemas-microsoft-com:vml" xmlns:wp14="http://schemas.microsoft.com/office/word/2010/wordprocessingDrawing" xmlns:wp="http://schemas.openxmlformats.org/drawingml/2006/wordprocessingDrawing" xmlns:w10="urn:schemas-microsoft-com:office:word" xmlns:w="http://schemas.openxmlformats.org/wordprocessingml/2006/main" xmlns:w14="http://schemas.microsoft.com/office/word/2010/wordml" xmlns:w15="http://schemas.microsoft.com/office/word/2012/wordml" xmlns:w16cex="http://schemas.microsoft.com/office/word/2018/wordml/cex" xmlns:w16cid="http://schemas.microsoft.com/office/word/2016/wordml/cid" xmlns:w16="http://schemas.microsoft.com/office/word/2018/wordml" xmlns:w16du="http://schemas.microsoft.com/office/word/2023/wordml/word16du" xmlns:w16sdtdh="http://schemas.microsoft.com/office/word/2020/wordml/sdtdatahash" xmlns:w16sdtfl="http://schemas.microsoft.com/office/word/2024/wordml/sdtformatlock" xmlns:w16se="http://schemas.microsoft.com/office/word/2015/wordml/symex" xmlns:wpg="http://schemas.microsoft.com/office/word/2010/wordprocessingGroup" xmlns:wpi="http://schemas.microsoft.com/office/word/2010/wordprocessingInk" xmlns:wne="http://schemas.microsoft.com/office/word/2006/wordml" xmlns:wps="http://schemas.microsoft.com/office/word/2010/wordprocessingShape" mc:Ignorable="w14 w15 w16se w16cid w16 w16cex w16sdtdh w16sdtfl w16du wp14">
   <w:body>
     <w:tbl>
       <w:tblPr>
@@ -2306,9 +2306,6 @@
         <w:jc w:val="both"/>
       </w:pPr>
       <w:r>
-        <w:t>Liu, X., Zhang, D., Coster, A. J., Xu, Z., Shi, X., &amp; </w:t>
-      </w:r>
-      <w:r>
         <w:rPr>
           <w:b/>
           <w:bCs/>
@@ -2316,11 +2313,11 @@
         <w:t>Chakraborty, S.</w:t>
       </w:r>
       <w:r>
-        <w:t> (2024). The morphology and oscillations of nightside mid-latitude ionospheric trough at designated longitudes in the Northern Hemisphere. Journal of Geophysical Research: Space Physics, 129, e2024JA032864. </w:t>
+        <w:t>, Qian, L., Mrak, S., Mabie, J., Goncharenko, L., Mclnerney, J. M., &amp; Bullett, T. (2025). Formation of the ionospheric G-condition following the 2017 Great American Eclipse. Earth and Space Science, 12, e2024EA004007. </w:t>
       </w:r>
       <w:hyperlink r:id="rId10" w:history="1">
         <w:r>
-          <w:t>https://doi.org/10.1029/2024JA032864</w:t>
+          <w:t>https://doi.org/10.1029/2024EA004007</w:t>
         </w:r>
       </w:hyperlink>
     </w:p>
@@ -2334,13 +2331,11 @@
         <w:spacing w:line="240" w:lineRule="auto"/>
         <w:jc w:val="both"/>
       </w:pPr>
-      <w:proofErr w:type="spellStart"/>
-      <w:r>
-        <w:t>Inchin</w:t>
-      </w:r>
-      <w:proofErr w:type="spellEnd"/>
-      <w:r>
-        <w:t xml:space="preserve">, P. A., Bhatt, A., Bramberger, M., </w:t>
+      <w:r>
+        <w:t>Oberheide, J., Aggarwal, D., Bergsson, B.</w:t>
+      </w:r>
+      <w:r>
+        <w:t xml:space="preserve">, </w:t>
       </w:r>
       <w:r>
         <w:rPr>
@@ -2350,15 +2345,23 @@
         <w:t>Chakraborty, S.</w:t>
       </w:r>
       <w:r>
-        <w:t xml:space="preserve">, </w:t>
+        <w:t> et al. Impact of Terrestrial Weather on the Space Weather of the Ionosphere-Thermosphere: Initial Results from a NASA Living with a Star Focused Science Topic. </w:t>
       </w:r>
       <w:proofErr w:type="spellStart"/>
       <w:r>
-        <w:t>Debchoudhury</w:t>
+        <w:t>Surv</w:t>
       </w:r>
       <w:proofErr w:type="spellEnd"/>
       <w:r>
-        <w:t>, S., &amp; Heale, C. (2024). Atmospheric and ionospheric responses to orographic gravity waves prior to the December 2022 cold air outbreak. Journal of Geophysical Research: Space Physics, 129, e2024JA032485. https://doi.org/10.1029/2024JA032485</w:t>
+        <w:t xml:space="preserve"> </w:t>
+      </w:r>
+      <w:proofErr w:type="spellStart"/>
+      <w:r>
+        <w:t>Geophys</w:t>
+      </w:r>
+      <w:proofErr w:type="spellEnd"/>
+      <w:r>
+        <w:t> (2025). https://doi.org/10.1007/s10712-025-09895-7</w:t>
       </w:r>
     </w:p>
     <w:p>
@@ -2371,40 +2374,32 @@
         <w:spacing w:line="240" w:lineRule="auto"/>
         <w:jc w:val="both"/>
       </w:pPr>
-      <w:proofErr w:type="spellStart"/>
-      <w:r>
-        <w:t>Gowtam</w:t>
-      </w:r>
-      <w:proofErr w:type="spellEnd"/>
-      <w:r>
-        <w:t xml:space="preserve">, V. S., Connor, H., </w:t>
-      </w:r>
-      <w:proofErr w:type="spellStart"/>
-      <w:r>
-        <w:t>Kunduri</w:t>
-      </w:r>
-      <w:proofErr w:type="spellEnd"/>
-      <w:r>
-        <w:t xml:space="preserve">, B. S. R., Raeder, J., Laundal, K. M., Tulasi Ram, S., </w:t>
+      <w:r>
+        <w:t>Rout, D., Kumar, A., Singh, R., Patra, S., Karan, D. K., </w:t>
       </w:r>
       <w:r>
         <w:rPr>
           <w:b/>
           <w:bCs/>
         </w:rPr>
-        <w:t>Chakraborty S.</w:t>
-      </w:r>
-      <w:r>
-        <w:t xml:space="preserve">, et al. (2024). Calculating </w:t>
+        <w:t>Chakraborty, S.</w:t>
+      </w:r>
+      <w:r>
+        <w:t xml:space="preserve">, et al. (2024). Evidence of unusually strong equatorial ionization anomaly at three local time sectors during the </w:t>
       </w:r>
       <w:proofErr w:type="gramStart"/>
       <w:r>
-        <w:t>the high</w:t>
+        <w:t>mother's day</w:t>
       </w:r>
       <w:proofErr w:type="gramEnd"/>
       <w:r>
-        <w:t xml:space="preserve">-latitude ionospheric electrodynamics using a machine learning-based field-aligned current model. Space Weather, 22, e2023SW003683. https://doi.org/10.1029/2023SW003683 </w:t>
-      </w:r>
+        <w:t xml:space="preserve"> geomagnetic storm on 10–11 May 2024. Geophysical Research Letters, 52, e2024GL111269. </w:t>
+      </w:r>
+      <w:hyperlink r:id="rId11" w:history="1">
+        <w:r>
+          <w:t>https://doi.org/10.1029/2024GL111269</w:t>
+        </w:r>
+      </w:hyperlink>
     </w:p>
     <w:p>
       <w:pPr>
@@ -2417,19 +2412,175 @@
         <w:jc w:val="both"/>
       </w:pPr>
       <w:r>
-        <w:t xml:space="preserve">Boteler, D. H., </w:t>
+        <w:t>Shi, X., </w:t>
       </w:r>
       <w:r>
         <w:rPr>
           <w:b/>
           <w:bCs/>
         </w:rPr>
+        <w:t>Chakraborty, S.</w:t>
+      </w:r>
+      <w:r>
+        <w:t xml:space="preserve">, Baker, J. B. H., Hartinger, M. D., Wang, W., Ruohoniemi, J. M., et al. (2025). Statistical characterization of joule heating </w:t>
+      </w:r>
+      <w:proofErr w:type="gramStart"/>
+      <w:r>
+        <w:t>associated</w:t>
+      </w:r>
+      <w:proofErr w:type="gramEnd"/>
+      <w:r>
+        <w:t xml:space="preserve"> with ionospheric ULF perturbations using </w:t>
+      </w:r>
+      <w:proofErr w:type="spellStart"/>
+      <w:r>
+        <w:t>superDARN</w:t>
+      </w:r>
+      <w:proofErr w:type="spellEnd"/>
+      <w:r>
+        <w:t xml:space="preserve"> data. Journal of Geophysical Research: Space Physics, 130, e2024JA033452. </w:t>
+      </w:r>
+      <w:hyperlink r:id="rId12" w:history="1">
+        <w:r>
+          <w:t>https://doi.org/10.1029/2024JA033452</w:t>
+        </w:r>
+      </w:hyperlink>
+    </w:p>
+    <w:p>
+      <w:pPr>
+        <w:pStyle w:val="ListParagraph"/>
+        <w:numPr>
+          <w:ilvl w:val="0"/>
+          <w:numId w:val="1"/>
+        </w:numPr>
+        <w:spacing w:line="240" w:lineRule="auto"/>
+        <w:jc w:val="both"/>
+      </w:pPr>
+      <w:r>
+        <w:t>Liu, X., Zhang, D., Coster, A. J., Xu, Z., Shi, X., &amp; </w:t>
+      </w:r>
+      <w:r>
+        <w:rPr>
+          <w:b/>
+          <w:bCs/>
+        </w:rPr>
+        <w:t>Chakraborty, S.</w:t>
+      </w:r>
+      <w:r>
+        <w:t> (2024). The morphology and oscillations of nightside mid-latitude ionospheric trough at designated longitudes in the Northern Hemisphere. Journal of Geophysical Research: Space Physics, 129, e2024JA032864. </w:t>
+      </w:r>
+      <w:hyperlink r:id="rId13" w:history="1">
+        <w:r>
+          <w:t>https://doi.org/10.1029/2024JA032864</w:t>
+        </w:r>
+      </w:hyperlink>
+    </w:p>
+    <w:p>
+      <w:pPr>
+        <w:pStyle w:val="ListParagraph"/>
+        <w:numPr>
+          <w:ilvl w:val="0"/>
+          <w:numId w:val="1"/>
+        </w:numPr>
+        <w:spacing w:line="240" w:lineRule="auto"/>
+        <w:jc w:val="both"/>
+      </w:pPr>
+      <w:proofErr w:type="spellStart"/>
+      <w:r>
+        <w:t>Inchin</w:t>
+      </w:r>
+      <w:proofErr w:type="spellEnd"/>
+      <w:r>
+        <w:t xml:space="preserve">, P. A., Bhatt, A., Bramberger, M., </w:t>
+      </w:r>
+      <w:r>
+        <w:rPr>
+          <w:b/>
+          <w:bCs/>
+        </w:rPr>
         <w:t>Chakraborty, S.</w:t>
       </w:r>
       <w:r>
+        <w:t xml:space="preserve">, </w:t>
+      </w:r>
+      <w:proofErr w:type="spellStart"/>
+      <w:r>
+        <w:t>Debchoudhury</w:t>
+      </w:r>
+      <w:proofErr w:type="spellEnd"/>
+      <w:r>
+        <w:t>, S., &amp; Heale, C. (2024). Atmospheric and ionospheric responses to orographic gravity waves prior to the December 2022 cold air outbreak. Journal of Geophysical Research: Space Physics, 129, e2024JA032485. https://doi.org/10.1029/2024JA032485</w:t>
+      </w:r>
+    </w:p>
+    <w:p>
+      <w:pPr>
+        <w:pStyle w:val="ListParagraph"/>
+        <w:numPr>
+          <w:ilvl w:val="0"/>
+          <w:numId w:val="1"/>
+        </w:numPr>
+        <w:spacing w:line="240" w:lineRule="auto"/>
+        <w:jc w:val="both"/>
+      </w:pPr>
+      <w:proofErr w:type="spellStart"/>
+      <w:r>
+        <w:t>Gowtam</w:t>
+      </w:r>
+      <w:proofErr w:type="spellEnd"/>
+      <w:r>
+        <w:t xml:space="preserve">, V. S., Connor, H., </w:t>
+      </w:r>
+      <w:proofErr w:type="spellStart"/>
+      <w:r>
+        <w:t>Kunduri</w:t>
+      </w:r>
+      <w:proofErr w:type="spellEnd"/>
+      <w:r>
+        <w:t xml:space="preserve">, B. S. R., Raeder, J., Laundal, K. M., Tulasi Ram, S., </w:t>
+      </w:r>
+      <w:r>
+        <w:rPr>
+          <w:b/>
+          <w:bCs/>
+        </w:rPr>
+        <w:t>Chakraborty S.</w:t>
+      </w:r>
+      <w:r>
+        <w:t xml:space="preserve">, et al. (2024). Calculating </w:t>
+      </w:r>
+      <w:proofErr w:type="gramStart"/>
+      <w:r>
+        <w:t>the high</w:t>
+      </w:r>
+      <w:proofErr w:type="gramEnd"/>
+      <w:r>
+        <w:t xml:space="preserve">-latitude ionospheric electrodynamics using a machine learning-based field-aligned current model. Space Weather, 22, e2023SW003683. https://doi.org/10.1029/2023SW003683 </w:t>
+      </w:r>
+    </w:p>
+    <w:p>
+      <w:pPr>
+        <w:pStyle w:val="ListParagraph"/>
+        <w:numPr>
+          <w:ilvl w:val="0"/>
+          <w:numId w:val="1"/>
+        </w:numPr>
+        <w:spacing w:line="240" w:lineRule="auto"/>
+        <w:jc w:val="both"/>
+      </w:pPr>
+      <w:r>
+        <w:t xml:space="preserve">Boteler, D. H., </w:t>
+      </w:r>
+      <w:r>
+        <w:rPr>
+          <w:b/>
+          <w:bCs/>
+        </w:rPr>
+        <w:t>Chakraborty, S.</w:t>
+      </w:r>
+      <w:r>
         <w:t xml:space="preserve">, Shi, X., Hartinger, M. D., &amp; Wang, X. (2024). An examination of geomagnetic induction in submarine cables. Space Weather, 22, e2023SW003687. </w:t>
       </w:r>
-      <w:hyperlink r:id="rId11">
+      <w:hyperlink r:id="rId14">
         <w:r>
           <w:rPr>
             <w:rStyle w:val="Hyperlink"/>
@@ -2452,6 +2603,7 @@
         <w:jc w:val="both"/>
       </w:pPr>
       <w:r>
+        <w:lastRenderedPageBreak/>
         <w:t xml:space="preserve">Coyle, S. E., Baker, J. B. H., </w:t>
       </w:r>
       <w:r>
@@ -2464,7 +2616,7 @@
       <w:r>
         <w:t xml:space="preserve">, Hartinger, M. D., Freeman, M. P., Clauer, C. R., et al. (2023). Substorms and solar eclipses: A mutual information-based study. Geophysical Research Letters, 50, e2023GL106432. </w:t>
       </w:r>
-      <w:hyperlink r:id="rId12">
+      <w:hyperlink r:id="rId15">
         <w:r>
           <w:rPr>
             <w:rStyle w:val="Hyperlink"/>
@@ -2523,7 +2675,7 @@
       <w:r>
         <w:t xml:space="preserve">, A. (2023). A Community Dataset for Comparing Automated Coronal Hole Detection Schemes. Astrophysical Journal Supplement. </w:t>
       </w:r>
-      <w:hyperlink r:id="rId13">
+      <w:hyperlink r:id="rId16">
         <w:r>
           <w:rPr>
             <w:rStyle w:val="Hyperlink"/>
@@ -2651,7 +2803,6 @@
         </w:rPr>
       </w:pPr>
       <w:r>
-        <w:lastRenderedPageBreak/>
         <w:t xml:space="preserve">Collins, K., Gibbons, J., Frissell, N., </w:t>
       </w:r>
       <w:proofErr w:type="spellStart"/>
@@ -3247,6 +3398,7 @@
           <w:b/>
           <w:bCs/>
         </w:rPr>
+        <w:lastRenderedPageBreak/>
         <w:t>Chakraborty, S.</w:t>
       </w:r>
       <w:r>
@@ -3549,11 +3701,7 @@
         <w:t>Chakrabarty, S.</w:t>
       </w:r>
       <w:r>
-        <w:t xml:space="preserve">, Ruohoniemi, J. M., Danskin, D. W., Boteler, D. H., and Shepherd, S. G. (2018). Examining the Potential of the Super Dual Auroral Radar Network for </w:t>
-      </w:r>
-      <w:r>
-        <w:lastRenderedPageBreak/>
-        <w:t>Monitoring the Space Weather Impact of Solar X-Ray Flares. Space Weather, 16, doi:10.1029/2018SW001905.</w:t>
+        <w:t>, Ruohoniemi, J. M., Danskin, D. W., Boteler, D. H., and Shepherd, S. G. (2018). Examining the Potential of the Super Dual Auroral Radar Network for Monitoring the Space Weather Impact of Solar X-Ray Flares. Space Weather, 16, doi:10.1029/2018SW001905.</w:t>
       </w:r>
     </w:p>
     <w:p>
@@ -4109,7 +4257,6 @@
           <w:b/>
           <w:bCs/>
         </w:rPr>
-        <w:lastRenderedPageBreak/>
         <w:t>Chakraborty, S.</w:t>
       </w:r>
       <w:r>
@@ -4657,7 +4804,14 @@
         <w:rPr>
           <w:rFonts w:cstheme="minorHAnsi"/>
         </w:rPr>
-        <w:t>task queue, Sensor data explorer (Cloud-based). Tools and Software used for projects: Python,</w:t>
+        <w:t>task queue, Sensor data explorer (Cloud-</w:t>
+      </w:r>
+      <w:r>
+        <w:rPr>
+          <w:rFonts w:cstheme="minorHAnsi"/>
+        </w:rPr>
+        <w:lastRenderedPageBreak/>
+        <w:t>based). Tools and Software used for projects: Python,</w:t>
       </w:r>
       <w:r>
         <w:rPr>
@@ -4856,7 +5010,7 @@
                 <w:color w:val="000000" w:themeColor="text1"/>
               </w:rPr>
             </w:pPr>
-            <w:hyperlink r:id="rId14">
+            <w:hyperlink r:id="rId17">
               <w:r>
                 <w:rPr>
                   <w:rStyle w:val="Hyperlink"/>
@@ -4949,7 +5103,6 @@
                 <w:rFonts w:ascii="Calibri" w:eastAsia="Calibri" w:hAnsi="Calibri" w:cs="Calibri"/>
                 <w:color w:val="000000" w:themeColor="text1"/>
               </w:rPr>
-              <w:lastRenderedPageBreak/>
               <w:t xml:space="preserve">      Virginia Tech</w:t>
             </w:r>
             <w:r>
@@ -4978,7 +5131,7 @@
               </w:rPr>
               <w:t xml:space="preserve">E: </w:t>
             </w:r>
-            <w:hyperlink r:id="rId15">
+            <w:hyperlink r:id="rId18">
               <w:r>
                 <w:rPr>
                   <w:rStyle w:val="Hyperlink"/>
@@ -5026,7 +5179,7 @@
                 <w:color w:val="000000" w:themeColor="text1"/>
               </w:rPr>
             </w:pPr>
-            <w:hyperlink r:id="rId16">
+            <w:hyperlink r:id="rId19">
               <w:r>
                 <w:rPr>
                   <w:rStyle w:val="Hyperlink"/>
@@ -5147,7 +5300,7 @@
               </w:rPr>
               <w:t xml:space="preserve">E: </w:t>
             </w:r>
-            <w:hyperlink r:id="rId17">
+            <w:hyperlink r:id="rId20">
               <w:r>
                 <w:rPr>
                   <w:rStyle w:val="Hyperlink"/>
@@ -5195,7 +5348,7 @@
                 <w:color w:val="000000" w:themeColor="text1"/>
               </w:rPr>
             </w:pPr>
-            <w:hyperlink r:id="rId18">
+            <w:hyperlink r:id="rId21">
               <w:r>
                 <w:rPr>
                   <w:rStyle w:val="Hyperlink"/>
@@ -5365,7 +5518,7 @@
               </w:rPr>
               <w:t xml:space="preserve">E: </w:t>
             </w:r>
-            <w:hyperlink r:id="rId19">
+            <w:hyperlink r:id="rId22">
               <w:r>
                 <w:rPr>
                   <w:rStyle w:val="Hyperlink"/>
@@ -5413,7 +5566,7 @@
                 <w:color w:val="000000" w:themeColor="text1"/>
               </w:rPr>
             </w:pPr>
-            <w:hyperlink r:id="rId20">
+            <w:hyperlink r:id="rId23">
               <w:r>
                 <w:rPr>
                   <w:rStyle w:val="Hyperlink"/>
@@ -5536,7 +5689,7 @@
               </w:rPr>
               <w:t xml:space="preserve">E: </w:t>
             </w:r>
-            <w:hyperlink r:id="rId21">
+            <w:hyperlink r:id="rId24">
               <w:r>
                 <w:rPr>
                   <w:rStyle w:val="Hyperlink"/>
@@ -5584,7 +5737,7 @@
                 <w:color w:val="000000" w:themeColor="text1"/>
               </w:rPr>
             </w:pPr>
-            <w:hyperlink r:id="rId22">
+            <w:hyperlink r:id="rId25">
               <w:r>
                 <w:rPr>
                   <w:rStyle w:val="Hyperlink"/>
@@ -5654,7 +5807,7 @@
               </w:rPr>
               <w:t xml:space="preserve">E: </w:t>
             </w:r>
-            <w:hyperlink r:id="rId23">
+            <w:hyperlink r:id="rId26">
               <w:r>
                 <w:rPr>
                   <w:rStyle w:val="Hyperlink"/>
@@ -5686,7 +5839,7 @@
             </w:tcMar>
           </w:tcPr>
           <w:p>
-            <w:hyperlink r:id="rId24" w:history="1">
+            <w:hyperlink r:id="rId27" w:history="1">
               <w:proofErr w:type="spellStart"/>
               <w:r>
                 <w:rPr>
@@ -5781,7 +5934,7 @@
               </w:rPr>
               <w:t xml:space="preserve">E: </w:t>
             </w:r>
-            <w:hyperlink r:id="rId25" w:history="1">
+            <w:hyperlink r:id="rId28" w:history="1">
               <w:r>
                 <w:rPr>
                   <w:rStyle w:val="Hyperlink"/>
@@ -5801,7 +5954,7 @@
       </w:pPr>
     </w:p>
     <w:sectPr>
-      <w:headerReference w:type="default" r:id="rId26"/>
+      <w:headerReference w:type="default" r:id="rId29"/>
       <w:pgSz w:w="12240" w:h="15840"/>
       <w:pgMar w:top="1440" w:right="1440" w:bottom="1440" w:left="1440" w:header="720" w:footer="720" w:gutter="0"/>
       <w:cols w:space="720"/>
@@ -5812,7 +5965,7 @@
 </file>
 
 <file path=word/endnotes.xml><?xml version="1.0" encoding="utf-8"?>
-<w:endnotes xmlns:wpc="http://schemas.microsoft.com/office/word/2010/wordprocessingCanvas" xmlns:cx="http://schemas.microsoft.com/office/drawing/2014/chartex" xmlns:cx1="http://schemas.microsoft.com/office/drawing/2015/9/8/chartex" xmlns:cx2="http://schemas.microsoft.com/office/drawing/2015/10/21/chartex" xmlns:cx3="http://schemas.microsoft.com/office/drawing/2016/5/9/chartex" xmlns:cx4="http://schemas.microsoft.com/office/drawing/2016/5/10/chartex" xmlns:cx5="http://schemas.microsoft.com/office/drawing/2016/5/11/chartex" xmlns:cx6="http://schemas.microsoft.com/office/drawing/2016/5/12/chartex" xmlns:cx7="http://schemas.microsoft.com/office/drawing/2016/5/13/chartex" xmlns:cx8="http://schemas.microsoft.com/office/drawing/2016/5/14/chartex" xmlns:mc="http://schemas.openxmlformats.org/markup-compatibility/2006" xmlns:aink="http://schemas.microsoft.com/office/drawing/2016/ink" xmlns:am3d="http://schemas.microsoft.com/office/drawing/2017/model3d" xmlns:o="urn:schemas-microsoft-com:office:office" xmlns:oel="http://schemas.microsoft.com/office/2019/extlst" xmlns:r="http://schemas.openxmlformats.org/officeDocument/2006/relationships" xmlns:m="http://schemas.openxmlformats.org/officeDocument/2006/math" xmlns:v="urn:schemas-microsoft-com:vml" xmlns:wp14="http://schemas.microsoft.com/office/word/2010/wordprocessingDrawing" xmlns:wp="http://schemas.openxmlformats.org/drawingml/2006/wordprocessingDrawing" xmlns:w10="urn:schemas-microsoft-com:office:word" xmlns:w="http://schemas.openxmlformats.org/wordprocessingml/2006/main" xmlns:w14="http://schemas.microsoft.com/office/word/2010/wordml" xmlns:w15="http://schemas.microsoft.com/office/word/2012/wordml" xmlns:w16cex="http://schemas.microsoft.com/office/word/2018/wordml/cex" xmlns:w16cid="http://schemas.microsoft.com/office/word/2016/wordml/cid" xmlns:w16="http://schemas.microsoft.com/office/word/2018/wordml" xmlns:w16du="http://schemas.microsoft.com/office/word/2023/wordml/word16du" xmlns:w16sdtdh="http://schemas.microsoft.com/office/word/2020/wordml/sdtdatahash" xmlns:w16se="http://schemas.microsoft.com/office/word/2015/wordml/symex" xmlns:wpg="http://schemas.microsoft.com/office/word/2010/wordprocessingGroup" xmlns:wpi="http://schemas.microsoft.com/office/word/2010/wordprocessingInk" xmlns:wne="http://schemas.microsoft.com/office/word/2006/wordml" xmlns:wps="http://schemas.microsoft.com/office/word/2010/wordprocessingShape" mc:Ignorable="w14 w15 w16se w16cid w16 w16cex w16sdtdh w16du wp14">
+<w:endnotes xmlns:wpc="http://schemas.microsoft.com/office/word/2010/wordprocessingCanvas" xmlns:cx="http://schemas.microsoft.com/office/drawing/2014/chartex" xmlns:cx1="http://schemas.microsoft.com/office/drawing/2015/9/8/chartex" xmlns:cx2="http://schemas.microsoft.com/office/drawing/2015/10/21/chartex" xmlns:cx3="http://schemas.microsoft.com/office/drawing/2016/5/9/chartex" xmlns:cx4="http://schemas.microsoft.com/office/drawing/2016/5/10/chartex" xmlns:cx5="http://schemas.microsoft.com/office/drawing/2016/5/11/chartex" xmlns:cx6="http://schemas.microsoft.com/office/drawing/2016/5/12/chartex" xmlns:cx7="http://schemas.microsoft.com/office/drawing/2016/5/13/chartex" xmlns:cx8="http://schemas.microsoft.com/office/drawing/2016/5/14/chartex" xmlns:mc="http://schemas.openxmlformats.org/markup-compatibility/2006" xmlns:aink="http://schemas.microsoft.com/office/drawing/2016/ink" xmlns:am3d="http://schemas.microsoft.com/office/drawing/2017/model3d" xmlns:o="urn:schemas-microsoft-com:office:office" xmlns:oel="http://schemas.microsoft.com/office/2019/extlst" xmlns:r="http://schemas.openxmlformats.org/officeDocument/2006/relationships" xmlns:m="http://schemas.openxmlformats.org/officeDocument/2006/math" xmlns:v="urn:schemas-microsoft-com:vml" xmlns:wp14="http://schemas.microsoft.com/office/word/2010/wordprocessingDrawing" xmlns:wp="http://schemas.openxmlformats.org/drawingml/2006/wordprocessingDrawing" xmlns:w10="urn:schemas-microsoft-com:office:word" xmlns:w="http://schemas.openxmlformats.org/wordprocessingml/2006/main" xmlns:w14="http://schemas.microsoft.com/office/word/2010/wordml" xmlns:w15="http://schemas.microsoft.com/office/word/2012/wordml" xmlns:w16cex="http://schemas.microsoft.com/office/word/2018/wordml/cex" xmlns:w16cid="http://schemas.microsoft.com/office/word/2016/wordml/cid" xmlns:w16="http://schemas.microsoft.com/office/word/2018/wordml" xmlns:w16du="http://schemas.microsoft.com/office/word/2023/wordml/word16du" xmlns:w16sdtdh="http://schemas.microsoft.com/office/word/2020/wordml/sdtdatahash" xmlns:w16sdtfl="http://schemas.microsoft.com/office/word/2024/wordml/sdtformatlock" xmlns:w16se="http://schemas.microsoft.com/office/word/2015/wordml/symex" xmlns:wpg="http://schemas.microsoft.com/office/word/2010/wordprocessingGroup" xmlns:wpi="http://schemas.microsoft.com/office/word/2010/wordprocessingInk" xmlns:wne="http://schemas.microsoft.com/office/word/2006/wordml" xmlns:wps="http://schemas.microsoft.com/office/word/2010/wordprocessingShape" mc:Ignorable="w14 w15 w16se w16cid w16 w16cex w16sdtdh w16sdtfl w16du wp14">
   <w:endnote w:type="separator" w:id="-1">
     <w:p>
       <w:pPr>
@@ -5837,7 +5990,7 @@
 </file>
 
 <file path=word/footnotes.xml><?xml version="1.0" encoding="utf-8"?>
-<w:footnotes xmlns:wpc="http://schemas.microsoft.com/office/word/2010/wordprocessingCanvas" xmlns:cx="http://schemas.microsoft.com/office/drawing/2014/chartex" xmlns:cx1="http://schemas.microsoft.com/office/drawing/2015/9/8/chartex" xmlns:cx2="http://schemas.microsoft.com/office/drawing/2015/10/21/chartex" xmlns:cx3="http://schemas.microsoft.com/office/drawing/2016/5/9/chartex" xmlns:cx4="http://schemas.microsoft.com/office/drawing/2016/5/10/chartex" xmlns:cx5="http://schemas.microsoft.com/office/drawing/2016/5/11/chartex" xmlns:cx6="http://schemas.microsoft.com/office/drawing/2016/5/12/chartex" xmlns:cx7="http://schemas.microsoft.com/office/drawing/2016/5/13/chartex" xmlns:cx8="http://schemas.microsoft.com/office/drawing/2016/5/14/chartex" xmlns:mc="http://schemas.openxmlformats.org/markup-compatibility/2006" xmlns:aink="http://schemas.microsoft.com/office/drawing/2016/ink" xmlns:am3d="http://schemas.microsoft.com/office/drawing/2017/model3d" xmlns:o="urn:schemas-microsoft-com:office:office" xmlns:oel="http://schemas.microsoft.com/office/2019/extlst" xmlns:r="http://schemas.openxmlformats.org/officeDocument/2006/relationships" xmlns:m="http://schemas.openxmlformats.org/officeDocument/2006/math" xmlns:v="urn:schemas-microsoft-com:vml" xmlns:wp14="http://schemas.microsoft.com/office/word/2010/wordprocessingDrawing" xmlns:wp="http://schemas.openxmlformats.org/drawingml/2006/wordprocessingDrawing" xmlns:w10="urn:schemas-microsoft-com:office:word" xmlns:w="http://schemas.openxmlformats.org/wordprocessingml/2006/main" xmlns:w14="http://schemas.microsoft.com/office/word/2010/wordml" xmlns:w15="http://schemas.microsoft.com/office/word/2012/wordml" xmlns:w16cex="http://schemas.microsoft.com/office/word/2018/wordml/cex" xmlns:w16cid="http://schemas.microsoft.com/office/word/2016/wordml/cid" xmlns:w16="http://schemas.microsoft.com/office/word/2018/wordml" xmlns:w16du="http://schemas.microsoft.com/office/word/2023/wordml/word16du" xmlns:w16sdtdh="http://schemas.microsoft.com/office/word/2020/wordml/sdtdatahash" xmlns:w16se="http://schemas.microsoft.com/office/word/2015/wordml/symex" xmlns:wpg="http://schemas.microsoft.com/office/word/2010/wordprocessingGroup" xmlns:wpi="http://schemas.microsoft.com/office/word/2010/wordprocessingInk" xmlns:wne="http://schemas.microsoft.com/office/word/2006/wordml" xmlns:wps="http://schemas.microsoft.com/office/word/2010/wordprocessingShape" mc:Ignorable="w14 w15 w16se w16cid w16 w16cex w16sdtdh w16du wp14">
+<w:footnotes xmlns:wpc="http://schemas.microsoft.com/office/word/2010/wordprocessingCanvas" xmlns:cx="http://schemas.microsoft.com/office/drawing/2014/chartex" xmlns:cx1="http://schemas.microsoft.com/office/drawing/2015/9/8/chartex" xmlns:cx2="http://schemas.microsoft.com/office/drawing/2015/10/21/chartex" xmlns:cx3="http://schemas.microsoft.com/office/drawing/2016/5/9/chartex" xmlns:cx4="http://schemas.microsoft.com/office/drawing/2016/5/10/chartex" xmlns:cx5="http://schemas.microsoft.com/office/drawing/2016/5/11/chartex" xmlns:cx6="http://schemas.microsoft.com/office/drawing/2016/5/12/chartex" xmlns:cx7="http://schemas.microsoft.com/office/drawing/2016/5/13/chartex" xmlns:cx8="http://schemas.microsoft.com/office/drawing/2016/5/14/chartex" xmlns:mc="http://schemas.openxmlformats.org/markup-compatibility/2006" xmlns:aink="http://schemas.microsoft.com/office/drawing/2016/ink" xmlns:am3d="http://schemas.microsoft.com/office/drawing/2017/model3d" xmlns:o="urn:schemas-microsoft-com:office:office" xmlns:oel="http://schemas.microsoft.com/office/2019/extlst" xmlns:r="http://schemas.openxmlformats.org/officeDocument/2006/relationships" xmlns:m="http://schemas.openxmlformats.org/officeDocument/2006/math" xmlns:v="urn:schemas-microsoft-com:vml" xmlns:wp14="http://schemas.microsoft.com/office/word/2010/wordprocessingDrawing" xmlns:wp="http://schemas.openxmlformats.org/drawingml/2006/wordprocessingDrawing" xmlns:w10="urn:schemas-microsoft-com:office:word" xmlns:w="http://schemas.openxmlformats.org/wordprocessingml/2006/main" xmlns:w14="http://schemas.microsoft.com/office/word/2010/wordml" xmlns:w15="http://schemas.microsoft.com/office/word/2012/wordml" xmlns:w16cex="http://schemas.microsoft.com/office/word/2018/wordml/cex" xmlns:w16cid="http://schemas.microsoft.com/office/word/2016/wordml/cid" xmlns:w16="http://schemas.microsoft.com/office/word/2018/wordml" xmlns:w16du="http://schemas.microsoft.com/office/word/2023/wordml/word16du" xmlns:w16sdtdh="http://schemas.microsoft.com/office/word/2020/wordml/sdtdatahash" xmlns:w16sdtfl="http://schemas.microsoft.com/office/word/2024/wordml/sdtformatlock" xmlns:w16se="http://schemas.microsoft.com/office/word/2015/wordml/symex" xmlns:wpg="http://schemas.microsoft.com/office/word/2010/wordprocessingGroup" xmlns:wpi="http://schemas.microsoft.com/office/word/2010/wordprocessingInk" xmlns:wne="http://schemas.microsoft.com/office/word/2006/wordml" xmlns:wps="http://schemas.microsoft.com/office/word/2010/wordprocessingShape" mc:Ignorable="w14 w15 w16se w16cid w16 w16cex w16sdtdh w16sdtfl w16du wp14">
   <w:footnote w:type="separator" w:id="-1">
     <w:p>
       <w:pPr>
@@ -5862,7 +6015,7 @@
 </file>
 
 <file path=word/header1.xml><?xml version="1.0" encoding="utf-8"?>
-<w:hdr xmlns:wpc="http://schemas.microsoft.com/office/word/2010/wordprocessingCanvas" xmlns:cx="http://schemas.microsoft.com/office/drawing/2014/chartex" xmlns:cx1="http://schemas.microsoft.com/office/drawing/2015/9/8/chartex" xmlns:cx2="http://schemas.microsoft.com/office/drawing/2015/10/21/chartex" xmlns:cx3="http://schemas.microsoft.com/office/drawing/2016/5/9/chartex" xmlns:cx4="http://schemas.microsoft.com/office/drawing/2016/5/10/chartex" xmlns:cx5="http://schemas.microsoft.com/office/drawing/2016/5/11/chartex" xmlns:cx6="http://schemas.microsoft.com/office/drawing/2016/5/12/chartex" xmlns:cx7="http://schemas.microsoft.com/office/drawing/2016/5/13/chartex" xmlns:cx8="http://schemas.microsoft.com/office/drawing/2016/5/14/chartex" xmlns:mc="http://schemas.openxmlformats.org/markup-compatibility/2006" xmlns:aink="http://schemas.microsoft.com/office/drawing/2016/ink" xmlns:am3d="http://schemas.microsoft.com/office/drawing/2017/model3d" xmlns:o="urn:schemas-microsoft-com:office:office" xmlns:oel="http://schemas.microsoft.com/office/2019/extlst" xmlns:r="http://schemas.openxmlformats.org/officeDocument/2006/relationships" xmlns:m="http://schemas.openxmlformats.org/officeDocument/2006/math" xmlns:v="urn:schemas-microsoft-com:vml" xmlns:wp14="http://schemas.microsoft.com/office/word/2010/wordprocessingDrawing" xmlns:wp="http://schemas.openxmlformats.org/drawingml/2006/wordprocessingDrawing" xmlns:w10="urn:schemas-microsoft-com:office:word" xmlns:w="http://schemas.openxmlformats.org/wordprocessingml/2006/main" xmlns:w14="http://schemas.microsoft.com/office/word/2010/wordml" xmlns:w15="http://schemas.microsoft.com/office/word/2012/wordml" xmlns:w16cex="http://schemas.microsoft.com/office/word/2018/wordml/cex" xmlns:w16cid="http://schemas.microsoft.com/office/word/2016/wordml/cid" xmlns:w16="http://schemas.microsoft.com/office/word/2018/wordml" xmlns:w16du="http://schemas.microsoft.com/office/word/2023/wordml/word16du" xmlns:w16sdtdh="http://schemas.microsoft.com/office/word/2020/wordml/sdtdatahash" xmlns:w16se="http://schemas.microsoft.com/office/word/2015/wordml/symex" xmlns:wpg="http://schemas.microsoft.com/office/word/2010/wordprocessingGroup" xmlns:wpi="http://schemas.microsoft.com/office/word/2010/wordprocessingInk" xmlns:wne="http://schemas.microsoft.com/office/word/2006/wordml" xmlns:wps="http://schemas.microsoft.com/office/word/2010/wordprocessingShape" mc:Ignorable="w14 w15 w16se w16cid w16 w16cex w16sdtdh w16du wp14">
+<w:hdr xmlns:wpc="http://schemas.microsoft.com/office/word/2010/wordprocessingCanvas" xmlns:cx="http://schemas.microsoft.com/office/drawing/2014/chartex" xmlns:cx1="http://schemas.microsoft.com/office/drawing/2015/9/8/chartex" xmlns:cx2="http://schemas.microsoft.com/office/drawing/2015/10/21/chartex" xmlns:cx3="http://schemas.microsoft.com/office/drawing/2016/5/9/chartex" xmlns:cx4="http://schemas.microsoft.com/office/drawing/2016/5/10/chartex" xmlns:cx5="http://schemas.microsoft.com/office/drawing/2016/5/11/chartex" xmlns:cx6="http://schemas.microsoft.com/office/drawing/2016/5/12/chartex" xmlns:cx7="http://schemas.microsoft.com/office/drawing/2016/5/13/chartex" xmlns:cx8="http://schemas.microsoft.com/office/drawing/2016/5/14/chartex" xmlns:mc="http://schemas.openxmlformats.org/markup-compatibility/2006" xmlns:aink="http://schemas.microsoft.com/office/drawing/2016/ink" xmlns:am3d="http://schemas.microsoft.com/office/drawing/2017/model3d" xmlns:o="urn:schemas-microsoft-com:office:office" xmlns:oel="http://schemas.microsoft.com/office/2019/extlst" xmlns:r="http://schemas.openxmlformats.org/officeDocument/2006/relationships" xmlns:m="http://schemas.openxmlformats.org/officeDocument/2006/math" xmlns:v="urn:schemas-microsoft-com:vml" xmlns:wp14="http://schemas.microsoft.com/office/word/2010/wordprocessingDrawing" xmlns:wp="http://schemas.openxmlformats.org/drawingml/2006/wordprocessingDrawing" xmlns:w10="urn:schemas-microsoft-com:office:word" xmlns:w="http://schemas.openxmlformats.org/wordprocessingml/2006/main" xmlns:w14="http://schemas.microsoft.com/office/word/2010/wordml" xmlns:w15="http://schemas.microsoft.com/office/word/2012/wordml" xmlns:w16cex="http://schemas.microsoft.com/office/word/2018/wordml/cex" xmlns:w16cid="http://schemas.microsoft.com/office/word/2016/wordml/cid" xmlns:w16="http://schemas.microsoft.com/office/word/2018/wordml" xmlns:w16du="http://schemas.microsoft.com/office/word/2023/wordml/word16du" xmlns:w16sdtdh="http://schemas.microsoft.com/office/word/2020/wordml/sdtdatahash" xmlns:w16sdtfl="http://schemas.microsoft.com/office/word/2024/wordml/sdtformatlock" xmlns:w16se="http://schemas.microsoft.com/office/word/2015/wordml/symex" xmlns:wpg="http://schemas.microsoft.com/office/word/2010/wordprocessingGroup" xmlns:wpi="http://schemas.microsoft.com/office/word/2010/wordprocessingInk" xmlns:wne="http://schemas.microsoft.com/office/word/2006/wordml" xmlns:wps="http://schemas.microsoft.com/office/word/2010/wordprocessingShape" mc:Ignorable="w14 w15 w16se w16cid w16 w16cex w16sdtdh w16sdtfl w16du wp14">
   <w:p>
     <w:pPr>
       <w:pStyle w:val="Header"/>
@@ -5902,7 +6055,7 @@
 </file>
 
 <file path=word/numbering.xml><?xml version="1.0" encoding="utf-8"?>
-<w:numbering xmlns:wpc="http://schemas.microsoft.com/office/word/2010/wordprocessingCanvas" xmlns:cx="http://schemas.microsoft.com/office/drawing/2014/chartex" xmlns:cx1="http://schemas.microsoft.com/office/drawing/2015/9/8/chartex" xmlns:cx2="http://schemas.microsoft.com/office/drawing/2015/10/21/chartex" xmlns:cx3="http://schemas.microsoft.com/office/drawing/2016/5/9/chartex" xmlns:cx4="http://schemas.microsoft.com/office/drawing/2016/5/10/chartex" xmlns:cx5="http://schemas.microsoft.com/office/drawing/2016/5/11/chartex" xmlns:cx6="http://schemas.microsoft.com/office/drawing/2016/5/12/chartex" xmlns:cx7="http://schemas.microsoft.com/office/drawing/2016/5/13/chartex" xmlns:cx8="http://schemas.microsoft.com/office/drawing/2016/5/14/chartex" xmlns:mc="http://schemas.openxmlformats.org/markup-compatibility/2006" xmlns:aink="http://schemas.microsoft.com/office/drawing/2016/ink" xmlns:am3d="http://schemas.microsoft.com/office/drawing/2017/model3d" xmlns:o="urn:schemas-microsoft-com:office:office" xmlns:oel="http://schemas.microsoft.com/office/2019/extlst" xmlns:r="http://schemas.openxmlformats.org/officeDocument/2006/relationships" xmlns:m="http://schemas.openxmlformats.org/officeDocument/2006/math" xmlns:v="urn:schemas-microsoft-com:vml" xmlns:wp14="http://schemas.microsoft.com/office/word/2010/wordprocessingDrawing" xmlns:wp="http://schemas.openxmlformats.org/drawingml/2006/wordprocessingDrawing" xmlns:w10="urn:schemas-microsoft-com:office:word" xmlns:w="http://schemas.openxmlformats.org/wordprocessingml/2006/main" xmlns:w14="http://schemas.microsoft.com/office/word/2010/wordml" xmlns:w15="http://schemas.microsoft.com/office/word/2012/wordml" xmlns:w16cex="http://schemas.microsoft.com/office/word/2018/wordml/cex" xmlns:w16cid="http://schemas.microsoft.com/office/word/2016/wordml/cid" xmlns:w16="http://schemas.microsoft.com/office/word/2018/wordml" xmlns:w16du="http://schemas.microsoft.com/office/word/2023/wordml/word16du" xmlns:w16sdtdh="http://schemas.microsoft.com/office/word/2020/wordml/sdtdatahash" xmlns:w16se="http://schemas.microsoft.com/office/word/2015/wordml/symex" xmlns:wpg="http://schemas.microsoft.com/office/word/2010/wordprocessingGroup" xmlns:wpi="http://schemas.microsoft.com/office/word/2010/wordprocessingInk" xmlns:wne="http://schemas.microsoft.com/office/word/2006/wordml" xmlns:wps="http://schemas.microsoft.com/office/word/2010/wordprocessingShape" mc:Ignorable="w14 w15 w16se w16cid w16 w16cex w16sdtdh w16du wp14">
+<w:numbering xmlns:wpc="http://schemas.microsoft.com/office/word/2010/wordprocessingCanvas" xmlns:cx="http://schemas.microsoft.com/office/drawing/2014/chartex" xmlns:cx1="http://schemas.microsoft.com/office/drawing/2015/9/8/chartex" xmlns:cx2="http://schemas.microsoft.com/office/drawing/2015/10/21/chartex" xmlns:cx3="http://schemas.microsoft.com/office/drawing/2016/5/9/chartex" xmlns:cx4="http://schemas.microsoft.com/office/drawing/2016/5/10/chartex" xmlns:cx5="http://schemas.microsoft.com/office/drawing/2016/5/11/chartex" xmlns:cx6="http://schemas.microsoft.com/office/drawing/2016/5/12/chartex" xmlns:cx7="http://schemas.microsoft.com/office/drawing/2016/5/13/chartex" xmlns:cx8="http://schemas.microsoft.com/office/drawing/2016/5/14/chartex" xmlns:mc="http://schemas.openxmlformats.org/markup-compatibility/2006" xmlns:aink="http://schemas.microsoft.com/office/drawing/2016/ink" xmlns:am3d="http://schemas.microsoft.com/office/drawing/2017/model3d" xmlns:o="urn:schemas-microsoft-com:office:office" xmlns:oel="http://schemas.microsoft.com/office/2019/extlst" xmlns:r="http://schemas.openxmlformats.org/officeDocument/2006/relationships" xmlns:m="http://schemas.openxmlformats.org/officeDocument/2006/math" xmlns:v="urn:schemas-microsoft-com:vml" xmlns:wp14="http://schemas.microsoft.com/office/word/2010/wordprocessingDrawing" xmlns:wp="http://schemas.openxmlformats.org/drawingml/2006/wordprocessingDrawing" xmlns:w10="urn:schemas-microsoft-com:office:word" xmlns:w="http://schemas.openxmlformats.org/wordprocessingml/2006/main" xmlns:w14="http://schemas.microsoft.com/office/word/2010/wordml" xmlns:w15="http://schemas.microsoft.com/office/word/2012/wordml" xmlns:w16cex="http://schemas.microsoft.com/office/word/2018/wordml/cex" xmlns:w16cid="http://schemas.microsoft.com/office/word/2016/wordml/cid" xmlns:w16="http://schemas.microsoft.com/office/word/2018/wordml" xmlns:w16du="http://schemas.microsoft.com/office/word/2023/wordml/word16du" xmlns:w16sdtdh="http://schemas.microsoft.com/office/word/2020/wordml/sdtdatahash" xmlns:w16sdtfl="http://schemas.microsoft.com/office/word/2024/wordml/sdtformatlock" xmlns:w16se="http://schemas.microsoft.com/office/word/2015/wordml/symex" xmlns:wpg="http://schemas.microsoft.com/office/word/2010/wordprocessingGroup" xmlns:wpi="http://schemas.microsoft.com/office/word/2010/wordprocessingInk" xmlns:wne="http://schemas.microsoft.com/office/word/2006/wordml" xmlns:wps="http://schemas.microsoft.com/office/word/2010/wordprocessingShape" mc:Ignorable="w14 w15 w16se w16cid w16 w16cex w16sdtdh w16sdtfl w16du wp14">
   <w:abstractNum w:abstractNumId="0" w15:restartNumberingAfterBreak="0">
     <w:nsid w:val="38263682"/>
     <w:multiLevelType w:val="hybridMultilevel"/>
@@ -6255,7 +6408,7 @@
 </file>
 
 <file path=word/styles.xml><?xml version="1.0" encoding="utf-8"?>
-<w:styles xmlns:mc="http://schemas.openxmlformats.org/markup-compatibility/2006" xmlns:r="http://schemas.openxmlformats.org/officeDocument/2006/relationships" xmlns:w="http://schemas.openxmlformats.org/wordprocessingml/2006/main" xmlns:w14="http://schemas.microsoft.com/office/word/2010/wordml" xmlns:w15="http://schemas.microsoft.com/office/word/2012/wordml" xmlns:w16cex="http://schemas.microsoft.com/office/word/2018/wordml/cex" xmlns:w16cid="http://schemas.microsoft.com/office/word/2016/wordml/cid" xmlns:w16="http://schemas.microsoft.com/office/word/2018/wordml" xmlns:w16du="http://schemas.microsoft.com/office/word/2023/wordml/word16du" xmlns:w16sdtdh="http://schemas.microsoft.com/office/word/2020/wordml/sdtdatahash" xmlns:w16se="http://schemas.microsoft.com/office/word/2015/wordml/symex" mc:Ignorable="w14 w15 w16se w16cid w16 w16cex w16sdtdh w16du">
+<w:styles xmlns:mc="http://schemas.openxmlformats.org/markup-compatibility/2006" xmlns:r="http://schemas.openxmlformats.org/officeDocument/2006/relationships" xmlns:w="http://schemas.openxmlformats.org/wordprocessingml/2006/main" xmlns:w14="http://schemas.microsoft.com/office/word/2010/wordml" xmlns:w15="http://schemas.microsoft.com/office/word/2012/wordml" xmlns:w16cex="http://schemas.microsoft.com/office/word/2018/wordml/cex" xmlns:w16cid="http://schemas.microsoft.com/office/word/2016/wordml/cid" xmlns:w16="http://schemas.microsoft.com/office/word/2018/wordml" xmlns:w16du="http://schemas.microsoft.com/office/word/2023/wordml/word16du" xmlns:w16sdtdh="http://schemas.microsoft.com/office/word/2020/wordml/sdtdatahash" xmlns:w16sdtfl="http://schemas.microsoft.com/office/word/2024/wordml/sdtformatlock" xmlns:w16se="http://schemas.microsoft.com/office/word/2015/wordml/symex" mc:Ignorable="w14 w15 w16se w16cid w16 w16cex w16sdtdh w16sdtfl w16du">
   <w:docDefaults>
     <w:rPrDefault>
       <w:rPr>

</xml_diff>

<commit_message>
Deploying to gh-pages from @ shibaji7/shibaji7.github.io@8a15d9054938832fd7139aa2a4affbfe4d0cf546 🚀
</commit_message>
<xml_diff>
--- a/assets/pdf/Chakraborty.docx
+++ b/assets/pdf/Chakraborty.docx
@@ -2306,20 +2306,26 @@
         <w:jc w:val="both"/>
       </w:pPr>
       <w:r>
+        <w:t xml:space="preserve">Prikryl, P., </w:t>
+      </w:r>
+      <w:proofErr w:type="spellStart"/>
+      <w:r>
+        <w:t>Themens</w:t>
+      </w:r>
+      <w:proofErr w:type="spellEnd"/>
+      <w:r>
+        <w:t xml:space="preserve">, D. R., Chum, J., </w:t>
+      </w:r>
+      <w:r>
         <w:rPr>
           <w:b/>
           <w:bCs/>
         </w:rPr>
-        <w:t>Chakraborty, S.</w:t>
-      </w:r>
-      <w:r>
-        <w:t>, Qian, L., Mrak, S., Mabie, J., Goncharenko, L., Mclnerney, J. M., &amp; Bullett, T. (2025). Formation of the ionospheric G-condition following the 2017 Great American Eclipse. Earth and Space Science, 12, e2024EA004007. </w:t>
-      </w:r>
-      <w:hyperlink r:id="rId10" w:history="1">
-        <w:r>
-          <w:t>https://doi.org/10.1029/2024EA004007</w:t>
-        </w:r>
-      </w:hyperlink>
+        <w:t>Chakraborty, S.</w:t>
+      </w:r>
+      <w:r>
+        <w:t>, Gillies, R. G., and Weygand, J. M.: Observations of traveling ionospheric disturbances driven by gravity waves from sources in the upper and lower atmosphere, Ann. Geophys., 43, 511–534, https://doi.org/10.5194/angeo-43-511-2025, 2025.</w:t>
+      </w:r>
     </w:p>
     <w:p>
       <w:pPr>
@@ -2332,37 +2338,20 @@
         <w:jc w:val="both"/>
       </w:pPr>
       <w:r>
-        <w:t>Oberheide, J., Aggarwal, D., Bergsson, B.</w:t>
-      </w:r>
-      <w:r>
-        <w:t xml:space="preserve">, </w:t>
-      </w:r>
-      <w:r>
         <w:rPr>
           <w:b/>
           <w:bCs/>
         </w:rPr>
-        <w:t>Chakraborty, S.</w:t>
-      </w:r>
-      <w:r>
-        <w:t> et al. Impact of Terrestrial Weather on the Space Weather of the Ionosphere-Thermosphere: Initial Results from a NASA Living with a Star Focused Science Topic. </w:t>
-      </w:r>
-      <w:proofErr w:type="spellStart"/>
-      <w:r>
-        <w:t>Surv</w:t>
-      </w:r>
-      <w:proofErr w:type="spellEnd"/>
-      <w:r>
-        <w:t xml:space="preserve"> </w:t>
-      </w:r>
-      <w:proofErr w:type="spellStart"/>
-      <w:r>
-        <w:t>Geophys</w:t>
-      </w:r>
-      <w:proofErr w:type="spellEnd"/>
-      <w:r>
-        <w:t> (2025). https://doi.org/10.1007/s10712-025-09895-7</w:t>
-      </w:r>
+        <w:t>Chakraborty, S.</w:t>
+      </w:r>
+      <w:r>
+        <w:t>, Qian, L., Mrak, S., Mabie, J., Goncharenko, L., Mclnerney, J. M., &amp; Bullett, T. (2025). Formation of the ionospheric G-condition following the 2017 Great American Eclipse. Earth and Space Science, 12, e2024EA004007. </w:t>
+      </w:r>
+      <w:hyperlink r:id="rId10" w:history="1">
+        <w:r>
+          <w:t>https://doi.org/10.1029/2024EA004007</w:t>
+        </w:r>
+      </w:hyperlink>
     </w:p>
     <w:p>
       <w:pPr>
@@ -2375,31 +2364,29 @@
         <w:jc w:val="both"/>
       </w:pPr>
       <w:r>
-        <w:t>Rout, D., Kumar, A., Singh, R., Patra, S., Karan, D. K., </w:t>
+        <w:t>Oberheide, J., Aggarwal, D., Bergsson, B.</w:t>
+      </w:r>
+      <w:r>
+        <w:t xml:space="preserve">, </w:t>
       </w:r>
       <w:r>
         <w:rPr>
           <w:b/>
           <w:bCs/>
         </w:rPr>
-        <w:t>Chakraborty, S.</w:t>
-      </w:r>
-      <w:r>
-        <w:t xml:space="preserve">, et al. (2024). Evidence of unusually strong equatorial ionization anomaly at three local time sectors during the </w:t>
-      </w:r>
-      <w:proofErr w:type="gramStart"/>
-      <w:r>
-        <w:t>mother's day</w:t>
-      </w:r>
-      <w:proofErr w:type="gramEnd"/>
-      <w:r>
-        <w:t xml:space="preserve"> geomagnetic storm on 10–11 May 2024. Geophysical Research Letters, 52, e2024GL111269. </w:t>
-      </w:r>
-      <w:hyperlink r:id="rId11" w:history="1">
-        <w:r>
-          <w:t>https://doi.org/10.1029/2024GL111269</w:t>
-        </w:r>
-      </w:hyperlink>
+        <w:t>Chakraborty, S.</w:t>
+      </w:r>
+      <w:r>
+        <w:t> et al. Impact of Terrestrial Weather on the Space Weather of the Ionosphere-Thermosphere: Initial Results from a NASA Living with a Star Focused Science Topic. </w:t>
+      </w:r>
+      <w:proofErr w:type="spellStart"/>
+      <w:r>
+        <w:t>Surv</w:t>
+      </w:r>
+      <w:proofErr w:type="spellEnd"/>
+      <w:r>
+        <w:t xml:space="preserve"> Geophys (2025). https://doi.org/10.1007/s10712-025-09895-7</w:t>
+      </w:r>
     </w:p>
     <w:p>
       <w:pPr>
@@ -2412,7 +2399,7 @@
         <w:jc w:val="both"/>
       </w:pPr>
       <w:r>
-        <w:t>Shi, X., </w:t>
+        <w:t>Rout, D., Kumar, A., Singh, R., Patra, S., Karan, D. K., </w:t>
       </w:r>
       <w:r>
         <w:rPr>
@@ -2422,27 +2409,19 @@
         <w:t>Chakraborty, S.</w:t>
       </w:r>
       <w:r>
-        <w:t xml:space="preserve">, Baker, J. B. H., Hartinger, M. D., Wang, W., Ruohoniemi, J. M., et al. (2025). Statistical characterization of joule heating </w:t>
+        <w:t xml:space="preserve">, et al. (2024). Evidence of unusually strong equatorial ionization anomaly at three local time sectors during the </w:t>
       </w:r>
       <w:proofErr w:type="gramStart"/>
       <w:r>
-        <w:t>associated</w:t>
+        <w:t>mother's day</w:t>
       </w:r>
       <w:proofErr w:type="gramEnd"/>
       <w:r>
-        <w:t xml:space="preserve"> with ionospheric ULF perturbations using </w:t>
-      </w:r>
-      <w:proofErr w:type="spellStart"/>
-      <w:r>
-        <w:t>superDARN</w:t>
-      </w:r>
-      <w:proofErr w:type="spellEnd"/>
-      <w:r>
-        <w:t xml:space="preserve"> data. Journal of Geophysical Research: Space Physics, 130, e2024JA033452. </w:t>
-      </w:r>
-      <w:hyperlink r:id="rId12" w:history="1">
+        <w:t xml:space="preserve"> geomagnetic storm on 10–11 May 2024. Geophysical Research Letters, 52, e2024GL111269. </w:t>
+      </w:r>
+      <w:hyperlink r:id="rId11" w:history="1">
         <w:r>
-          <w:t>https://doi.org/10.1029/2024JA033452</w:t>
+          <w:t>https://doi.org/10.1029/2024GL111269</w:t>
         </w:r>
       </w:hyperlink>
     </w:p>
@@ -2457,7 +2436,7 @@
         <w:jc w:val="both"/>
       </w:pPr>
       <w:r>
-        <w:t>Liu, X., Zhang, D., Coster, A. J., Xu, Z., Shi, X., &amp; </w:t>
+        <w:t>Shi, X., </w:t>
       </w:r>
       <w:r>
         <w:rPr>
@@ -2467,11 +2446,27 @@
         <w:t>Chakraborty, S.</w:t>
       </w:r>
       <w:r>
-        <w:t> (2024). The morphology and oscillations of nightside mid-latitude ionospheric trough at designated longitudes in the Northern Hemisphere. Journal of Geophysical Research: Space Physics, 129, e2024JA032864. </w:t>
-      </w:r>
-      <w:hyperlink r:id="rId13" w:history="1">
+        <w:t xml:space="preserve">, Baker, J. B. H., Hartinger, M. D., Wang, W., Ruohoniemi, J. M., et al. (2025). Statistical characterization of joule heating </w:t>
+      </w:r>
+      <w:proofErr w:type="gramStart"/>
+      <w:r>
+        <w:t>associated</w:t>
+      </w:r>
+      <w:proofErr w:type="gramEnd"/>
+      <w:r>
+        <w:t xml:space="preserve"> with ionospheric ULF perturbations using </w:t>
+      </w:r>
+      <w:proofErr w:type="spellStart"/>
+      <w:r>
+        <w:t>superDARN</w:t>
+      </w:r>
+      <w:proofErr w:type="spellEnd"/>
+      <w:r>
+        <w:t xml:space="preserve"> data. Journal of Geophysical Research: Space Physics, 130, e2024JA033452. </w:t>
+      </w:r>
+      <w:hyperlink r:id="rId12" w:history="1">
         <w:r>
-          <w:t>https://doi.org/10.1029/2024JA032864</w:t>
+          <w:t>https://doi.org/10.1029/2024JA033452</w:t>
         </w:r>
       </w:hyperlink>
     </w:p>
@@ -2485,32 +2480,24 @@
         <w:spacing w:line="240" w:lineRule="auto"/>
         <w:jc w:val="both"/>
       </w:pPr>
-      <w:proofErr w:type="spellStart"/>
-      <w:r>
-        <w:t>Inchin</w:t>
-      </w:r>
-      <w:proofErr w:type="spellEnd"/>
-      <w:r>
-        <w:t xml:space="preserve">, P. A., Bhatt, A., Bramberger, M., </w:t>
+      <w:r>
+        <w:t>Liu, X., Zhang, D., Coster, A. J., Xu, Z., Shi, X., &amp; </w:t>
       </w:r>
       <w:r>
         <w:rPr>
           <w:b/>
           <w:bCs/>
         </w:rPr>
-        <w:t>Chakraborty, S.</w:t>
-      </w:r>
-      <w:r>
-        <w:t xml:space="preserve">, </w:t>
-      </w:r>
-      <w:proofErr w:type="spellStart"/>
-      <w:r>
-        <w:t>Debchoudhury</w:t>
-      </w:r>
-      <w:proofErr w:type="spellEnd"/>
-      <w:r>
-        <w:t>, S., &amp; Heale, C. (2024). Atmospheric and ionospheric responses to orographic gravity waves prior to the December 2022 cold air outbreak. Journal of Geophysical Research: Space Physics, 129, e2024JA032485. https://doi.org/10.1029/2024JA032485</w:t>
-      </w:r>
+        <w:t>Chakraborty, S.</w:t>
+      </w:r>
+      <w:r>
+        <w:t> (2024). The morphology and oscillations of nightside mid-latitude ionospheric trough at designated longitudes in the Northern Hemisphere. Journal of Geophysical Research: Space Physics, 129, e2024JA032864. </w:t>
+      </w:r>
+      <w:hyperlink r:id="rId13" w:history="1">
+        <w:r>
+          <w:t>https://doi.org/10.1029/2024JA032864</w:t>
+        </w:r>
+      </w:hyperlink>
     </w:p>
     <w:p>
       <w:pPr>
@@ -2524,37 +2511,29 @@
       </w:pPr>
       <w:proofErr w:type="spellStart"/>
       <w:r>
-        <w:t>Gowtam</w:t>
+        <w:t>Inchin</w:t>
       </w:r>
       <w:proofErr w:type="spellEnd"/>
       <w:r>
-        <w:t xml:space="preserve">, V. S., Connor, H., </w:t>
-      </w:r>
-      <w:proofErr w:type="spellStart"/>
-      <w:r>
-        <w:t>Kunduri</w:t>
-      </w:r>
-      <w:proofErr w:type="spellEnd"/>
-      <w:r>
-        <w:t xml:space="preserve">, B. S. R., Raeder, J., Laundal, K. M., Tulasi Ram, S., </w:t>
+        <w:t xml:space="preserve">, P. A., Bhatt, A., Bramberger, M., </w:t>
       </w:r>
       <w:r>
         <w:rPr>
           <w:b/>
           <w:bCs/>
         </w:rPr>
-        <w:t>Chakraborty S.</w:t>
-      </w:r>
-      <w:r>
-        <w:t xml:space="preserve">, et al. (2024). Calculating </w:t>
-      </w:r>
-      <w:proofErr w:type="gramStart"/>
-      <w:r>
-        <w:t>the high</w:t>
-      </w:r>
-      <w:proofErr w:type="gramEnd"/>
-      <w:r>
-        <w:t xml:space="preserve">-latitude ionospheric electrodynamics using a machine learning-based field-aligned current model. Space Weather, 22, e2023SW003683. https://doi.org/10.1029/2023SW003683 </w:t>
+        <w:t>Chakraborty, S.</w:t>
+      </w:r>
+      <w:r>
+        <w:t xml:space="preserve">, </w:t>
+      </w:r>
+      <w:proofErr w:type="spellStart"/>
+      <w:r>
+        <w:t>Debchoudhury</w:t>
+      </w:r>
+      <w:proofErr w:type="spellEnd"/>
+      <w:r>
+        <w:t>, S., &amp; Heale, C. (2024). Atmospheric and ionospheric responses to orographic gravity waves prior to the December 2022 cold air outbreak. Journal of Geophysical Research: Space Physics, 129, e2024JA032485. https://doi.org/10.1029/2024JA032485</w:t>
       </w:r>
     </w:p>
     <w:p>
@@ -2567,7 +2546,53 @@
         <w:spacing w:line="240" w:lineRule="auto"/>
         <w:jc w:val="both"/>
       </w:pPr>
-      <w:r>
+      <w:proofErr w:type="spellStart"/>
+      <w:r>
+        <w:t>Gowtam</w:t>
+      </w:r>
+      <w:proofErr w:type="spellEnd"/>
+      <w:r>
+        <w:t xml:space="preserve">, V. S., Connor, H., </w:t>
+      </w:r>
+      <w:proofErr w:type="spellStart"/>
+      <w:r>
+        <w:t>Kunduri</w:t>
+      </w:r>
+      <w:proofErr w:type="spellEnd"/>
+      <w:r>
+        <w:t xml:space="preserve">, B. S. R., Raeder, J., Laundal, K. M., Tulasi Ram, S., </w:t>
+      </w:r>
+      <w:r>
+        <w:rPr>
+          <w:b/>
+          <w:bCs/>
+        </w:rPr>
+        <w:t>Chakraborty S.</w:t>
+      </w:r>
+      <w:r>
+        <w:t xml:space="preserve">, et al. (2024). Calculating </w:t>
+      </w:r>
+      <w:proofErr w:type="gramStart"/>
+      <w:r>
+        <w:t>the high</w:t>
+      </w:r>
+      <w:proofErr w:type="gramEnd"/>
+      <w:r>
+        <w:t xml:space="preserve">-latitude ionospheric electrodynamics using a machine learning-based field-aligned current model. Space Weather, 22, e2023SW003683. https://doi.org/10.1029/2023SW003683 </w:t>
+      </w:r>
+    </w:p>
+    <w:p>
+      <w:pPr>
+        <w:pStyle w:val="ListParagraph"/>
+        <w:numPr>
+          <w:ilvl w:val="0"/>
+          <w:numId w:val="1"/>
+        </w:numPr>
+        <w:spacing w:line="240" w:lineRule="auto"/>
+        <w:jc w:val="both"/>
+      </w:pPr>
+      <w:r>
+        <w:lastRenderedPageBreak/>
         <w:t xml:space="preserve">Boteler, D. H., </w:t>
       </w:r>
       <w:r>
@@ -2603,7 +2628,6 @@
         <w:jc w:val="both"/>
       </w:pPr>
       <w:r>
-        <w:lastRenderedPageBreak/>
         <w:t xml:space="preserve">Coyle, S. E., Baker, J. B. H., </w:t>
       </w:r>
       <w:r>
@@ -2936,15 +2960,7 @@
         <w:t xml:space="preserve">Chakraborty, S. </w:t>
       </w:r>
       <w:r>
-        <w:t xml:space="preserve">(2022): Multi-instrument observations of polar cap patches and traveling ionospheric disturbances generated by solar wind Alfvén waves coupling to the dayside magnetosphere, Ann. </w:t>
-      </w:r>
-      <w:proofErr w:type="spellStart"/>
-      <w:r>
-        <w:t>Geophys</w:t>
-      </w:r>
-      <w:proofErr w:type="spellEnd"/>
-      <w:r>
-        <w:t xml:space="preserve">., 40, 619-639, </w:t>
+        <w:t xml:space="preserve">(2022): Multi-instrument observations of polar cap patches and traveling ionospheric disturbances generated by solar wind Alfvén waves coupling to the dayside magnetosphere, Ann. Geophys., 40, 619-639, </w:t>
       </w:r>
       <w:proofErr w:type="spellStart"/>
       <w:r>
@@ -3328,6 +3344,7 @@
           <w:b/>
           <w:bCs/>
         </w:rPr>
+        <w:lastRenderedPageBreak/>
         <w:t>Chakraborty, S.</w:t>
       </w:r>
       <w:r>
@@ -3398,7 +3415,6 @@
           <w:b/>
           <w:bCs/>
         </w:rPr>
-        <w:lastRenderedPageBreak/>
         <w:t>Chakraborty, S.</w:t>
       </w:r>
       <w:r>
@@ -3991,6 +4007,7 @@
       </w:pPr>
       <w:proofErr w:type="spellStart"/>
       <w:r>
+        <w:lastRenderedPageBreak/>
         <w:t>Maimaiti</w:t>
       </w:r>
       <w:proofErr w:type="spellEnd"/>
@@ -4738,6 +4755,7 @@
         <w:rPr>
           <w:rFonts w:cstheme="minorHAnsi"/>
         </w:rPr>
+        <w:lastRenderedPageBreak/>
         <w:t>A</w:t>
       </w:r>
       <w:r>
@@ -4804,14 +4822,7 @@
         <w:rPr>
           <w:rFonts w:cstheme="minorHAnsi"/>
         </w:rPr>
-        <w:t>task queue, Sensor data explorer (Cloud-</w:t>
-      </w:r>
-      <w:r>
-        <w:rPr>
-          <w:rFonts w:cstheme="minorHAnsi"/>
-        </w:rPr>
-        <w:lastRenderedPageBreak/>
-        <w:t>based). Tools and Software used for projects: Python,</w:t>
+        <w:t>task queue, Sensor data explorer (Cloud-based). Tools and Software used for projects: Python,</w:t>
       </w:r>
       <w:r>
         <w:rPr>

</xml_diff>

<commit_message>
Deploying to gh-pages from @ shibaji7/shibaji7.github.io@a2213ac8cd93ff524bbaa9423c946e4522baa986 🚀
</commit_message>
<xml_diff>
--- a/assets/pdf/Chakraborty.docx
+++ b/assets/pdf/Chakraborty.docx
@@ -2305,27 +2305,37 @@
         <w:spacing w:line="240" w:lineRule="auto"/>
         <w:jc w:val="both"/>
       </w:pPr>
-      <w:r>
-        <w:t xml:space="preserve">Prikryl, P., </w:t>
-      </w:r>
       <w:proofErr w:type="spellStart"/>
       <w:r>
-        <w:t>Themens</w:t>
+        <w:t>Inchin</w:t>
       </w:r>
       <w:proofErr w:type="spellEnd"/>
       <w:r>
-        <w:t xml:space="preserve">, D. R., Chum, J., </w:t>
+        <w:t>, P. A., Heale, C., Zettergren, M. D., Bergsson, B., </w:t>
+      </w:r>
+      <w:proofErr w:type="spellStart"/>
+      <w:r>
+        <w:t>Debchoudhury</w:t>
+      </w:r>
+      <w:proofErr w:type="spellEnd"/>
+      <w:r>
+        <w:t>, S., &amp; </w:t>
       </w:r>
       <w:r>
         <w:rPr>
           <w:b/>
           <w:bCs/>
         </w:rPr>
-        <w:t>Chakraborty, S.</w:t>
-      </w:r>
-      <w:r>
-        <w:t>, Gillies, R. G., and Weygand, J. M.: Observations of traveling ionospheric disturbances driven by gravity waves from sources in the upper and lower atmosphere, Ann. Geophys., 43, 511–534, https://doi.org/10.5194/angeo-43-511-2025, 2025.</w:t>
-      </w:r>
+        <w:t>Chakraborty, S. </w:t>
+      </w:r>
+      <w:r>
+        <w:t>(2025). Severe weather-generated acoustic and gravity wave impacts on the ionosphere: A model-guided case study. Journal of Geophysical Research: Space Physics, 130, e2025JA034012. </w:t>
+      </w:r>
+      <w:hyperlink r:id="rId10" w:history="1">
+        <w:r>
+          <w:t>https://doi.org/10.1029/2025JA034012</w:t>
+        </w:r>
+      </w:hyperlink>
     </w:p>
     <w:p>
       <w:pPr>
@@ -2338,20 +2348,26 @@
         <w:jc w:val="both"/>
       </w:pPr>
       <w:r>
+        <w:t xml:space="preserve">Prikryl, P., </w:t>
+      </w:r>
+      <w:proofErr w:type="spellStart"/>
+      <w:r>
+        <w:t>Themens</w:t>
+      </w:r>
+      <w:proofErr w:type="spellEnd"/>
+      <w:r>
+        <w:t xml:space="preserve">, D. R., Chum, J., </w:t>
+      </w:r>
+      <w:r>
         <w:rPr>
           <w:b/>
           <w:bCs/>
         </w:rPr>
-        <w:t>Chakraborty, S.</w:t>
-      </w:r>
-      <w:r>
-        <w:t>, Qian, L., Mrak, S., Mabie, J., Goncharenko, L., Mclnerney, J. M., &amp; Bullett, T. (2025). Formation of the ionospheric G-condition following the 2017 Great American Eclipse. Earth and Space Science, 12, e2024EA004007. </w:t>
-      </w:r>
-      <w:hyperlink r:id="rId10" w:history="1">
-        <w:r>
-          <w:t>https://doi.org/10.1029/2024EA004007</w:t>
-        </w:r>
-      </w:hyperlink>
+        <w:t>Chakraborty, S.</w:t>
+      </w:r>
+      <w:r>
+        <w:t>, Gillies, R. G., and Weygand, J. M.: Observations of traveling ionospheric disturbances driven by gravity waves from sources in the upper and lower atmosphere, Ann. Geophys., 43, 511–534, https://doi.org/10.5194/angeo-43-511-2025, 2025.</w:t>
+      </w:r>
     </w:p>
     <w:p>
       <w:pPr>
@@ -2364,29 +2380,20 @@
         <w:jc w:val="both"/>
       </w:pPr>
       <w:r>
-        <w:t>Oberheide, J., Aggarwal, D., Bergsson, B.</w:t>
-      </w:r>
-      <w:r>
-        <w:t xml:space="preserve">, </w:t>
-      </w:r>
-      <w:r>
         <w:rPr>
           <w:b/>
           <w:bCs/>
         </w:rPr>
-        <w:t>Chakraborty, S.</w:t>
-      </w:r>
-      <w:r>
-        <w:t> et al. Impact of Terrestrial Weather on the Space Weather of the Ionosphere-Thermosphere: Initial Results from a NASA Living with a Star Focused Science Topic. </w:t>
-      </w:r>
-      <w:proofErr w:type="spellStart"/>
-      <w:r>
-        <w:t>Surv</w:t>
-      </w:r>
-      <w:proofErr w:type="spellEnd"/>
-      <w:r>
-        <w:t xml:space="preserve"> Geophys (2025). https://doi.org/10.1007/s10712-025-09895-7</w:t>
-      </w:r>
+        <w:t>Chakraborty, S.</w:t>
+      </w:r>
+      <w:r>
+        <w:t>, Qian, L., Mrak, S., Mabie, J., Goncharenko, L., Mclnerney, J. M., &amp; Bullett, T. (2025). Formation of the ionospheric G-condition following the 2017 Great American Eclipse. Earth and Space Science, 12, e2024EA004007. </w:t>
+      </w:r>
+      <w:hyperlink r:id="rId11" w:history="1">
+        <w:r>
+          <w:t>https://doi.org/10.1029/2024EA004007</w:t>
+        </w:r>
+      </w:hyperlink>
     </w:p>
     <w:p>
       <w:pPr>
@@ -2399,31 +2406,29 @@
         <w:jc w:val="both"/>
       </w:pPr>
       <w:r>
-        <w:t>Rout, D., Kumar, A., Singh, R., Patra, S., Karan, D. K., </w:t>
+        <w:t>Oberheide, J., Aggarwal, D., Bergsson, B.</w:t>
+      </w:r>
+      <w:r>
+        <w:t xml:space="preserve">, </w:t>
       </w:r>
       <w:r>
         <w:rPr>
           <w:b/>
           <w:bCs/>
         </w:rPr>
-        <w:t>Chakraborty, S.</w:t>
-      </w:r>
-      <w:r>
-        <w:t xml:space="preserve">, et al. (2024). Evidence of unusually strong equatorial ionization anomaly at three local time sectors during the </w:t>
-      </w:r>
-      <w:proofErr w:type="gramStart"/>
-      <w:r>
-        <w:t>mother's day</w:t>
-      </w:r>
-      <w:proofErr w:type="gramEnd"/>
-      <w:r>
-        <w:t xml:space="preserve"> geomagnetic storm on 10–11 May 2024. Geophysical Research Letters, 52, e2024GL111269. </w:t>
-      </w:r>
-      <w:hyperlink r:id="rId11" w:history="1">
-        <w:r>
-          <w:t>https://doi.org/10.1029/2024GL111269</w:t>
-        </w:r>
-      </w:hyperlink>
+        <w:t>Chakraborty, S.</w:t>
+      </w:r>
+      <w:r>
+        <w:t> et al. Impact of Terrestrial Weather on the Space Weather of the Ionosphere-Thermosphere: Initial Results from a NASA Living with a Star Focused Science Topic. </w:t>
+      </w:r>
+      <w:proofErr w:type="spellStart"/>
+      <w:r>
+        <w:t>Surv</w:t>
+      </w:r>
+      <w:proofErr w:type="spellEnd"/>
+      <w:r>
+        <w:t xml:space="preserve"> Geophys (2025). https://doi.org/10.1007/s10712-025-09895-7</w:t>
+      </w:r>
     </w:p>
     <w:p>
       <w:pPr>
@@ -2436,7 +2441,7 @@
         <w:jc w:val="both"/>
       </w:pPr>
       <w:r>
-        <w:t>Shi, X., </w:t>
+        <w:t>Rout, D., Kumar, A., Singh, R., Patra, S., Karan, D. K., </w:t>
       </w:r>
       <w:r>
         <w:rPr>
@@ -2446,27 +2451,19 @@
         <w:t>Chakraborty, S.</w:t>
       </w:r>
       <w:r>
-        <w:t xml:space="preserve">, Baker, J. B. H., Hartinger, M. D., Wang, W., Ruohoniemi, J. M., et al. (2025). Statistical characterization of joule heating </w:t>
+        <w:t xml:space="preserve">, et al. (2024). Evidence of unusually strong equatorial ionization anomaly at three local time sectors during the </w:t>
       </w:r>
       <w:proofErr w:type="gramStart"/>
       <w:r>
-        <w:t>associated</w:t>
+        <w:t>mother's day</w:t>
       </w:r>
       <w:proofErr w:type="gramEnd"/>
       <w:r>
-        <w:t xml:space="preserve"> with ionospheric ULF perturbations using </w:t>
-      </w:r>
-      <w:proofErr w:type="spellStart"/>
-      <w:r>
-        <w:t>superDARN</w:t>
-      </w:r>
-      <w:proofErr w:type="spellEnd"/>
-      <w:r>
-        <w:t xml:space="preserve"> data. Journal of Geophysical Research: Space Physics, 130, e2024JA033452. </w:t>
+        <w:t xml:space="preserve"> geomagnetic storm on 10–11 May 2024. Geophysical Research Letters, 52, e2024GL111269. </w:t>
       </w:r>
       <w:hyperlink r:id="rId12" w:history="1">
         <w:r>
-          <w:t>https://doi.org/10.1029/2024JA033452</w:t>
+          <w:t>https://doi.org/10.1029/2024GL111269</w:t>
         </w:r>
       </w:hyperlink>
     </w:p>
@@ -2481,7 +2478,7 @@
         <w:jc w:val="both"/>
       </w:pPr>
       <w:r>
-        <w:t>Liu, X., Zhang, D., Coster, A. J., Xu, Z., Shi, X., &amp; </w:t>
+        <w:t>Shi, X., </w:t>
       </w:r>
       <w:r>
         <w:rPr>
@@ -2491,11 +2488,27 @@
         <w:t>Chakraborty, S.</w:t>
       </w:r>
       <w:r>
-        <w:t> (2024). The morphology and oscillations of nightside mid-latitude ionospheric trough at designated longitudes in the Northern Hemisphere. Journal of Geophysical Research: Space Physics, 129, e2024JA032864. </w:t>
+        <w:t xml:space="preserve">, Baker, J. B. H., Hartinger, M. D., Wang, W., Ruohoniemi, J. M., et al. (2025). Statistical characterization of joule heating </w:t>
+      </w:r>
+      <w:proofErr w:type="gramStart"/>
+      <w:r>
+        <w:t>associated</w:t>
+      </w:r>
+      <w:proofErr w:type="gramEnd"/>
+      <w:r>
+        <w:t xml:space="preserve"> with ionospheric ULF perturbations using </w:t>
+      </w:r>
+      <w:proofErr w:type="spellStart"/>
+      <w:r>
+        <w:t>superDARN</w:t>
+      </w:r>
+      <w:proofErr w:type="spellEnd"/>
+      <w:r>
+        <w:t xml:space="preserve"> data. Journal of Geophysical Research: Space Physics, 130, e2024JA033452. </w:t>
       </w:r>
       <w:hyperlink r:id="rId13" w:history="1">
         <w:r>
-          <w:t>https://doi.org/10.1029/2024JA032864</w:t>
+          <w:t>https://doi.org/10.1029/2024JA033452</w:t>
         </w:r>
       </w:hyperlink>
     </w:p>
@@ -2509,32 +2522,24 @@
         <w:spacing w:line="240" w:lineRule="auto"/>
         <w:jc w:val="both"/>
       </w:pPr>
-      <w:proofErr w:type="spellStart"/>
-      <w:r>
-        <w:t>Inchin</w:t>
-      </w:r>
-      <w:proofErr w:type="spellEnd"/>
-      <w:r>
-        <w:t xml:space="preserve">, P. A., Bhatt, A., Bramberger, M., </w:t>
+      <w:r>
+        <w:t>Liu, X., Zhang, D., Coster, A. J., Xu, Z., Shi, X., &amp; </w:t>
       </w:r>
       <w:r>
         <w:rPr>
           <w:b/>
           <w:bCs/>
         </w:rPr>
-        <w:t>Chakraborty, S.</w:t>
-      </w:r>
-      <w:r>
-        <w:t xml:space="preserve">, </w:t>
-      </w:r>
-      <w:proofErr w:type="spellStart"/>
-      <w:r>
-        <w:t>Debchoudhury</w:t>
-      </w:r>
-      <w:proofErr w:type="spellEnd"/>
-      <w:r>
-        <w:t>, S., &amp; Heale, C. (2024). Atmospheric and ionospheric responses to orographic gravity waves prior to the December 2022 cold air outbreak. Journal of Geophysical Research: Space Physics, 129, e2024JA032485. https://doi.org/10.1029/2024JA032485</w:t>
-      </w:r>
+        <w:t>Chakraborty, S.</w:t>
+      </w:r>
+      <w:r>
+        <w:t> (2024). The morphology and oscillations of nightside mid-latitude ionospheric trough at designated longitudes in the Northern Hemisphere. Journal of Geophysical Research: Space Physics, 129, e2024JA032864. </w:t>
+      </w:r>
+      <w:hyperlink r:id="rId14" w:history="1">
+        <w:r>
+          <w:t>https://doi.org/10.1029/2024JA032864</w:t>
+        </w:r>
+      </w:hyperlink>
     </w:p>
     <w:p>
       <w:pPr>
@@ -2548,37 +2553,29 @@
       </w:pPr>
       <w:proofErr w:type="spellStart"/>
       <w:r>
-        <w:t>Gowtam</w:t>
+        <w:t>Inchin</w:t>
       </w:r>
       <w:proofErr w:type="spellEnd"/>
       <w:r>
-        <w:t xml:space="preserve">, V. S., Connor, H., </w:t>
-      </w:r>
-      <w:proofErr w:type="spellStart"/>
-      <w:r>
-        <w:t>Kunduri</w:t>
-      </w:r>
-      <w:proofErr w:type="spellEnd"/>
-      <w:r>
-        <w:t xml:space="preserve">, B. S. R., Raeder, J., Laundal, K. M., Tulasi Ram, S., </w:t>
+        <w:t xml:space="preserve">, P. A., Bhatt, A., Bramberger, M., </w:t>
       </w:r>
       <w:r>
         <w:rPr>
           <w:b/>
           <w:bCs/>
         </w:rPr>
-        <w:t>Chakraborty S.</w:t>
-      </w:r>
-      <w:r>
-        <w:t xml:space="preserve">, et al. (2024). Calculating </w:t>
-      </w:r>
-      <w:proofErr w:type="gramStart"/>
-      <w:r>
-        <w:t>the high</w:t>
-      </w:r>
-      <w:proofErr w:type="gramEnd"/>
-      <w:r>
-        <w:t xml:space="preserve">-latitude ionospheric electrodynamics using a machine learning-based field-aligned current model. Space Weather, 22, e2023SW003683. https://doi.org/10.1029/2023SW003683 </w:t>
+        <w:t>Chakraborty, S.</w:t>
+      </w:r>
+      <w:r>
+        <w:t xml:space="preserve">, </w:t>
+      </w:r>
+      <w:proofErr w:type="spellStart"/>
+      <w:r>
+        <w:t>Debchoudhury</w:t>
+      </w:r>
+      <w:proofErr w:type="spellEnd"/>
+      <w:r>
+        <w:t>, S., &amp; Heale, C. (2024). Atmospheric and ionospheric responses to orographic gravity waves prior to the December 2022 cold air outbreak. Journal of Geophysical Research: Space Physics, 129, e2024JA032485. https://doi.org/10.1029/2024JA032485</w:t>
       </w:r>
     </w:p>
     <w:p>
@@ -2591,21 +2588,69 @@
         <w:spacing w:line="240" w:lineRule="auto"/>
         <w:jc w:val="both"/>
       </w:pPr>
-      <w:r>
-        <w:lastRenderedPageBreak/>
-        <w:t xml:space="preserve">Boteler, D. H., </w:t>
+      <w:proofErr w:type="spellStart"/>
+      <w:r>
+        <w:t>Gowtam</w:t>
+      </w:r>
+      <w:proofErr w:type="spellEnd"/>
+      <w:r>
+        <w:t xml:space="preserve">, V. S., Connor, H., </w:t>
+      </w:r>
+      <w:proofErr w:type="spellStart"/>
+      <w:r>
+        <w:t>Kunduri</w:t>
+      </w:r>
+      <w:proofErr w:type="spellEnd"/>
+      <w:r>
+        <w:t xml:space="preserve">, B. S. R., Raeder, J., Laundal, K. M., Tulasi Ram, S., </w:t>
       </w:r>
       <w:r>
         <w:rPr>
           <w:b/>
           <w:bCs/>
         </w:rPr>
+        <w:t>Chakraborty S.</w:t>
+      </w:r>
+      <w:r>
+        <w:t xml:space="preserve">, et al. (2024). Calculating </w:t>
+      </w:r>
+      <w:proofErr w:type="gramStart"/>
+      <w:r>
+        <w:t>the high</w:t>
+      </w:r>
+      <w:proofErr w:type="gramEnd"/>
+      <w:r>
+        <w:t>-latitude ionospheric electrodynamics using a machine learning-</w:t>
+      </w:r>
+      <w:r>
+        <w:lastRenderedPageBreak/>
+        <w:t xml:space="preserve">based field-aligned current model. Space Weather, 22, e2023SW003683. https://doi.org/10.1029/2023SW003683 </w:t>
+      </w:r>
+    </w:p>
+    <w:p>
+      <w:pPr>
+        <w:pStyle w:val="ListParagraph"/>
+        <w:numPr>
+          <w:ilvl w:val="0"/>
+          <w:numId w:val="1"/>
+        </w:numPr>
+        <w:spacing w:line="240" w:lineRule="auto"/>
+        <w:jc w:val="both"/>
+      </w:pPr>
+      <w:r>
+        <w:t xml:space="preserve">Boteler, D. H., </w:t>
+      </w:r>
+      <w:r>
+        <w:rPr>
+          <w:b/>
+          <w:bCs/>
+        </w:rPr>
         <w:t>Chakraborty, S.</w:t>
       </w:r>
       <w:r>
         <w:t xml:space="preserve">, Shi, X., Hartinger, M. D., &amp; Wang, X. (2024). An examination of geomagnetic induction in submarine cables. Space Weather, 22, e2023SW003687. </w:t>
       </w:r>
-      <w:hyperlink r:id="rId14">
+      <w:hyperlink r:id="rId15">
         <w:r>
           <w:rPr>
             <w:rStyle w:val="Hyperlink"/>
@@ -2640,7 +2685,7 @@
       <w:r>
         <w:t xml:space="preserve">, Hartinger, M. D., Freeman, M. P., Clauer, C. R., et al. (2023). Substorms and solar eclipses: A mutual information-based study. Geophysical Research Letters, 50, e2023GL106432. </w:t>
       </w:r>
-      <w:hyperlink r:id="rId15">
+      <w:hyperlink r:id="rId16">
         <w:r>
           <w:rPr>
             <w:rStyle w:val="Hyperlink"/>
@@ -2699,7 +2744,7 @@
       <w:r>
         <w:t xml:space="preserve">, A. (2023). A Community Dataset for Comparing Automated Coronal Hole Detection Schemes. Astrophysical Journal Supplement. </w:t>
       </w:r>
-      <w:hyperlink r:id="rId16">
+      <w:hyperlink r:id="rId17">
         <w:r>
           <w:rPr>
             <w:rStyle w:val="Hyperlink"/>
@@ -3304,6 +3349,7 @@
         </w:rPr>
       </w:pPr>
       <w:r>
+        <w:lastRenderedPageBreak/>
         <w:t xml:space="preserve">Fiori, R.A.D., </w:t>
       </w:r>
       <w:r>
@@ -3344,7 +3390,6 @@
           <w:b/>
           <w:bCs/>
         </w:rPr>
-        <w:lastRenderedPageBreak/>
         <w:t>Chakraborty, S.</w:t>
       </w:r>
       <w:r>
@@ -3980,6 +4025,7 @@
           <w:b/>
           <w:bCs/>
         </w:rPr>
+        <w:lastRenderedPageBreak/>
         <w:t xml:space="preserve">Chakrabarty, S. </w:t>
       </w:r>
       <w:r>
@@ -4007,7 +4053,6 @@
       </w:pPr>
       <w:proofErr w:type="spellStart"/>
       <w:r>
-        <w:lastRenderedPageBreak/>
         <w:t>Maimaiti</w:t>
       </w:r>
       <w:proofErr w:type="spellEnd"/>
@@ -4731,6 +4776,7 @@
           <w:sz w:val="28"/>
           <w:szCs w:val="28"/>
         </w:rPr>
+        <w:lastRenderedPageBreak/>
         <w:t xml:space="preserve">Industrial </w:t>
       </w:r>
       <w:r>
@@ -4755,7 +4801,6 @@
         <w:rPr>
           <w:rFonts w:cstheme="minorHAnsi"/>
         </w:rPr>
-        <w:lastRenderedPageBreak/>
         <w:t>A</w:t>
       </w:r>
       <w:r>
@@ -5021,7 +5066,7 @@
                 <w:color w:val="000000" w:themeColor="text1"/>
               </w:rPr>
             </w:pPr>
-            <w:hyperlink r:id="rId17">
+            <w:hyperlink r:id="rId18">
               <w:r>
                 <w:rPr>
                   <w:rStyle w:val="Hyperlink"/>
@@ -5142,7 +5187,7 @@
               </w:rPr>
               <w:t xml:space="preserve">E: </w:t>
             </w:r>
-            <w:hyperlink r:id="rId18">
+            <w:hyperlink r:id="rId19">
               <w:r>
                 <w:rPr>
                   <w:rStyle w:val="Hyperlink"/>
@@ -5190,7 +5235,7 @@
                 <w:color w:val="000000" w:themeColor="text1"/>
               </w:rPr>
             </w:pPr>
-            <w:hyperlink r:id="rId19">
+            <w:hyperlink r:id="rId20">
               <w:r>
                 <w:rPr>
                   <w:rStyle w:val="Hyperlink"/>
@@ -5311,7 +5356,7 @@
               </w:rPr>
               <w:t xml:space="preserve">E: </w:t>
             </w:r>
-            <w:hyperlink r:id="rId20">
+            <w:hyperlink r:id="rId21">
               <w:r>
                 <w:rPr>
                   <w:rStyle w:val="Hyperlink"/>
@@ -5359,7 +5404,7 @@
                 <w:color w:val="000000" w:themeColor="text1"/>
               </w:rPr>
             </w:pPr>
-            <w:hyperlink r:id="rId21">
+            <w:hyperlink r:id="rId22">
               <w:r>
                 <w:rPr>
                   <w:rStyle w:val="Hyperlink"/>
@@ -5529,7 +5574,7 @@
               </w:rPr>
               <w:t xml:space="preserve">E: </w:t>
             </w:r>
-            <w:hyperlink r:id="rId22">
+            <w:hyperlink r:id="rId23">
               <w:r>
                 <w:rPr>
                   <w:rStyle w:val="Hyperlink"/>
@@ -5577,7 +5622,7 @@
                 <w:color w:val="000000" w:themeColor="text1"/>
               </w:rPr>
             </w:pPr>
-            <w:hyperlink r:id="rId23">
+            <w:hyperlink r:id="rId24">
               <w:r>
                 <w:rPr>
                   <w:rStyle w:val="Hyperlink"/>
@@ -5700,7 +5745,7 @@
               </w:rPr>
               <w:t xml:space="preserve">E: </w:t>
             </w:r>
-            <w:hyperlink r:id="rId24">
+            <w:hyperlink r:id="rId25">
               <w:r>
                 <w:rPr>
                   <w:rStyle w:val="Hyperlink"/>
@@ -5748,7 +5793,7 @@
                 <w:color w:val="000000" w:themeColor="text1"/>
               </w:rPr>
             </w:pPr>
-            <w:hyperlink r:id="rId25">
+            <w:hyperlink r:id="rId26">
               <w:r>
                 <w:rPr>
                   <w:rStyle w:val="Hyperlink"/>
@@ -5818,7 +5863,7 @@
               </w:rPr>
               <w:t xml:space="preserve">E: </w:t>
             </w:r>
-            <w:hyperlink r:id="rId26">
+            <w:hyperlink r:id="rId27">
               <w:r>
                 <w:rPr>
                   <w:rStyle w:val="Hyperlink"/>
@@ -5850,7 +5895,7 @@
             </w:tcMar>
           </w:tcPr>
           <w:p>
-            <w:hyperlink r:id="rId27" w:history="1">
+            <w:hyperlink r:id="rId28" w:history="1">
               <w:proofErr w:type="spellStart"/>
               <w:r>
                 <w:rPr>
@@ -5945,7 +5990,7 @@
               </w:rPr>
               <w:t xml:space="preserve">E: </w:t>
             </w:r>
-            <w:hyperlink r:id="rId28" w:history="1">
+            <w:hyperlink r:id="rId29" w:history="1">
               <w:r>
                 <w:rPr>
                   <w:rStyle w:val="Hyperlink"/>
@@ -5965,7 +6010,7 @@
       </w:pPr>
     </w:p>
     <w:sectPr>
-      <w:headerReference w:type="default" r:id="rId29"/>
+      <w:headerReference w:type="default" r:id="rId30"/>
       <w:pgSz w:w="12240" w:h="15840"/>
       <w:pgMar w:top="1440" w:right="1440" w:bottom="1440" w:left="1440" w:header="720" w:footer="720" w:gutter="0"/>
       <w:cols w:space="720"/>

</xml_diff>